<commit_message>
update report. Manca soltanto l'esempio di esecuzione e la suddivisione del lavoro
</commit_message>
<xml_diff>
--- a/Report.docx
+++ b/Report.docx
@@ -73,13 +73,7 @@
         <w:ind w:left="-5"/>
       </w:pPr>
       <w:r>
-        <w:t xml:space="preserve">Nikolov Aleks Nikolaev </w:t>
-      </w:r>
-      <w:r>
-        <w:t>–</w:t>
-      </w:r>
-      <w:r>
-        <w:t xml:space="preserve"> N86003002 </w:t>
+        <w:t xml:space="preserve">Nikolov Aleks Nikolaev – N86003002 </w:t>
       </w:r>
     </w:p>
     <w:p>
@@ -322,10 +316,7 @@
     </w:p>
     <w:p>
       <w:r>
-        <w:t>P</w:t>
-      </w:r>
-      <w:r>
-        <w:t xml:space="preserve">rima di essere eseguito, il programma popola </w:t>
+        <w:t xml:space="preserve">Prima di essere eseguito, il programma popola </w:t>
       </w:r>
       <w:r>
         <w:t>l’aeroporto</w:t>
@@ -361,10 +352,7 @@
         <w:t>grafo</w:t>
       </w:r>
       <w:r>
-        <w:t xml:space="preserve"> è dato da una struct co</w:t>
-      </w:r>
-      <w:r>
-        <w:t xml:space="preserve">ntenente il </w:t>
+        <w:t xml:space="preserve"> è dato da una struct contenente il </w:t>
       </w:r>
       <w:r>
         <w:t>nome</w:t>
@@ -407,13 +395,7 @@
     </w:p>
     <w:p>
       <w:r>
-        <w:t xml:space="preserve">Successivamente, un ciclo do-while </w:t>
-      </w:r>
-      <w:r>
-        <w:t xml:space="preserve">stampa un menu finchè non si inserisce un input </w:t>
-      </w:r>
-      <w:r>
-        <w:t>d’uscita</w:t>
+        <w:t>Successivamente, un ciclo do-while stampa un menu finchè non si inserisce un input d’uscita</w:t>
       </w:r>
       <w:r>
         <w:t xml:space="preserve"> (4) con successiva richiesta di conferma di chiusura del programma</w:t>
@@ -501,7 +483,19 @@
         <w:rPr>
           <w:b/>
         </w:rPr>
-        <w:t>Esegui acesso</w:t>
+        <w:t>Esegui ac</w:t>
+      </w:r>
+      <w:r>
+        <w:rPr>
+          <w:b/>
+        </w:rPr>
+        <w:t>c</w:t>
+      </w:r>
+      <w:r>
+        <w:rPr>
+          <w:b/>
+        </w:rPr>
+        <w:t>esso</w:t>
       </w:r>
       <w:r>
         <w:t xml:space="preserve">, implementata dalla funzione </w:t>
@@ -816,7 +810,19 @@
         <w:rPr>
           <w:color w:val="000000" w:themeColor="text1"/>
         </w:rPr>
-        <w:t>. Per entrambe le opzioni si ha la possibilità di applicare uno sconto al prezzo del biglietto e successivamente di vonfermare l’acquisto</w:t>
+        <w:t xml:space="preserve">. Per entrambe le opzioni si ha la possibilità di applicare uno sconto al prezzo del biglietto e successivamente di </w:t>
+      </w:r>
+      <w:r>
+        <w:rPr>
+          <w:color w:val="000000" w:themeColor="text1"/>
+        </w:rPr>
+        <w:t>c</w:t>
+      </w:r>
+      <w:r>
+        <w:rPr>
+          <w:color w:val="000000" w:themeColor="text1"/>
+        </w:rPr>
+        <w:t>onfermare l’acquisto</w:t>
       </w:r>
     </w:p>
     <w:p>
@@ -1195,19 +1201,7 @@
         <w:rPr>
           <w:color w:val="000000" w:themeColor="text1"/>
         </w:rPr>
-        <w:t>da qui un ciclo do while stampa un menu finchè non si inserisce un input di uscita (</w:t>
-      </w:r>
-      <w:r>
-        <w:rPr>
-          <w:color w:val="000000" w:themeColor="text1"/>
-        </w:rPr>
-        <w:t>6</w:t>
-      </w:r>
-      <w:r>
-        <w:rPr>
-          <w:color w:val="000000" w:themeColor="text1"/>
-        </w:rPr>
-        <w:t>). Il menù è gestito da uno switch case.</w:t>
+        <w:t>da qui un ciclo do while stampa un menu finchè non si inserisce un input di uscita (6). Il menù è gestito da uno switch case.</w:t>
       </w:r>
     </w:p>
     <w:p>
@@ -1432,9 +1426,6 @@
         <w:pStyle w:val="Paragrafoelenco"/>
         <w:spacing w:after="53"/>
         <w:ind w:left="2145" w:firstLine="0"/>
-        <w:rPr>
-          <w:color w:val="000000" w:themeColor="text1"/>
-        </w:rPr>
       </w:pPr>
       <w:r>
         <w:rPr>
@@ -1445,6 +1436,210 @@
       <w:r>
         <w:t xml:space="preserve"> </w:t>
       </w:r>
+    </w:p>
+    <w:p>
+      <w:pPr>
+        <w:spacing w:after="53"/>
+        <w:rPr>
+          <w:color w:val="000000" w:themeColor="text1"/>
+        </w:rPr>
+      </w:pPr>
+    </w:p>
+    <w:p>
+      <w:pPr>
+        <w:spacing w:after="53"/>
+        <w:rPr>
+          <w:color w:val="000000" w:themeColor="text1"/>
+        </w:rPr>
+      </w:pPr>
+    </w:p>
+    <w:p>
+      <w:pPr>
+        <w:spacing w:after="53"/>
+        <w:rPr>
+          <w:b/>
+          <w:bCs/>
+        </w:rPr>
+      </w:pPr>
+      <w:r>
+        <w:rPr>
+          <w:b/>
+          <w:bCs/>
+        </w:rPr>
+        <w:t>Scelta delle strutture dati</w:t>
+      </w:r>
+    </w:p>
+    <w:p>
+      <w:pPr>
+        <w:spacing w:after="53"/>
+      </w:pPr>
+      <w:r>
+        <w:t>La struttura dati utilizzata per la registrazione dei voli è un grafo orientato, composto da una struct grafo per i vertici e da una t_arc per le tratte e la memorizzazione del prezzo e della durata di un volo</w:t>
+      </w:r>
+    </w:p>
+    <w:p>
+      <w:pPr>
+        <w:spacing w:after="53"/>
+      </w:pPr>
+    </w:p>
+    <w:p>
+      <w:pPr>
+        <w:spacing w:after="53"/>
+      </w:pPr>
+      <w:r>
+        <w:t>La struttura dati utilizzata per la registrazione degli utenti invece è un albero di ricerca binario</w:t>
+      </w:r>
+    </w:p>
+    <w:p>
+      <w:pPr>
+        <w:spacing w:after="53"/>
+      </w:pPr>
+    </w:p>
+    <w:p>
+      <w:pPr>
+        <w:spacing w:after="53"/>
+      </w:pPr>
+      <w:r>
+        <w:lastRenderedPageBreak/>
+        <w:t>La struttura dati utilizzata invece per le prenotazioni è una lista concatenata.</w:t>
+      </w:r>
+    </w:p>
+    <w:p>
+      <w:pPr>
+        <w:spacing w:after="53"/>
+      </w:pPr>
+    </w:p>
+    <w:p>
+      <w:pPr>
+        <w:spacing w:after="53"/>
+        <w:rPr>
+          <w:b/>
+          <w:bCs/>
+        </w:rPr>
+      </w:pPr>
+    </w:p>
+    <w:p>
+      <w:pPr>
+        <w:spacing w:after="53"/>
+        <w:rPr>
+          <w:b/>
+          <w:bCs/>
+        </w:rPr>
+      </w:pPr>
+    </w:p>
+    <w:p>
+      <w:pPr>
+        <w:spacing w:after="53"/>
+        <w:rPr>
+          <w:b/>
+          <w:bCs/>
+        </w:rPr>
+      </w:pPr>
+      <w:r>
+        <w:rPr>
+          <w:b/>
+          <w:bCs/>
+        </w:rPr>
+        <w:t xml:space="preserve">Suddivisione del </w:t>
+      </w:r>
+      <w:r>
+        <w:rPr>
+          <w:b/>
+          <w:bCs/>
+        </w:rPr>
+        <w:t>lavoro tra i componenti del gruppo</w:t>
+      </w:r>
+    </w:p>
+    <w:p>
+      <w:pPr>
+        <w:spacing w:after="53"/>
+      </w:pPr>
+      <w:r>
+        <w:t>Lama Lorenzo:</w:t>
+      </w:r>
+      <w:r>
+        <w:t xml:space="preserve"> </w:t>
+      </w:r>
+    </w:p>
+    <w:p>
+      <w:pPr>
+        <w:spacing w:after="53"/>
+      </w:pPr>
+    </w:p>
+    <w:p>
+      <w:pPr>
+        <w:spacing w:after="53"/>
+      </w:pPr>
+      <w:r>
+        <w:t>Nikolov Aleks Nikolaev</w:t>
+      </w:r>
+      <w:r>
+        <w:t>:</w:t>
+      </w:r>
+    </w:p>
+    <w:p>
+      <w:pPr>
+        <w:spacing w:after="53"/>
+      </w:pPr>
+    </w:p>
+    <w:p>
+      <w:pPr>
+        <w:spacing w:after="53"/>
+      </w:pPr>
+      <w:r>
+        <w:t xml:space="preserve">Anselmi Gianmarco: </w:t>
+      </w:r>
+      <w:r>
+        <w:t xml:space="preserve">abbellimento </w:t>
+      </w:r>
+      <w:r>
+        <w:t xml:space="preserve">interfaccia, </w:t>
+      </w:r>
+      <w:r>
+        <w:t>testing, report, mappa grafo e menù admin</w:t>
+      </w:r>
+    </w:p>
+    <w:p>
+      <w:pPr>
+        <w:spacing w:after="53"/>
+      </w:pPr>
+    </w:p>
+    <w:p>
+      <w:pPr>
+        <w:spacing w:after="53"/>
+        <w:rPr>
+          <w:b/>
+          <w:bCs/>
+        </w:rPr>
+      </w:pPr>
+    </w:p>
+    <w:p>
+      <w:pPr>
+        <w:spacing w:after="53"/>
+        <w:rPr>
+          <w:b/>
+          <w:bCs/>
+        </w:rPr>
+      </w:pPr>
+      <w:r>
+        <w:rPr>
+          <w:b/>
+          <w:bCs/>
+        </w:rPr>
+        <w:t>Esempio di esecuzione</w:t>
+      </w:r>
+    </w:p>
+    <w:p>
+      <w:pPr>
+        <w:spacing w:after="53"/>
+        <w:rPr>
+          <w:b/>
+          <w:bCs/>
+          <w:i/>
+          <w:iCs/>
+          <w:color w:val="000000" w:themeColor="text1"/>
+        </w:rPr>
+      </w:pPr>
     </w:p>
     <w:sectPr>
       <w:footerReference w:type="even" r:id="rId8"/>

</xml_diff>

<commit_message>
Piccole modifiche nel report
</commit_message>
<xml_diff>
--- a/Report.docx
+++ b/Report.docx
@@ -58,7 +58,7 @@
     </w:p>
     <w:p>
       <w:pPr>
-        <w:pStyle w:val="Titolo1"/>
+        <w:pStyle w:val="Heading1"/>
         <w:spacing w:after="0"/>
         <w:ind w:left="-5"/>
       </w:pPr>
@@ -68,7 +68,7 @@
     </w:p>
     <w:p>
       <w:pPr>
-        <w:pStyle w:val="Titolo1"/>
+        <w:pStyle w:val="Heading1"/>
         <w:spacing w:after="0"/>
         <w:ind w:left="-5"/>
       </w:pPr>
@@ -225,7 +225,7 @@
           <w:noProof/>
         </w:rPr>
         <w:drawing>
-          <wp:inline distT="0" distB="0" distL="0" distR="0" wp14:anchorId="0D072815" wp14:editId="7A92775B">
+          <wp:inline distT="0" distB="0" distL="0" distR="0" wp14:anchorId="0D072815" wp14:editId="436B6AD7">
             <wp:extent cx="6125210" cy="6467475"/>
             <wp:effectExtent l="0" t="0" r="8890" b="9525"/>
             <wp:docPr id="1" name="Immagine 1" descr="Immagine che contiene testo, mappa&#10;&#10;Descrizione generata automaticamente"/>
@@ -254,7 +254,7 @@
                   <pic:spPr>
                     <a:xfrm>
                       <a:off x="0" y="0"/>
-                      <a:ext cx="6125210" cy="6467475"/>
+                      <a:ext cx="6128901" cy="6471372"/>
                     </a:xfrm>
                     <a:prstGeom prst="rect">
                       <a:avLst/>
@@ -276,7 +276,7 @@
     </w:p>
     <w:p>
       <w:pPr>
-        <w:pStyle w:val="Titolo1"/>
+        <w:pStyle w:val="Heading1"/>
         <w:ind w:left="-5"/>
       </w:pPr>
       <w:r>
@@ -285,7 +285,7 @@
     </w:p>
     <w:p>
       <w:pPr>
-        <w:pStyle w:val="Titolo1"/>
+        <w:pStyle w:val="Heading1"/>
         <w:ind w:left="-5"/>
         <w:rPr>
           <w:b w:val="0"/>
@@ -331,13 +331,33 @@
         <w:t>, riempendo un</w:t>
       </w:r>
       <w:r>
-        <w:t xml:space="preserve"> grafo chiamato t_grf </w:t>
+        <w:t xml:space="preserve"> grafo chiamato </w:t>
+      </w:r>
+      <w:r>
+        <w:rPr>
+          <w:i/>
+          <w:iCs/>
+        </w:rPr>
+        <w:t>t_grf</w:t>
+      </w:r>
+      <w:r>
+        <w:t xml:space="preserve"> </w:t>
       </w:r>
       <w:r>
         <w:t>i</w:t>
       </w:r>
       <w:r>
-        <w:t>n concomitanza con una struct t_arc per gli adiacenti</w:t>
+        <w:t xml:space="preserve">n concomitanza con una struct </w:t>
+      </w:r>
+      <w:r>
+        <w:rPr>
+          <w:i/>
+          <w:iCs/>
+        </w:rPr>
+        <w:t>t_arc</w:t>
+      </w:r>
+      <w:r>
+        <w:t xml:space="preserve"> per gli adiacenti</w:t>
       </w:r>
       <w:r>
         <w:t xml:space="preserve">. </w:t>
@@ -355,13 +375,43 @@
         <w:t xml:space="preserve"> è dato da una struct contenente il </w:t>
       </w:r>
       <w:r>
+        <w:rPr>
+          <w:i/>
+          <w:iCs/>
+        </w:rPr>
         <w:t>nome</w:t>
       </w:r>
       <w:r>
         <w:t xml:space="preserve"> del</w:t>
       </w:r>
       <w:r>
-        <w:t xml:space="preserve">l’aeroporto, una variabile popolarità usata nella ricerca della destinazione più gettonata, una variabile intera camminoMinimo usata per dijkstra per la memorizzazione del peso totale del cammino fino a un </w:t>
+        <w:t xml:space="preserve">l’aeroporto, una variabile </w:t>
+      </w:r>
+      <w:r>
+        <w:rPr>
+          <w:i/>
+          <w:iCs/>
+        </w:rPr>
+        <w:t>popolarità</w:t>
+      </w:r>
+      <w:r>
+        <w:t xml:space="preserve"> usata nella ricerca della destinazione più gettonata, una variabile intera </w:t>
+      </w:r>
+      <w:r>
+        <w:rPr>
+          <w:i/>
+          <w:iCs/>
+        </w:rPr>
+        <w:t>camminoMinimo</w:t>
+      </w:r>
+      <w:r>
+        <w:t xml:space="preserve"> usata</w:t>
+      </w:r>
+      <w:r>
+        <w:t xml:space="preserve"> nell’algoritmo di D</w:t>
+      </w:r>
+      <w:r>
+        <w:t xml:space="preserve">ijkstra per la memorizzazione del peso totale del cammino fino a un </w:t>
       </w:r>
       <w:r>
         <w:t xml:space="preserve">dato </w:t>
@@ -370,13 +420,88 @@
         <w:t>vertice</w:t>
       </w:r>
       <w:r>
-        <w:t>,</w:t>
-      </w:r>
-      <w:r>
-        <w:t xml:space="preserve"> un puntatore a t_grf per raggiungere gli altri vertici e un puntatore a t_arc per raggiungere gli adiacenti di un vertice</w:t>
-      </w:r>
-      <w:r>
-        <w:t xml:space="preserve"> e infine un puntatore a t_grf chiamato prev usato per dijkstra per puntare al vertice che precede nel cammino minimo.. Inoltre nella struct t_arc è presente una variabile prezzo e una variabile durata utili per la memorizzazione di informazione per i voli.</w:t>
+        <w:t>;</w:t>
+      </w:r>
+      <w:r>
+        <w:t xml:space="preserve"> un puntatore a </w:t>
+      </w:r>
+      <w:r>
+        <w:rPr>
+          <w:i/>
+          <w:iCs/>
+        </w:rPr>
+        <w:t>t_grf</w:t>
+      </w:r>
+      <w:r>
+        <w:t xml:space="preserve"> per raggiungere gli altri vertici e un puntatore a </w:t>
+      </w:r>
+      <w:r>
+        <w:rPr>
+          <w:i/>
+          <w:iCs/>
+        </w:rPr>
+        <w:t>t_arc</w:t>
+      </w:r>
+      <w:r>
+        <w:t xml:space="preserve"> per raggiungere gli adiacenti di un vertice</w:t>
+      </w:r>
+      <w:r>
+        <w:t>;</w:t>
+      </w:r>
+      <w:r>
+        <w:t xml:space="preserve"> infine un puntatore a t_grf chiamato </w:t>
+      </w:r>
+      <w:r>
+        <w:rPr>
+          <w:i/>
+          <w:iCs/>
+        </w:rPr>
+        <w:t>prev</w:t>
+      </w:r>
+      <w:r>
+        <w:t xml:space="preserve"> usato </w:t>
+      </w:r>
+      <w:r>
+        <w:t>nell’algoritmo di</w:t>
+      </w:r>
+      <w:r>
+        <w:t xml:space="preserve"> </w:t>
+      </w:r>
+      <w:r>
+        <w:t>D</w:t>
+      </w:r>
+      <w:r>
+        <w:t xml:space="preserve">ijkstra per puntare al vertice che precede nel cammino minimo. Inoltre nella struct </w:t>
+      </w:r>
+      <w:r>
+        <w:rPr>
+          <w:i/>
+          <w:iCs/>
+        </w:rPr>
+        <w:t>t_arc</w:t>
+      </w:r>
+      <w:r>
+        <w:t xml:space="preserve"> sono presenti i pesi </w:t>
+      </w:r>
+      <w:r>
+        <w:rPr>
+          <w:i/>
+          <w:iCs/>
+        </w:rPr>
+        <w:t>prezzo</w:t>
+      </w:r>
+      <w:r>
+        <w:t xml:space="preserve"> e </w:t>
+      </w:r>
+      <w:r>
+        <w:rPr>
+          <w:i/>
+          <w:iCs/>
+        </w:rPr>
+        <w:t>durata</w:t>
+      </w:r>
+      <w:r>
+        <w:t xml:space="preserve"> utili per la memorizzazione di informazione per i voli.</w:t>
       </w:r>
     </w:p>
     <w:p>
@@ -464,7 +589,17 @@
         <w:t>; quest</w:t>
       </w:r>
       <w:r>
-        <w:t>a permette la registrazione di un nuovo cliente  nel sistema.. Si inserisce un nome utente e una password rispettando il fatto che queste ultime non possono contenere spazi e la loro lunghezza non deve superare i 20 caratteri. Case-Sensitive. E’ possibile registrarsi come clienti ma non come admin (si veda scelta 3 per la visualizzazione delle credenziali per un admin)</w:t>
+        <w:t xml:space="preserve">a permette la registrazione di un nuovo cliente  nel sistema. Si inserisce un nome utente e una password rispettando il fatto che queste ultime non possono contenere spazi e la loro lunghezza non deve superare i 20 caratteri. </w:t>
+      </w:r>
+      <w:r>
+        <w:rPr>
+          <w:b/>
+          <w:bCs/>
+        </w:rPr>
+        <w:t>Gli input sono case-sensitive</w:t>
+      </w:r>
+      <w:r>
+        <w:t>. E’ possibile registrarsi come clienti ma non come admin (si veda scelta 3 per la visualizzazione delle credenziali per un admin)</w:t>
       </w:r>
       <w:r>
         <w:t xml:space="preserve"> </w:t>
@@ -560,7 +695,7 @@
         <w:rPr>
           <w:color w:val="000000" w:themeColor="text1"/>
         </w:rPr>
-        <w:t>restituisce 0 se il login fallisce, 1 se le credenziali appartengono a un semplice cliente, 2 se invece appartengono a un admin.</w:t>
+        <w:t>restituisce 0 se il login fallisce, 1 se le credenziali appartengono a un semplice cliente, 2 se invece appartengono a un admin</w:t>
       </w:r>
     </w:p>
     <w:p>
@@ -585,7 +720,19 @@
         <w:rPr>
           <w:color w:val="000000" w:themeColor="text1"/>
         </w:rPr>
-        <w:t>mostrerà la schermata menù del cliente o dell’admin in base all’esisto della funzione eseguAccesso.</w:t>
+        <w:t>mostrerà la schermata menù del cliente o dell’admin in base all’esisto della funzione esegu</w:t>
+      </w:r>
+      <w:r>
+        <w:rPr>
+          <w:color w:val="000000" w:themeColor="text1"/>
+        </w:rPr>
+        <w:t>i</w:t>
+      </w:r>
+      <w:r>
+        <w:rPr>
+          <w:color w:val="000000" w:themeColor="text1"/>
+        </w:rPr>
+        <w:t>Accesso</w:t>
       </w:r>
     </w:p>
     <w:p>
@@ -605,7 +752,7 @@
     </w:p>
     <w:p>
       <w:pPr>
-        <w:pStyle w:val="Paragrafoelenco"/>
+        <w:pStyle w:val="ListParagraph"/>
         <w:numPr>
           <w:ilvl w:val="0"/>
           <w:numId w:val="4"/>
@@ -636,12 +783,12 @@
         <w:rPr>
           <w:color w:val="000000" w:themeColor="text1"/>
         </w:rPr>
-        <w:t>.</w:t>
-      </w:r>
-    </w:p>
-    <w:p>
-      <w:pPr>
-        <w:pStyle w:val="Paragrafoelenco"/>
+        <w:t>:</w:t>
+      </w:r>
+    </w:p>
+    <w:p>
+      <w:pPr>
+        <w:pStyle w:val="ListParagraph"/>
         <w:numPr>
           <w:ilvl w:val="0"/>
           <w:numId w:val="5"/>
@@ -732,12 +879,114 @@
         <w:rPr>
           <w:color w:val="000000" w:themeColor="text1"/>
         </w:rPr>
-        <w:t>. Se la tratta esiste allora si chiederà di scegliere tra una tratta più economica e una più breve, verrò stampata la tratta desiderata e si chiederà se si vuole applicare uno sconto per l’acquisto. Dopo avere o non avere applicato uno sconto, si chiederà una conferma di prenotazione al cliente, la prenotazione verrà memorizzata in un albero di ricerca.</w:t>
-      </w:r>
-    </w:p>
-    <w:p>
-      <w:pPr>
-        <w:pStyle w:val="Paragrafoelenco"/>
+        <w:t>. Se la tratta esiste allora si chiederà di scegliere tra una tratta più economica e una più breve,</w:t>
+      </w:r>
+      <w:r>
+        <w:rPr>
+          <w:color w:val="000000" w:themeColor="text1"/>
+        </w:rPr>
+        <w:t xml:space="preserve"> che verrà trovata con l’applicazione dell’algoritmo di Dijkstra;</w:t>
+      </w:r>
+      <w:r>
+        <w:rPr>
+          <w:color w:val="000000" w:themeColor="text1"/>
+        </w:rPr>
+        <w:t xml:space="preserve"> verr</w:t>
+      </w:r>
+      <w:r>
+        <w:rPr>
+          <w:color w:val="000000" w:themeColor="text1"/>
+        </w:rPr>
+        <w:t>à</w:t>
+      </w:r>
+      <w:r>
+        <w:rPr>
+          <w:color w:val="000000" w:themeColor="text1"/>
+        </w:rPr>
+        <w:t xml:space="preserve"> stampata la tratta desiderata e si chiederà se si vuole applicare uno sconto per l’acquisto. Dopo avere o non avere applicato uno sconto, si </w:t>
+      </w:r>
+      <w:r>
+        <w:rPr>
+          <w:color w:val="000000" w:themeColor="text1"/>
+        </w:rPr>
+        <w:t xml:space="preserve">richiederà la </w:t>
+      </w:r>
+      <w:r>
+        <w:rPr>
+          <w:color w:val="000000" w:themeColor="text1"/>
+        </w:rPr>
+        <w:t>conferma di prenotazione al cliente</w:t>
+      </w:r>
+      <w:r>
+        <w:rPr>
+          <w:color w:val="000000" w:themeColor="text1"/>
+        </w:rPr>
+        <w:t>;</w:t>
+      </w:r>
+      <w:r>
+        <w:rPr>
+          <w:color w:val="000000" w:themeColor="text1"/>
+        </w:rPr>
+        <w:t xml:space="preserve"> la prenotazione verrà memorizzata in un</w:t>
+      </w:r>
+      <w:r>
+        <w:rPr>
+          <w:color w:val="000000" w:themeColor="text1"/>
+        </w:rPr>
+        <w:t>a</w:t>
+      </w:r>
+      <w:r>
+        <w:rPr>
+          <w:color w:val="000000" w:themeColor="text1"/>
+        </w:rPr>
+        <w:t xml:space="preserve"> </w:t>
+      </w:r>
+      <w:r>
+        <w:rPr>
+          <w:color w:val="000000" w:themeColor="text1"/>
+        </w:rPr>
+        <w:t xml:space="preserve">struttura </w:t>
+      </w:r>
+      <w:r>
+        <w:rPr>
+          <w:i/>
+          <w:iCs/>
+          <w:color w:val="000000" w:themeColor="text1"/>
+        </w:rPr>
+        <w:t>t_prenotazione</w:t>
+      </w:r>
+      <w:r>
+        <w:rPr>
+          <w:color w:val="000000" w:themeColor="text1"/>
+        </w:rPr>
+        <w:t xml:space="preserve"> all’interno del nodo </w:t>
+      </w:r>
+      <w:r>
+        <w:rPr>
+          <w:i/>
+          <w:iCs/>
+          <w:color w:val="000000" w:themeColor="text1"/>
+        </w:rPr>
+        <w:t>t_</w:t>
+      </w:r>
+      <w:r>
+        <w:rPr>
+          <w:i/>
+          <w:iCs/>
+          <w:color w:val="000000" w:themeColor="text1"/>
+        </w:rPr>
+        <w:t>utente</w:t>
+      </w:r>
+      <w:r>
+        <w:rPr>
+          <w:color w:val="000000" w:themeColor="text1"/>
+        </w:rPr>
+        <w:t xml:space="preserve"> dell’utente</w:t>
+      </w:r>
+    </w:p>
+    <w:p>
+      <w:pPr>
+        <w:pStyle w:val="ListParagraph"/>
         <w:spacing w:after="53"/>
         <w:ind w:left="2145" w:firstLine="0"/>
         <w:rPr>
@@ -757,7 +1006,7 @@
     </w:p>
     <w:p>
       <w:pPr>
-        <w:pStyle w:val="Paragrafoelenco"/>
+        <w:pStyle w:val="ListParagraph"/>
         <w:spacing w:after="53"/>
         <w:ind w:left="2145" w:firstLine="0"/>
         <w:rPr>
@@ -768,7 +1017,19 @@
         <w:rPr>
           <w:color w:val="000000" w:themeColor="text1"/>
         </w:rPr>
-        <w:t>Si inserisce un aeroporto di partenza, dopo di che si ha la possibilità di scegliere la destinazione più economica (tramite dijkstra) e destinazione più gettonata (tramite la visita</w:t>
+        <w:t>Si inserisce un aeroporto di partenza, dopo di che si ha la possibilità di scegliere la destinazione più economica</w:t>
+      </w:r>
+      <w:r>
+        <w:rPr>
+          <w:color w:val="000000" w:themeColor="text1"/>
+        </w:rPr>
+        <w:t xml:space="preserve"> </w:t>
+      </w:r>
+      <w:r>
+        <w:rPr>
+          <w:color w:val="000000" w:themeColor="text1"/>
+        </w:rPr>
+        <w:t>e destinazione più gettonata (tramite la visita</w:t>
       </w:r>
       <w:r>
         <w:rPr>
@@ -895,7 +1156,7 @@
     </w:p>
     <w:p>
       <w:pPr>
-        <w:pStyle w:val="Paragrafoelenco"/>
+        <w:pStyle w:val="ListParagraph"/>
         <w:numPr>
           <w:ilvl w:val="0"/>
           <w:numId w:val="5"/>
@@ -916,23 +1177,133 @@
     </w:p>
     <w:p>
       <w:pPr>
-        <w:pStyle w:val="Paragrafoelenco"/>
+        <w:pStyle w:val="ListParagraph"/>
         <w:spacing w:after="53"/>
         <w:ind w:left="2145" w:firstLine="0"/>
         <w:rPr>
-          <w:color w:val="000000" w:themeColor="text1"/>
-        </w:rPr>
-      </w:pPr>
-      <w:r>
-        <w:rPr>
-          <w:color w:val="000000" w:themeColor="text1"/>
-        </w:rPr>
-        <w:t>Stampa semplicemente tutte le prenotazioni effettuate dall’utente. Si fa uso di un albero di ricerca binario</w:t>
-      </w:r>
-    </w:p>
-    <w:p>
-      <w:pPr>
-        <w:pStyle w:val="Paragrafoelenco"/>
+          <w:i/>
+          <w:iCs/>
+          <w:color w:val="000000" w:themeColor="text1"/>
+        </w:rPr>
+      </w:pPr>
+      <w:r>
+        <w:rPr>
+          <w:color w:val="000000" w:themeColor="text1"/>
+        </w:rPr>
+        <w:t>Stampa tutte le prenotazioni effettuate dall’utente</w:t>
+      </w:r>
+      <w:r>
+        <w:rPr>
+          <w:color w:val="000000" w:themeColor="text1"/>
+        </w:rPr>
+        <w:t xml:space="preserve">, contenute all’interno delle strutture </w:t>
+      </w:r>
+      <w:r>
+        <w:rPr>
+          <w:i/>
+          <w:iCs/>
+          <w:color w:val="000000" w:themeColor="text1"/>
+        </w:rPr>
+        <w:t>t_utente</w:t>
+      </w:r>
+    </w:p>
+    <w:p>
+      <w:pPr>
+        <w:pStyle w:val="ListParagraph"/>
+        <w:spacing w:after="53"/>
+        <w:ind w:left="2145" w:firstLine="0"/>
+        <w:rPr>
+          <w:i/>
+          <w:iCs/>
+          <w:color w:val="000000" w:themeColor="text1"/>
+        </w:rPr>
+      </w:pPr>
+    </w:p>
+    <w:p>
+      <w:pPr>
+        <w:pStyle w:val="ListParagraph"/>
+        <w:spacing w:after="53"/>
+        <w:ind w:left="2145" w:firstLine="0"/>
+        <w:rPr>
+          <w:i/>
+          <w:iCs/>
+          <w:color w:val="000000" w:themeColor="text1"/>
+        </w:rPr>
+      </w:pPr>
+    </w:p>
+    <w:p>
+      <w:pPr>
+        <w:pStyle w:val="ListParagraph"/>
+        <w:spacing w:after="53"/>
+        <w:ind w:left="2145" w:firstLine="0"/>
+        <w:rPr>
+          <w:i/>
+          <w:iCs/>
+          <w:color w:val="000000" w:themeColor="text1"/>
+        </w:rPr>
+      </w:pPr>
+    </w:p>
+    <w:p>
+      <w:pPr>
+        <w:pStyle w:val="ListParagraph"/>
+        <w:spacing w:after="53"/>
+        <w:ind w:left="2145" w:firstLine="0"/>
+        <w:rPr>
+          <w:i/>
+          <w:iCs/>
+          <w:color w:val="000000" w:themeColor="text1"/>
+        </w:rPr>
+      </w:pPr>
+    </w:p>
+    <w:p>
+      <w:pPr>
+        <w:pStyle w:val="ListParagraph"/>
+        <w:spacing w:after="53"/>
+        <w:ind w:left="2145" w:firstLine="0"/>
+        <w:rPr>
+          <w:i/>
+          <w:iCs/>
+          <w:color w:val="000000" w:themeColor="text1"/>
+        </w:rPr>
+      </w:pPr>
+    </w:p>
+    <w:p>
+      <w:pPr>
+        <w:pStyle w:val="ListParagraph"/>
+        <w:spacing w:after="53"/>
+        <w:ind w:left="2145" w:firstLine="0"/>
+        <w:rPr>
+          <w:i/>
+          <w:iCs/>
+          <w:color w:val="000000" w:themeColor="text1"/>
+        </w:rPr>
+      </w:pPr>
+    </w:p>
+    <w:p>
+      <w:pPr>
+        <w:pStyle w:val="ListParagraph"/>
+        <w:spacing w:after="53"/>
+        <w:ind w:left="2145" w:firstLine="0"/>
+        <w:rPr>
+          <w:i/>
+          <w:iCs/>
+          <w:color w:val="000000" w:themeColor="text1"/>
+        </w:rPr>
+      </w:pPr>
+    </w:p>
+    <w:p>
+      <w:pPr>
+        <w:pStyle w:val="ListParagraph"/>
+        <w:spacing w:after="53"/>
+        <w:ind w:left="2145" w:firstLine="0"/>
+        <w:rPr>
+          <w:color w:val="000000" w:themeColor="text1"/>
+        </w:rPr>
+      </w:pPr>
+    </w:p>
+    <w:p>
+      <w:pPr>
+        <w:pStyle w:val="ListParagraph"/>
         <w:numPr>
           <w:ilvl w:val="0"/>
           <w:numId w:val="5"/>
@@ -948,6 +1319,7 @@
           <w:bCs/>
           <w:color w:val="000000" w:themeColor="text1"/>
         </w:rPr>
+        <w:lastRenderedPageBreak/>
         <w:t xml:space="preserve">Gestisci punti e tickets </w:t>
       </w:r>
       <w:r>
@@ -959,7 +1331,7 @@
     </w:p>
     <w:p>
       <w:pPr>
-        <w:pStyle w:val="Paragrafoelenco"/>
+        <w:pStyle w:val="ListParagraph"/>
         <w:spacing w:after="53"/>
         <w:ind w:left="2145" w:firstLine="0"/>
         <w:rPr>
@@ -974,12 +1346,28 @@
           <w:bCs/>
           <w:color w:val="2F5496" w:themeColor="accent1" w:themeShade="BF"/>
         </w:rPr>
-        <w:t>Vedere punti disponibili</w:t>
-      </w:r>
-    </w:p>
-    <w:p>
-      <w:pPr>
-        <w:pStyle w:val="Paragrafoelenco"/>
+        <w:t xml:space="preserve">Vedere </w:t>
+      </w:r>
+      <w:r>
+        <w:rPr>
+          <w:b/>
+          <w:bCs/>
+          <w:color w:val="2F5496" w:themeColor="accent1" w:themeShade="BF"/>
+        </w:rPr>
+        <w:t xml:space="preserve">i </w:t>
+      </w:r>
+      <w:r>
+        <w:rPr>
+          <w:b/>
+          <w:bCs/>
+          <w:color w:val="2F5496" w:themeColor="accent1" w:themeShade="BF"/>
+        </w:rPr>
+        <w:t>punti disponibili</w:t>
+      </w:r>
+    </w:p>
+    <w:p>
+      <w:pPr>
+        <w:pStyle w:val="ListParagraph"/>
         <w:spacing w:after="53"/>
         <w:ind w:left="2145" w:firstLine="0"/>
         <w:rPr>
@@ -995,7 +1383,7 @@
     </w:p>
     <w:p>
       <w:pPr>
-        <w:pStyle w:val="Paragrafoelenco"/>
+        <w:pStyle w:val="ListParagraph"/>
         <w:spacing w:after="53"/>
         <w:ind w:left="2145" w:firstLine="0"/>
         <w:rPr>
@@ -1015,7 +1403,7 @@
     </w:p>
     <w:p>
       <w:pPr>
-        <w:pStyle w:val="Paragrafoelenco"/>
+        <w:pStyle w:val="ListParagraph"/>
         <w:spacing w:after="53"/>
         <w:ind w:left="2145" w:firstLine="0"/>
         <w:rPr>
@@ -1031,7 +1419,7 @@
     </w:p>
     <w:p>
       <w:pPr>
-        <w:pStyle w:val="Paragrafoelenco"/>
+        <w:pStyle w:val="ListParagraph"/>
         <w:spacing w:after="53"/>
         <w:ind w:left="2145" w:firstLine="0"/>
         <w:rPr>
@@ -1051,7 +1439,7 @@
     </w:p>
     <w:p>
       <w:pPr>
-        <w:pStyle w:val="Paragrafoelenco"/>
+        <w:pStyle w:val="ListParagraph"/>
         <w:spacing w:after="53"/>
         <w:ind w:left="2145" w:firstLine="0"/>
         <w:rPr>
@@ -1067,7 +1455,7 @@
     </w:p>
     <w:p>
       <w:pPr>
-        <w:pStyle w:val="Paragrafoelenco"/>
+        <w:pStyle w:val="ListParagraph"/>
         <w:spacing w:after="53"/>
         <w:ind w:left="2145" w:firstLine="0"/>
         <w:rPr>
@@ -1078,13 +1466,12 @@
         <w:rPr>
           <w:color w:val="000000" w:themeColor="text1"/>
         </w:rPr>
-        <w:lastRenderedPageBreak/>
         <w:t>1 – E’ possibile convertire punti in tickets a patto che il numero di punti sia compreso tra 50 e 250</w:t>
       </w:r>
     </w:p>
     <w:p>
       <w:pPr>
-        <w:pStyle w:val="Paragrafoelenco"/>
+        <w:pStyle w:val="ListParagraph"/>
         <w:spacing w:after="53"/>
         <w:ind w:left="2145" w:firstLine="0"/>
         <w:rPr>
@@ -1100,7 +1487,7 @@
     </w:p>
     <w:p>
       <w:pPr>
-        <w:pStyle w:val="Paragrafoelenco"/>
+        <w:pStyle w:val="ListParagraph"/>
         <w:spacing w:after="53"/>
         <w:ind w:left="2145" w:firstLine="0"/>
         <w:rPr>
@@ -1116,7 +1503,7 @@
     </w:p>
     <w:p>
       <w:pPr>
-        <w:pStyle w:val="Paragrafoelenco"/>
+        <w:pStyle w:val="ListParagraph"/>
         <w:spacing w:after="53"/>
         <w:ind w:left="2145" w:firstLine="0"/>
         <w:rPr>
@@ -1132,7 +1519,7 @@
     </w:p>
     <w:p>
       <w:pPr>
-        <w:pStyle w:val="Paragrafoelenco"/>
+        <w:pStyle w:val="ListParagraph"/>
         <w:spacing w:after="53"/>
         <w:ind w:left="2145" w:firstLine="0"/>
         <w:rPr>
@@ -1167,7 +1554,7 @@
     </w:p>
     <w:p>
       <w:pPr>
-        <w:pStyle w:val="Paragrafoelenco"/>
+        <w:pStyle w:val="ListParagraph"/>
         <w:numPr>
           <w:ilvl w:val="0"/>
           <w:numId w:val="4"/>
@@ -1206,7 +1593,7 @@
     </w:p>
     <w:p>
       <w:pPr>
-        <w:pStyle w:val="Paragrafoelenco"/>
+        <w:pStyle w:val="ListParagraph"/>
         <w:numPr>
           <w:ilvl w:val="0"/>
           <w:numId w:val="5"/>
@@ -1229,7 +1616,7 @@
     </w:p>
     <w:p>
       <w:pPr>
-        <w:pStyle w:val="Paragrafoelenco"/>
+        <w:pStyle w:val="ListParagraph"/>
         <w:spacing w:after="53"/>
         <w:ind w:left="2145" w:firstLine="0"/>
         <w:rPr>
@@ -1240,12 +1627,24 @@
         <w:rPr>
           <w:color w:val="000000" w:themeColor="text1"/>
         </w:rPr>
-        <w:t>Si chiede di inserire il nuovo aeroporto dalle destinazioni. Il nuvo aeroporto viene inserito nel grafo dei voli</w:t>
-      </w:r>
-    </w:p>
-    <w:p>
-      <w:pPr>
-        <w:pStyle w:val="Paragrafoelenco"/>
+        <w:t xml:space="preserve">Si chiede di inserire il </w:t>
+      </w:r>
+      <w:r>
+        <w:rPr>
+          <w:color w:val="000000" w:themeColor="text1"/>
+        </w:rPr>
+        <w:t>nome del nuovo aeroporto, che</w:t>
+      </w:r>
+      <w:r>
+        <w:rPr>
+          <w:color w:val="000000" w:themeColor="text1"/>
+        </w:rPr>
+        <w:t xml:space="preserve"> viene inserito nel grafo dei voli</w:t>
+      </w:r>
+    </w:p>
+    <w:p>
+      <w:pPr>
+        <w:pStyle w:val="ListParagraph"/>
         <w:numPr>
           <w:ilvl w:val="0"/>
           <w:numId w:val="5"/>
@@ -1268,7 +1667,7 @@
     </w:p>
     <w:p>
       <w:pPr>
-        <w:pStyle w:val="Paragrafoelenco"/>
+        <w:pStyle w:val="ListParagraph"/>
         <w:spacing w:after="53"/>
         <w:ind w:left="2145" w:firstLine="0"/>
         <w:rPr>
@@ -1279,12 +1678,12 @@
         <w:rPr>
           <w:color w:val="000000" w:themeColor="text1"/>
         </w:rPr>
-        <w:t>Permette di aggiungere una nuova tratta. Le richieste da soddisfare sono: partenza, destinazione, prezzo e durata.</w:t>
-      </w:r>
-    </w:p>
-    <w:p>
-      <w:pPr>
-        <w:pStyle w:val="Paragrafoelenco"/>
+        <w:t>Permette di aggiungere una nuova tratta. Le richieste da soddisfare sono: partenza, destinazione, prezzo e durata</w:t>
+      </w:r>
+    </w:p>
+    <w:p>
+      <w:pPr>
+        <w:pStyle w:val="ListParagraph"/>
         <w:numPr>
           <w:ilvl w:val="0"/>
           <w:numId w:val="5"/>
@@ -1307,7 +1706,7 @@
     </w:p>
     <w:p>
       <w:pPr>
-        <w:pStyle w:val="Paragrafoelenco"/>
+        <w:pStyle w:val="ListParagraph"/>
         <w:spacing w:after="53"/>
         <w:ind w:left="2145" w:firstLine="0"/>
         <w:rPr>
@@ -1323,7 +1722,7 @@
     </w:p>
     <w:p>
       <w:pPr>
-        <w:pStyle w:val="Paragrafoelenco"/>
+        <w:pStyle w:val="ListParagraph"/>
         <w:numPr>
           <w:ilvl w:val="0"/>
           <w:numId w:val="5"/>
@@ -1346,7 +1745,7 @@
     </w:p>
     <w:p>
       <w:pPr>
-        <w:pStyle w:val="Paragrafoelenco"/>
+        <w:pStyle w:val="ListParagraph"/>
         <w:spacing w:after="53"/>
         <w:ind w:left="2145" w:firstLine="0"/>
         <w:rPr>
@@ -1357,12 +1756,24 @@
         <w:rPr>
           <w:color w:val="000000" w:themeColor="text1"/>
         </w:rPr>
-        <w:t>Rimuove una tratta dal grafo dei voli</w:t>
-      </w:r>
-    </w:p>
-    <w:p>
-      <w:pPr>
-        <w:pStyle w:val="Paragrafoelenco"/>
+        <w:t>Rimuove un</w:t>
+      </w:r>
+      <w:r>
+        <w:rPr>
+          <w:color w:val="000000" w:themeColor="text1"/>
+        </w:rPr>
+        <w:t xml:space="preserve"> volo</w:t>
+      </w:r>
+      <w:r>
+        <w:rPr>
+          <w:color w:val="000000" w:themeColor="text1"/>
+        </w:rPr>
+        <w:t xml:space="preserve"> dal grafo dei voli</w:t>
+      </w:r>
+    </w:p>
+    <w:p>
+      <w:pPr>
+        <w:pStyle w:val="ListParagraph"/>
         <w:numPr>
           <w:ilvl w:val="0"/>
           <w:numId w:val="5"/>
@@ -1400,7 +1811,7 @@
     </w:p>
     <w:p>
       <w:pPr>
-        <w:pStyle w:val="Paragrafoelenco"/>
+        <w:pStyle w:val="ListParagraph"/>
         <w:numPr>
           <w:ilvl w:val="0"/>
           <w:numId w:val="5"/>
@@ -1423,7 +1834,7 @@
     </w:p>
     <w:p>
       <w:pPr>
-        <w:pStyle w:val="Paragrafoelenco"/>
+        <w:pStyle w:val="ListParagraph"/>
         <w:spacing w:after="53"/>
         <w:ind w:left="2145" w:firstLine="0"/>
       </w:pPr>
@@ -1466,6 +1877,7 @@
           <w:b/>
           <w:bCs/>
         </w:rPr>
+        <w:lastRenderedPageBreak/>
         <w:t>Scelta delle strutture dati</w:t>
       </w:r>
     </w:p>
@@ -1474,7 +1886,30 @@
         <w:spacing w:after="53"/>
       </w:pPr>
       <w:r>
-        <w:t>La struttura dati utilizzata per la registrazione dei voli è un grafo orientato, composto da una struct grafo per i vertici e da una t_arc per le tratte e la memorizzazione del prezzo e della durata di un volo</w:t>
+        <w:t xml:space="preserve">La struttura dati utilizzata per la registrazione dei voli è un grafo orientato, composto da una struct </w:t>
+      </w:r>
+      <w:r>
+        <w:rPr>
+          <w:i/>
+          <w:iCs/>
+        </w:rPr>
+        <w:t>t_grf</w:t>
+      </w:r>
+      <w:r>
+        <w:t xml:space="preserve"> per i vertici e da una </w:t>
+      </w:r>
+      <w:r>
+        <w:rPr>
+          <w:i/>
+          <w:iCs/>
+        </w:rPr>
+        <w:t>t_arc</w:t>
+      </w:r>
+      <w:r>
+        <w:t xml:space="preserve"> per le tratte e la memorizzazione del prezzo e della durata di un volo</w:t>
+      </w:r>
+      <w:r>
+        <w:t>. Il grafo è stato implementato come una lista di liste, per permettere la facile e dinamica aggiunta/rimozione di aeroporti, e la comoda applicazione di funzioni ricorsive.</w:t>
       </w:r>
     </w:p>
     <w:p>
@@ -1494,13 +1929,7 @@
       <w:pPr>
         <w:spacing w:after="53"/>
       </w:pPr>
-    </w:p>
-    <w:p>
-      <w:pPr>
-        <w:spacing w:after="53"/>
-      </w:pPr>
-      <w:r>
-        <w:lastRenderedPageBreak/>
+      <w:r>
         <w:t>La struttura dati utilizzata invece per le prenotazioni è una lista concatenata.</w:t>
       </w:r>
     </w:p>
@@ -1512,24 +1941,7 @@
     <w:p>
       <w:pPr>
         <w:spacing w:after="53"/>
-        <w:rPr>
-          <w:b/>
-          <w:bCs/>
-        </w:rPr>
-      </w:pPr>
-    </w:p>
-    <w:p>
-      <w:pPr>
-        <w:spacing w:after="53"/>
-        <w:rPr>
-          <w:b/>
-          <w:bCs/>
-        </w:rPr>
-      </w:pPr>
-    </w:p>
-    <w:p>
-      <w:pPr>
-        <w:spacing w:after="53"/>
+        <w:ind w:left="0" w:firstLine="0"/>
         <w:rPr>
           <w:b/>
           <w:bCs/>
@@ -1575,6 +1987,9 @@
       </w:r>
       <w:r>
         <w:t>:</w:t>
+      </w:r>
+      <w:r>
+        <w:t xml:space="preserve"> strutture e funzioni per la gestione del grafo dei voli, funzioni per le ricerche sui voli, gestione della partenza da sola destinazione</w:t>
       </w:r>
     </w:p>
     <w:p>
@@ -3006,7 +3421,7 @@
     <w:lsdException w:name="Unresolved Mention" w:semiHidden="1" w:unhideWhenUsed="1"/>
     <w:lsdException w:name="Smart Link" w:semiHidden="1" w:unhideWhenUsed="1"/>
   </w:latentStyles>
-  <w:style w:type="paragraph" w:default="1" w:styleId="Normale">
+  <w:style w:type="paragraph" w:default="1" w:styleId="Normal">
     <w:name w:val="Normal"/>
     <w:qFormat/>
     <w:pPr>
@@ -3020,10 +3435,10 @@
       <w:sz w:val="28"/>
     </w:rPr>
   </w:style>
-  <w:style w:type="paragraph" w:styleId="Titolo1">
+  <w:style w:type="paragraph" w:styleId="Heading1">
     <w:name w:val="heading 1"/>
-    <w:next w:val="Normale"/>
-    <w:link w:val="Titolo1Carattere"/>
+    <w:next w:val="Normal"/>
+    <w:link w:val="Heading1Char"/>
     <w:uiPriority w:val="9"/>
     <w:qFormat/>
     <w:pPr>
@@ -3040,13 +3455,13 @@
       <w:sz w:val="28"/>
     </w:rPr>
   </w:style>
-  <w:style w:type="character" w:default="1" w:styleId="Carpredefinitoparagrafo">
+  <w:style w:type="character" w:default="1" w:styleId="DefaultParagraphFont">
     <w:name w:val="Default Paragraph Font"/>
     <w:uiPriority w:val="1"/>
     <w:semiHidden/>
     <w:unhideWhenUsed/>
   </w:style>
-  <w:style w:type="table" w:default="1" w:styleId="Tabellanormale">
+  <w:style w:type="table" w:default="1" w:styleId="TableNormal">
     <w:name w:val="Normal Table"/>
     <w:uiPriority w:val="99"/>
     <w:semiHidden/>
@@ -3061,15 +3476,15 @@
       </w:tblCellMar>
     </w:tblPr>
   </w:style>
-  <w:style w:type="numbering" w:default="1" w:styleId="Nessunelenco">
+  <w:style w:type="numbering" w:default="1" w:styleId="NoList">
     <w:name w:val="No List"/>
     <w:uiPriority w:val="99"/>
     <w:semiHidden/>
     <w:unhideWhenUsed/>
   </w:style>
-  <w:style w:type="character" w:customStyle="1" w:styleId="Titolo1Carattere">
-    <w:name w:val="Titolo 1 Carattere"/>
-    <w:link w:val="Titolo1"/>
+  <w:style w:type="character" w:customStyle="1" w:styleId="Heading1Char">
+    <w:name w:val="Heading 1 Char"/>
+    <w:link w:val="Heading1"/>
     <w:rPr>
       <w:rFonts w:ascii="Calibri" w:eastAsia="Calibri" w:hAnsi="Calibri" w:cs="Calibri"/>
       <w:b/>
@@ -3077,9 +3492,9 @@
       <w:sz w:val="28"/>
     </w:rPr>
   </w:style>
-  <w:style w:type="paragraph" w:styleId="Paragrafoelenco">
+  <w:style w:type="paragraph" w:styleId="ListParagraph">
     <w:name w:val="List Paragraph"/>
-    <w:basedOn w:val="Normale"/>
+    <w:basedOn w:val="Normal"/>
     <w:uiPriority w:val="34"/>
     <w:qFormat/>
     <w:rsid w:val="003D71EC"/>

</xml_diff>

<commit_message>
Aggiunti link ai gif con esempi di utilizzo al report
</commit_message>
<xml_diff>
--- a/Report.docx
+++ b/Report.docx
@@ -7,12 +7,17 @@
         <w:spacing w:after="84" w:line="259" w:lineRule="auto"/>
         <w:ind w:left="0" w:firstLine="0"/>
         <w:jc w:val="left"/>
+        <w:rPr>
+          <w:sz w:val="36"/>
+          <w:szCs w:val="36"/>
+        </w:rPr>
       </w:pPr>
       <w:r>
         <w:rPr>
           <w:b/>
           <w:color w:val="2F5496"/>
-          <w:sz w:val="40"/>
+          <w:sz w:val="36"/>
+          <w:szCs w:val="36"/>
         </w:rPr>
         <w:t xml:space="preserve">Corso di Laboratorio di Algoritmi e Strutture Dati  </w:t>
       </w:r>
@@ -22,12 +27,17 @@
         <w:spacing w:after="50" w:line="259" w:lineRule="auto"/>
         <w:ind w:left="0" w:firstLine="0"/>
         <w:jc w:val="left"/>
+        <w:rPr>
+          <w:sz w:val="32"/>
+          <w:szCs w:val="32"/>
+        </w:rPr>
       </w:pPr>
       <w:r>
         <w:rPr>
           <w:b/>
           <w:color w:val="2F5496"/>
-          <w:sz w:val="36"/>
+          <w:sz w:val="32"/>
+          <w:szCs w:val="32"/>
         </w:rPr>
         <w:t>REPORT PROGETTO I</w:t>
       </w:r>
@@ -35,7 +45,8 @@
         <w:rPr>
           <w:b/>
           <w:color w:val="2F5496"/>
-          <w:sz w:val="36"/>
+          <w:sz w:val="32"/>
+          <w:szCs w:val="32"/>
         </w:rPr>
         <w:t>I</w:t>
       </w:r>
@@ -43,7 +54,8 @@
         <w:rPr>
           <w:b/>
           <w:color w:val="2F5496"/>
-          <w:sz w:val="36"/>
+          <w:sz w:val="32"/>
+          <w:szCs w:val="32"/>
         </w:rPr>
         <w:t xml:space="preserve">: </w:t>
       </w:r>
@@ -51,7 +63,8 @@
         <w:rPr>
           <w:b/>
           <w:color w:val="2F5496"/>
-          <w:sz w:val="36"/>
+          <w:sz w:val="32"/>
+          <w:szCs w:val="32"/>
         </w:rPr>
         <w:t>COMPAGNIA AEREA</w:t>
       </w:r>
@@ -225,9 +238,9 @@
           <w:noProof/>
         </w:rPr>
         <w:drawing>
-          <wp:inline distT="0" distB="0" distL="0" distR="0" wp14:anchorId="0D072815" wp14:editId="436B6AD7">
-            <wp:extent cx="6125210" cy="6467475"/>
-            <wp:effectExtent l="0" t="0" r="8890" b="9525"/>
+          <wp:inline distT="0" distB="0" distL="0" distR="0" wp14:anchorId="0D072815" wp14:editId="36BF6F1A">
+            <wp:extent cx="6278566" cy="6629400"/>
+            <wp:effectExtent l="0" t="0" r="8255" b="0"/>
             <wp:docPr id="1" name="Immagine 1" descr="Immagine che contiene testo, mappa&#10;&#10;Descrizione generata automaticamente"/>
             <wp:cNvGraphicFramePr>
               <a:graphicFrameLocks xmlns:a="http://schemas.openxmlformats.org/drawingml/2006/main" noChangeAspect="1"/>
@@ -254,7 +267,7 @@
                   <pic:spPr>
                     <a:xfrm>
                       <a:off x="0" y="0"/>
-                      <a:ext cx="6128901" cy="6471372"/>
+                      <a:ext cx="6293403" cy="6645066"/>
                     </a:xfrm>
                     <a:prstGeom prst="rect">
                       <a:avLst/>
@@ -2052,15 +2065,248 @@
           <w:b/>
           <w:bCs/>
         </w:rPr>
-        <w:t>Esempio di esecuzione</w:t>
-      </w:r>
-    </w:p>
-    <w:p>
-      <w:pPr>
-        <w:spacing w:after="53"/>
-        <w:rPr>
-          <w:b/>
-          <w:bCs/>
+        <w:t>Esempi di esecuzione</w:t>
+      </w:r>
+    </w:p>
+    <w:p>
+      <w:pPr>
+        <w:spacing w:after="53"/>
+        <w:ind w:left="20"/>
+        <w:rPr>
+          <w:b/>
+          <w:bCs/>
+          <w:color w:val="4472C4" w:themeColor="accent1"/>
+        </w:rPr>
+      </w:pPr>
+      <w:r>
+        <w:rPr>
+          <w:b/>
+          <w:bCs/>
+          <w:color w:val="4472C4" w:themeColor="accent1"/>
+        </w:rPr>
+        <w:t>R</w:t>
+      </w:r>
+      <w:r>
+        <w:rPr>
+          <w:b/>
+          <w:bCs/>
+          <w:color w:val="4472C4" w:themeColor="accent1"/>
+        </w:rPr>
+        <w:t>egistrazione ed accesso come cliente</w:t>
+      </w:r>
+    </w:p>
+    <w:p>
+      <w:pPr>
+        <w:spacing w:after="53"/>
+        <w:ind w:left="20" w:firstLine="0"/>
+        <w:rPr>
+          <w:rStyle w:val="Hyperlink"/>
+          <w:i/>
+          <w:iCs/>
+          <w:color w:val="auto"/>
+        </w:rPr>
+      </w:pPr>
+      <w:r>
+        <w:rPr>
+          <w:color w:val="auto"/>
+        </w:rPr>
+        <w:t xml:space="preserve">        </w:t>
+      </w:r>
+      <w:hyperlink r:id="rId8" w:history="1">
+        <w:r>
+          <w:rPr>
+            <w:rStyle w:val="Hyperlink"/>
+            <w:i/>
+            <w:iCs/>
+            <w:color w:val="auto"/>
+          </w:rPr>
+          <w:t>https://s7.gifyu.com/images/accesso6968ec02d94f0770.gif</w:t>
+        </w:r>
+      </w:hyperlink>
+    </w:p>
+    <w:p>
+      <w:pPr>
+        <w:spacing w:after="53"/>
+        <w:ind w:firstLine="0"/>
+        <w:rPr>
+          <w:i/>
+          <w:iCs/>
+          <w:color w:val="auto"/>
+        </w:rPr>
+      </w:pPr>
+    </w:p>
+    <w:p>
+      <w:pPr>
+        <w:spacing w:after="53"/>
+        <w:ind w:left="20"/>
+        <w:rPr>
+          <w:b/>
+          <w:bCs/>
+          <w:color w:val="4472C4" w:themeColor="accent1"/>
+        </w:rPr>
+      </w:pPr>
+      <w:r>
+        <w:rPr>
+          <w:b/>
+          <w:bCs/>
+          <w:color w:val="4472C4" w:themeColor="accent1"/>
+        </w:rPr>
+        <w:t>Prenotazione volo con destinazione</w:t>
+      </w:r>
+    </w:p>
+    <w:p>
+      <w:pPr>
+        <w:spacing w:after="53"/>
+        <w:ind w:left="20"/>
+        <w:rPr>
+          <w:i/>
+          <w:iCs/>
+          <w:color w:val="000000" w:themeColor="text1"/>
+        </w:rPr>
+      </w:pPr>
+      <w:r>
+        <w:rPr>
+          <w:color w:val="000000" w:themeColor="text1"/>
+        </w:rPr>
+        <w:t xml:space="preserve">        </w:t>
+      </w:r>
+      <w:hyperlink r:id="rId9" w:history="1">
+        <w:r>
+          <w:rPr>
+            <w:rStyle w:val="Hyperlink"/>
+            <w:i/>
+            <w:iCs/>
+            <w:color w:val="000000" w:themeColor="text1"/>
+          </w:rPr>
+          <w:t>https://s7.gifyu.com/images/prenotazione.gif</w:t>
+        </w:r>
+      </w:hyperlink>
+    </w:p>
+    <w:p>
+      <w:pPr>
+        <w:spacing w:after="53"/>
+        <w:ind w:firstLine="0"/>
+        <w:rPr>
+          <w:i/>
+          <w:iCs/>
+          <w:color w:val="000000" w:themeColor="text1"/>
+        </w:rPr>
+      </w:pPr>
+    </w:p>
+    <w:p>
+      <w:pPr>
+        <w:spacing w:after="53"/>
+        <w:ind w:left="20"/>
+        <w:rPr>
+          <w:b/>
+          <w:bCs/>
+          <w:color w:val="4472C4" w:themeColor="accent1"/>
+        </w:rPr>
+      </w:pPr>
+      <w:r>
+        <w:rPr>
+          <w:b/>
+          <w:bCs/>
+          <w:color w:val="4472C4" w:themeColor="accent1"/>
+        </w:rPr>
+        <w:t>Gestione dei ticket</w:t>
+      </w:r>
+    </w:p>
+    <w:p>
+      <w:pPr>
+        <w:spacing w:after="53"/>
+        <w:ind w:left="20"/>
+        <w:rPr>
+          <w:i/>
+          <w:iCs/>
+          <w:color w:val="4472C4" w:themeColor="accent1"/>
+        </w:rPr>
+      </w:pPr>
+      <w:r>
+        <w:rPr>
+          <w:b/>
+          <w:bCs/>
+          <w:color w:val="4472C4" w:themeColor="accent1"/>
+        </w:rPr>
+        <w:tab/>
+        <w:t xml:space="preserve">        </w:t>
+      </w:r>
+      <w:hyperlink r:id="rId10" w:history="1">
+        <w:r>
+          <w:rPr>
+            <w:rStyle w:val="Hyperlink"/>
+            <w:i/>
+            <w:iCs/>
+            <w:color w:val="auto"/>
+          </w:rPr>
+          <w:t>https://s7.gifyu.com/images/punti.gif</w:t>
+        </w:r>
+      </w:hyperlink>
+    </w:p>
+    <w:p>
+      <w:pPr>
+        <w:spacing w:after="53"/>
+        <w:ind w:left="20"/>
+        <w:rPr>
+          <w:i/>
+          <w:iCs/>
+          <w:color w:val="4472C4" w:themeColor="accent1"/>
+        </w:rPr>
+      </w:pPr>
+    </w:p>
+    <w:p>
+      <w:pPr>
+        <w:spacing w:after="53"/>
+        <w:ind w:left="20"/>
+        <w:rPr>
+          <w:b/>
+          <w:bCs/>
+          <w:color w:val="4472C4" w:themeColor="accent1"/>
+        </w:rPr>
+      </w:pPr>
+      <w:r>
+        <w:rPr>
+          <w:b/>
+          <w:bCs/>
+          <w:color w:val="4472C4" w:themeColor="accent1"/>
+        </w:rPr>
+        <w:t>Operazioni admin</w:t>
+      </w:r>
+    </w:p>
+    <w:p>
+      <w:pPr>
+        <w:spacing w:after="53"/>
+        <w:ind w:left="20"/>
+        <w:rPr>
+          <w:i/>
+          <w:iCs/>
+          <w:color w:val="4472C4" w:themeColor="accent1"/>
+        </w:rPr>
+      </w:pPr>
+      <w:r>
+        <w:rPr>
+          <w:b/>
+          <w:bCs/>
+          <w:color w:val="4472C4" w:themeColor="accent1"/>
+        </w:rPr>
+        <w:t xml:space="preserve">       </w:t>
+      </w:r>
+      <w:hyperlink r:id="rId11" w:history="1">
+        <w:r>
+          <w:rPr>
+            <w:rStyle w:val="Hyperlink"/>
+            <w:i/>
+            <w:iCs/>
+            <w:color w:val="auto"/>
+          </w:rPr>
+          <w:t>https://s7.gifyu.com/images/admin.gif</w:t>
+        </w:r>
+      </w:hyperlink>
+    </w:p>
+    <w:p>
+      <w:pPr>
+        <w:spacing w:after="53"/>
+        <w:rPr>
           <w:i/>
           <w:iCs/>
           <w:color w:val="000000" w:themeColor="text1"/>
@@ -2068,9 +2314,9 @@
       </w:pPr>
     </w:p>
     <w:sectPr>
-      <w:footerReference w:type="even" r:id="rId8"/>
-      <w:footerReference w:type="default" r:id="rId9"/>
-      <w:footerReference w:type="first" r:id="rId10"/>
+      <w:footerReference w:type="even" r:id="rId12"/>
+      <w:footerReference w:type="default" r:id="rId13"/>
+      <w:footerReference w:type="first" r:id="rId14"/>
       <w:pgSz w:w="11908" w:h="16836"/>
       <w:pgMar w:top="1475" w:right="1129" w:bottom="1253" w:left="1133" w:header="720" w:footer="277" w:gutter="0"/>
       <w:cols w:space="720"/>
@@ -3514,6 +3760,41 @@
       <w:contextualSpacing/>
     </w:pPr>
   </w:style>
+  <w:style w:type="character" w:styleId="Hyperlink">
+    <w:name w:val="Hyperlink"/>
+    <w:basedOn w:val="DefaultParagraphFont"/>
+    <w:uiPriority w:val="99"/>
+    <w:unhideWhenUsed/>
+    <w:rsid w:val="003B12E8"/>
+    <w:rPr>
+      <w:color w:val="0563C1" w:themeColor="hyperlink"/>
+      <w:u w:val="single"/>
+    </w:rPr>
+  </w:style>
+  <w:style w:type="character" w:styleId="UnresolvedMention">
+    <w:name w:val="Unresolved Mention"/>
+    <w:basedOn w:val="DefaultParagraphFont"/>
+    <w:uiPriority w:val="99"/>
+    <w:semiHidden/>
+    <w:unhideWhenUsed/>
+    <w:rsid w:val="003B12E8"/>
+    <w:rPr>
+      <w:color w:val="605E5C"/>
+      <w:shd w:val="clear" w:color="auto" w:fill="E1DFDD"/>
+    </w:rPr>
+  </w:style>
+  <w:style w:type="character" w:styleId="FollowedHyperlink">
+    <w:name w:val="FollowedHyperlink"/>
+    <w:basedOn w:val="DefaultParagraphFont"/>
+    <w:uiPriority w:val="99"/>
+    <w:semiHidden/>
+    <w:unhideWhenUsed/>
+    <w:rsid w:val="00063003"/>
+    <w:rPr>
+      <w:color w:val="954F72" w:themeColor="followedHyperlink"/>
+      <w:u w:val="single"/>
+    </w:rPr>
+  </w:style>
 </w:styles>
 </file>
 

</xml_diff>

<commit_message>
Correzioni varie, modifiche di formattazione...
e aggiunte varie
</commit_message>
<xml_diff>
--- a/Report.docx
+++ b/Report.docx
@@ -1,6 +1,6 @@
 
 <file path=word/document.xml><?xml version="1.0" encoding="utf-8"?>
-<w:document xmlns:wpc="http://schemas.microsoft.com/office/word/2010/wordprocessingCanvas" xmlns:cx="http://schemas.microsoft.com/office/drawing/2014/chartex" xmlns:cx1="http://schemas.microsoft.com/office/drawing/2015/9/8/chartex" xmlns:cx2="http://schemas.microsoft.com/office/drawing/2015/10/21/chartex" xmlns:cx3="http://schemas.microsoft.com/office/drawing/2016/5/9/chartex" xmlns:cx4="http://schemas.microsoft.com/office/drawing/2016/5/10/chartex" xmlns:cx5="http://schemas.microsoft.com/office/drawing/2016/5/11/chartex" xmlns:cx6="http://schemas.microsoft.com/office/drawing/2016/5/12/chartex" xmlns:cx7="http://schemas.microsoft.com/office/drawing/2016/5/13/chartex" xmlns:cx8="http://schemas.microsoft.com/office/drawing/2016/5/14/chartex" xmlns:mc="http://schemas.openxmlformats.org/markup-compatibility/2006" xmlns:aink="http://schemas.microsoft.com/office/drawing/2016/ink" xmlns:am3d="http://schemas.microsoft.com/office/drawing/2017/model3d" xmlns:o="urn:schemas-microsoft-com:office:office" xmlns:r="http://schemas.openxmlformats.org/officeDocument/2006/relationships" xmlns:m="http://schemas.openxmlformats.org/officeDocument/2006/math" xmlns:v="urn:schemas-microsoft-com:vml" xmlns:wp14="http://schemas.microsoft.com/office/word/2010/wordprocessingDrawing" xmlns:wp="http://schemas.openxmlformats.org/drawingml/2006/wordprocessingDrawing" xmlns:w10="urn:schemas-microsoft-com:office:word" xmlns:w="http://schemas.openxmlformats.org/wordprocessingml/2006/main" xmlns:w14="http://schemas.microsoft.com/office/word/2010/wordml" xmlns:w15="http://schemas.microsoft.com/office/word/2012/wordml" xmlns:w16cex="http://schemas.microsoft.com/office/word/2018/wordml/cex" xmlns:w16cid="http://schemas.microsoft.com/office/word/2016/wordml/cid" xmlns:w16="http://schemas.microsoft.com/office/word/2018/wordml" xmlns:w16se="http://schemas.microsoft.com/office/word/2015/wordml/symex" xmlns:wpg="http://schemas.microsoft.com/office/word/2010/wordprocessingGroup" xmlns:wpi="http://schemas.microsoft.com/office/word/2010/wordprocessingInk" xmlns:wne="http://schemas.microsoft.com/office/word/2006/wordml" xmlns:wps="http://schemas.microsoft.com/office/word/2010/wordprocessingShape" mc:Ignorable="w14 w15 w16se w16cid w16 w16cex wp14">
+<w:document xmlns:wpc="http://schemas.microsoft.com/office/word/2010/wordprocessingCanvas" xmlns:cx="http://schemas.microsoft.com/office/drawing/2014/chartex" xmlns:cx1="http://schemas.microsoft.com/office/drawing/2015/9/8/chartex" xmlns:cx2="http://schemas.microsoft.com/office/drawing/2015/10/21/chartex" xmlns:cx3="http://schemas.microsoft.com/office/drawing/2016/5/9/chartex" xmlns:cx4="http://schemas.microsoft.com/office/drawing/2016/5/10/chartex" xmlns:cx5="http://schemas.microsoft.com/office/drawing/2016/5/11/chartex" xmlns:cx6="http://schemas.microsoft.com/office/drawing/2016/5/12/chartex" xmlns:cx7="http://schemas.microsoft.com/office/drawing/2016/5/13/chartex" xmlns:cx8="http://schemas.microsoft.com/office/drawing/2016/5/14/chartex" xmlns:mc="http://schemas.openxmlformats.org/markup-compatibility/2006" xmlns:aink="http://schemas.microsoft.com/office/drawing/2016/ink" xmlns:am3d="http://schemas.microsoft.com/office/drawing/2017/model3d" xmlns:o="urn:schemas-microsoft-com:office:office" xmlns:r="http://schemas.openxmlformats.org/officeDocument/2006/relationships" xmlns:m="http://schemas.openxmlformats.org/officeDocument/2006/math" xmlns:v="urn:schemas-microsoft-com:vml" xmlns:wp14="http://schemas.microsoft.com/office/word/2010/wordprocessingDrawing" xmlns:wp="http://schemas.openxmlformats.org/drawingml/2006/wordprocessingDrawing" xmlns:w10="urn:schemas-microsoft-com:office:word" xmlns:w="http://schemas.openxmlformats.org/wordprocessingml/2006/main" xmlns:w14="http://schemas.microsoft.com/office/word/2010/wordml" xmlns:w15="http://schemas.microsoft.com/office/word/2012/wordml" xmlns:w16cid="http://schemas.microsoft.com/office/word/2016/wordml/cid" xmlns:w16se="http://schemas.microsoft.com/office/word/2015/wordml/symex" xmlns:wpg="http://schemas.microsoft.com/office/word/2010/wordprocessingGroup" xmlns:wpi="http://schemas.microsoft.com/office/word/2010/wordprocessingInk" xmlns:wne="http://schemas.microsoft.com/office/word/2006/wordml" xmlns:wps="http://schemas.microsoft.com/office/word/2010/wordprocessingShape" mc:Ignorable="w14 w15 w16se w16cid wp14">
   <w:body>
     <w:p>
       <w:pPr>
@@ -71,7 +71,7 @@
     </w:p>
     <w:p>
       <w:pPr>
-        <w:pStyle w:val="Heading1"/>
+        <w:pStyle w:val="Titolo1"/>
         <w:spacing w:after="0"/>
         <w:ind w:left="-5"/>
       </w:pPr>
@@ -81,7 +81,7 @@
     </w:p>
     <w:p>
       <w:pPr>
-        <w:pStyle w:val="Heading1"/>
+        <w:pStyle w:val="Titolo1"/>
         <w:spacing w:after="0"/>
         <w:ind w:left="-5"/>
       </w:pPr>
@@ -193,7 +193,7 @@
               </wp:inline>
             </w:drawing>
           </mc:Choice>
-          <mc:Fallback xmlns:a="http://schemas.openxmlformats.org/drawingml/2006/main">
+          <mc:Fallback xmlns:a="http://schemas.openxmlformats.org/drawingml/2006/main" xmlns:w16="http://schemas.microsoft.com/office/word/2018/wordml" xmlns:w16cex="http://schemas.microsoft.com/office/word/2018/wordml/cex">
             <w:pict>
               <v:group id="Group 3127" style="width:554.25pt;height:1.5pt;mso-position-horizontal-relative:char;mso-position-vertical-relative:line" coordsize="70389,190">
                 <v:shape id="Shape 188" style="position:absolute;width:70389;height:0;left:0;top:0;" coordsize="7038975,0" path="m0,0l7038975,0">
@@ -289,7 +289,7 @@
     </w:p>
     <w:p>
       <w:pPr>
-        <w:pStyle w:val="Heading1"/>
+        <w:pStyle w:val="Titolo1"/>
         <w:ind w:left="-5"/>
       </w:pPr>
       <w:r>
@@ -298,7 +298,7 @@
     </w:p>
     <w:p>
       <w:pPr>
-        <w:pStyle w:val="Heading1"/>
+        <w:pStyle w:val="Titolo1"/>
         <w:ind w:left="-5"/>
         <w:rPr>
           <w:b w:val="0"/>
@@ -328,6 +328,11 @@
       </w:r>
     </w:p>
     <w:p>
+      <w:pPr>
+        <w:rPr>
+          <w:u w:val="single"/>
+        </w:rPr>
+      </w:pPr>
       <w:r>
         <w:t xml:space="preserve">Prima di essere eseguito, il programma popola </w:t>
       </w:r>
@@ -484,7 +489,15 @@
         <w:t>D</w:t>
       </w:r>
       <w:r>
-        <w:t xml:space="preserve">ijkstra per puntare al vertice che precede nel cammino minimo. Inoltre nella struct </w:t>
+        <w:t xml:space="preserve">ijkstra per puntare al vertice che precede nel cammino minimo. </w:t>
+      </w:r>
+      <w:proofErr w:type="gramStart"/>
+      <w:r>
+        <w:t>Inoltre</w:t>
+      </w:r>
+      <w:proofErr w:type="gramEnd"/>
+      <w:r>
+        <w:t xml:space="preserve"> nella struct </w:t>
       </w:r>
       <w:r>
         <w:rPr>
@@ -516,6 +529,9 @@
       <w:r>
         <w:t xml:space="preserve"> utili per la memorizzazione di informazione per i voli.</w:t>
       </w:r>
+      <w:r>
+        <w:t xml:space="preserve"> Viene inoltre popolato l’abr contenente gli utenti con 3 admin e 3 clienti.</w:t>
+      </w:r>
     </w:p>
     <w:p>
       <w:r>
@@ -528,7 +544,21 @@
         <w:rPr>
           <w:b/>
         </w:rPr>
-        <w:t>disponibilità dei voli non sia vincolata a date ne al numero dei posti disponibili sul volo stesso.</w:t>
+        <w:t xml:space="preserve">disponibilità dei voli non sia vincolata a date </w:t>
+      </w:r>
+      <w:proofErr w:type="gramStart"/>
+      <w:r>
+        <w:rPr>
+          <w:b/>
+        </w:rPr>
+        <w:t>ne</w:t>
+      </w:r>
+      <w:proofErr w:type="gramEnd"/>
+      <w:r>
+        <w:rPr>
+          <w:b/>
+        </w:rPr>
+        <w:t xml:space="preserve"> al numero dei posti disponibili sul volo stesso.</w:t>
       </w:r>
     </w:p>
     <w:p>
@@ -563,46 +593,27 @@
         <w:rPr>
           <w:b/>
         </w:rPr>
-        <w:t xml:space="preserve">Effettua nuova registrazione </w:t>
-      </w:r>
-      <w:r>
-        <w:t xml:space="preserve"> effettuata da un</w:t>
-      </w:r>
-      <w:r>
-        <w:t xml:space="preserve"> nuovo cliente</w:t>
-      </w:r>
-      <w:r>
-        <w:t xml:space="preserve">, implementato dalla funzione </w:t>
-      </w:r>
-      <w:r>
-        <w:rPr>
-          <w:b/>
-          <w:i/>
-          <w:color w:val="2F5496"/>
-        </w:rPr>
-        <w:t>effettu</w:t>
-      </w:r>
-      <w:r>
-        <w:rPr>
-          <w:b/>
-          <w:i/>
-          <w:color w:val="2F5496"/>
-        </w:rPr>
-        <w:t>a</w:t>
-      </w:r>
-      <w:r>
-        <w:rPr>
-          <w:b/>
-          <w:i/>
-          <w:color w:val="2F5496"/>
-        </w:rPr>
-        <w:t>Registrazione</w:t>
-      </w:r>
-      <w:r>
-        <w:t>; quest</w:t>
-      </w:r>
-      <w:r>
-        <w:t xml:space="preserve">a permette la registrazione di un nuovo cliente  nel sistema. Si inserisce un nome utente e una password rispettando il fatto che queste ultime non possono contenere spazi e la loro lunghezza non deve superare i 20 caratteri. </w:t>
+        <w:t xml:space="preserve">Effettua nuova </w:t>
+      </w:r>
+      <w:proofErr w:type="gramStart"/>
+      <w:r>
+        <w:rPr>
+          <w:b/>
+        </w:rPr>
+        <w:t xml:space="preserve">registrazione </w:t>
+      </w:r>
+      <w:r>
+        <w:rPr>
+          <w:b/>
+        </w:rPr>
+        <w:t>,</w:t>
+      </w:r>
+      <w:proofErr w:type="gramEnd"/>
+      <w:r>
+        <w:t xml:space="preserve"> </w:t>
+      </w:r>
+      <w:r>
+        <w:t xml:space="preserve">permette la registrazione di un nuovo cliente  nel sistema. Si inserisce un nome utente e una password rispettando il fatto che queste ultime non possono contenere spazi e la loro lunghezza non deve superare i 20 caratteri. </w:t>
       </w:r>
       <w:r>
         <w:rPr>
@@ -612,7 +623,15 @@
         <w:t>Gli input sono case-sensitive</w:t>
       </w:r>
       <w:r>
-        <w:t>. E’ possibile registrarsi come clienti ma non come admin (si veda scelta 3 per la visualizzazione delle credenziali per un admin)</w:t>
+        <w:t xml:space="preserve">. </w:t>
+      </w:r>
+      <w:proofErr w:type="gramStart"/>
+      <w:r>
+        <w:t>E’</w:t>
+      </w:r>
+      <w:proofErr w:type="gramEnd"/>
+      <w:r>
+        <w:t xml:space="preserve"> possibile registrarsi come clienti ma non come admin (si veda scelta 3 per la visualizzazione delle credenziali per un admin)</w:t>
       </w:r>
       <w:r>
         <w:t xml:space="preserve"> </w:t>
@@ -631,6 +650,69 @@
         <w:rPr>
           <w:b/>
         </w:rPr>
+        <w:t xml:space="preserve">Termina </w:t>
+      </w:r>
+      <w:proofErr w:type="gramStart"/>
+      <w:r>
+        <w:rPr>
+          <w:b/>
+        </w:rPr>
+        <w:t xml:space="preserve">programma,  </w:t>
+      </w:r>
+      <w:r>
+        <w:t>permette</w:t>
+      </w:r>
+      <w:proofErr w:type="gramEnd"/>
+      <w:r>
+        <w:t xml:space="preserve"> di terminare il programm</w:t>
+      </w:r>
+      <w:r>
+        <w:t>a</w:t>
+      </w:r>
+    </w:p>
+    <w:p>
+      <w:pPr>
+        <w:numPr>
+          <w:ilvl w:val="0"/>
+          <w:numId w:val="1"/>
+        </w:numPr>
+        <w:spacing w:after="53"/>
+        <w:ind w:hanging="360"/>
+      </w:pPr>
+      <w:r>
+        <w:rPr>
+          <w:b/>
+        </w:rPr>
+        <w:t xml:space="preserve">Visualizza </w:t>
+      </w:r>
+      <w:proofErr w:type="gramStart"/>
+      <w:r>
+        <w:rPr>
+          <w:b/>
+        </w:rPr>
+        <w:t xml:space="preserve">utenti,  </w:t>
+      </w:r>
+      <w:r>
+        <w:t>permette</w:t>
+      </w:r>
+      <w:proofErr w:type="gramEnd"/>
+      <w:r>
+        <w:t xml:space="preserve"> di visualizzare gli utenti registrati</w:t>
+      </w:r>
+    </w:p>
+    <w:p>
+      <w:pPr>
+        <w:numPr>
+          <w:ilvl w:val="0"/>
+          <w:numId w:val="1"/>
+        </w:numPr>
+        <w:spacing w:after="53"/>
+        <w:ind w:hanging="360"/>
+      </w:pPr>
+      <w:r>
+        <w:rPr>
+          <w:b/>
+        </w:rPr>
         <w:t>Esegui ac</w:t>
       </w:r>
       <w:r>
@@ -760,17 +842,31 @@
         <w:rPr>
           <w:color w:val="000000" w:themeColor="text1"/>
         </w:rPr>
-        <w:t>Da qui distingueremo i 2 casi differentemente:</w:t>
-      </w:r>
-    </w:p>
-    <w:p>
-      <w:pPr>
-        <w:pStyle w:val="ListParagraph"/>
+        <w:lastRenderedPageBreak/>
+        <w:t>Da qui distingueremo i 2 casi</w:t>
+      </w:r>
+      <w:r>
+        <w:rPr>
+          <w:color w:val="000000" w:themeColor="text1"/>
+        </w:rPr>
+        <w:t xml:space="preserve"> d’accesso</w:t>
+      </w:r>
+      <w:r>
+        <w:rPr>
+          <w:color w:val="000000" w:themeColor="text1"/>
+        </w:rPr>
+        <w:t xml:space="preserve"> differentemente:</w:t>
+      </w:r>
+    </w:p>
+    <w:p>
+      <w:pPr>
+        <w:pStyle w:val="Paragrafoelenco"/>
         <w:numPr>
           <w:ilvl w:val="0"/>
           <w:numId w:val="4"/>
         </w:numPr>
         <w:spacing w:after="53"/>
+        <w:ind w:left="360"/>
         <w:rPr>
           <w:color w:val="000000" w:themeColor="text1"/>
         </w:rPr>
@@ -783,30 +879,66 @@
           <w:iCs/>
           <w:color w:val="000000" w:themeColor="text1"/>
         </w:rPr>
-        <w:lastRenderedPageBreak/>
         <w:t xml:space="preserve">Menù cliente: </w:t>
       </w:r>
       <w:r>
         <w:rPr>
           <w:color w:val="000000" w:themeColor="text1"/>
         </w:rPr>
-        <w:t>da qui un ciclo do while stampa un menu finchè non si inserisce un input di uscita (4). Il menù è gestito da uno switch case</w:t>
-      </w:r>
-      <w:r>
-        <w:rPr>
-          <w:color w:val="000000" w:themeColor="text1"/>
-        </w:rPr>
-        <w:t>:</w:t>
-      </w:r>
-    </w:p>
-    <w:p>
-      <w:pPr>
-        <w:pStyle w:val="ListParagraph"/>
+        <w:t xml:space="preserve">da qui un ciclo do while stampa un menu finchè non si inserisce un input di </w:t>
+      </w:r>
+      <w:proofErr w:type="gramStart"/>
+      <w:r>
+        <w:rPr>
+          <w:color w:val="000000" w:themeColor="text1"/>
+        </w:rPr>
+        <w:t>uscita(</w:t>
+      </w:r>
+      <w:proofErr w:type="gramEnd"/>
+      <w:r>
+        <w:rPr>
+          <w:color w:val="000000" w:themeColor="text1"/>
+        </w:rPr>
+        <w:t>4). Il</w:t>
+      </w:r>
+      <w:r>
+        <w:rPr>
+          <w:color w:val="000000" w:themeColor="text1"/>
+        </w:rPr>
+        <w:t xml:space="preserve"> </w:t>
+      </w:r>
+      <w:r>
+        <w:rPr>
+          <w:color w:val="000000" w:themeColor="text1"/>
+        </w:rPr>
+        <w:t>menù è gestito da uno switch case</w:t>
+      </w:r>
+      <w:r>
+        <w:rPr>
+          <w:color w:val="000000" w:themeColor="text1"/>
+        </w:rPr>
+        <w:t xml:space="preserve"> e offre queste funzionalità:</w:t>
+      </w:r>
+    </w:p>
+    <w:p>
+      <w:pPr>
+        <w:pStyle w:val="Paragrafoelenco"/>
+        <w:spacing w:after="53"/>
+        <w:ind w:left="360" w:firstLine="0"/>
+        <w:rPr>
+          <w:color w:val="000000" w:themeColor="text1"/>
+        </w:rPr>
+      </w:pPr>
+    </w:p>
+    <w:p>
+      <w:pPr>
+        <w:pStyle w:val="Paragrafoelenco"/>
         <w:numPr>
           <w:ilvl w:val="0"/>
           <w:numId w:val="5"/>
         </w:numPr>
         <w:spacing w:after="53"/>
+        <w:ind w:left="720"/>
         <w:rPr>
           <w:b/>
           <w:bCs/>
@@ -833,14 +965,34 @@
         <w:rPr>
           <w:color w:val="000000" w:themeColor="text1"/>
         </w:rPr>
-        <w:t xml:space="preserve">dalla quale è possibile </w:t>
-      </w:r>
-    </w:p>
-    <w:p>
-      <w:pPr>
-        <w:spacing w:after="53"/>
-        <w:ind w:left="2124" w:firstLine="0"/>
-        <w:rPr>
+        <w:t xml:space="preserve">dalla quale è </w:t>
+      </w:r>
+      <w:proofErr w:type="gramStart"/>
+      <w:r>
+        <w:rPr>
+          <w:color w:val="000000" w:themeColor="text1"/>
+        </w:rPr>
+        <w:t xml:space="preserve">possibile </w:t>
+      </w:r>
+      <w:r>
+        <w:rPr>
+          <w:color w:val="000000" w:themeColor="text1"/>
+        </w:rPr>
+        <w:t>:</w:t>
+      </w:r>
+      <w:proofErr w:type="gramEnd"/>
+    </w:p>
+    <w:p>
+      <w:pPr>
+        <w:pStyle w:val="Paragrafoelenco"/>
+        <w:numPr>
+          <w:ilvl w:val="0"/>
+          <w:numId w:val="13"/>
+        </w:numPr>
+        <w:spacing w:after="53"/>
+        <w:rPr>
+          <w:b/>
+          <w:bCs/>
           <w:color w:val="000000" w:themeColor="text1"/>
         </w:rPr>
       </w:pPr>
@@ -850,43 +1002,45 @@
           <w:bCs/>
           <w:color w:val="2F5496" w:themeColor="accent1" w:themeShade="BF"/>
         </w:rPr>
-        <w:t xml:space="preserve">Effettuare una prenotazione inserendo partenza e destinazione: </w:t>
-      </w:r>
-      <w:r>
-        <w:rPr>
-          <w:color w:val="000000" w:themeColor="text1"/>
-        </w:rPr>
-        <w:t xml:space="preserve">si inserisce un aeroporto di partenza e uno di destinazione, dopo di che si </w:t>
-      </w:r>
-      <w:r>
-        <w:rPr>
-          <w:color w:val="000000" w:themeColor="text1"/>
-        </w:rPr>
-        <w:t xml:space="preserve">effettua una breadth first search </w:t>
-      </w:r>
-      <w:r>
-        <w:rPr>
-          <w:color w:val="000000" w:themeColor="text1"/>
-        </w:rPr>
-        <w:t>per</w:t>
-      </w:r>
-      <w:r>
-        <w:rPr>
-          <w:color w:val="000000" w:themeColor="text1"/>
-        </w:rPr>
-        <w:t xml:space="preserve"> controlla</w:t>
-      </w:r>
-      <w:r>
-        <w:rPr>
-          <w:color w:val="000000" w:themeColor="text1"/>
-        </w:rPr>
-        <w:t>re</w:t>
-      </w:r>
-      <w:r>
-        <w:rPr>
-          <w:color w:val="000000" w:themeColor="text1"/>
-        </w:rPr>
-        <w:t xml:space="preserve"> che l'aeroporto di destinazione sia raggiungibile da quello di partenza</w:t>
+        <w:t>Effettuare una prenotazione inserendo partenza e destinazione</w:t>
+      </w:r>
+    </w:p>
+    <w:p>
+      <w:pPr>
+        <w:pStyle w:val="Paragrafoelenco"/>
+        <w:spacing w:after="53"/>
+        <w:ind w:left="1416" w:firstLine="0"/>
+        <w:rPr>
+          <w:color w:val="000000" w:themeColor="text1"/>
+        </w:rPr>
+      </w:pPr>
+      <w:r>
+        <w:rPr>
+          <w:b/>
+          <w:bCs/>
+          <w:color w:val="2F5496" w:themeColor="accent1" w:themeShade="BF"/>
+        </w:rPr>
+        <w:t xml:space="preserve"> </w:t>
+      </w:r>
+      <w:r>
+        <w:rPr>
+          <w:color w:val="000000" w:themeColor="text1"/>
+          <w:u w:val="single"/>
+        </w:rPr>
+        <w:t>S</w:t>
+      </w:r>
+      <w:r>
+        <w:rPr>
+          <w:color w:val="000000" w:themeColor="text1"/>
+          <w:u w:val="single"/>
+        </w:rPr>
+        <w:t>i</w:t>
+      </w:r>
+      <w:r>
+        <w:rPr>
+          <w:color w:val="000000" w:themeColor="text1"/>
+        </w:rPr>
+        <w:t xml:space="preserve"> inserisce un aeroporto di partenza e uno di destinazione, dopo di che si effettua una breadth first search per controllare che l'aeroporto di destinazione sia raggiungibile da quello di partenza</w:t>
       </w:r>
       <w:r>
         <w:rPr>
@@ -928,7 +1082,15 @@
         <w:rPr>
           <w:color w:val="000000" w:themeColor="text1"/>
         </w:rPr>
-        <w:t>conferma di prenotazione al cliente</w:t>
+        <w:t xml:space="preserve">conferma di prenotazione al </w:t>
+      </w:r>
+      <w:proofErr w:type="spellStart"/>
+      <w:proofErr w:type="gramStart"/>
+      <w:r>
+        <w:rPr>
+          <w:color w:val="000000" w:themeColor="text1"/>
+        </w:rPr>
+        <w:t>cliente</w:t>
       </w:r>
       <w:r>
         <w:rPr>
@@ -940,13 +1102,108 @@
         <w:rPr>
           <w:color w:val="000000" w:themeColor="text1"/>
         </w:rPr>
-        <w:t xml:space="preserve"> la prenotazione verrà memorizzata in un</w:t>
-      </w:r>
-      <w:r>
-        <w:rPr>
-          <w:color w:val="000000" w:themeColor="text1"/>
-        </w:rPr>
-        <w:t>a</w:t>
+        <w:t>In</w:t>
+      </w:r>
+      <w:proofErr w:type="spellEnd"/>
+      <w:proofErr w:type="gramEnd"/>
+      <w:r>
+        <w:rPr>
+          <w:color w:val="000000" w:themeColor="text1"/>
+        </w:rPr>
+        <w:t xml:space="preserve"> seguito alla conferma,</w:t>
+      </w:r>
+      <w:r>
+        <w:rPr>
+          <w:color w:val="000000" w:themeColor="text1"/>
+        </w:rPr>
+        <w:t xml:space="preserve"> la prenotazione verrà</w:t>
+      </w:r>
+      <w:r>
+        <w:rPr>
+          <w:color w:val="000000" w:themeColor="text1"/>
+        </w:rPr>
+        <w:t xml:space="preserve"> inserita nella lista delle prenotazioni all’interno del campo </w:t>
+      </w:r>
+      <w:proofErr w:type="spellStart"/>
+      <w:r>
+        <w:rPr>
+          <w:color w:val="000000" w:themeColor="text1"/>
+        </w:rPr>
+        <w:t>t_utente</w:t>
+      </w:r>
+      <w:proofErr w:type="spellEnd"/>
+      <w:r>
+        <w:rPr>
+          <w:color w:val="000000" w:themeColor="text1"/>
+        </w:rPr>
+        <w:t xml:space="preserve"> del nodo </w:t>
+      </w:r>
+      <w:proofErr w:type="spellStart"/>
+      <w:r>
+        <w:rPr>
+          <w:color w:val="000000" w:themeColor="text1"/>
+        </w:rPr>
+        <w:t>utenteCorrente</w:t>
+      </w:r>
+      <w:proofErr w:type="spellEnd"/>
+      <w:r>
+        <w:rPr>
+          <w:color w:val="000000" w:themeColor="text1"/>
+        </w:rPr>
+        <w:t xml:space="preserve">, le cui informazioni andranno inserite nei vari campi della struttura </w:t>
+      </w:r>
+      <w:proofErr w:type="spellStart"/>
+      <w:r>
+        <w:rPr>
+          <w:color w:val="000000" w:themeColor="text1"/>
+        </w:rPr>
+        <w:t>t_prenotazione</w:t>
+      </w:r>
+      <w:proofErr w:type="spellEnd"/>
+      <w:r>
+        <w:rPr>
+          <w:color w:val="000000" w:themeColor="text1"/>
+        </w:rPr>
+        <w:t>, prezzo, tempo e scali</w:t>
+      </w:r>
+    </w:p>
+    <w:p>
+      <w:pPr>
+        <w:pStyle w:val="Paragrafoelenco"/>
+        <w:numPr>
+          <w:ilvl w:val="0"/>
+          <w:numId w:val="18"/>
+        </w:numPr>
+        <w:spacing w:after="53"/>
+        <w:rPr>
+          <w:b/>
+          <w:bCs/>
+          <w:color w:val="2F5496" w:themeColor="accent1" w:themeShade="BF"/>
+        </w:rPr>
+      </w:pPr>
+      <w:r>
+        <w:rPr>
+          <w:b/>
+          <w:bCs/>
+          <w:color w:val="2F5496" w:themeColor="accent1" w:themeShade="BF"/>
+        </w:rPr>
+        <w:t>Effettuare una prenotazione inserendo solo partenza</w:t>
+      </w:r>
+    </w:p>
+    <w:p>
+      <w:pPr>
+        <w:pStyle w:val="Paragrafoelenco"/>
+        <w:spacing w:after="53"/>
+        <w:ind w:left="1425" w:firstLine="0"/>
+        <w:rPr>
+          <w:color w:val="000000" w:themeColor="text1"/>
+        </w:rPr>
+      </w:pPr>
+      <w:r>
+        <w:rPr>
+          <w:color w:val="000000" w:themeColor="text1"/>
+        </w:rPr>
+        <w:t>Si inserisce un aeroporto di partenza, dopo di che si ha la possibilità di scegliere la destinazione più economica</w:t>
       </w:r>
       <w:r>
         <w:rPr>
@@ -958,50 +1215,71 @@
         <w:rPr>
           <w:color w:val="000000" w:themeColor="text1"/>
         </w:rPr>
-        <w:t xml:space="preserve">struttura </w:t>
-      </w:r>
-      <w:r>
-        <w:rPr>
-          <w:i/>
-          <w:iCs/>
-          <w:color w:val="000000" w:themeColor="text1"/>
-        </w:rPr>
-        <w:t>t_prenotazione</w:t>
-      </w:r>
-      <w:r>
-        <w:rPr>
-          <w:color w:val="000000" w:themeColor="text1"/>
-        </w:rPr>
-        <w:t xml:space="preserve"> all’interno del nodo </w:t>
-      </w:r>
-      <w:r>
-        <w:rPr>
-          <w:i/>
-          <w:iCs/>
-          <w:color w:val="000000" w:themeColor="text1"/>
-        </w:rPr>
-        <w:t>t_</w:t>
-      </w:r>
-      <w:r>
-        <w:rPr>
-          <w:i/>
-          <w:iCs/>
-          <w:color w:val="000000" w:themeColor="text1"/>
-        </w:rPr>
-        <w:t>utente</w:t>
-      </w:r>
-      <w:r>
-        <w:rPr>
-          <w:color w:val="000000" w:themeColor="text1"/>
-        </w:rPr>
-        <w:t xml:space="preserve"> dell’utente</w:t>
-      </w:r>
-    </w:p>
-    <w:p>
-      <w:pPr>
-        <w:pStyle w:val="ListParagraph"/>
-        <w:spacing w:after="53"/>
-        <w:ind w:left="2145" w:firstLine="0"/>
+        <w:t>e destinazione più gettonata (tramite la visita</w:t>
+      </w:r>
+      <w:r>
+        <w:rPr>
+          <w:color w:val="000000" w:themeColor="text1"/>
+        </w:rPr>
+        <w:t xml:space="preserve"> nell’albero</w:t>
+      </w:r>
+      <w:r>
+        <w:rPr>
+          <w:color w:val="000000" w:themeColor="text1"/>
+        </w:rPr>
+        <w:t xml:space="preserve"> </w:t>
+      </w:r>
+      <w:r>
+        <w:rPr>
+          <w:color w:val="000000" w:themeColor="text1"/>
+        </w:rPr>
+        <w:t>d</w:t>
+      </w:r>
+      <w:r>
+        <w:rPr>
+          <w:color w:val="000000" w:themeColor="text1"/>
+        </w:rPr>
+        <w:t>elle precedenti prenotazioni degli alt</w:t>
+      </w:r>
+      <w:r>
+        <w:rPr>
+          <w:color w:val="000000" w:themeColor="text1"/>
+        </w:rPr>
+        <w:t>ri clienti</w:t>
+      </w:r>
+      <w:r>
+        <w:rPr>
+          <w:color w:val="000000" w:themeColor="text1"/>
+        </w:rPr>
+        <w:t>)</w:t>
+      </w:r>
+      <w:r>
+        <w:rPr>
+          <w:color w:val="000000" w:themeColor="text1"/>
+        </w:rPr>
+        <w:t xml:space="preserve">. Per entrambe le opzioni si ha la possibilità di applicare uno sconto al prezzo del biglietto e successivamente di </w:t>
+      </w:r>
+      <w:r>
+        <w:rPr>
+          <w:color w:val="000000" w:themeColor="text1"/>
+        </w:rPr>
+        <w:t>c</w:t>
+      </w:r>
+      <w:r>
+        <w:rPr>
+          <w:color w:val="000000" w:themeColor="text1"/>
+        </w:rPr>
+        <w:t>onfermare l’acquisto</w:t>
+      </w:r>
+    </w:p>
+    <w:p>
+      <w:pPr>
+        <w:pStyle w:val="Paragrafoelenco"/>
+        <w:numPr>
+          <w:ilvl w:val="0"/>
+          <w:numId w:val="7"/>
+        </w:numPr>
+        <w:spacing w:after="53"/>
         <w:rPr>
           <w:b/>
           <w:bCs/>
@@ -1014,95 +1292,32 @@
           <w:bCs/>
           <w:color w:val="2F5496" w:themeColor="accent1" w:themeShade="BF"/>
         </w:rPr>
-        <w:t>Effettuare una prenotazione inserendo solo partenza</w:t>
-      </w:r>
-    </w:p>
-    <w:p>
-      <w:pPr>
-        <w:pStyle w:val="ListParagraph"/>
-        <w:spacing w:after="53"/>
-        <w:ind w:left="2145" w:firstLine="0"/>
-        <w:rPr>
-          <w:color w:val="000000" w:themeColor="text1"/>
-        </w:rPr>
-      </w:pPr>
-      <w:r>
-        <w:rPr>
-          <w:color w:val="000000" w:themeColor="text1"/>
-        </w:rPr>
-        <w:t>Si inserisce un aeroporto di partenza, dopo di che si ha la possibilità di scegliere la destinazione più economica</w:t>
-      </w:r>
-      <w:r>
-        <w:rPr>
-          <w:color w:val="000000" w:themeColor="text1"/>
-        </w:rPr>
-        <w:t xml:space="preserve"> </w:t>
-      </w:r>
-      <w:r>
-        <w:rPr>
-          <w:color w:val="000000" w:themeColor="text1"/>
-        </w:rPr>
-        <w:t>e destinazione più gettonata (tramite la visita</w:t>
-      </w:r>
-      <w:r>
-        <w:rPr>
-          <w:color w:val="000000" w:themeColor="text1"/>
-        </w:rPr>
-        <w:t xml:space="preserve"> nell’albero</w:t>
-      </w:r>
-      <w:r>
-        <w:rPr>
-          <w:color w:val="000000" w:themeColor="text1"/>
-        </w:rPr>
-        <w:t xml:space="preserve"> </w:t>
-      </w:r>
-      <w:r>
-        <w:rPr>
-          <w:color w:val="000000" w:themeColor="text1"/>
-        </w:rPr>
-        <w:t>d</w:t>
-      </w:r>
-      <w:r>
-        <w:rPr>
-          <w:color w:val="000000" w:themeColor="text1"/>
-        </w:rPr>
-        <w:t>elle precedenti prenotazioni degli alt</w:t>
-      </w:r>
-      <w:r>
-        <w:rPr>
-          <w:color w:val="000000" w:themeColor="text1"/>
-        </w:rPr>
-        <w:t>ri clienti</w:t>
-      </w:r>
-      <w:r>
-        <w:rPr>
-          <w:color w:val="000000" w:themeColor="text1"/>
-        </w:rPr>
-        <w:t>)</w:t>
-      </w:r>
-      <w:r>
-        <w:rPr>
-          <w:color w:val="000000" w:themeColor="text1"/>
-        </w:rPr>
-        <w:t xml:space="preserve">. Per entrambe le opzioni si ha la possibilità di applicare uno sconto al prezzo del biglietto e successivamente di </w:t>
-      </w:r>
-      <w:r>
-        <w:rPr>
-          <w:color w:val="000000" w:themeColor="text1"/>
-        </w:rPr>
-        <w:t>c</w:t>
-      </w:r>
-      <w:r>
-        <w:rPr>
-          <w:color w:val="000000" w:themeColor="text1"/>
-        </w:rPr>
-        <w:t>onfermare l’acquisto</w:t>
-      </w:r>
-    </w:p>
-    <w:p>
-      <w:pPr>
-        <w:spacing w:after="53"/>
-        <w:ind w:left="1426" w:firstLine="698"/>
+        <w:t xml:space="preserve">Mostrare i voli </w:t>
+      </w:r>
+    </w:p>
+    <w:p>
+      <w:pPr>
+        <w:spacing w:after="53"/>
+        <w:ind w:left="706" w:firstLine="698"/>
+        <w:rPr>
+          <w:color w:val="000000" w:themeColor="text1"/>
+        </w:rPr>
+      </w:pPr>
+      <w:r>
+        <w:rPr>
+          <w:color w:val="000000" w:themeColor="text1"/>
+        </w:rPr>
+        <w:t>Mostra tutti i voli, stampati come liste di adiacenza</w:t>
+      </w:r>
+    </w:p>
+    <w:p>
+      <w:pPr>
+        <w:pStyle w:val="Paragrafoelenco"/>
+        <w:numPr>
+          <w:ilvl w:val="0"/>
+          <w:numId w:val="6"/>
+        </w:numPr>
+        <w:spacing w:after="53"/>
         <w:rPr>
           <w:b/>
           <w:bCs/>
@@ -1115,47 +1330,13 @@
           <w:bCs/>
           <w:color w:val="2F5496" w:themeColor="accent1" w:themeShade="BF"/>
         </w:rPr>
-        <w:t xml:space="preserve">Mostrare i voli </w:t>
-      </w:r>
-    </w:p>
-    <w:p>
-      <w:pPr>
-        <w:spacing w:after="53"/>
-        <w:ind w:left="1426" w:firstLine="698"/>
-        <w:rPr>
-          <w:color w:val="000000" w:themeColor="text1"/>
-        </w:rPr>
-      </w:pPr>
-      <w:r>
-        <w:rPr>
-          <w:color w:val="000000" w:themeColor="text1"/>
-        </w:rPr>
-        <w:t>Mostra tutti i voli, stampati come liste di adiacenza</w:t>
-      </w:r>
-    </w:p>
-    <w:p>
-      <w:pPr>
-        <w:spacing w:after="53"/>
-        <w:ind w:left="1426" w:firstLine="698"/>
-        <w:rPr>
-          <w:b/>
-          <w:bCs/>
-          <w:color w:val="2F5496" w:themeColor="accent1" w:themeShade="BF"/>
-        </w:rPr>
-      </w:pPr>
-      <w:r>
-        <w:rPr>
-          <w:b/>
-          <w:bCs/>
-          <w:color w:val="2F5496" w:themeColor="accent1" w:themeShade="BF"/>
-        </w:rPr>
         <w:t>Tornare indietro al menù utente</w:t>
       </w:r>
     </w:p>
     <w:p>
       <w:pPr>
         <w:spacing w:after="53"/>
-        <w:ind w:left="1426" w:firstLine="698"/>
+        <w:ind w:left="706" w:firstLine="698"/>
         <w:rPr>
           <w:color w:val="000000" w:themeColor="text1"/>
         </w:rPr>
@@ -1169,12 +1350,23 @@
     </w:p>
     <w:p>
       <w:pPr>
-        <w:pStyle w:val="ListParagraph"/>
+        <w:spacing w:after="53"/>
+        <w:ind w:left="706" w:firstLine="698"/>
+        <w:rPr>
+          <w:color w:val="000000" w:themeColor="text1"/>
+          <w:u w:val="single"/>
+        </w:rPr>
+      </w:pPr>
+    </w:p>
+    <w:p>
+      <w:pPr>
+        <w:pStyle w:val="Paragrafoelenco"/>
         <w:numPr>
           <w:ilvl w:val="0"/>
           <w:numId w:val="5"/>
         </w:numPr>
         <w:spacing w:after="53"/>
+        <w:ind w:left="720"/>
         <w:rPr>
           <w:color w:val="000000" w:themeColor="text1"/>
         </w:rPr>
@@ -1190,9 +1382,9 @@
     </w:p>
     <w:p>
       <w:pPr>
-        <w:pStyle w:val="ListParagraph"/>
-        <w:spacing w:after="53"/>
-        <w:ind w:left="2145" w:firstLine="0"/>
+        <w:pStyle w:val="Paragrafoelenco"/>
+        <w:spacing w:after="53"/>
+        <w:ind w:firstLine="0"/>
         <w:rPr>
           <w:i/>
           <w:iCs/>
@@ -1203,150 +1395,176 @@
         <w:rPr>
           <w:color w:val="000000" w:themeColor="text1"/>
         </w:rPr>
-        <w:t>Stampa tutte le prenotazioni effettuate dall’utente</w:t>
-      </w:r>
-      <w:r>
-        <w:rPr>
-          <w:color w:val="000000" w:themeColor="text1"/>
-        </w:rPr>
-        <w:t xml:space="preserve">, contenute all’interno delle strutture </w:t>
-      </w:r>
-      <w:r>
+        <w:t>Stampa tutte le prenotazioni effettuate dall’utent</w:t>
+      </w:r>
+      <w:r>
+        <w:rPr>
+          <w:color w:val="000000" w:themeColor="text1"/>
+        </w:rPr>
+        <w:t>e che ha effettuato l’accesso.</w:t>
+      </w:r>
+    </w:p>
+    <w:p>
+      <w:pPr>
+        <w:pStyle w:val="Paragrafoelenco"/>
+        <w:spacing w:after="53"/>
+        <w:ind w:firstLine="0"/>
         <w:rPr>
           <w:i/>
           <w:iCs/>
           <w:color w:val="000000" w:themeColor="text1"/>
-        </w:rPr>
-        <w:t>t_utente</w:t>
-      </w:r>
-    </w:p>
-    <w:p>
-      <w:pPr>
-        <w:pStyle w:val="ListParagraph"/>
-        <w:spacing w:after="53"/>
-        <w:ind w:left="2145" w:firstLine="0"/>
-        <w:rPr>
-          <w:i/>
-          <w:iCs/>
-          <w:color w:val="000000" w:themeColor="text1"/>
-        </w:rPr>
-      </w:pPr>
-    </w:p>
-    <w:p>
-      <w:pPr>
-        <w:pStyle w:val="ListParagraph"/>
-        <w:spacing w:after="53"/>
-        <w:ind w:left="2145" w:firstLine="0"/>
-        <w:rPr>
-          <w:i/>
-          <w:iCs/>
-          <w:color w:val="000000" w:themeColor="text1"/>
-        </w:rPr>
-      </w:pPr>
-    </w:p>
-    <w:p>
-      <w:pPr>
-        <w:pStyle w:val="ListParagraph"/>
-        <w:spacing w:after="53"/>
-        <w:ind w:left="2145" w:firstLine="0"/>
-        <w:rPr>
-          <w:i/>
-          <w:iCs/>
-          <w:color w:val="000000" w:themeColor="text1"/>
-        </w:rPr>
-      </w:pPr>
-    </w:p>
-    <w:p>
-      <w:pPr>
-        <w:pStyle w:val="ListParagraph"/>
-        <w:spacing w:after="53"/>
-        <w:ind w:left="2145" w:firstLine="0"/>
-        <w:rPr>
-          <w:i/>
-          <w:iCs/>
-          <w:color w:val="000000" w:themeColor="text1"/>
-        </w:rPr>
-      </w:pPr>
-    </w:p>
-    <w:p>
-      <w:pPr>
-        <w:pStyle w:val="ListParagraph"/>
-        <w:spacing w:after="53"/>
-        <w:ind w:left="2145" w:firstLine="0"/>
-        <w:rPr>
-          <w:i/>
-          <w:iCs/>
-          <w:color w:val="000000" w:themeColor="text1"/>
-        </w:rPr>
-      </w:pPr>
-    </w:p>
-    <w:p>
-      <w:pPr>
-        <w:pStyle w:val="ListParagraph"/>
-        <w:spacing w:after="53"/>
-        <w:ind w:left="2145" w:firstLine="0"/>
-        <w:rPr>
-          <w:i/>
-          <w:iCs/>
-          <w:color w:val="000000" w:themeColor="text1"/>
-        </w:rPr>
-      </w:pPr>
-    </w:p>
-    <w:p>
-      <w:pPr>
-        <w:pStyle w:val="ListParagraph"/>
-        <w:spacing w:after="53"/>
-        <w:ind w:left="2145" w:firstLine="0"/>
-        <w:rPr>
-          <w:i/>
-          <w:iCs/>
-          <w:color w:val="000000" w:themeColor="text1"/>
-        </w:rPr>
-      </w:pPr>
-    </w:p>
-    <w:p>
-      <w:pPr>
-        <w:pStyle w:val="ListParagraph"/>
-        <w:spacing w:after="53"/>
-        <w:ind w:left="2145" w:firstLine="0"/>
-        <w:rPr>
-          <w:color w:val="000000" w:themeColor="text1"/>
-        </w:rPr>
-      </w:pPr>
-    </w:p>
-    <w:p>
-      <w:pPr>
-        <w:pStyle w:val="ListParagraph"/>
+          <w:u w:val="single"/>
+        </w:rPr>
+      </w:pPr>
+    </w:p>
+    <w:p>
+      <w:pPr>
+        <w:pStyle w:val="Paragrafoelenco"/>
         <w:numPr>
           <w:ilvl w:val="0"/>
           <w:numId w:val="5"/>
         </w:numPr>
         <w:spacing w:after="53"/>
-        <w:rPr>
-          <w:color w:val="000000" w:themeColor="text1"/>
-        </w:rPr>
-      </w:pPr>
-      <w:r>
-        <w:rPr>
-          <w:b/>
-          <w:bCs/>
+        <w:ind w:left="720"/>
+        <w:rPr>
+          <w:color w:val="000000" w:themeColor="text1"/>
+        </w:rPr>
+      </w:pPr>
+      <w:r>
+        <w:rPr>
+          <w:b/>
+          <w:bCs/>
+          <w:color w:val="000000" w:themeColor="text1"/>
+        </w:rPr>
+        <w:t xml:space="preserve">Gestisci punti e tickets </w:t>
+      </w:r>
+      <w:r>
+        <w:rPr>
+          <w:color w:val="000000" w:themeColor="text1"/>
+        </w:rPr>
+        <w:t>dalla quale è possibile</w:t>
+      </w:r>
+      <w:r>
+        <w:rPr>
+          <w:color w:val="000000" w:themeColor="text1"/>
+        </w:rPr>
+        <w:t>:</w:t>
+      </w:r>
+    </w:p>
+    <w:p>
+      <w:pPr>
+        <w:pStyle w:val="Paragrafoelenco"/>
+        <w:numPr>
+          <w:ilvl w:val="0"/>
+          <w:numId w:val="14"/>
+        </w:numPr>
+        <w:spacing w:after="53"/>
+        <w:rPr>
+          <w:b/>
+          <w:bCs/>
+          <w:color w:val="2F5496" w:themeColor="accent1" w:themeShade="BF"/>
+        </w:rPr>
+      </w:pPr>
+      <w:r>
+        <w:rPr>
+          <w:b/>
+          <w:bCs/>
+          <w:color w:val="2F5496" w:themeColor="accent1" w:themeShade="BF"/>
+        </w:rPr>
+        <w:t xml:space="preserve">Vedere </w:t>
+      </w:r>
+      <w:r>
+        <w:rPr>
+          <w:b/>
+          <w:bCs/>
+          <w:color w:val="2F5496" w:themeColor="accent1" w:themeShade="BF"/>
+        </w:rPr>
+        <w:t xml:space="preserve">i </w:t>
+      </w:r>
+      <w:r>
+        <w:rPr>
+          <w:b/>
+          <w:bCs/>
+          <w:color w:val="2F5496" w:themeColor="accent1" w:themeShade="BF"/>
+        </w:rPr>
+        <w:t>punti disponibili</w:t>
+      </w:r>
+    </w:p>
+    <w:p>
+      <w:pPr>
+        <w:pStyle w:val="Paragrafoelenco"/>
+        <w:spacing w:after="53"/>
+        <w:ind w:left="1416" w:firstLine="0"/>
+        <w:rPr>
+          <w:color w:val="000000" w:themeColor="text1"/>
+        </w:rPr>
+      </w:pPr>
+      <w:r>
+        <w:rPr>
+          <w:color w:val="000000" w:themeColor="text1"/>
+        </w:rPr>
+        <w:t>Viene stampato il numero dei punti disponibili per l’utente</w:t>
+      </w:r>
+    </w:p>
+    <w:p>
+      <w:pPr>
+        <w:pStyle w:val="Paragrafoelenco"/>
+        <w:spacing w:after="53"/>
+        <w:ind w:left="1416" w:firstLine="0"/>
+        <w:rPr>
+          <w:color w:val="000000" w:themeColor="text1"/>
+        </w:rPr>
+      </w:pPr>
+    </w:p>
+    <w:p>
+      <w:pPr>
+        <w:pStyle w:val="Paragrafoelenco"/>
+        <w:numPr>
+          <w:ilvl w:val="0"/>
+          <w:numId w:val="15"/>
+        </w:numPr>
+        <w:spacing w:after="53"/>
+        <w:rPr>
+          <w:b/>
+          <w:bCs/>
+          <w:color w:val="2F5496" w:themeColor="accent1" w:themeShade="BF"/>
+        </w:rPr>
+      </w:pPr>
+      <w:r>
+        <w:rPr>
+          <w:b/>
+          <w:bCs/>
+          <w:color w:val="2F5496" w:themeColor="accent1" w:themeShade="BF"/>
+        </w:rPr>
+        <w:t>Vedere tickets disponibili</w:t>
+      </w:r>
+    </w:p>
+    <w:p>
+      <w:pPr>
+        <w:pStyle w:val="Paragrafoelenco"/>
+        <w:spacing w:after="53"/>
+        <w:ind w:left="1416" w:firstLine="0"/>
+        <w:rPr>
+          <w:color w:val="000000" w:themeColor="text1"/>
+          <w:u w:val="single"/>
+        </w:rPr>
+      </w:pPr>
+      <w:r>
+        <w:rPr>
           <w:color w:val="000000" w:themeColor="text1"/>
         </w:rPr>
         <w:lastRenderedPageBreak/>
-        <w:t xml:space="preserve">Gestisci punti e tickets </w:t>
-      </w:r>
-      <w:r>
-        <w:rPr>
-          <w:color w:val="000000" w:themeColor="text1"/>
-        </w:rPr>
-        <w:t>dalla quale è possibile</w:t>
-      </w:r>
-    </w:p>
-    <w:p>
-      <w:pPr>
-        <w:pStyle w:val="ListParagraph"/>
-        <w:spacing w:after="53"/>
-        <w:ind w:left="2145" w:firstLine="0"/>
+        <w:t>Da qui è possibile visionare i tickets disponibili (punti convertiti in buoni sconto)</w:t>
+      </w:r>
+    </w:p>
+    <w:p>
+      <w:pPr>
+        <w:pStyle w:val="Paragrafoelenco"/>
+        <w:numPr>
+          <w:ilvl w:val="0"/>
+          <w:numId w:val="16"/>
+        </w:numPr>
+        <w:spacing w:after="53"/>
         <w:rPr>
           <w:b/>
           <w:bCs/>
@@ -1359,220 +1577,260 @@
           <w:bCs/>
           <w:color w:val="2F5496" w:themeColor="accent1" w:themeShade="BF"/>
         </w:rPr>
-        <w:t xml:space="preserve">Vedere </w:t>
-      </w:r>
-      <w:r>
+        <w:t>Convertire punti in tickets</w:t>
+      </w:r>
+    </w:p>
+    <w:p>
+      <w:pPr>
+        <w:pStyle w:val="Paragrafoelenco"/>
+        <w:spacing w:after="53"/>
+        <w:ind w:left="1416" w:firstLine="0"/>
+        <w:rPr>
+          <w:color w:val="000000" w:themeColor="text1"/>
+        </w:rPr>
+      </w:pPr>
+      <w:r>
+        <w:rPr>
+          <w:color w:val="000000" w:themeColor="text1"/>
+        </w:rPr>
+        <w:t>Da qui è possibile convertire i punti posseduti dal cliente in tickets sconto per i voli. Le regole di conversione sono le seguenti:</w:t>
+      </w:r>
+    </w:p>
+    <w:p>
+      <w:pPr>
+        <w:pStyle w:val="Paragrafoelenco"/>
+        <w:spacing w:after="53"/>
+        <w:ind w:left="1416" w:firstLine="0"/>
+        <w:rPr>
+          <w:color w:val="000000" w:themeColor="text1"/>
+        </w:rPr>
+      </w:pPr>
+      <w:r>
+        <w:rPr>
+          <w:color w:val="000000" w:themeColor="text1"/>
+        </w:rPr>
+        <w:t>1 – E’ possibile convertire punti in tickets a patto che il numero di punti sia compreso tra 50 e 250</w:t>
+      </w:r>
+    </w:p>
+    <w:p>
+      <w:pPr>
+        <w:pStyle w:val="Paragrafoelenco"/>
+        <w:spacing w:after="53"/>
+        <w:ind w:left="1416" w:firstLine="0"/>
+        <w:rPr>
+          <w:color w:val="000000" w:themeColor="text1"/>
+        </w:rPr>
+      </w:pPr>
+      <w:r>
+        <w:rPr>
+          <w:color w:val="000000" w:themeColor="text1"/>
+        </w:rPr>
+        <w:t>2 – I tickets di sconto ottenibili vanno dal 5%, 10% fino al 25%</w:t>
+      </w:r>
+    </w:p>
+    <w:p>
+      <w:pPr>
+        <w:pStyle w:val="Paragrafoelenco"/>
+        <w:spacing w:after="53"/>
+        <w:ind w:left="1416" w:firstLine="0"/>
+        <w:rPr>
+          <w:color w:val="000000" w:themeColor="text1"/>
+        </w:rPr>
+      </w:pPr>
+      <w:r>
+        <w:rPr>
+          <w:color w:val="000000" w:themeColor="text1"/>
+        </w:rPr>
+        <w:t>3 – 50 punti corrispondono a uno sconto del 5%, 100 punti del 10%.. fino a 250 che corrispondo a un ticket del 25%</w:t>
+      </w:r>
+    </w:p>
+    <w:p>
+      <w:pPr>
+        <w:pStyle w:val="Paragrafoelenco"/>
+        <w:spacing w:after="53"/>
+        <w:ind w:left="1416" w:firstLine="0"/>
+        <w:rPr>
+          <w:color w:val="000000" w:themeColor="text1"/>
+        </w:rPr>
+      </w:pPr>
+      <w:r>
+        <w:rPr>
+          <w:color w:val="000000" w:themeColor="text1"/>
+        </w:rPr>
+        <w:t>4 – Inserire numeri diversi da 50, 100, 150, 200, 250 è inutile (con 80 punti non otterrete uno sconto dell’8% ma del 5% e vi saranno sottratti solo 50 punti) ma non errato</w:t>
+      </w:r>
+    </w:p>
+    <w:p>
+      <w:pPr>
+        <w:pStyle w:val="Paragrafoelenco"/>
+        <w:numPr>
+          <w:ilvl w:val="0"/>
+          <w:numId w:val="17"/>
+        </w:numPr>
+        <w:spacing w:after="53"/>
         <w:rPr>
           <w:b/>
           <w:bCs/>
           <w:color w:val="2F5496" w:themeColor="accent1" w:themeShade="BF"/>
         </w:rPr>
-        <w:t xml:space="preserve">i </w:t>
-      </w:r>
+      </w:pPr>
       <w:r>
         <w:rPr>
           <w:b/>
           <w:bCs/>
           <w:color w:val="2F5496" w:themeColor="accent1" w:themeShade="BF"/>
         </w:rPr>
-        <w:t>punti disponibili</w:t>
-      </w:r>
-    </w:p>
-    <w:p>
-      <w:pPr>
-        <w:pStyle w:val="ListParagraph"/>
-        <w:spacing w:after="53"/>
-        <w:ind w:left="2145" w:firstLine="0"/>
-        <w:rPr>
-          <w:color w:val="000000" w:themeColor="text1"/>
-        </w:rPr>
-      </w:pPr>
-      <w:r>
-        <w:rPr>
-          <w:color w:val="000000" w:themeColor="text1"/>
-        </w:rPr>
-        <w:t>Viene stampato il numero dei punti disponibili per l’utente</w:t>
-      </w:r>
-    </w:p>
-    <w:p>
-      <w:pPr>
-        <w:pStyle w:val="ListParagraph"/>
-        <w:spacing w:after="53"/>
-        <w:ind w:left="2145" w:firstLine="0"/>
+        <w:t xml:space="preserve"> </w:t>
+      </w:r>
+      <w:r>
         <w:rPr>
           <w:b/>
           <w:bCs/>
           <w:color w:val="2F5496" w:themeColor="accent1" w:themeShade="BF"/>
         </w:rPr>
-      </w:pPr>
+        <w:t xml:space="preserve">Torna indietro al menù </w:t>
+      </w:r>
       <w:r>
         <w:rPr>
           <w:b/>
           <w:bCs/>
           <w:color w:val="2F5496" w:themeColor="accent1" w:themeShade="BF"/>
         </w:rPr>
-        <w:t>Vedere tickets disponibili</w:t>
-      </w:r>
-    </w:p>
-    <w:p>
-      <w:pPr>
-        <w:pStyle w:val="ListParagraph"/>
-        <w:spacing w:after="53"/>
-        <w:ind w:left="2145" w:firstLine="0"/>
-        <w:rPr>
-          <w:color w:val="000000" w:themeColor="text1"/>
-        </w:rPr>
-      </w:pPr>
-      <w:r>
-        <w:rPr>
-          <w:color w:val="000000" w:themeColor="text1"/>
-        </w:rPr>
-        <w:t>Da qui è possibile visionare i tickets disponibili (punti convertiti in buoni sconto)</w:t>
-      </w:r>
-    </w:p>
-    <w:p>
-      <w:pPr>
-        <w:pStyle w:val="ListParagraph"/>
-        <w:spacing w:after="53"/>
-        <w:ind w:left="2145" w:firstLine="0"/>
-        <w:rPr>
-          <w:b/>
-          <w:bCs/>
-          <w:color w:val="2F5496" w:themeColor="accent1" w:themeShade="BF"/>
-        </w:rPr>
-      </w:pPr>
-      <w:r>
-        <w:rPr>
-          <w:b/>
-          <w:bCs/>
-          <w:color w:val="2F5496" w:themeColor="accent1" w:themeShade="BF"/>
-        </w:rPr>
-        <w:t>Convertire punti in tickets</w:t>
-      </w:r>
-    </w:p>
-    <w:p>
-      <w:pPr>
-        <w:pStyle w:val="ListParagraph"/>
-        <w:spacing w:after="53"/>
-        <w:ind w:left="2145" w:firstLine="0"/>
-        <w:rPr>
-          <w:color w:val="000000" w:themeColor="text1"/>
-        </w:rPr>
-      </w:pPr>
-      <w:r>
-        <w:rPr>
-          <w:color w:val="000000" w:themeColor="text1"/>
-        </w:rPr>
-        <w:t>Da qui è possibile convertire i punti posseduti dal cliente in tickets sconto per i voli. Le regole di conversione sono le seguenti:</w:t>
-      </w:r>
-    </w:p>
-    <w:p>
-      <w:pPr>
-        <w:pStyle w:val="ListParagraph"/>
-        <w:spacing w:after="53"/>
-        <w:ind w:left="2145" w:firstLine="0"/>
-        <w:rPr>
-          <w:color w:val="000000" w:themeColor="text1"/>
-        </w:rPr>
-      </w:pPr>
-      <w:r>
-        <w:rPr>
-          <w:color w:val="000000" w:themeColor="text1"/>
-        </w:rPr>
-        <w:t>1 – E’ possibile convertire punti in tickets a patto che il numero di punti sia compreso tra 50 e 250</w:t>
-      </w:r>
-    </w:p>
-    <w:p>
-      <w:pPr>
-        <w:pStyle w:val="ListParagraph"/>
-        <w:spacing w:after="53"/>
-        <w:ind w:left="2145" w:firstLine="0"/>
-        <w:rPr>
-          <w:color w:val="000000" w:themeColor="text1"/>
-        </w:rPr>
-      </w:pPr>
-      <w:r>
-        <w:rPr>
-          <w:color w:val="000000" w:themeColor="text1"/>
-        </w:rPr>
-        <w:t>2 – I tickets di sconto ottenibili vanno dal 5%, 10% fino al 25%</w:t>
-      </w:r>
-    </w:p>
-    <w:p>
-      <w:pPr>
-        <w:pStyle w:val="ListParagraph"/>
-        <w:spacing w:after="53"/>
-        <w:ind w:left="2145" w:firstLine="0"/>
-        <w:rPr>
-          <w:color w:val="000000" w:themeColor="text1"/>
-        </w:rPr>
-      </w:pPr>
-      <w:r>
-        <w:rPr>
-          <w:color w:val="000000" w:themeColor="text1"/>
-        </w:rPr>
-        <w:t>3 – 50 punti corrispondono a uno sconto del 5%, 100 punti del 10%.. fino a 250 che corrispondo a un ticket del 25%</w:t>
-      </w:r>
-    </w:p>
-    <w:p>
-      <w:pPr>
-        <w:pStyle w:val="ListParagraph"/>
-        <w:spacing w:after="53"/>
-        <w:ind w:left="2145" w:firstLine="0"/>
-        <w:rPr>
-          <w:color w:val="000000" w:themeColor="text1"/>
-        </w:rPr>
-      </w:pPr>
-      <w:r>
-        <w:rPr>
-          <w:color w:val="000000" w:themeColor="text1"/>
-        </w:rPr>
-        <w:t>4 – Inserire numeri diversi da 50, 100, 150, 200, 250 è inutile (con 80 punti non otterrete uno sconto dell’8% ma del 5% e vi saranno sottratti solo 50 punti) ma non errato</w:t>
-      </w:r>
-    </w:p>
-    <w:p>
-      <w:pPr>
-        <w:pStyle w:val="ListParagraph"/>
-        <w:spacing w:after="53"/>
-        <w:ind w:left="2145" w:firstLine="0"/>
-        <w:rPr>
-          <w:b/>
-          <w:bCs/>
-          <w:color w:val="2F5496" w:themeColor="accent1" w:themeShade="BF"/>
-        </w:rPr>
-      </w:pPr>
-      <w:r>
-        <w:rPr>
-          <w:b/>
-          <w:bCs/>
-          <w:color w:val="2F5496" w:themeColor="accent1" w:themeShade="BF"/>
-        </w:rPr>
-        <w:t>Torna indietro al menù utente</w:t>
-      </w:r>
-    </w:p>
-    <w:p>
-      <w:pPr>
-        <w:spacing w:after="53"/>
-        <w:ind w:left="1426" w:firstLine="698"/>
-        <w:rPr>
-          <w:color w:val="000000" w:themeColor="text1"/>
-        </w:rPr>
-      </w:pPr>
-      <w:r>
-        <w:rPr>
-          <w:color w:val="000000" w:themeColor="text1"/>
-        </w:rPr>
-        <w:t>Torna indietro alla schermata del menù utente</w:t>
-      </w:r>
-    </w:p>
-    <w:p>
-      <w:pPr>
-        <w:pStyle w:val="ListParagraph"/>
+        <w:t>cliente</w:t>
+      </w:r>
+    </w:p>
+    <w:p>
+      <w:pPr>
+        <w:spacing w:after="53"/>
+        <w:ind w:left="697" w:firstLine="698"/>
+        <w:rPr>
+          <w:color w:val="000000" w:themeColor="text1"/>
+          <w:u w:val="single"/>
+        </w:rPr>
+      </w:pPr>
+      <w:r>
+        <w:rPr>
+          <w:color w:val="000000" w:themeColor="text1"/>
+        </w:rPr>
+        <w:t xml:space="preserve">Torna indietro alla schermata del menù </w:t>
+      </w:r>
+      <w:r>
+        <w:rPr>
+          <w:color w:val="000000" w:themeColor="text1"/>
+        </w:rPr>
+        <w:t>cliente</w:t>
+      </w:r>
+    </w:p>
+    <w:p>
+      <w:pPr>
+        <w:pStyle w:val="Paragrafoelenco"/>
+        <w:numPr>
+          <w:ilvl w:val="0"/>
+          <w:numId w:val="5"/>
+        </w:numPr>
+        <w:spacing w:after="53"/>
+        <w:ind w:left="720"/>
+        <w:rPr>
+          <w:color w:val="000000" w:themeColor="text1"/>
+        </w:rPr>
+      </w:pPr>
+      <w:r>
+        <w:rPr>
+          <w:b/>
+          <w:bCs/>
+          <w:color w:val="000000" w:themeColor="text1"/>
+        </w:rPr>
+        <w:t xml:space="preserve">Eseguire il </w:t>
+      </w:r>
+      <w:proofErr w:type="spellStart"/>
+      <w:r>
+        <w:rPr>
+          <w:b/>
+          <w:bCs/>
+          <w:color w:val="000000" w:themeColor="text1"/>
+        </w:rPr>
+        <w:t>logout</w:t>
+      </w:r>
+      <w:proofErr w:type="spellEnd"/>
+    </w:p>
+    <w:p>
+      <w:pPr>
+        <w:pStyle w:val="Paragrafoelenco"/>
+        <w:spacing w:after="53"/>
+        <w:ind w:firstLine="0"/>
+        <w:rPr>
+          <w:color w:val="000000" w:themeColor="text1"/>
+        </w:rPr>
+      </w:pPr>
+      <w:r>
+        <w:rPr>
+          <w:color w:val="000000" w:themeColor="text1"/>
+        </w:rPr>
+        <w:t xml:space="preserve"> Esegue il </w:t>
+      </w:r>
+      <w:proofErr w:type="spellStart"/>
+      <w:r>
+        <w:rPr>
+          <w:color w:val="000000" w:themeColor="text1"/>
+        </w:rPr>
+        <w:t>logout</w:t>
+      </w:r>
+      <w:proofErr w:type="spellEnd"/>
+      <w:r>
+        <w:rPr>
+          <w:color w:val="000000" w:themeColor="text1"/>
+        </w:rPr>
+        <w:t xml:space="preserve"> dell’utente corrente e fa tornare al menù iniziale.</w:t>
+      </w:r>
+    </w:p>
+    <w:p>
+      <w:pPr>
+        <w:pStyle w:val="Paragrafoelenco"/>
+        <w:spacing w:after="53"/>
+        <w:ind w:firstLine="0"/>
+        <w:rPr>
+          <w:color w:val="000000" w:themeColor="text1"/>
+        </w:rPr>
+      </w:pPr>
+    </w:p>
+    <w:p>
+      <w:pPr>
+        <w:pStyle w:val="Paragrafoelenco"/>
+        <w:spacing w:after="53"/>
+        <w:ind w:left="0" w:firstLine="0"/>
+        <w:rPr>
+          <w:color w:val="000000" w:themeColor="text1"/>
+        </w:rPr>
+      </w:pPr>
+      <w:r>
+        <w:rPr>
+          <w:color w:val="000000" w:themeColor="text1"/>
+        </w:rPr>
+        <w:t>Questo per quanto riguarda il menù cliente; Vediamo adesso:</w:t>
+      </w:r>
+    </w:p>
+    <w:p>
+      <w:pPr>
+        <w:pStyle w:val="Paragrafoelenco"/>
+        <w:spacing w:after="53"/>
+        <w:ind w:firstLine="0"/>
+        <w:rPr>
+          <w:i/>
+          <w:iCs/>
+          <w:color w:val="000000" w:themeColor="text1"/>
+          <w:u w:val="single"/>
+        </w:rPr>
+      </w:pPr>
+    </w:p>
+    <w:p>
+      <w:pPr>
+        <w:pStyle w:val="Paragrafoelenco"/>
         <w:numPr>
           <w:ilvl w:val="0"/>
           <w:numId w:val="4"/>
         </w:numPr>
         <w:spacing w:after="53"/>
+        <w:ind w:left="360"/>
         <w:rPr>
           <w:color w:val="2F5496" w:themeColor="accent1" w:themeShade="BF"/>
         </w:rPr>
@@ -1606,12 +1864,13 @@
     </w:p>
     <w:p>
       <w:pPr>
-        <w:pStyle w:val="ListParagraph"/>
+        <w:pStyle w:val="Paragrafoelenco"/>
         <w:numPr>
           <w:ilvl w:val="0"/>
           <w:numId w:val="5"/>
         </w:numPr>
         <w:spacing w:after="53"/>
+        <w:ind w:left="1080"/>
         <w:rPr>
           <w:color w:val="2F5496" w:themeColor="accent1" w:themeShade="BF"/>
         </w:rPr>
@@ -1629,9 +1888,9 @@
     </w:p>
     <w:p>
       <w:pPr>
-        <w:pStyle w:val="ListParagraph"/>
-        <w:spacing w:after="53"/>
-        <w:ind w:left="2145" w:firstLine="0"/>
+        <w:pStyle w:val="Paragrafoelenco"/>
+        <w:spacing w:after="53"/>
+        <w:ind w:left="1080" w:firstLine="0"/>
         <w:rPr>
           <w:color w:val="000000" w:themeColor="text1"/>
         </w:rPr>
@@ -1657,12 +1916,13 @@
     </w:p>
     <w:p>
       <w:pPr>
-        <w:pStyle w:val="ListParagraph"/>
+        <w:pStyle w:val="Paragrafoelenco"/>
         <w:numPr>
           <w:ilvl w:val="0"/>
           <w:numId w:val="5"/>
         </w:numPr>
         <w:spacing w:after="53"/>
+        <w:ind w:left="1080"/>
         <w:rPr>
           <w:color w:val="2F5496" w:themeColor="accent1" w:themeShade="BF"/>
         </w:rPr>
@@ -1680,9 +1940,9 @@
     </w:p>
     <w:p>
       <w:pPr>
-        <w:pStyle w:val="ListParagraph"/>
-        <w:spacing w:after="53"/>
-        <w:ind w:left="2145" w:firstLine="0"/>
+        <w:pStyle w:val="Paragrafoelenco"/>
+        <w:spacing w:after="53"/>
+        <w:ind w:left="1080" w:firstLine="0"/>
         <w:rPr>
           <w:color w:val="000000" w:themeColor="text1"/>
         </w:rPr>
@@ -1696,12 +1956,13 @@
     </w:p>
     <w:p>
       <w:pPr>
-        <w:pStyle w:val="ListParagraph"/>
+        <w:pStyle w:val="Paragrafoelenco"/>
         <w:numPr>
           <w:ilvl w:val="0"/>
           <w:numId w:val="5"/>
         </w:numPr>
         <w:spacing w:after="53"/>
+        <w:ind w:left="1080"/>
         <w:rPr>
           <w:color w:val="000000" w:themeColor="text1"/>
         </w:rPr>
@@ -1719,9 +1980,9 @@
     </w:p>
     <w:p>
       <w:pPr>
-        <w:pStyle w:val="ListParagraph"/>
-        <w:spacing w:after="53"/>
-        <w:ind w:left="2145" w:firstLine="0"/>
+        <w:pStyle w:val="Paragrafoelenco"/>
+        <w:spacing w:after="53"/>
+        <w:ind w:left="1080" w:firstLine="0"/>
         <w:rPr>
           <w:color w:val="000000" w:themeColor="text1"/>
         </w:rPr>
@@ -1735,12 +1996,13 @@
     </w:p>
     <w:p>
       <w:pPr>
-        <w:pStyle w:val="ListParagraph"/>
+        <w:pStyle w:val="Paragrafoelenco"/>
         <w:numPr>
           <w:ilvl w:val="0"/>
           <w:numId w:val="5"/>
         </w:numPr>
         <w:spacing w:after="53"/>
+        <w:ind w:left="1080"/>
         <w:rPr>
           <w:color w:val="000000" w:themeColor="text1"/>
         </w:rPr>
@@ -1758,9 +2020,9 @@
     </w:p>
     <w:p>
       <w:pPr>
-        <w:pStyle w:val="ListParagraph"/>
-        <w:spacing w:after="53"/>
-        <w:ind w:left="2145" w:firstLine="0"/>
+        <w:pStyle w:val="Paragrafoelenco"/>
+        <w:spacing w:after="53"/>
+        <w:ind w:left="1080" w:firstLine="0"/>
         <w:rPr>
           <w:color w:val="000000" w:themeColor="text1"/>
         </w:rPr>
@@ -1786,12 +2048,13 @@
     </w:p>
     <w:p>
       <w:pPr>
-        <w:pStyle w:val="ListParagraph"/>
+        <w:pStyle w:val="Paragrafoelenco"/>
         <w:numPr>
           <w:ilvl w:val="0"/>
           <w:numId w:val="5"/>
         </w:numPr>
         <w:spacing w:after="53"/>
+        <w:ind w:left="1080"/>
         <w:rPr>
           <w:color w:val="000000" w:themeColor="text1"/>
         </w:rPr>
@@ -1810,9 +2073,10 @@
     <w:p>
       <w:pPr>
         <w:spacing w:after="53"/>
-        <w:ind w:left="2124" w:firstLine="0"/>
-        <w:rPr>
-          <w:color w:val="000000" w:themeColor="text1"/>
+        <w:ind w:left="1059" w:firstLine="0"/>
+        <w:rPr>
+          <w:color w:val="000000" w:themeColor="text1"/>
+          <w:u w:val="single"/>
         </w:rPr>
       </w:pPr>
       <w:r>
@@ -1824,16 +2088,18 @@
     </w:p>
     <w:p>
       <w:pPr>
-        <w:pStyle w:val="ListParagraph"/>
+        <w:pStyle w:val="Paragrafoelenco"/>
         <w:numPr>
           <w:ilvl w:val="0"/>
           <w:numId w:val="5"/>
         </w:numPr>
         <w:spacing w:after="53"/>
-        <w:rPr>
-          <w:color w:val="000000" w:themeColor="text1"/>
-        </w:rPr>
-      </w:pPr>
+        <w:ind w:left="1080"/>
+        <w:rPr>
+          <w:color w:val="000000" w:themeColor="text1"/>
+        </w:rPr>
+      </w:pPr>
+      <w:proofErr w:type="spellStart"/>
       <w:r>
         <w:rPr>
           <w:b/>
@@ -1844,12 +2110,16 @@
         </w:rPr>
         <w:t>Logout</w:t>
       </w:r>
-    </w:p>
-    <w:p>
-      <w:pPr>
-        <w:pStyle w:val="ListParagraph"/>
-        <w:spacing w:after="53"/>
-        <w:ind w:left="2145" w:firstLine="0"/>
+      <w:proofErr w:type="spellEnd"/>
+    </w:p>
+    <w:p>
+      <w:pPr>
+        <w:pStyle w:val="Paragrafoelenco"/>
+        <w:spacing w:after="53"/>
+        <w:ind w:left="1080" w:firstLine="0"/>
+        <w:rPr>
+          <w:color w:val="000000" w:themeColor="text1"/>
+        </w:rPr>
       </w:pPr>
       <w:r>
         <w:rPr>
@@ -1860,14 +2130,6 @@
       <w:r>
         <w:t xml:space="preserve"> </w:t>
       </w:r>
-    </w:p>
-    <w:p>
-      <w:pPr>
-        <w:spacing w:after="53"/>
-        <w:rPr>
-          <w:color w:val="000000" w:themeColor="text1"/>
-        </w:rPr>
-      </w:pPr>
     </w:p>
     <w:p>
       <w:pPr>
@@ -1938,28 +2200,176 @@
         <w:t>La struttura dati utilizzata per la registrazione degli utenti è un albero di ricerca binario</w:t>
       </w:r>
       <w:r>
-        <w:t xml:space="preserve">, dove ogni nodo presenta una struct </w:t>
-      </w:r>
-      <w:r>
-        <w:rPr>
-          <w:i/>
-          <w:iCs/>
-        </w:rPr>
+        <w:t xml:space="preserve">, dove ogni nodo presenta </w:t>
+      </w:r>
+      <w:r>
+        <w:t>un campo utente</w:t>
+      </w:r>
+      <w:r>
+        <w:t xml:space="preserve"> </w:t>
+      </w:r>
+      <w:r>
+        <w:t xml:space="preserve">di tipo </w:t>
+      </w:r>
+      <w:proofErr w:type="spellStart"/>
+      <w:r>
         <w:t>t_utente</w:t>
       </w:r>
-      <w:r>
-        <w:t xml:space="preserve">, contenente tutte le informazioni sull’utente, così come una </w:t>
-      </w:r>
-      <w:r>
-        <w:rPr>
-          <w:i/>
-          <w:iCs/>
-        </w:rPr>
+      <w:proofErr w:type="spellEnd"/>
+      <w:r>
+        <w:t xml:space="preserve">, contenente a sua volta i campi </w:t>
+      </w:r>
+      <w:proofErr w:type="spellStart"/>
+      <w:r>
+        <w:t>nomeUtente</w:t>
+      </w:r>
+      <w:proofErr w:type="spellEnd"/>
+      <w:r>
+        <w:t xml:space="preserve">, password, l’intero admin che se a 1 rappresenta che l’utente è un admin, se a 0 cliente,  </w:t>
+      </w:r>
+      <w:r>
+        <w:t xml:space="preserve">i campi </w:t>
+      </w:r>
+      <w:r>
+        <w:t xml:space="preserve">punti </w:t>
+      </w:r>
+      <w:r>
+        <w:t xml:space="preserve">e </w:t>
+      </w:r>
+      <w:r>
+        <w:t>tickets</w:t>
+      </w:r>
+      <w:r>
+        <w:t xml:space="preserve">(vettore di interi), che rappresentano </w:t>
+      </w:r>
+      <w:proofErr w:type="spellStart"/>
+      <w:r>
+        <w:t>rispettivamenti</w:t>
+      </w:r>
+      <w:proofErr w:type="spellEnd"/>
+      <w:r>
+        <w:t xml:space="preserve"> i punti e i tickets di sconto</w:t>
+      </w:r>
+      <w:r>
+        <w:t xml:space="preserve"> a disposizione dell’utente</w:t>
+      </w:r>
+      <w:r>
+        <w:t>,</w:t>
+      </w:r>
+      <w:r>
+        <w:t xml:space="preserve"> e una lista di tipo </w:t>
+      </w:r>
+      <w:proofErr w:type="spellStart"/>
+      <w:r>
         <w:t>t_lista_P</w:t>
       </w:r>
-      <w:r>
-        <w:t>, contentente le prenotazioni effettuate dal singolo cliente.</w:t>
-      </w:r>
+      <w:proofErr w:type="spellEnd"/>
+      <w:r>
+        <w:t xml:space="preserve"> di prenotazioni contenente il campo prenotazione di tipo </w:t>
+      </w:r>
+      <w:proofErr w:type="spellStart"/>
+      <w:r>
+        <w:t>t_prenotazione</w:t>
+      </w:r>
+      <w:proofErr w:type="spellEnd"/>
+      <w:r>
+        <w:t xml:space="preserve">. Quest’ultimo presenta i campi prezzo e tempo, rispettivamente prezzo totale del viaggio e tempo totale di volo, scali, una lista di tipo </w:t>
+      </w:r>
+      <w:proofErr w:type="spellStart"/>
+      <w:r>
+        <w:t>t_lista_S</w:t>
+      </w:r>
+      <w:proofErr w:type="spellEnd"/>
+      <w:r>
+        <w:t xml:space="preserve"> di stringhe</w:t>
+      </w:r>
+      <w:r>
+        <w:t xml:space="preserve"> </w:t>
+      </w:r>
+      <w:r>
+        <w:t xml:space="preserve">contenente i vari scali del viaggio, e i due campi stringhe partenza e destinazione.  Per maggiori informazioni si rimanda ai file </w:t>
+      </w:r>
+      <w:proofErr w:type="spellStart"/>
+      <w:r>
+        <w:t>abr.h</w:t>
+      </w:r>
+      <w:proofErr w:type="spellEnd"/>
+      <w:r>
+        <w:t xml:space="preserve"> e </w:t>
+      </w:r>
+      <w:proofErr w:type="spellStart"/>
+      <w:r>
+        <w:t>liste.h</w:t>
+      </w:r>
+      <w:proofErr w:type="spellEnd"/>
+      <w:r>
+        <w:t>.</w:t>
+      </w:r>
+    </w:p>
+    <w:p>
+      <w:pPr>
+        <w:spacing w:after="53"/>
+      </w:pPr>
+      <w:r>
+        <w:t xml:space="preserve">La scelta dell’utilizzo di un abr come struttura contenitore degli utenti è dovuta alla disponibilità di una ricerca logaritmica su di essa, fondamentale ipotizzando che una compagnia abbia un </w:t>
+      </w:r>
+      <w:r>
+        <w:t>discreto</w:t>
+      </w:r>
+      <w:r>
+        <w:t xml:space="preserve"> numero di utenti registrati.</w:t>
+      </w:r>
+    </w:p>
+    <w:p>
+      <w:pPr>
+        <w:spacing w:after="53"/>
+      </w:pPr>
+      <w:r>
+        <w:t xml:space="preserve">La scelta dell’utilizzo di liste, sia per contenere le varie prenotazioni di ciascun utente sia per contenere i vari scali di ciascuna prenotazione, è ovviamente dovuta in primis alla necessità di una struttura dinamica per entrambe. </w:t>
+      </w:r>
+    </w:p>
+    <w:p>
+      <w:pPr>
+        <w:spacing w:after="53"/>
+      </w:pPr>
+      <w:r>
+        <w:t xml:space="preserve">Inoltre, il numero di </w:t>
+      </w:r>
+      <w:proofErr w:type="gramStart"/>
+      <w:r>
+        <w:t>prenotazioni(</w:t>
+      </w:r>
+      <w:proofErr w:type="gramEnd"/>
+      <w:r>
+        <w:t xml:space="preserve">di un utente) o scali(di una prenotazione) non può essere così elevato da mettere in imbarazzo una ricerca lineare, più che sufficiente con strutture con </w:t>
+      </w:r>
+      <w:proofErr w:type="spellStart"/>
+      <w:r>
+        <w:t>caradinalità</w:t>
+      </w:r>
+      <w:proofErr w:type="spellEnd"/>
+      <w:r>
+        <w:t xml:space="preserve"> bassa. Apprezziamo quindi il risparmio di memoria dovuto al singolo puntatore </w:t>
+      </w:r>
+      <w:proofErr w:type="spellStart"/>
+      <w:r>
+        <w:t>next</w:t>
+      </w:r>
+      <w:proofErr w:type="spellEnd"/>
+      <w:r>
+        <w:t xml:space="preserve"> rispetto a</w:t>
+      </w:r>
+      <w:r>
+        <w:t>d</w:t>
+      </w:r>
+      <w:r>
+        <w:t xml:space="preserve"> altre strutture come abr o altre implementazioni di lista</w:t>
+      </w:r>
+      <w:r>
+        <w:t>, specialmente considerando che quest’ultimo avviene per ciascuna prenotazione di ciascun singolo utente nel nostro sistema.</w:t>
+      </w:r>
+      <w:bookmarkStart w:id="0" w:name="_GoBack"/>
+      <w:bookmarkEnd w:id="0"/>
     </w:p>
     <w:p>
       <w:pPr>
@@ -1975,11 +2385,73 @@
           <w:bCs/>
         </w:rPr>
       </w:pPr>
-      <w:r>
-        <w:rPr>
-          <w:b/>
-          <w:bCs/>
-        </w:rPr>
+    </w:p>
+    <w:p>
+      <w:pPr>
+        <w:spacing w:after="53"/>
+        <w:ind w:left="0" w:firstLine="0"/>
+        <w:rPr>
+          <w:b/>
+          <w:bCs/>
+        </w:rPr>
+      </w:pPr>
+    </w:p>
+    <w:p>
+      <w:pPr>
+        <w:spacing w:after="53"/>
+        <w:ind w:left="0" w:firstLine="0"/>
+        <w:rPr>
+          <w:b/>
+          <w:bCs/>
+        </w:rPr>
+      </w:pPr>
+    </w:p>
+    <w:p>
+      <w:pPr>
+        <w:spacing w:after="53"/>
+        <w:ind w:left="0" w:firstLine="0"/>
+        <w:rPr>
+          <w:b/>
+          <w:bCs/>
+        </w:rPr>
+      </w:pPr>
+    </w:p>
+    <w:p>
+      <w:pPr>
+        <w:spacing w:after="53"/>
+        <w:ind w:left="0" w:firstLine="0"/>
+        <w:rPr>
+          <w:b/>
+          <w:bCs/>
+        </w:rPr>
+      </w:pPr>
+    </w:p>
+    <w:p>
+      <w:pPr>
+        <w:spacing w:after="53"/>
+        <w:ind w:left="0" w:firstLine="0"/>
+        <w:rPr>
+          <w:b/>
+          <w:bCs/>
+        </w:rPr>
+      </w:pPr>
+    </w:p>
+    <w:p>
+      <w:pPr>
+        <w:spacing w:after="53"/>
+        <w:ind w:left="0" w:firstLine="0"/>
+        <w:rPr>
+          <w:b/>
+          <w:bCs/>
+          <w:u w:val="single"/>
+        </w:rPr>
+      </w:pPr>
+      <w:r>
+        <w:rPr>
+          <w:b/>
+          <w:bCs/>
+        </w:rPr>
+        <w:lastRenderedPageBreak/>
         <w:t xml:space="preserve">Suddivisione del </w:t>
       </w:r>
       <w:r>
@@ -2000,6 +2472,17 @@
       <w:r>
         <w:t xml:space="preserve"> </w:t>
       </w:r>
+      <w:r>
+        <w:t xml:space="preserve">strutture e funzioni per la gestione dell’abr degli utenti e delle liste di prenotazioni e scali, sistema di gestione e conversione di punti/tickets, funzioni per la gestione del </w:t>
+      </w:r>
+      <w:proofErr w:type="spellStart"/>
+      <w:r>
+        <w:t>main</w:t>
+      </w:r>
+      <w:proofErr w:type="spellEnd"/>
+      <w:r>
+        <w:t xml:space="preserve"> e gran parte delle funzioni per la gestione del cliente.</w:t>
+      </w:r>
     </w:p>
     <w:p>
       <w:pPr>
@@ -2045,10 +2528,10 @@
     <w:p>
       <w:pPr>
         <w:spacing w:after="53"/>
-        <w:ind w:left="0" w:firstLine="0"/>
-        <w:rPr>
-          <w:b/>
-          <w:bCs/>
+        <w:rPr>
+          <w:b/>
+          <w:bCs/>
+          <w:u w:val="single"/>
         </w:rPr>
       </w:pPr>
     </w:p>
@@ -2100,7 +2583,7 @@
         <w:spacing w:after="53"/>
         <w:ind w:left="20" w:firstLine="0"/>
         <w:rPr>
-          <w:rStyle w:val="Hyperlink"/>
+          <w:rStyle w:val="Collegamentoipertestuale"/>
           <w:i/>
           <w:iCs/>
           <w:color w:val="auto"/>
@@ -2115,7 +2598,7 @@
       <w:hyperlink r:id="rId8" w:history="1">
         <w:r>
           <w:rPr>
-            <w:rStyle w:val="Hyperlink"/>
+            <w:rStyle w:val="Collegamentoipertestuale"/>
             <w:i/>
             <w:iCs/>
             <w:color w:val="auto"/>
@@ -2173,7 +2656,7 @@
       <w:hyperlink r:id="rId9" w:history="1">
         <w:r>
           <w:rPr>
-            <w:rStyle w:val="Hyperlink"/>
+            <w:rStyle w:val="Collegamentoipertestuale"/>
             <w:i/>
             <w:iCs/>
             <w:color w:val="000000" w:themeColor="text1"/>
@@ -2234,7 +2717,7 @@
       <w:hyperlink r:id="rId10" w:history="1">
         <w:r>
           <w:rPr>
-            <w:rStyle w:val="Hyperlink"/>
+            <w:rStyle w:val="Collegamentoipertestuale"/>
             <w:i/>
             <w:iCs/>
             <w:color w:val="auto"/>
@@ -2294,7 +2777,7 @@
       <w:hyperlink r:id="rId11" w:history="1">
         <w:r>
           <w:rPr>
-            <w:rStyle w:val="Hyperlink"/>
+            <w:rStyle w:val="Collegamentoipertestuale"/>
             <w:i/>
             <w:iCs/>
             <w:color w:val="auto"/>
@@ -2326,7 +2809,7 @@
 </file>
 
 <file path=word/endnotes.xml><?xml version="1.0" encoding="utf-8"?>
-<w:endnotes xmlns:wpc="http://schemas.microsoft.com/office/word/2010/wordprocessingCanvas" xmlns:cx="http://schemas.microsoft.com/office/drawing/2014/chartex" xmlns:cx1="http://schemas.microsoft.com/office/drawing/2015/9/8/chartex" xmlns:cx2="http://schemas.microsoft.com/office/drawing/2015/10/21/chartex" xmlns:cx3="http://schemas.microsoft.com/office/drawing/2016/5/9/chartex" xmlns:cx4="http://schemas.microsoft.com/office/drawing/2016/5/10/chartex" xmlns:cx5="http://schemas.microsoft.com/office/drawing/2016/5/11/chartex" xmlns:cx6="http://schemas.microsoft.com/office/drawing/2016/5/12/chartex" xmlns:cx7="http://schemas.microsoft.com/office/drawing/2016/5/13/chartex" xmlns:cx8="http://schemas.microsoft.com/office/drawing/2016/5/14/chartex" xmlns:mc="http://schemas.openxmlformats.org/markup-compatibility/2006" xmlns:aink="http://schemas.microsoft.com/office/drawing/2016/ink" xmlns:am3d="http://schemas.microsoft.com/office/drawing/2017/model3d" xmlns:o="urn:schemas-microsoft-com:office:office" xmlns:r="http://schemas.openxmlformats.org/officeDocument/2006/relationships" xmlns:m="http://schemas.openxmlformats.org/officeDocument/2006/math" xmlns:v="urn:schemas-microsoft-com:vml" xmlns:wp14="http://schemas.microsoft.com/office/word/2010/wordprocessingDrawing" xmlns:wp="http://schemas.openxmlformats.org/drawingml/2006/wordprocessingDrawing" xmlns:w10="urn:schemas-microsoft-com:office:word" xmlns:w="http://schemas.openxmlformats.org/wordprocessingml/2006/main" xmlns:w14="http://schemas.microsoft.com/office/word/2010/wordml" xmlns:w15="http://schemas.microsoft.com/office/word/2012/wordml" xmlns:w16cex="http://schemas.microsoft.com/office/word/2018/wordml/cex" xmlns:w16cid="http://schemas.microsoft.com/office/word/2016/wordml/cid" xmlns:w16="http://schemas.microsoft.com/office/word/2018/wordml" xmlns:w16se="http://schemas.microsoft.com/office/word/2015/wordml/symex" xmlns:wpg="http://schemas.microsoft.com/office/word/2010/wordprocessingGroup" xmlns:wpi="http://schemas.microsoft.com/office/word/2010/wordprocessingInk" xmlns:wne="http://schemas.microsoft.com/office/word/2006/wordml" xmlns:wps="http://schemas.microsoft.com/office/word/2010/wordprocessingShape" mc:Ignorable="w14 w15 w16se w16cid w16 w16cex wp14">
+<w:endnotes xmlns:wpc="http://schemas.microsoft.com/office/word/2010/wordprocessingCanvas" xmlns:cx="http://schemas.microsoft.com/office/drawing/2014/chartex" xmlns:cx1="http://schemas.microsoft.com/office/drawing/2015/9/8/chartex" xmlns:cx2="http://schemas.microsoft.com/office/drawing/2015/10/21/chartex" xmlns:cx3="http://schemas.microsoft.com/office/drawing/2016/5/9/chartex" xmlns:cx4="http://schemas.microsoft.com/office/drawing/2016/5/10/chartex" xmlns:cx5="http://schemas.microsoft.com/office/drawing/2016/5/11/chartex" xmlns:cx6="http://schemas.microsoft.com/office/drawing/2016/5/12/chartex" xmlns:cx7="http://schemas.microsoft.com/office/drawing/2016/5/13/chartex" xmlns:cx8="http://schemas.microsoft.com/office/drawing/2016/5/14/chartex" xmlns:mc="http://schemas.openxmlformats.org/markup-compatibility/2006" xmlns:aink="http://schemas.microsoft.com/office/drawing/2016/ink" xmlns:am3d="http://schemas.microsoft.com/office/drawing/2017/model3d" xmlns:o="urn:schemas-microsoft-com:office:office" xmlns:r="http://schemas.openxmlformats.org/officeDocument/2006/relationships" xmlns:m="http://schemas.openxmlformats.org/officeDocument/2006/math" xmlns:v="urn:schemas-microsoft-com:vml" xmlns:wp14="http://schemas.microsoft.com/office/word/2010/wordprocessingDrawing" xmlns:wp="http://schemas.openxmlformats.org/drawingml/2006/wordprocessingDrawing" xmlns:w10="urn:schemas-microsoft-com:office:word" xmlns:w="http://schemas.openxmlformats.org/wordprocessingml/2006/main" xmlns:w14="http://schemas.microsoft.com/office/word/2010/wordml" xmlns:w15="http://schemas.microsoft.com/office/word/2012/wordml" xmlns:w16cid="http://schemas.microsoft.com/office/word/2016/wordml/cid" xmlns:w16se="http://schemas.microsoft.com/office/word/2015/wordml/symex" xmlns:wpg="http://schemas.microsoft.com/office/word/2010/wordprocessingGroup" xmlns:wpi="http://schemas.microsoft.com/office/word/2010/wordprocessingInk" xmlns:wne="http://schemas.microsoft.com/office/word/2006/wordml" xmlns:wps="http://schemas.microsoft.com/office/word/2010/wordprocessingShape" mc:Ignorable="w14 w15 w16se w16cid wp14">
   <w:endnote w:type="separator" w:id="-1">
     <w:p>
       <w:pPr>
@@ -2351,7 +2834,7 @@
 </file>
 
 <file path=word/footer1.xml><?xml version="1.0" encoding="utf-8"?>
-<w:ftr xmlns:wpc="http://schemas.microsoft.com/office/word/2010/wordprocessingCanvas" xmlns:cx="http://schemas.microsoft.com/office/drawing/2014/chartex" xmlns:cx1="http://schemas.microsoft.com/office/drawing/2015/9/8/chartex" xmlns:cx2="http://schemas.microsoft.com/office/drawing/2015/10/21/chartex" xmlns:cx3="http://schemas.microsoft.com/office/drawing/2016/5/9/chartex" xmlns:cx4="http://schemas.microsoft.com/office/drawing/2016/5/10/chartex" xmlns:cx5="http://schemas.microsoft.com/office/drawing/2016/5/11/chartex" xmlns:cx6="http://schemas.microsoft.com/office/drawing/2016/5/12/chartex" xmlns:cx7="http://schemas.microsoft.com/office/drawing/2016/5/13/chartex" xmlns:cx8="http://schemas.microsoft.com/office/drawing/2016/5/14/chartex" xmlns:mc="http://schemas.openxmlformats.org/markup-compatibility/2006" xmlns:aink="http://schemas.microsoft.com/office/drawing/2016/ink" xmlns:am3d="http://schemas.microsoft.com/office/drawing/2017/model3d" xmlns:o="urn:schemas-microsoft-com:office:office" xmlns:r="http://schemas.openxmlformats.org/officeDocument/2006/relationships" xmlns:m="http://schemas.openxmlformats.org/officeDocument/2006/math" xmlns:v="urn:schemas-microsoft-com:vml" xmlns:wp14="http://schemas.microsoft.com/office/word/2010/wordprocessingDrawing" xmlns:wp="http://schemas.openxmlformats.org/drawingml/2006/wordprocessingDrawing" xmlns:w10="urn:schemas-microsoft-com:office:word" xmlns:w="http://schemas.openxmlformats.org/wordprocessingml/2006/main" xmlns:w14="http://schemas.microsoft.com/office/word/2010/wordml" xmlns:w15="http://schemas.microsoft.com/office/word/2012/wordml" xmlns:w16cex="http://schemas.microsoft.com/office/word/2018/wordml/cex" xmlns:w16cid="http://schemas.microsoft.com/office/word/2016/wordml/cid" xmlns:w16="http://schemas.microsoft.com/office/word/2018/wordml" xmlns:w16se="http://schemas.microsoft.com/office/word/2015/wordml/symex" xmlns:wpg="http://schemas.microsoft.com/office/word/2010/wordprocessingGroup" xmlns:wpi="http://schemas.microsoft.com/office/word/2010/wordprocessingInk" xmlns:wne="http://schemas.microsoft.com/office/word/2006/wordml" xmlns:wps="http://schemas.microsoft.com/office/word/2010/wordprocessingShape" mc:Ignorable="w14 w15 w16se w16cid w16 w16cex wp14">
+<w:ftr xmlns:wpc="http://schemas.microsoft.com/office/word/2010/wordprocessingCanvas" xmlns:cx="http://schemas.microsoft.com/office/drawing/2014/chartex" xmlns:cx1="http://schemas.microsoft.com/office/drawing/2015/9/8/chartex" xmlns:cx2="http://schemas.microsoft.com/office/drawing/2015/10/21/chartex" xmlns:cx3="http://schemas.microsoft.com/office/drawing/2016/5/9/chartex" xmlns:cx4="http://schemas.microsoft.com/office/drawing/2016/5/10/chartex" xmlns:cx5="http://schemas.microsoft.com/office/drawing/2016/5/11/chartex" xmlns:cx6="http://schemas.microsoft.com/office/drawing/2016/5/12/chartex" xmlns:cx7="http://schemas.microsoft.com/office/drawing/2016/5/13/chartex" xmlns:cx8="http://schemas.microsoft.com/office/drawing/2016/5/14/chartex" xmlns:mc="http://schemas.openxmlformats.org/markup-compatibility/2006" xmlns:aink="http://schemas.microsoft.com/office/drawing/2016/ink" xmlns:am3d="http://schemas.microsoft.com/office/drawing/2017/model3d" xmlns:o="urn:schemas-microsoft-com:office:office" xmlns:r="http://schemas.openxmlformats.org/officeDocument/2006/relationships" xmlns:m="http://schemas.openxmlformats.org/officeDocument/2006/math" xmlns:v="urn:schemas-microsoft-com:vml" xmlns:wp14="http://schemas.microsoft.com/office/word/2010/wordprocessingDrawing" xmlns:wp="http://schemas.openxmlformats.org/drawingml/2006/wordprocessingDrawing" xmlns:w10="urn:schemas-microsoft-com:office:word" xmlns:w="http://schemas.openxmlformats.org/wordprocessingml/2006/main" xmlns:w14="http://schemas.microsoft.com/office/word/2010/wordml" xmlns:w15="http://schemas.microsoft.com/office/word/2012/wordml" xmlns:w16cid="http://schemas.microsoft.com/office/word/2016/wordml/cid" xmlns:w16se="http://schemas.microsoft.com/office/word/2015/wordml/symex" xmlns:wpg="http://schemas.microsoft.com/office/word/2010/wordprocessingGroup" xmlns:wpi="http://schemas.microsoft.com/office/word/2010/wordprocessingInk" xmlns:wne="http://schemas.microsoft.com/office/word/2006/wordml" xmlns:wps="http://schemas.microsoft.com/office/word/2010/wordprocessingShape" mc:Ignorable="w14 w15 w16se w16cid wp14">
   <w:p>
     <w:pPr>
       <w:spacing w:after="0" w:line="259" w:lineRule="auto"/>
@@ -2406,7 +2889,7 @@
 </file>
 
 <file path=word/footer2.xml><?xml version="1.0" encoding="utf-8"?>
-<w:ftr xmlns:wpc="http://schemas.microsoft.com/office/word/2010/wordprocessingCanvas" xmlns:cx="http://schemas.microsoft.com/office/drawing/2014/chartex" xmlns:cx1="http://schemas.microsoft.com/office/drawing/2015/9/8/chartex" xmlns:cx2="http://schemas.microsoft.com/office/drawing/2015/10/21/chartex" xmlns:cx3="http://schemas.microsoft.com/office/drawing/2016/5/9/chartex" xmlns:cx4="http://schemas.microsoft.com/office/drawing/2016/5/10/chartex" xmlns:cx5="http://schemas.microsoft.com/office/drawing/2016/5/11/chartex" xmlns:cx6="http://schemas.microsoft.com/office/drawing/2016/5/12/chartex" xmlns:cx7="http://schemas.microsoft.com/office/drawing/2016/5/13/chartex" xmlns:cx8="http://schemas.microsoft.com/office/drawing/2016/5/14/chartex" xmlns:mc="http://schemas.openxmlformats.org/markup-compatibility/2006" xmlns:aink="http://schemas.microsoft.com/office/drawing/2016/ink" xmlns:am3d="http://schemas.microsoft.com/office/drawing/2017/model3d" xmlns:o="urn:schemas-microsoft-com:office:office" xmlns:r="http://schemas.openxmlformats.org/officeDocument/2006/relationships" xmlns:m="http://schemas.openxmlformats.org/officeDocument/2006/math" xmlns:v="urn:schemas-microsoft-com:vml" xmlns:wp14="http://schemas.microsoft.com/office/word/2010/wordprocessingDrawing" xmlns:wp="http://schemas.openxmlformats.org/drawingml/2006/wordprocessingDrawing" xmlns:w10="urn:schemas-microsoft-com:office:word" xmlns:w="http://schemas.openxmlformats.org/wordprocessingml/2006/main" xmlns:w14="http://schemas.microsoft.com/office/word/2010/wordml" xmlns:w15="http://schemas.microsoft.com/office/word/2012/wordml" xmlns:w16cex="http://schemas.microsoft.com/office/word/2018/wordml/cex" xmlns:w16cid="http://schemas.microsoft.com/office/word/2016/wordml/cid" xmlns:w16="http://schemas.microsoft.com/office/word/2018/wordml" xmlns:w16se="http://schemas.microsoft.com/office/word/2015/wordml/symex" xmlns:wpg="http://schemas.microsoft.com/office/word/2010/wordprocessingGroup" xmlns:wpi="http://schemas.microsoft.com/office/word/2010/wordprocessingInk" xmlns:wne="http://schemas.microsoft.com/office/word/2006/wordml" xmlns:wps="http://schemas.microsoft.com/office/word/2010/wordprocessingShape" mc:Ignorable="w14 w15 w16se w16cid w16 w16cex wp14">
+<w:ftr xmlns:wpc="http://schemas.microsoft.com/office/word/2010/wordprocessingCanvas" xmlns:cx="http://schemas.microsoft.com/office/drawing/2014/chartex" xmlns:cx1="http://schemas.microsoft.com/office/drawing/2015/9/8/chartex" xmlns:cx2="http://schemas.microsoft.com/office/drawing/2015/10/21/chartex" xmlns:cx3="http://schemas.microsoft.com/office/drawing/2016/5/9/chartex" xmlns:cx4="http://schemas.microsoft.com/office/drawing/2016/5/10/chartex" xmlns:cx5="http://schemas.microsoft.com/office/drawing/2016/5/11/chartex" xmlns:cx6="http://schemas.microsoft.com/office/drawing/2016/5/12/chartex" xmlns:cx7="http://schemas.microsoft.com/office/drawing/2016/5/13/chartex" xmlns:cx8="http://schemas.microsoft.com/office/drawing/2016/5/14/chartex" xmlns:mc="http://schemas.openxmlformats.org/markup-compatibility/2006" xmlns:aink="http://schemas.microsoft.com/office/drawing/2016/ink" xmlns:am3d="http://schemas.microsoft.com/office/drawing/2017/model3d" xmlns:o="urn:schemas-microsoft-com:office:office" xmlns:r="http://schemas.openxmlformats.org/officeDocument/2006/relationships" xmlns:m="http://schemas.openxmlformats.org/officeDocument/2006/math" xmlns:v="urn:schemas-microsoft-com:vml" xmlns:wp14="http://schemas.microsoft.com/office/word/2010/wordprocessingDrawing" xmlns:wp="http://schemas.openxmlformats.org/drawingml/2006/wordprocessingDrawing" xmlns:w10="urn:schemas-microsoft-com:office:word" xmlns:w="http://schemas.openxmlformats.org/wordprocessingml/2006/main" xmlns:w14="http://schemas.microsoft.com/office/word/2010/wordml" xmlns:w15="http://schemas.microsoft.com/office/word/2012/wordml" xmlns:w16cid="http://schemas.microsoft.com/office/word/2016/wordml/cid" xmlns:w16se="http://schemas.microsoft.com/office/word/2015/wordml/symex" xmlns:wpg="http://schemas.microsoft.com/office/word/2010/wordprocessingGroup" xmlns:wpi="http://schemas.microsoft.com/office/word/2010/wordprocessingInk" xmlns:wne="http://schemas.microsoft.com/office/word/2006/wordml" xmlns:wps="http://schemas.microsoft.com/office/word/2010/wordprocessingShape" mc:Ignorable="w14 w15 w16se w16cid wp14">
   <w:p>
     <w:pPr>
       <w:spacing w:after="0" w:line="259" w:lineRule="auto"/>
@@ -2461,7 +2944,7 @@
 </file>
 
 <file path=word/footer3.xml><?xml version="1.0" encoding="utf-8"?>
-<w:ftr xmlns:wpc="http://schemas.microsoft.com/office/word/2010/wordprocessingCanvas" xmlns:cx="http://schemas.microsoft.com/office/drawing/2014/chartex" xmlns:cx1="http://schemas.microsoft.com/office/drawing/2015/9/8/chartex" xmlns:cx2="http://schemas.microsoft.com/office/drawing/2015/10/21/chartex" xmlns:cx3="http://schemas.microsoft.com/office/drawing/2016/5/9/chartex" xmlns:cx4="http://schemas.microsoft.com/office/drawing/2016/5/10/chartex" xmlns:cx5="http://schemas.microsoft.com/office/drawing/2016/5/11/chartex" xmlns:cx6="http://schemas.microsoft.com/office/drawing/2016/5/12/chartex" xmlns:cx7="http://schemas.microsoft.com/office/drawing/2016/5/13/chartex" xmlns:cx8="http://schemas.microsoft.com/office/drawing/2016/5/14/chartex" xmlns:mc="http://schemas.openxmlformats.org/markup-compatibility/2006" xmlns:aink="http://schemas.microsoft.com/office/drawing/2016/ink" xmlns:am3d="http://schemas.microsoft.com/office/drawing/2017/model3d" xmlns:o="urn:schemas-microsoft-com:office:office" xmlns:r="http://schemas.openxmlformats.org/officeDocument/2006/relationships" xmlns:m="http://schemas.openxmlformats.org/officeDocument/2006/math" xmlns:v="urn:schemas-microsoft-com:vml" xmlns:wp14="http://schemas.microsoft.com/office/word/2010/wordprocessingDrawing" xmlns:wp="http://schemas.openxmlformats.org/drawingml/2006/wordprocessingDrawing" xmlns:w10="urn:schemas-microsoft-com:office:word" xmlns:w="http://schemas.openxmlformats.org/wordprocessingml/2006/main" xmlns:w14="http://schemas.microsoft.com/office/word/2010/wordml" xmlns:w15="http://schemas.microsoft.com/office/word/2012/wordml" xmlns:w16cex="http://schemas.microsoft.com/office/word/2018/wordml/cex" xmlns:w16cid="http://schemas.microsoft.com/office/word/2016/wordml/cid" xmlns:w16="http://schemas.microsoft.com/office/word/2018/wordml" xmlns:w16se="http://schemas.microsoft.com/office/word/2015/wordml/symex" xmlns:wpg="http://schemas.microsoft.com/office/word/2010/wordprocessingGroup" xmlns:wpi="http://schemas.microsoft.com/office/word/2010/wordprocessingInk" xmlns:wne="http://schemas.microsoft.com/office/word/2006/wordml" xmlns:wps="http://schemas.microsoft.com/office/word/2010/wordprocessingShape" mc:Ignorable="w14 w15 w16se w16cid w16 w16cex wp14">
+<w:ftr xmlns:wpc="http://schemas.microsoft.com/office/word/2010/wordprocessingCanvas" xmlns:cx="http://schemas.microsoft.com/office/drawing/2014/chartex" xmlns:cx1="http://schemas.microsoft.com/office/drawing/2015/9/8/chartex" xmlns:cx2="http://schemas.microsoft.com/office/drawing/2015/10/21/chartex" xmlns:cx3="http://schemas.microsoft.com/office/drawing/2016/5/9/chartex" xmlns:cx4="http://schemas.microsoft.com/office/drawing/2016/5/10/chartex" xmlns:cx5="http://schemas.microsoft.com/office/drawing/2016/5/11/chartex" xmlns:cx6="http://schemas.microsoft.com/office/drawing/2016/5/12/chartex" xmlns:cx7="http://schemas.microsoft.com/office/drawing/2016/5/13/chartex" xmlns:cx8="http://schemas.microsoft.com/office/drawing/2016/5/14/chartex" xmlns:mc="http://schemas.openxmlformats.org/markup-compatibility/2006" xmlns:aink="http://schemas.microsoft.com/office/drawing/2016/ink" xmlns:am3d="http://schemas.microsoft.com/office/drawing/2017/model3d" xmlns:o="urn:schemas-microsoft-com:office:office" xmlns:r="http://schemas.openxmlformats.org/officeDocument/2006/relationships" xmlns:m="http://schemas.openxmlformats.org/officeDocument/2006/math" xmlns:v="urn:schemas-microsoft-com:vml" xmlns:wp14="http://schemas.microsoft.com/office/word/2010/wordprocessingDrawing" xmlns:wp="http://schemas.openxmlformats.org/drawingml/2006/wordprocessingDrawing" xmlns:w10="urn:schemas-microsoft-com:office:word" xmlns:w="http://schemas.openxmlformats.org/wordprocessingml/2006/main" xmlns:w14="http://schemas.microsoft.com/office/word/2010/wordml" xmlns:w15="http://schemas.microsoft.com/office/word/2012/wordml" xmlns:w16cid="http://schemas.microsoft.com/office/word/2016/wordml/cid" xmlns:w16se="http://schemas.microsoft.com/office/word/2015/wordml/symex" xmlns:wpg="http://schemas.microsoft.com/office/word/2010/wordprocessingGroup" xmlns:wpi="http://schemas.microsoft.com/office/word/2010/wordprocessingInk" xmlns:wne="http://schemas.microsoft.com/office/word/2006/wordml" xmlns:wps="http://schemas.microsoft.com/office/word/2010/wordprocessingShape" mc:Ignorable="w14 w15 w16se w16cid wp14">
   <w:p>
     <w:pPr>
       <w:spacing w:after="0" w:line="259" w:lineRule="auto"/>
@@ -2516,7 +2999,7 @@
 </file>
 
 <file path=word/footnotes.xml><?xml version="1.0" encoding="utf-8"?>
-<w:footnotes xmlns:wpc="http://schemas.microsoft.com/office/word/2010/wordprocessingCanvas" xmlns:cx="http://schemas.microsoft.com/office/drawing/2014/chartex" xmlns:cx1="http://schemas.microsoft.com/office/drawing/2015/9/8/chartex" xmlns:cx2="http://schemas.microsoft.com/office/drawing/2015/10/21/chartex" xmlns:cx3="http://schemas.microsoft.com/office/drawing/2016/5/9/chartex" xmlns:cx4="http://schemas.microsoft.com/office/drawing/2016/5/10/chartex" xmlns:cx5="http://schemas.microsoft.com/office/drawing/2016/5/11/chartex" xmlns:cx6="http://schemas.microsoft.com/office/drawing/2016/5/12/chartex" xmlns:cx7="http://schemas.microsoft.com/office/drawing/2016/5/13/chartex" xmlns:cx8="http://schemas.microsoft.com/office/drawing/2016/5/14/chartex" xmlns:mc="http://schemas.openxmlformats.org/markup-compatibility/2006" xmlns:aink="http://schemas.microsoft.com/office/drawing/2016/ink" xmlns:am3d="http://schemas.microsoft.com/office/drawing/2017/model3d" xmlns:o="urn:schemas-microsoft-com:office:office" xmlns:r="http://schemas.openxmlformats.org/officeDocument/2006/relationships" xmlns:m="http://schemas.openxmlformats.org/officeDocument/2006/math" xmlns:v="urn:schemas-microsoft-com:vml" xmlns:wp14="http://schemas.microsoft.com/office/word/2010/wordprocessingDrawing" xmlns:wp="http://schemas.openxmlformats.org/drawingml/2006/wordprocessingDrawing" xmlns:w10="urn:schemas-microsoft-com:office:word" xmlns:w="http://schemas.openxmlformats.org/wordprocessingml/2006/main" xmlns:w14="http://schemas.microsoft.com/office/word/2010/wordml" xmlns:w15="http://schemas.microsoft.com/office/word/2012/wordml" xmlns:w16cex="http://schemas.microsoft.com/office/word/2018/wordml/cex" xmlns:w16cid="http://schemas.microsoft.com/office/word/2016/wordml/cid" xmlns:w16="http://schemas.microsoft.com/office/word/2018/wordml" xmlns:w16se="http://schemas.microsoft.com/office/word/2015/wordml/symex" xmlns:wpg="http://schemas.microsoft.com/office/word/2010/wordprocessingGroup" xmlns:wpi="http://schemas.microsoft.com/office/word/2010/wordprocessingInk" xmlns:wne="http://schemas.microsoft.com/office/word/2006/wordml" xmlns:wps="http://schemas.microsoft.com/office/word/2010/wordprocessingShape" mc:Ignorable="w14 w15 w16se w16cid w16 w16cex wp14">
+<w:footnotes xmlns:wpc="http://schemas.microsoft.com/office/word/2010/wordprocessingCanvas" xmlns:cx="http://schemas.microsoft.com/office/drawing/2014/chartex" xmlns:cx1="http://schemas.microsoft.com/office/drawing/2015/9/8/chartex" xmlns:cx2="http://schemas.microsoft.com/office/drawing/2015/10/21/chartex" xmlns:cx3="http://schemas.microsoft.com/office/drawing/2016/5/9/chartex" xmlns:cx4="http://schemas.microsoft.com/office/drawing/2016/5/10/chartex" xmlns:cx5="http://schemas.microsoft.com/office/drawing/2016/5/11/chartex" xmlns:cx6="http://schemas.microsoft.com/office/drawing/2016/5/12/chartex" xmlns:cx7="http://schemas.microsoft.com/office/drawing/2016/5/13/chartex" xmlns:cx8="http://schemas.microsoft.com/office/drawing/2016/5/14/chartex" xmlns:mc="http://schemas.openxmlformats.org/markup-compatibility/2006" xmlns:aink="http://schemas.microsoft.com/office/drawing/2016/ink" xmlns:am3d="http://schemas.microsoft.com/office/drawing/2017/model3d" xmlns:o="urn:schemas-microsoft-com:office:office" xmlns:r="http://schemas.openxmlformats.org/officeDocument/2006/relationships" xmlns:m="http://schemas.openxmlformats.org/officeDocument/2006/math" xmlns:v="urn:schemas-microsoft-com:vml" xmlns:wp14="http://schemas.microsoft.com/office/word/2010/wordprocessingDrawing" xmlns:wp="http://schemas.openxmlformats.org/drawingml/2006/wordprocessingDrawing" xmlns:w10="urn:schemas-microsoft-com:office:word" xmlns:w="http://schemas.openxmlformats.org/wordprocessingml/2006/main" xmlns:w14="http://schemas.microsoft.com/office/word/2010/wordml" xmlns:w15="http://schemas.microsoft.com/office/word/2012/wordml" xmlns:w16cid="http://schemas.microsoft.com/office/word/2016/wordml/cid" xmlns:w16se="http://schemas.microsoft.com/office/word/2015/wordml/symex" xmlns:wpg="http://schemas.microsoft.com/office/word/2010/wordprocessingGroup" xmlns:wpi="http://schemas.microsoft.com/office/word/2010/wordprocessingInk" xmlns:wne="http://schemas.microsoft.com/office/word/2006/wordml" xmlns:wps="http://schemas.microsoft.com/office/word/2010/wordprocessingShape" mc:Ignorable="w14 w15 w16se w16cid wp14">
   <w:footnote w:type="separator" w:id="-1">
     <w:p>
       <w:pPr>
@@ -2541,7 +3024,7 @@
 </file>
 
 <file path=word/numbering.xml><?xml version="1.0" encoding="utf-8"?>
-<w:numbering xmlns:wpc="http://schemas.microsoft.com/office/word/2010/wordprocessingCanvas" xmlns:cx="http://schemas.microsoft.com/office/drawing/2014/chartex" xmlns:cx1="http://schemas.microsoft.com/office/drawing/2015/9/8/chartex" xmlns:cx2="http://schemas.microsoft.com/office/drawing/2015/10/21/chartex" xmlns:cx3="http://schemas.microsoft.com/office/drawing/2016/5/9/chartex" xmlns:cx4="http://schemas.microsoft.com/office/drawing/2016/5/10/chartex" xmlns:cx5="http://schemas.microsoft.com/office/drawing/2016/5/11/chartex" xmlns:cx6="http://schemas.microsoft.com/office/drawing/2016/5/12/chartex" xmlns:cx7="http://schemas.microsoft.com/office/drawing/2016/5/13/chartex" xmlns:cx8="http://schemas.microsoft.com/office/drawing/2016/5/14/chartex" xmlns:mc="http://schemas.openxmlformats.org/markup-compatibility/2006" xmlns:aink="http://schemas.microsoft.com/office/drawing/2016/ink" xmlns:am3d="http://schemas.microsoft.com/office/drawing/2017/model3d" xmlns:o="urn:schemas-microsoft-com:office:office" xmlns:r="http://schemas.openxmlformats.org/officeDocument/2006/relationships" xmlns:m="http://schemas.openxmlformats.org/officeDocument/2006/math" xmlns:v="urn:schemas-microsoft-com:vml" xmlns:wp14="http://schemas.microsoft.com/office/word/2010/wordprocessingDrawing" xmlns:wp="http://schemas.openxmlformats.org/drawingml/2006/wordprocessingDrawing" xmlns:w10="urn:schemas-microsoft-com:office:word" xmlns:w="http://schemas.openxmlformats.org/wordprocessingml/2006/main" xmlns:w14="http://schemas.microsoft.com/office/word/2010/wordml" xmlns:w15="http://schemas.microsoft.com/office/word/2012/wordml" xmlns:w16cex="http://schemas.microsoft.com/office/word/2018/wordml/cex" xmlns:w16cid="http://schemas.microsoft.com/office/word/2016/wordml/cid" xmlns:w16="http://schemas.microsoft.com/office/word/2018/wordml" xmlns:w16se="http://schemas.microsoft.com/office/word/2015/wordml/symex" xmlns:wpg="http://schemas.microsoft.com/office/word/2010/wordprocessingGroup" xmlns:wpi="http://schemas.microsoft.com/office/word/2010/wordprocessingInk" xmlns:wne="http://schemas.microsoft.com/office/word/2006/wordml" xmlns:wps="http://schemas.microsoft.com/office/word/2010/wordprocessingShape" mc:Ignorable="w14 w15 w16se w16cid w16 w16cex wp14">
+<w:numbering xmlns:wpc="http://schemas.microsoft.com/office/word/2010/wordprocessingCanvas" xmlns:cx="http://schemas.microsoft.com/office/drawing/2014/chartex" xmlns:cx1="http://schemas.microsoft.com/office/drawing/2015/9/8/chartex" xmlns:cx2="http://schemas.microsoft.com/office/drawing/2015/10/21/chartex" xmlns:cx3="http://schemas.microsoft.com/office/drawing/2016/5/9/chartex" xmlns:cx4="http://schemas.microsoft.com/office/drawing/2016/5/10/chartex" xmlns:cx5="http://schemas.microsoft.com/office/drawing/2016/5/11/chartex" xmlns:cx6="http://schemas.microsoft.com/office/drawing/2016/5/12/chartex" xmlns:cx7="http://schemas.microsoft.com/office/drawing/2016/5/13/chartex" xmlns:cx8="http://schemas.microsoft.com/office/drawing/2016/5/14/chartex" xmlns:mc="http://schemas.openxmlformats.org/markup-compatibility/2006" xmlns:aink="http://schemas.microsoft.com/office/drawing/2016/ink" xmlns:am3d="http://schemas.microsoft.com/office/drawing/2017/model3d" xmlns:o="urn:schemas-microsoft-com:office:office" xmlns:r="http://schemas.openxmlformats.org/officeDocument/2006/relationships" xmlns:m="http://schemas.openxmlformats.org/officeDocument/2006/math" xmlns:v="urn:schemas-microsoft-com:vml" xmlns:wp14="http://schemas.microsoft.com/office/word/2010/wordprocessingDrawing" xmlns:wp="http://schemas.openxmlformats.org/drawingml/2006/wordprocessingDrawing" xmlns:w10="urn:schemas-microsoft-com:office:word" xmlns:w="http://schemas.openxmlformats.org/wordprocessingml/2006/main" xmlns:w14="http://schemas.microsoft.com/office/word/2010/wordml" xmlns:w15="http://schemas.microsoft.com/office/word/2012/wordml" xmlns:w16cid="http://schemas.microsoft.com/office/word/2016/wordml/cid" xmlns:w16se="http://schemas.microsoft.com/office/word/2015/wordml/symex" xmlns:wpg="http://schemas.microsoft.com/office/word/2010/wordprocessingGroup" xmlns:wpi="http://schemas.microsoft.com/office/word/2010/wordprocessingInk" xmlns:wne="http://schemas.microsoft.com/office/word/2006/wordml" xmlns:wps="http://schemas.microsoft.com/office/word/2010/wordprocessingShape" mc:Ignorable="w14 w15 w16se w16cid wp14">
   <w:abstractNum w:abstractNumId="0" w15:restartNumberingAfterBreak="0">
     <w:nsid w:val="03894514"/>
     <w:multiLevelType w:val="hybridMultilevel"/>
@@ -2755,6 +3238,232 @@
     </w:lvl>
   </w:abstractNum>
   <w:abstractNum w:abstractNumId="1" w15:restartNumberingAfterBreak="0">
+    <w:nsid w:val="0B2666E4"/>
+    <w:multiLevelType w:val="hybridMultilevel"/>
+    <w:tmpl w:val="F182C1E6"/>
+    <w:lvl w:ilvl="0" w:tplc="04100001">
+      <w:start w:val="1"/>
+      <w:numFmt w:val="bullet"/>
+      <w:lvlText w:val=""/>
+      <w:lvlJc w:val="left"/>
+      <w:pPr>
+        <w:ind w:left="2267" w:hanging="360"/>
+      </w:pPr>
+      <w:rPr>
+        <w:rFonts w:ascii="Symbol" w:hAnsi="Symbol" w:hint="default"/>
+      </w:rPr>
+    </w:lvl>
+    <w:lvl w:ilvl="1" w:tplc="04100003" w:tentative="1">
+      <w:start w:val="1"/>
+      <w:numFmt w:val="bullet"/>
+      <w:lvlText w:val="o"/>
+      <w:lvlJc w:val="left"/>
+      <w:pPr>
+        <w:ind w:left="2987" w:hanging="360"/>
+      </w:pPr>
+      <w:rPr>
+        <w:rFonts w:ascii="Courier New" w:hAnsi="Courier New" w:cs="Courier New" w:hint="default"/>
+      </w:rPr>
+    </w:lvl>
+    <w:lvl w:ilvl="2" w:tplc="04100005" w:tentative="1">
+      <w:start w:val="1"/>
+      <w:numFmt w:val="bullet"/>
+      <w:lvlText w:val=""/>
+      <w:lvlJc w:val="left"/>
+      <w:pPr>
+        <w:ind w:left="3707" w:hanging="360"/>
+      </w:pPr>
+      <w:rPr>
+        <w:rFonts w:ascii="Wingdings" w:hAnsi="Wingdings" w:hint="default"/>
+      </w:rPr>
+    </w:lvl>
+    <w:lvl w:ilvl="3" w:tplc="04100001" w:tentative="1">
+      <w:start w:val="1"/>
+      <w:numFmt w:val="bullet"/>
+      <w:lvlText w:val=""/>
+      <w:lvlJc w:val="left"/>
+      <w:pPr>
+        <w:ind w:left="4427" w:hanging="360"/>
+      </w:pPr>
+      <w:rPr>
+        <w:rFonts w:ascii="Symbol" w:hAnsi="Symbol" w:hint="default"/>
+      </w:rPr>
+    </w:lvl>
+    <w:lvl w:ilvl="4" w:tplc="04100003" w:tentative="1">
+      <w:start w:val="1"/>
+      <w:numFmt w:val="bullet"/>
+      <w:lvlText w:val="o"/>
+      <w:lvlJc w:val="left"/>
+      <w:pPr>
+        <w:ind w:left="5147" w:hanging="360"/>
+      </w:pPr>
+      <w:rPr>
+        <w:rFonts w:ascii="Courier New" w:hAnsi="Courier New" w:cs="Courier New" w:hint="default"/>
+      </w:rPr>
+    </w:lvl>
+    <w:lvl w:ilvl="5" w:tplc="04100005" w:tentative="1">
+      <w:start w:val="1"/>
+      <w:numFmt w:val="bullet"/>
+      <w:lvlText w:val=""/>
+      <w:lvlJc w:val="left"/>
+      <w:pPr>
+        <w:ind w:left="5867" w:hanging="360"/>
+      </w:pPr>
+      <w:rPr>
+        <w:rFonts w:ascii="Wingdings" w:hAnsi="Wingdings" w:hint="default"/>
+      </w:rPr>
+    </w:lvl>
+    <w:lvl w:ilvl="6" w:tplc="04100001" w:tentative="1">
+      <w:start w:val="1"/>
+      <w:numFmt w:val="bullet"/>
+      <w:lvlText w:val=""/>
+      <w:lvlJc w:val="left"/>
+      <w:pPr>
+        <w:ind w:left="6587" w:hanging="360"/>
+      </w:pPr>
+      <w:rPr>
+        <w:rFonts w:ascii="Symbol" w:hAnsi="Symbol" w:hint="default"/>
+      </w:rPr>
+    </w:lvl>
+    <w:lvl w:ilvl="7" w:tplc="04100003" w:tentative="1">
+      <w:start w:val="1"/>
+      <w:numFmt w:val="bullet"/>
+      <w:lvlText w:val="o"/>
+      <w:lvlJc w:val="left"/>
+      <w:pPr>
+        <w:ind w:left="7307" w:hanging="360"/>
+      </w:pPr>
+      <w:rPr>
+        <w:rFonts w:ascii="Courier New" w:hAnsi="Courier New" w:cs="Courier New" w:hint="default"/>
+      </w:rPr>
+    </w:lvl>
+    <w:lvl w:ilvl="8" w:tplc="04100005" w:tentative="1">
+      <w:start w:val="1"/>
+      <w:numFmt w:val="bullet"/>
+      <w:lvlText w:val=""/>
+      <w:lvlJc w:val="left"/>
+      <w:pPr>
+        <w:ind w:left="8027" w:hanging="360"/>
+      </w:pPr>
+      <w:rPr>
+        <w:rFonts w:ascii="Wingdings" w:hAnsi="Wingdings" w:hint="default"/>
+      </w:rPr>
+    </w:lvl>
+  </w:abstractNum>
+  <w:abstractNum w:abstractNumId="2" w15:restartNumberingAfterBreak="0">
+    <w:nsid w:val="138A57CF"/>
+    <w:multiLevelType w:val="hybridMultilevel"/>
+    <w:tmpl w:val="ACDAC834"/>
+    <w:lvl w:ilvl="0" w:tplc="04100001">
+      <w:start w:val="1"/>
+      <w:numFmt w:val="bullet"/>
+      <w:lvlText w:val=""/>
+      <w:lvlJc w:val="left"/>
+      <w:pPr>
+        <w:ind w:left="2267" w:hanging="360"/>
+      </w:pPr>
+      <w:rPr>
+        <w:rFonts w:ascii="Symbol" w:hAnsi="Symbol" w:hint="default"/>
+      </w:rPr>
+    </w:lvl>
+    <w:lvl w:ilvl="1" w:tplc="04100003" w:tentative="1">
+      <w:start w:val="1"/>
+      <w:numFmt w:val="bullet"/>
+      <w:lvlText w:val="o"/>
+      <w:lvlJc w:val="left"/>
+      <w:pPr>
+        <w:ind w:left="2987" w:hanging="360"/>
+      </w:pPr>
+      <w:rPr>
+        <w:rFonts w:ascii="Courier New" w:hAnsi="Courier New" w:cs="Courier New" w:hint="default"/>
+      </w:rPr>
+    </w:lvl>
+    <w:lvl w:ilvl="2" w:tplc="04100005" w:tentative="1">
+      <w:start w:val="1"/>
+      <w:numFmt w:val="bullet"/>
+      <w:lvlText w:val=""/>
+      <w:lvlJc w:val="left"/>
+      <w:pPr>
+        <w:ind w:left="3707" w:hanging="360"/>
+      </w:pPr>
+      <w:rPr>
+        <w:rFonts w:ascii="Wingdings" w:hAnsi="Wingdings" w:hint="default"/>
+      </w:rPr>
+    </w:lvl>
+    <w:lvl w:ilvl="3" w:tplc="04100001" w:tentative="1">
+      <w:start w:val="1"/>
+      <w:numFmt w:val="bullet"/>
+      <w:lvlText w:val=""/>
+      <w:lvlJc w:val="left"/>
+      <w:pPr>
+        <w:ind w:left="4427" w:hanging="360"/>
+      </w:pPr>
+      <w:rPr>
+        <w:rFonts w:ascii="Symbol" w:hAnsi="Symbol" w:hint="default"/>
+      </w:rPr>
+    </w:lvl>
+    <w:lvl w:ilvl="4" w:tplc="04100003" w:tentative="1">
+      <w:start w:val="1"/>
+      <w:numFmt w:val="bullet"/>
+      <w:lvlText w:val="o"/>
+      <w:lvlJc w:val="left"/>
+      <w:pPr>
+        <w:ind w:left="5147" w:hanging="360"/>
+      </w:pPr>
+      <w:rPr>
+        <w:rFonts w:ascii="Courier New" w:hAnsi="Courier New" w:cs="Courier New" w:hint="default"/>
+      </w:rPr>
+    </w:lvl>
+    <w:lvl w:ilvl="5" w:tplc="04100005" w:tentative="1">
+      <w:start w:val="1"/>
+      <w:numFmt w:val="bullet"/>
+      <w:lvlText w:val=""/>
+      <w:lvlJc w:val="left"/>
+      <w:pPr>
+        <w:ind w:left="5867" w:hanging="360"/>
+      </w:pPr>
+      <w:rPr>
+        <w:rFonts w:ascii="Wingdings" w:hAnsi="Wingdings" w:hint="default"/>
+      </w:rPr>
+    </w:lvl>
+    <w:lvl w:ilvl="6" w:tplc="04100001" w:tentative="1">
+      <w:start w:val="1"/>
+      <w:numFmt w:val="bullet"/>
+      <w:lvlText w:val=""/>
+      <w:lvlJc w:val="left"/>
+      <w:pPr>
+        <w:ind w:left="6587" w:hanging="360"/>
+      </w:pPr>
+      <w:rPr>
+        <w:rFonts w:ascii="Symbol" w:hAnsi="Symbol" w:hint="default"/>
+      </w:rPr>
+    </w:lvl>
+    <w:lvl w:ilvl="7" w:tplc="04100003" w:tentative="1">
+      <w:start w:val="1"/>
+      <w:numFmt w:val="bullet"/>
+      <w:lvlText w:val="o"/>
+      <w:lvlJc w:val="left"/>
+      <w:pPr>
+        <w:ind w:left="7307" w:hanging="360"/>
+      </w:pPr>
+      <w:rPr>
+        <w:rFonts w:ascii="Courier New" w:hAnsi="Courier New" w:cs="Courier New" w:hint="default"/>
+      </w:rPr>
+    </w:lvl>
+    <w:lvl w:ilvl="8" w:tplc="04100005" w:tentative="1">
+      <w:start w:val="1"/>
+      <w:numFmt w:val="bullet"/>
+      <w:lvlText w:val=""/>
+      <w:lvlJc w:val="left"/>
+      <w:pPr>
+        <w:ind w:left="8027" w:hanging="360"/>
+      </w:pPr>
+      <w:rPr>
+        <w:rFonts w:ascii="Wingdings" w:hAnsi="Wingdings" w:hint="default"/>
+      </w:rPr>
+    </w:lvl>
+  </w:abstractNum>
+  <w:abstractNum w:abstractNumId="3" w15:restartNumberingAfterBreak="0">
     <w:nsid w:val="1A7827F9"/>
     <w:multiLevelType w:val="hybridMultilevel"/>
     <w:tmpl w:val="50321EE6"/>
@@ -2878,7 +3587,120 @@
       </w:rPr>
     </w:lvl>
   </w:abstractNum>
-  <w:abstractNum w:abstractNumId="2" w15:restartNumberingAfterBreak="0">
+  <w:abstractNum w:abstractNumId="4" w15:restartNumberingAfterBreak="0">
+    <w:nsid w:val="32F823B1"/>
+    <w:multiLevelType w:val="hybridMultilevel"/>
+    <w:tmpl w:val="FC4CB194"/>
+    <w:lvl w:ilvl="0" w:tplc="04100001">
+      <w:start w:val="1"/>
+      <w:numFmt w:val="bullet"/>
+      <w:lvlText w:val=""/>
+      <w:lvlJc w:val="left"/>
+      <w:pPr>
+        <w:ind w:left="1066" w:hanging="360"/>
+      </w:pPr>
+      <w:rPr>
+        <w:rFonts w:ascii="Symbol" w:hAnsi="Symbol" w:hint="default"/>
+      </w:rPr>
+    </w:lvl>
+    <w:lvl w:ilvl="1" w:tplc="04100003" w:tentative="1">
+      <w:start w:val="1"/>
+      <w:numFmt w:val="bullet"/>
+      <w:lvlText w:val="o"/>
+      <w:lvlJc w:val="left"/>
+      <w:pPr>
+        <w:ind w:left="1786" w:hanging="360"/>
+      </w:pPr>
+      <w:rPr>
+        <w:rFonts w:ascii="Courier New" w:hAnsi="Courier New" w:cs="Courier New" w:hint="default"/>
+      </w:rPr>
+    </w:lvl>
+    <w:lvl w:ilvl="2" w:tplc="04100005" w:tentative="1">
+      <w:start w:val="1"/>
+      <w:numFmt w:val="bullet"/>
+      <w:lvlText w:val=""/>
+      <w:lvlJc w:val="left"/>
+      <w:pPr>
+        <w:ind w:left="2506" w:hanging="360"/>
+      </w:pPr>
+      <w:rPr>
+        <w:rFonts w:ascii="Wingdings" w:hAnsi="Wingdings" w:hint="default"/>
+      </w:rPr>
+    </w:lvl>
+    <w:lvl w:ilvl="3" w:tplc="04100001" w:tentative="1">
+      <w:start w:val="1"/>
+      <w:numFmt w:val="bullet"/>
+      <w:lvlText w:val=""/>
+      <w:lvlJc w:val="left"/>
+      <w:pPr>
+        <w:ind w:left="3226" w:hanging="360"/>
+      </w:pPr>
+      <w:rPr>
+        <w:rFonts w:ascii="Symbol" w:hAnsi="Symbol" w:hint="default"/>
+      </w:rPr>
+    </w:lvl>
+    <w:lvl w:ilvl="4" w:tplc="04100003" w:tentative="1">
+      <w:start w:val="1"/>
+      <w:numFmt w:val="bullet"/>
+      <w:lvlText w:val="o"/>
+      <w:lvlJc w:val="left"/>
+      <w:pPr>
+        <w:ind w:left="3946" w:hanging="360"/>
+      </w:pPr>
+      <w:rPr>
+        <w:rFonts w:ascii="Courier New" w:hAnsi="Courier New" w:cs="Courier New" w:hint="default"/>
+      </w:rPr>
+    </w:lvl>
+    <w:lvl w:ilvl="5" w:tplc="04100005" w:tentative="1">
+      <w:start w:val="1"/>
+      <w:numFmt w:val="bullet"/>
+      <w:lvlText w:val=""/>
+      <w:lvlJc w:val="left"/>
+      <w:pPr>
+        <w:ind w:left="4666" w:hanging="360"/>
+      </w:pPr>
+      <w:rPr>
+        <w:rFonts w:ascii="Wingdings" w:hAnsi="Wingdings" w:hint="default"/>
+      </w:rPr>
+    </w:lvl>
+    <w:lvl w:ilvl="6" w:tplc="04100001" w:tentative="1">
+      <w:start w:val="1"/>
+      <w:numFmt w:val="bullet"/>
+      <w:lvlText w:val=""/>
+      <w:lvlJc w:val="left"/>
+      <w:pPr>
+        <w:ind w:left="5386" w:hanging="360"/>
+      </w:pPr>
+      <w:rPr>
+        <w:rFonts w:ascii="Symbol" w:hAnsi="Symbol" w:hint="default"/>
+      </w:rPr>
+    </w:lvl>
+    <w:lvl w:ilvl="7" w:tplc="04100003" w:tentative="1">
+      <w:start w:val="1"/>
+      <w:numFmt w:val="bullet"/>
+      <w:lvlText w:val="o"/>
+      <w:lvlJc w:val="left"/>
+      <w:pPr>
+        <w:ind w:left="6106" w:hanging="360"/>
+      </w:pPr>
+      <w:rPr>
+        <w:rFonts w:ascii="Courier New" w:hAnsi="Courier New" w:cs="Courier New" w:hint="default"/>
+      </w:rPr>
+    </w:lvl>
+    <w:lvl w:ilvl="8" w:tplc="04100005" w:tentative="1">
+      <w:start w:val="1"/>
+      <w:numFmt w:val="bullet"/>
+      <w:lvlText w:val=""/>
+      <w:lvlJc w:val="left"/>
+      <w:pPr>
+        <w:ind w:left="6826" w:hanging="360"/>
+      </w:pPr>
+      <w:rPr>
+        <w:rFonts w:ascii="Wingdings" w:hAnsi="Wingdings" w:hint="default"/>
+      </w:rPr>
+    </w:lvl>
+  </w:abstractNum>
+  <w:abstractNum w:abstractNumId="5" w15:restartNumberingAfterBreak="0">
     <w:nsid w:val="35467716"/>
     <w:multiLevelType w:val="hybridMultilevel"/>
     <w:tmpl w:val="1B1C6770"/>
@@ -2967,7 +3789,459 @@
       </w:pPr>
     </w:lvl>
   </w:abstractNum>
-  <w:abstractNum w:abstractNumId="3" w15:restartNumberingAfterBreak="0">
+  <w:abstractNum w:abstractNumId="6" w15:restartNumberingAfterBreak="0">
+    <w:nsid w:val="3C957213"/>
+    <w:multiLevelType w:val="hybridMultilevel"/>
+    <w:tmpl w:val="3CD4E7C0"/>
+    <w:lvl w:ilvl="0" w:tplc="04100001">
+      <w:start w:val="1"/>
+      <w:numFmt w:val="bullet"/>
+      <w:lvlText w:val=""/>
+      <w:lvlJc w:val="left"/>
+      <w:pPr>
+        <w:ind w:left="1068" w:hanging="360"/>
+      </w:pPr>
+      <w:rPr>
+        <w:rFonts w:ascii="Symbol" w:hAnsi="Symbol" w:hint="default"/>
+      </w:rPr>
+    </w:lvl>
+    <w:lvl w:ilvl="1" w:tplc="04100003" w:tentative="1">
+      <w:start w:val="1"/>
+      <w:numFmt w:val="bullet"/>
+      <w:lvlText w:val="o"/>
+      <w:lvlJc w:val="left"/>
+      <w:pPr>
+        <w:ind w:left="1788" w:hanging="360"/>
+      </w:pPr>
+      <w:rPr>
+        <w:rFonts w:ascii="Courier New" w:hAnsi="Courier New" w:cs="Courier New" w:hint="default"/>
+      </w:rPr>
+    </w:lvl>
+    <w:lvl w:ilvl="2" w:tplc="04100005" w:tentative="1">
+      <w:start w:val="1"/>
+      <w:numFmt w:val="bullet"/>
+      <w:lvlText w:val=""/>
+      <w:lvlJc w:val="left"/>
+      <w:pPr>
+        <w:ind w:left="2508" w:hanging="360"/>
+      </w:pPr>
+      <w:rPr>
+        <w:rFonts w:ascii="Wingdings" w:hAnsi="Wingdings" w:hint="default"/>
+      </w:rPr>
+    </w:lvl>
+    <w:lvl w:ilvl="3" w:tplc="04100001" w:tentative="1">
+      <w:start w:val="1"/>
+      <w:numFmt w:val="bullet"/>
+      <w:lvlText w:val=""/>
+      <w:lvlJc w:val="left"/>
+      <w:pPr>
+        <w:ind w:left="3228" w:hanging="360"/>
+      </w:pPr>
+      <w:rPr>
+        <w:rFonts w:ascii="Symbol" w:hAnsi="Symbol" w:hint="default"/>
+      </w:rPr>
+    </w:lvl>
+    <w:lvl w:ilvl="4" w:tplc="04100003" w:tentative="1">
+      <w:start w:val="1"/>
+      <w:numFmt w:val="bullet"/>
+      <w:lvlText w:val="o"/>
+      <w:lvlJc w:val="left"/>
+      <w:pPr>
+        <w:ind w:left="3948" w:hanging="360"/>
+      </w:pPr>
+      <w:rPr>
+        <w:rFonts w:ascii="Courier New" w:hAnsi="Courier New" w:cs="Courier New" w:hint="default"/>
+      </w:rPr>
+    </w:lvl>
+    <w:lvl w:ilvl="5" w:tplc="04100005" w:tentative="1">
+      <w:start w:val="1"/>
+      <w:numFmt w:val="bullet"/>
+      <w:lvlText w:val=""/>
+      <w:lvlJc w:val="left"/>
+      <w:pPr>
+        <w:ind w:left="4668" w:hanging="360"/>
+      </w:pPr>
+      <w:rPr>
+        <w:rFonts w:ascii="Wingdings" w:hAnsi="Wingdings" w:hint="default"/>
+      </w:rPr>
+    </w:lvl>
+    <w:lvl w:ilvl="6" w:tplc="04100001" w:tentative="1">
+      <w:start w:val="1"/>
+      <w:numFmt w:val="bullet"/>
+      <w:lvlText w:val=""/>
+      <w:lvlJc w:val="left"/>
+      <w:pPr>
+        <w:ind w:left="5388" w:hanging="360"/>
+      </w:pPr>
+      <w:rPr>
+        <w:rFonts w:ascii="Symbol" w:hAnsi="Symbol" w:hint="default"/>
+      </w:rPr>
+    </w:lvl>
+    <w:lvl w:ilvl="7" w:tplc="04100003" w:tentative="1">
+      <w:start w:val="1"/>
+      <w:numFmt w:val="bullet"/>
+      <w:lvlText w:val="o"/>
+      <w:lvlJc w:val="left"/>
+      <w:pPr>
+        <w:ind w:left="6108" w:hanging="360"/>
+      </w:pPr>
+      <w:rPr>
+        <w:rFonts w:ascii="Courier New" w:hAnsi="Courier New" w:cs="Courier New" w:hint="default"/>
+      </w:rPr>
+    </w:lvl>
+    <w:lvl w:ilvl="8" w:tplc="04100005" w:tentative="1">
+      <w:start w:val="1"/>
+      <w:numFmt w:val="bullet"/>
+      <w:lvlText w:val=""/>
+      <w:lvlJc w:val="left"/>
+      <w:pPr>
+        <w:ind w:left="6828" w:hanging="360"/>
+      </w:pPr>
+      <w:rPr>
+        <w:rFonts w:ascii="Wingdings" w:hAnsi="Wingdings" w:hint="default"/>
+      </w:rPr>
+    </w:lvl>
+  </w:abstractNum>
+  <w:abstractNum w:abstractNumId="7" w15:restartNumberingAfterBreak="0">
+    <w:nsid w:val="3F6F4E4D"/>
+    <w:multiLevelType w:val="hybridMultilevel"/>
+    <w:tmpl w:val="643E3322"/>
+    <w:lvl w:ilvl="0" w:tplc="04100001">
+      <w:start w:val="1"/>
+      <w:numFmt w:val="bullet"/>
+      <w:lvlText w:val=""/>
+      <w:lvlJc w:val="left"/>
+      <w:pPr>
+        <w:ind w:left="1068" w:hanging="360"/>
+      </w:pPr>
+      <w:rPr>
+        <w:rFonts w:ascii="Symbol" w:hAnsi="Symbol" w:hint="default"/>
+      </w:rPr>
+    </w:lvl>
+    <w:lvl w:ilvl="1" w:tplc="04100003" w:tentative="1">
+      <w:start w:val="1"/>
+      <w:numFmt w:val="bullet"/>
+      <w:lvlText w:val="o"/>
+      <w:lvlJc w:val="left"/>
+      <w:pPr>
+        <w:ind w:left="1788" w:hanging="360"/>
+      </w:pPr>
+      <w:rPr>
+        <w:rFonts w:ascii="Courier New" w:hAnsi="Courier New" w:cs="Courier New" w:hint="default"/>
+      </w:rPr>
+    </w:lvl>
+    <w:lvl w:ilvl="2" w:tplc="04100005" w:tentative="1">
+      <w:start w:val="1"/>
+      <w:numFmt w:val="bullet"/>
+      <w:lvlText w:val=""/>
+      <w:lvlJc w:val="left"/>
+      <w:pPr>
+        <w:ind w:left="2508" w:hanging="360"/>
+      </w:pPr>
+      <w:rPr>
+        <w:rFonts w:ascii="Wingdings" w:hAnsi="Wingdings" w:hint="default"/>
+      </w:rPr>
+    </w:lvl>
+    <w:lvl w:ilvl="3" w:tplc="04100001" w:tentative="1">
+      <w:start w:val="1"/>
+      <w:numFmt w:val="bullet"/>
+      <w:lvlText w:val=""/>
+      <w:lvlJc w:val="left"/>
+      <w:pPr>
+        <w:ind w:left="3228" w:hanging="360"/>
+      </w:pPr>
+      <w:rPr>
+        <w:rFonts w:ascii="Symbol" w:hAnsi="Symbol" w:hint="default"/>
+      </w:rPr>
+    </w:lvl>
+    <w:lvl w:ilvl="4" w:tplc="04100003" w:tentative="1">
+      <w:start w:val="1"/>
+      <w:numFmt w:val="bullet"/>
+      <w:lvlText w:val="o"/>
+      <w:lvlJc w:val="left"/>
+      <w:pPr>
+        <w:ind w:left="3948" w:hanging="360"/>
+      </w:pPr>
+      <w:rPr>
+        <w:rFonts w:ascii="Courier New" w:hAnsi="Courier New" w:cs="Courier New" w:hint="default"/>
+      </w:rPr>
+    </w:lvl>
+    <w:lvl w:ilvl="5" w:tplc="04100005" w:tentative="1">
+      <w:start w:val="1"/>
+      <w:numFmt w:val="bullet"/>
+      <w:lvlText w:val=""/>
+      <w:lvlJc w:val="left"/>
+      <w:pPr>
+        <w:ind w:left="4668" w:hanging="360"/>
+      </w:pPr>
+      <w:rPr>
+        <w:rFonts w:ascii="Wingdings" w:hAnsi="Wingdings" w:hint="default"/>
+      </w:rPr>
+    </w:lvl>
+    <w:lvl w:ilvl="6" w:tplc="04100001" w:tentative="1">
+      <w:start w:val="1"/>
+      <w:numFmt w:val="bullet"/>
+      <w:lvlText w:val=""/>
+      <w:lvlJc w:val="left"/>
+      <w:pPr>
+        <w:ind w:left="5388" w:hanging="360"/>
+      </w:pPr>
+      <w:rPr>
+        <w:rFonts w:ascii="Symbol" w:hAnsi="Symbol" w:hint="default"/>
+      </w:rPr>
+    </w:lvl>
+    <w:lvl w:ilvl="7" w:tplc="04100003" w:tentative="1">
+      <w:start w:val="1"/>
+      <w:numFmt w:val="bullet"/>
+      <w:lvlText w:val="o"/>
+      <w:lvlJc w:val="left"/>
+      <w:pPr>
+        <w:ind w:left="6108" w:hanging="360"/>
+      </w:pPr>
+      <w:rPr>
+        <w:rFonts w:ascii="Courier New" w:hAnsi="Courier New" w:cs="Courier New" w:hint="default"/>
+      </w:rPr>
+    </w:lvl>
+    <w:lvl w:ilvl="8" w:tplc="04100005" w:tentative="1">
+      <w:start w:val="1"/>
+      <w:numFmt w:val="bullet"/>
+      <w:lvlText w:val=""/>
+      <w:lvlJc w:val="left"/>
+      <w:pPr>
+        <w:ind w:left="6828" w:hanging="360"/>
+      </w:pPr>
+      <w:rPr>
+        <w:rFonts w:ascii="Wingdings" w:hAnsi="Wingdings" w:hint="default"/>
+      </w:rPr>
+    </w:lvl>
+  </w:abstractNum>
+  <w:abstractNum w:abstractNumId="8" w15:restartNumberingAfterBreak="0">
+    <w:nsid w:val="42C70F02"/>
+    <w:multiLevelType w:val="hybridMultilevel"/>
+    <w:tmpl w:val="DFEAB5C6"/>
+    <w:lvl w:ilvl="0" w:tplc="04100001">
+      <w:start w:val="1"/>
+      <w:numFmt w:val="bullet"/>
+      <w:lvlText w:val=""/>
+      <w:lvlJc w:val="left"/>
+      <w:pPr>
+        <w:ind w:left="1068" w:hanging="360"/>
+      </w:pPr>
+      <w:rPr>
+        <w:rFonts w:ascii="Symbol" w:hAnsi="Symbol" w:hint="default"/>
+      </w:rPr>
+    </w:lvl>
+    <w:lvl w:ilvl="1" w:tplc="04100003" w:tentative="1">
+      <w:start w:val="1"/>
+      <w:numFmt w:val="bullet"/>
+      <w:lvlText w:val="o"/>
+      <w:lvlJc w:val="left"/>
+      <w:pPr>
+        <w:ind w:left="1788" w:hanging="360"/>
+      </w:pPr>
+      <w:rPr>
+        <w:rFonts w:ascii="Courier New" w:hAnsi="Courier New" w:cs="Courier New" w:hint="default"/>
+      </w:rPr>
+    </w:lvl>
+    <w:lvl w:ilvl="2" w:tplc="04100005" w:tentative="1">
+      <w:start w:val="1"/>
+      <w:numFmt w:val="bullet"/>
+      <w:lvlText w:val=""/>
+      <w:lvlJc w:val="left"/>
+      <w:pPr>
+        <w:ind w:left="2508" w:hanging="360"/>
+      </w:pPr>
+      <w:rPr>
+        <w:rFonts w:ascii="Wingdings" w:hAnsi="Wingdings" w:hint="default"/>
+      </w:rPr>
+    </w:lvl>
+    <w:lvl w:ilvl="3" w:tplc="04100001" w:tentative="1">
+      <w:start w:val="1"/>
+      <w:numFmt w:val="bullet"/>
+      <w:lvlText w:val=""/>
+      <w:lvlJc w:val="left"/>
+      <w:pPr>
+        <w:ind w:left="3228" w:hanging="360"/>
+      </w:pPr>
+      <w:rPr>
+        <w:rFonts w:ascii="Symbol" w:hAnsi="Symbol" w:hint="default"/>
+      </w:rPr>
+    </w:lvl>
+    <w:lvl w:ilvl="4" w:tplc="04100003" w:tentative="1">
+      <w:start w:val="1"/>
+      <w:numFmt w:val="bullet"/>
+      <w:lvlText w:val="o"/>
+      <w:lvlJc w:val="left"/>
+      <w:pPr>
+        <w:ind w:left="3948" w:hanging="360"/>
+      </w:pPr>
+      <w:rPr>
+        <w:rFonts w:ascii="Courier New" w:hAnsi="Courier New" w:cs="Courier New" w:hint="default"/>
+      </w:rPr>
+    </w:lvl>
+    <w:lvl w:ilvl="5" w:tplc="04100005" w:tentative="1">
+      <w:start w:val="1"/>
+      <w:numFmt w:val="bullet"/>
+      <w:lvlText w:val=""/>
+      <w:lvlJc w:val="left"/>
+      <w:pPr>
+        <w:ind w:left="4668" w:hanging="360"/>
+      </w:pPr>
+      <w:rPr>
+        <w:rFonts w:ascii="Wingdings" w:hAnsi="Wingdings" w:hint="default"/>
+      </w:rPr>
+    </w:lvl>
+    <w:lvl w:ilvl="6" w:tplc="04100001" w:tentative="1">
+      <w:start w:val="1"/>
+      <w:numFmt w:val="bullet"/>
+      <w:lvlText w:val=""/>
+      <w:lvlJc w:val="left"/>
+      <w:pPr>
+        <w:ind w:left="5388" w:hanging="360"/>
+      </w:pPr>
+      <w:rPr>
+        <w:rFonts w:ascii="Symbol" w:hAnsi="Symbol" w:hint="default"/>
+      </w:rPr>
+    </w:lvl>
+    <w:lvl w:ilvl="7" w:tplc="04100003" w:tentative="1">
+      <w:start w:val="1"/>
+      <w:numFmt w:val="bullet"/>
+      <w:lvlText w:val="o"/>
+      <w:lvlJc w:val="left"/>
+      <w:pPr>
+        <w:ind w:left="6108" w:hanging="360"/>
+      </w:pPr>
+      <w:rPr>
+        <w:rFonts w:ascii="Courier New" w:hAnsi="Courier New" w:cs="Courier New" w:hint="default"/>
+      </w:rPr>
+    </w:lvl>
+    <w:lvl w:ilvl="8" w:tplc="04100005" w:tentative="1">
+      <w:start w:val="1"/>
+      <w:numFmt w:val="bullet"/>
+      <w:lvlText w:val=""/>
+      <w:lvlJc w:val="left"/>
+      <w:pPr>
+        <w:ind w:left="6828" w:hanging="360"/>
+      </w:pPr>
+      <w:rPr>
+        <w:rFonts w:ascii="Wingdings" w:hAnsi="Wingdings" w:hint="default"/>
+      </w:rPr>
+    </w:lvl>
+  </w:abstractNum>
+  <w:abstractNum w:abstractNumId="9" w15:restartNumberingAfterBreak="0">
+    <w:nsid w:val="47345156"/>
+    <w:multiLevelType w:val="hybridMultilevel"/>
+    <w:tmpl w:val="34F8659A"/>
+    <w:lvl w:ilvl="0" w:tplc="04100001">
+      <w:start w:val="1"/>
+      <w:numFmt w:val="bullet"/>
+      <w:lvlText w:val=""/>
+      <w:lvlJc w:val="left"/>
+      <w:pPr>
+        <w:ind w:left="1080" w:hanging="360"/>
+      </w:pPr>
+      <w:rPr>
+        <w:rFonts w:ascii="Symbol" w:hAnsi="Symbol" w:hint="default"/>
+      </w:rPr>
+    </w:lvl>
+    <w:lvl w:ilvl="1" w:tplc="04100003" w:tentative="1">
+      <w:start w:val="1"/>
+      <w:numFmt w:val="bullet"/>
+      <w:lvlText w:val="o"/>
+      <w:lvlJc w:val="left"/>
+      <w:pPr>
+        <w:ind w:left="1800" w:hanging="360"/>
+      </w:pPr>
+      <w:rPr>
+        <w:rFonts w:ascii="Courier New" w:hAnsi="Courier New" w:cs="Courier New" w:hint="default"/>
+      </w:rPr>
+    </w:lvl>
+    <w:lvl w:ilvl="2" w:tplc="04100005" w:tentative="1">
+      <w:start w:val="1"/>
+      <w:numFmt w:val="bullet"/>
+      <w:lvlText w:val=""/>
+      <w:lvlJc w:val="left"/>
+      <w:pPr>
+        <w:ind w:left="2520" w:hanging="360"/>
+      </w:pPr>
+      <w:rPr>
+        <w:rFonts w:ascii="Wingdings" w:hAnsi="Wingdings" w:hint="default"/>
+      </w:rPr>
+    </w:lvl>
+    <w:lvl w:ilvl="3" w:tplc="04100001" w:tentative="1">
+      <w:start w:val="1"/>
+      <w:numFmt w:val="bullet"/>
+      <w:lvlText w:val=""/>
+      <w:lvlJc w:val="left"/>
+      <w:pPr>
+        <w:ind w:left="3240" w:hanging="360"/>
+      </w:pPr>
+      <w:rPr>
+        <w:rFonts w:ascii="Symbol" w:hAnsi="Symbol" w:hint="default"/>
+      </w:rPr>
+    </w:lvl>
+    <w:lvl w:ilvl="4" w:tplc="04100003" w:tentative="1">
+      <w:start w:val="1"/>
+      <w:numFmt w:val="bullet"/>
+      <w:lvlText w:val="o"/>
+      <w:lvlJc w:val="left"/>
+      <w:pPr>
+        <w:ind w:left="3960" w:hanging="360"/>
+      </w:pPr>
+      <w:rPr>
+        <w:rFonts w:ascii="Courier New" w:hAnsi="Courier New" w:cs="Courier New" w:hint="default"/>
+      </w:rPr>
+    </w:lvl>
+    <w:lvl w:ilvl="5" w:tplc="04100005" w:tentative="1">
+      <w:start w:val="1"/>
+      <w:numFmt w:val="bullet"/>
+      <w:lvlText w:val=""/>
+      <w:lvlJc w:val="left"/>
+      <w:pPr>
+        <w:ind w:left="4680" w:hanging="360"/>
+      </w:pPr>
+      <w:rPr>
+        <w:rFonts w:ascii="Wingdings" w:hAnsi="Wingdings" w:hint="default"/>
+      </w:rPr>
+    </w:lvl>
+    <w:lvl w:ilvl="6" w:tplc="04100001" w:tentative="1">
+      <w:start w:val="1"/>
+      <w:numFmt w:val="bullet"/>
+      <w:lvlText w:val=""/>
+      <w:lvlJc w:val="left"/>
+      <w:pPr>
+        <w:ind w:left="5400" w:hanging="360"/>
+      </w:pPr>
+      <w:rPr>
+        <w:rFonts w:ascii="Symbol" w:hAnsi="Symbol" w:hint="default"/>
+      </w:rPr>
+    </w:lvl>
+    <w:lvl w:ilvl="7" w:tplc="04100003" w:tentative="1">
+      <w:start w:val="1"/>
+      <w:numFmt w:val="bullet"/>
+      <w:lvlText w:val="o"/>
+      <w:lvlJc w:val="left"/>
+      <w:pPr>
+        <w:ind w:left="6120" w:hanging="360"/>
+      </w:pPr>
+      <w:rPr>
+        <w:rFonts w:ascii="Courier New" w:hAnsi="Courier New" w:cs="Courier New" w:hint="default"/>
+      </w:rPr>
+    </w:lvl>
+    <w:lvl w:ilvl="8" w:tplc="04100005" w:tentative="1">
+      <w:start w:val="1"/>
+      <w:numFmt w:val="bullet"/>
+      <w:lvlText w:val=""/>
+      <w:lvlJc w:val="left"/>
+      <w:pPr>
+        <w:ind w:left="6840" w:hanging="360"/>
+      </w:pPr>
+      <w:rPr>
+        <w:rFonts w:ascii="Wingdings" w:hAnsi="Wingdings" w:hint="default"/>
+      </w:rPr>
+    </w:lvl>
+  </w:abstractNum>
+  <w:abstractNum w:abstractNumId="10" w15:restartNumberingAfterBreak="0">
     <w:nsid w:val="4BC9104E"/>
     <w:multiLevelType w:val="hybridMultilevel"/>
     <w:tmpl w:val="5622DDF0"/>
@@ -3179,7 +4453,7 @@
       </w:rPr>
     </w:lvl>
   </w:abstractNum>
-  <w:abstractNum w:abstractNumId="4" w15:restartNumberingAfterBreak="0">
+  <w:abstractNum w:abstractNumId="11" w15:restartNumberingAfterBreak="0">
     <w:nsid w:val="53227B9D"/>
     <w:multiLevelType w:val="hybridMultilevel"/>
     <w:tmpl w:val="1956563C"/>
@@ -3265,26 +4539,744 @@
       </w:pPr>
     </w:lvl>
   </w:abstractNum>
+  <w:abstractNum w:abstractNumId="12" w15:restartNumberingAfterBreak="0">
+    <w:nsid w:val="548A7623"/>
+    <w:multiLevelType w:val="hybridMultilevel"/>
+    <w:tmpl w:val="68F63344"/>
+    <w:lvl w:ilvl="0" w:tplc="073E3FCE">
+      <w:start w:val="1"/>
+      <w:numFmt w:val="bullet"/>
+      <w:lvlText w:val=""/>
+      <w:lvlJc w:val="left"/>
+      <w:pPr>
+        <w:ind w:left="1080" w:hanging="360"/>
+      </w:pPr>
+      <w:rPr>
+        <w:rFonts w:ascii="Symbol" w:hAnsi="Symbol" w:hint="default"/>
+        <w:color w:val="2F5496" w:themeColor="accent1" w:themeShade="BF"/>
+      </w:rPr>
+    </w:lvl>
+    <w:lvl w:ilvl="1" w:tplc="04100003" w:tentative="1">
+      <w:start w:val="1"/>
+      <w:numFmt w:val="bullet"/>
+      <w:lvlText w:val="o"/>
+      <w:lvlJc w:val="left"/>
+      <w:pPr>
+        <w:ind w:left="1800" w:hanging="360"/>
+      </w:pPr>
+      <w:rPr>
+        <w:rFonts w:ascii="Courier New" w:hAnsi="Courier New" w:cs="Courier New" w:hint="default"/>
+      </w:rPr>
+    </w:lvl>
+    <w:lvl w:ilvl="2" w:tplc="04100005" w:tentative="1">
+      <w:start w:val="1"/>
+      <w:numFmt w:val="bullet"/>
+      <w:lvlText w:val=""/>
+      <w:lvlJc w:val="left"/>
+      <w:pPr>
+        <w:ind w:left="2520" w:hanging="360"/>
+      </w:pPr>
+      <w:rPr>
+        <w:rFonts w:ascii="Wingdings" w:hAnsi="Wingdings" w:hint="default"/>
+      </w:rPr>
+    </w:lvl>
+    <w:lvl w:ilvl="3" w:tplc="04100001" w:tentative="1">
+      <w:start w:val="1"/>
+      <w:numFmt w:val="bullet"/>
+      <w:lvlText w:val=""/>
+      <w:lvlJc w:val="left"/>
+      <w:pPr>
+        <w:ind w:left="3240" w:hanging="360"/>
+      </w:pPr>
+      <w:rPr>
+        <w:rFonts w:ascii="Symbol" w:hAnsi="Symbol" w:hint="default"/>
+      </w:rPr>
+    </w:lvl>
+    <w:lvl w:ilvl="4" w:tplc="04100003" w:tentative="1">
+      <w:start w:val="1"/>
+      <w:numFmt w:val="bullet"/>
+      <w:lvlText w:val="o"/>
+      <w:lvlJc w:val="left"/>
+      <w:pPr>
+        <w:ind w:left="3960" w:hanging="360"/>
+      </w:pPr>
+      <w:rPr>
+        <w:rFonts w:ascii="Courier New" w:hAnsi="Courier New" w:cs="Courier New" w:hint="default"/>
+      </w:rPr>
+    </w:lvl>
+    <w:lvl w:ilvl="5" w:tplc="04100005" w:tentative="1">
+      <w:start w:val="1"/>
+      <w:numFmt w:val="bullet"/>
+      <w:lvlText w:val=""/>
+      <w:lvlJc w:val="left"/>
+      <w:pPr>
+        <w:ind w:left="4680" w:hanging="360"/>
+      </w:pPr>
+      <w:rPr>
+        <w:rFonts w:ascii="Wingdings" w:hAnsi="Wingdings" w:hint="default"/>
+      </w:rPr>
+    </w:lvl>
+    <w:lvl w:ilvl="6" w:tplc="04100001" w:tentative="1">
+      <w:start w:val="1"/>
+      <w:numFmt w:val="bullet"/>
+      <w:lvlText w:val=""/>
+      <w:lvlJc w:val="left"/>
+      <w:pPr>
+        <w:ind w:left="5400" w:hanging="360"/>
+      </w:pPr>
+      <w:rPr>
+        <w:rFonts w:ascii="Symbol" w:hAnsi="Symbol" w:hint="default"/>
+      </w:rPr>
+    </w:lvl>
+    <w:lvl w:ilvl="7" w:tplc="04100003" w:tentative="1">
+      <w:start w:val="1"/>
+      <w:numFmt w:val="bullet"/>
+      <w:lvlText w:val="o"/>
+      <w:lvlJc w:val="left"/>
+      <w:pPr>
+        <w:ind w:left="6120" w:hanging="360"/>
+      </w:pPr>
+      <w:rPr>
+        <w:rFonts w:ascii="Courier New" w:hAnsi="Courier New" w:cs="Courier New" w:hint="default"/>
+      </w:rPr>
+    </w:lvl>
+    <w:lvl w:ilvl="8" w:tplc="04100005" w:tentative="1">
+      <w:start w:val="1"/>
+      <w:numFmt w:val="bullet"/>
+      <w:lvlText w:val=""/>
+      <w:lvlJc w:val="left"/>
+      <w:pPr>
+        <w:ind w:left="6840" w:hanging="360"/>
+      </w:pPr>
+      <w:rPr>
+        <w:rFonts w:ascii="Wingdings" w:hAnsi="Wingdings" w:hint="default"/>
+      </w:rPr>
+    </w:lvl>
+  </w:abstractNum>
+  <w:abstractNum w:abstractNumId="13" w15:restartNumberingAfterBreak="0">
+    <w:nsid w:val="54DC5169"/>
+    <w:multiLevelType w:val="hybridMultilevel"/>
+    <w:tmpl w:val="E278944E"/>
+    <w:lvl w:ilvl="0" w:tplc="04100001">
+      <w:start w:val="1"/>
+      <w:numFmt w:val="bullet"/>
+      <w:lvlText w:val=""/>
+      <w:lvlJc w:val="left"/>
+      <w:pPr>
+        <w:ind w:left="1068" w:hanging="360"/>
+      </w:pPr>
+      <w:rPr>
+        <w:rFonts w:ascii="Symbol" w:hAnsi="Symbol" w:hint="default"/>
+      </w:rPr>
+    </w:lvl>
+    <w:lvl w:ilvl="1" w:tplc="04100003" w:tentative="1">
+      <w:start w:val="1"/>
+      <w:numFmt w:val="bullet"/>
+      <w:lvlText w:val="o"/>
+      <w:lvlJc w:val="left"/>
+      <w:pPr>
+        <w:ind w:left="1788" w:hanging="360"/>
+      </w:pPr>
+      <w:rPr>
+        <w:rFonts w:ascii="Courier New" w:hAnsi="Courier New" w:cs="Courier New" w:hint="default"/>
+      </w:rPr>
+    </w:lvl>
+    <w:lvl w:ilvl="2" w:tplc="04100005" w:tentative="1">
+      <w:start w:val="1"/>
+      <w:numFmt w:val="bullet"/>
+      <w:lvlText w:val=""/>
+      <w:lvlJc w:val="left"/>
+      <w:pPr>
+        <w:ind w:left="2508" w:hanging="360"/>
+      </w:pPr>
+      <w:rPr>
+        <w:rFonts w:ascii="Wingdings" w:hAnsi="Wingdings" w:hint="default"/>
+      </w:rPr>
+    </w:lvl>
+    <w:lvl w:ilvl="3" w:tplc="04100001" w:tentative="1">
+      <w:start w:val="1"/>
+      <w:numFmt w:val="bullet"/>
+      <w:lvlText w:val=""/>
+      <w:lvlJc w:val="left"/>
+      <w:pPr>
+        <w:ind w:left="3228" w:hanging="360"/>
+      </w:pPr>
+      <w:rPr>
+        <w:rFonts w:ascii="Symbol" w:hAnsi="Symbol" w:hint="default"/>
+      </w:rPr>
+    </w:lvl>
+    <w:lvl w:ilvl="4" w:tplc="04100003" w:tentative="1">
+      <w:start w:val="1"/>
+      <w:numFmt w:val="bullet"/>
+      <w:lvlText w:val="o"/>
+      <w:lvlJc w:val="left"/>
+      <w:pPr>
+        <w:ind w:left="3948" w:hanging="360"/>
+      </w:pPr>
+      <w:rPr>
+        <w:rFonts w:ascii="Courier New" w:hAnsi="Courier New" w:cs="Courier New" w:hint="default"/>
+      </w:rPr>
+    </w:lvl>
+    <w:lvl w:ilvl="5" w:tplc="04100005" w:tentative="1">
+      <w:start w:val="1"/>
+      <w:numFmt w:val="bullet"/>
+      <w:lvlText w:val=""/>
+      <w:lvlJc w:val="left"/>
+      <w:pPr>
+        <w:ind w:left="4668" w:hanging="360"/>
+      </w:pPr>
+      <w:rPr>
+        <w:rFonts w:ascii="Wingdings" w:hAnsi="Wingdings" w:hint="default"/>
+      </w:rPr>
+    </w:lvl>
+    <w:lvl w:ilvl="6" w:tplc="04100001" w:tentative="1">
+      <w:start w:val="1"/>
+      <w:numFmt w:val="bullet"/>
+      <w:lvlText w:val=""/>
+      <w:lvlJc w:val="left"/>
+      <w:pPr>
+        <w:ind w:left="5388" w:hanging="360"/>
+      </w:pPr>
+      <w:rPr>
+        <w:rFonts w:ascii="Symbol" w:hAnsi="Symbol" w:hint="default"/>
+      </w:rPr>
+    </w:lvl>
+    <w:lvl w:ilvl="7" w:tplc="04100003" w:tentative="1">
+      <w:start w:val="1"/>
+      <w:numFmt w:val="bullet"/>
+      <w:lvlText w:val="o"/>
+      <w:lvlJc w:val="left"/>
+      <w:pPr>
+        <w:ind w:left="6108" w:hanging="360"/>
+      </w:pPr>
+      <w:rPr>
+        <w:rFonts w:ascii="Courier New" w:hAnsi="Courier New" w:cs="Courier New" w:hint="default"/>
+      </w:rPr>
+    </w:lvl>
+    <w:lvl w:ilvl="8" w:tplc="04100005" w:tentative="1">
+      <w:start w:val="1"/>
+      <w:numFmt w:val="bullet"/>
+      <w:lvlText w:val=""/>
+      <w:lvlJc w:val="left"/>
+      <w:pPr>
+        <w:ind w:left="6828" w:hanging="360"/>
+      </w:pPr>
+      <w:rPr>
+        <w:rFonts w:ascii="Wingdings" w:hAnsi="Wingdings" w:hint="default"/>
+      </w:rPr>
+    </w:lvl>
+  </w:abstractNum>
+  <w:abstractNum w:abstractNumId="14" w15:restartNumberingAfterBreak="0">
+    <w:nsid w:val="598B6EAC"/>
+    <w:multiLevelType w:val="hybridMultilevel"/>
+    <w:tmpl w:val="F2F65018"/>
+    <w:lvl w:ilvl="0" w:tplc="04100001">
+      <w:start w:val="1"/>
+      <w:numFmt w:val="bullet"/>
+      <w:lvlText w:val=""/>
+      <w:lvlJc w:val="left"/>
+      <w:pPr>
+        <w:ind w:left="1080" w:hanging="360"/>
+      </w:pPr>
+      <w:rPr>
+        <w:rFonts w:ascii="Symbol" w:hAnsi="Symbol" w:hint="default"/>
+      </w:rPr>
+    </w:lvl>
+    <w:lvl w:ilvl="1" w:tplc="04100003" w:tentative="1">
+      <w:start w:val="1"/>
+      <w:numFmt w:val="bullet"/>
+      <w:lvlText w:val="o"/>
+      <w:lvlJc w:val="left"/>
+      <w:pPr>
+        <w:ind w:left="1800" w:hanging="360"/>
+      </w:pPr>
+      <w:rPr>
+        <w:rFonts w:ascii="Courier New" w:hAnsi="Courier New" w:cs="Courier New" w:hint="default"/>
+      </w:rPr>
+    </w:lvl>
+    <w:lvl w:ilvl="2" w:tplc="04100005" w:tentative="1">
+      <w:start w:val="1"/>
+      <w:numFmt w:val="bullet"/>
+      <w:lvlText w:val=""/>
+      <w:lvlJc w:val="left"/>
+      <w:pPr>
+        <w:ind w:left="2520" w:hanging="360"/>
+      </w:pPr>
+      <w:rPr>
+        <w:rFonts w:ascii="Wingdings" w:hAnsi="Wingdings" w:hint="default"/>
+      </w:rPr>
+    </w:lvl>
+    <w:lvl w:ilvl="3" w:tplc="04100001" w:tentative="1">
+      <w:start w:val="1"/>
+      <w:numFmt w:val="bullet"/>
+      <w:lvlText w:val=""/>
+      <w:lvlJc w:val="left"/>
+      <w:pPr>
+        <w:ind w:left="3240" w:hanging="360"/>
+      </w:pPr>
+      <w:rPr>
+        <w:rFonts w:ascii="Symbol" w:hAnsi="Symbol" w:hint="default"/>
+      </w:rPr>
+    </w:lvl>
+    <w:lvl w:ilvl="4" w:tplc="04100003" w:tentative="1">
+      <w:start w:val="1"/>
+      <w:numFmt w:val="bullet"/>
+      <w:lvlText w:val="o"/>
+      <w:lvlJc w:val="left"/>
+      <w:pPr>
+        <w:ind w:left="3960" w:hanging="360"/>
+      </w:pPr>
+      <w:rPr>
+        <w:rFonts w:ascii="Courier New" w:hAnsi="Courier New" w:cs="Courier New" w:hint="default"/>
+      </w:rPr>
+    </w:lvl>
+    <w:lvl w:ilvl="5" w:tplc="04100005" w:tentative="1">
+      <w:start w:val="1"/>
+      <w:numFmt w:val="bullet"/>
+      <w:lvlText w:val=""/>
+      <w:lvlJc w:val="left"/>
+      <w:pPr>
+        <w:ind w:left="4680" w:hanging="360"/>
+      </w:pPr>
+      <w:rPr>
+        <w:rFonts w:ascii="Wingdings" w:hAnsi="Wingdings" w:hint="default"/>
+      </w:rPr>
+    </w:lvl>
+    <w:lvl w:ilvl="6" w:tplc="04100001" w:tentative="1">
+      <w:start w:val="1"/>
+      <w:numFmt w:val="bullet"/>
+      <w:lvlText w:val=""/>
+      <w:lvlJc w:val="left"/>
+      <w:pPr>
+        <w:ind w:left="5400" w:hanging="360"/>
+      </w:pPr>
+      <w:rPr>
+        <w:rFonts w:ascii="Symbol" w:hAnsi="Symbol" w:hint="default"/>
+      </w:rPr>
+    </w:lvl>
+    <w:lvl w:ilvl="7" w:tplc="04100003" w:tentative="1">
+      <w:start w:val="1"/>
+      <w:numFmt w:val="bullet"/>
+      <w:lvlText w:val="o"/>
+      <w:lvlJc w:val="left"/>
+      <w:pPr>
+        <w:ind w:left="6120" w:hanging="360"/>
+      </w:pPr>
+      <w:rPr>
+        <w:rFonts w:ascii="Courier New" w:hAnsi="Courier New" w:cs="Courier New" w:hint="default"/>
+      </w:rPr>
+    </w:lvl>
+    <w:lvl w:ilvl="8" w:tplc="04100005" w:tentative="1">
+      <w:start w:val="1"/>
+      <w:numFmt w:val="bullet"/>
+      <w:lvlText w:val=""/>
+      <w:lvlJc w:val="left"/>
+      <w:pPr>
+        <w:ind w:left="6840" w:hanging="360"/>
+      </w:pPr>
+      <w:rPr>
+        <w:rFonts w:ascii="Wingdings" w:hAnsi="Wingdings" w:hint="default"/>
+      </w:rPr>
+    </w:lvl>
+  </w:abstractNum>
+  <w:abstractNum w:abstractNumId="15" w15:restartNumberingAfterBreak="0">
+    <w:nsid w:val="5A5C326B"/>
+    <w:multiLevelType w:val="hybridMultilevel"/>
+    <w:tmpl w:val="FD680356"/>
+    <w:lvl w:ilvl="0" w:tplc="04100001">
+      <w:start w:val="1"/>
+      <w:numFmt w:val="bullet"/>
+      <w:lvlText w:val=""/>
+      <w:lvlJc w:val="left"/>
+      <w:pPr>
+        <w:ind w:left="1068" w:hanging="360"/>
+      </w:pPr>
+      <w:rPr>
+        <w:rFonts w:ascii="Symbol" w:hAnsi="Symbol" w:hint="default"/>
+      </w:rPr>
+    </w:lvl>
+    <w:lvl w:ilvl="1" w:tplc="04100003" w:tentative="1">
+      <w:start w:val="1"/>
+      <w:numFmt w:val="bullet"/>
+      <w:lvlText w:val="o"/>
+      <w:lvlJc w:val="left"/>
+      <w:pPr>
+        <w:ind w:left="1788" w:hanging="360"/>
+      </w:pPr>
+      <w:rPr>
+        <w:rFonts w:ascii="Courier New" w:hAnsi="Courier New" w:cs="Courier New" w:hint="default"/>
+      </w:rPr>
+    </w:lvl>
+    <w:lvl w:ilvl="2" w:tplc="04100005" w:tentative="1">
+      <w:start w:val="1"/>
+      <w:numFmt w:val="bullet"/>
+      <w:lvlText w:val=""/>
+      <w:lvlJc w:val="left"/>
+      <w:pPr>
+        <w:ind w:left="2508" w:hanging="360"/>
+      </w:pPr>
+      <w:rPr>
+        <w:rFonts w:ascii="Wingdings" w:hAnsi="Wingdings" w:hint="default"/>
+      </w:rPr>
+    </w:lvl>
+    <w:lvl w:ilvl="3" w:tplc="04100001" w:tentative="1">
+      <w:start w:val="1"/>
+      <w:numFmt w:val="bullet"/>
+      <w:lvlText w:val=""/>
+      <w:lvlJc w:val="left"/>
+      <w:pPr>
+        <w:ind w:left="3228" w:hanging="360"/>
+      </w:pPr>
+      <w:rPr>
+        <w:rFonts w:ascii="Symbol" w:hAnsi="Symbol" w:hint="default"/>
+      </w:rPr>
+    </w:lvl>
+    <w:lvl w:ilvl="4" w:tplc="04100003" w:tentative="1">
+      <w:start w:val="1"/>
+      <w:numFmt w:val="bullet"/>
+      <w:lvlText w:val="o"/>
+      <w:lvlJc w:val="left"/>
+      <w:pPr>
+        <w:ind w:left="3948" w:hanging="360"/>
+      </w:pPr>
+      <w:rPr>
+        <w:rFonts w:ascii="Courier New" w:hAnsi="Courier New" w:cs="Courier New" w:hint="default"/>
+      </w:rPr>
+    </w:lvl>
+    <w:lvl w:ilvl="5" w:tplc="04100005" w:tentative="1">
+      <w:start w:val="1"/>
+      <w:numFmt w:val="bullet"/>
+      <w:lvlText w:val=""/>
+      <w:lvlJc w:val="left"/>
+      <w:pPr>
+        <w:ind w:left="4668" w:hanging="360"/>
+      </w:pPr>
+      <w:rPr>
+        <w:rFonts w:ascii="Wingdings" w:hAnsi="Wingdings" w:hint="default"/>
+      </w:rPr>
+    </w:lvl>
+    <w:lvl w:ilvl="6" w:tplc="04100001" w:tentative="1">
+      <w:start w:val="1"/>
+      <w:numFmt w:val="bullet"/>
+      <w:lvlText w:val=""/>
+      <w:lvlJc w:val="left"/>
+      <w:pPr>
+        <w:ind w:left="5388" w:hanging="360"/>
+      </w:pPr>
+      <w:rPr>
+        <w:rFonts w:ascii="Symbol" w:hAnsi="Symbol" w:hint="default"/>
+      </w:rPr>
+    </w:lvl>
+    <w:lvl w:ilvl="7" w:tplc="04100003" w:tentative="1">
+      <w:start w:val="1"/>
+      <w:numFmt w:val="bullet"/>
+      <w:lvlText w:val="o"/>
+      <w:lvlJc w:val="left"/>
+      <w:pPr>
+        <w:ind w:left="6108" w:hanging="360"/>
+      </w:pPr>
+      <w:rPr>
+        <w:rFonts w:ascii="Courier New" w:hAnsi="Courier New" w:cs="Courier New" w:hint="default"/>
+      </w:rPr>
+    </w:lvl>
+    <w:lvl w:ilvl="8" w:tplc="04100005" w:tentative="1">
+      <w:start w:val="1"/>
+      <w:numFmt w:val="bullet"/>
+      <w:lvlText w:val=""/>
+      <w:lvlJc w:val="left"/>
+      <w:pPr>
+        <w:ind w:left="6828" w:hanging="360"/>
+      </w:pPr>
+      <w:rPr>
+        <w:rFonts w:ascii="Wingdings" w:hAnsi="Wingdings" w:hint="default"/>
+      </w:rPr>
+    </w:lvl>
+  </w:abstractNum>
+  <w:abstractNum w:abstractNumId="16" w15:restartNumberingAfterBreak="0">
+    <w:nsid w:val="6E62775B"/>
+    <w:multiLevelType w:val="hybridMultilevel"/>
+    <w:tmpl w:val="511ACCD6"/>
+    <w:lvl w:ilvl="0" w:tplc="04100001">
+      <w:start w:val="1"/>
+      <w:numFmt w:val="bullet"/>
+      <w:lvlText w:val=""/>
+      <w:lvlJc w:val="left"/>
+      <w:pPr>
+        <w:ind w:left="1068" w:hanging="360"/>
+      </w:pPr>
+      <w:rPr>
+        <w:rFonts w:ascii="Symbol" w:hAnsi="Symbol" w:hint="default"/>
+      </w:rPr>
+    </w:lvl>
+    <w:lvl w:ilvl="1" w:tplc="04100003" w:tentative="1">
+      <w:start w:val="1"/>
+      <w:numFmt w:val="bullet"/>
+      <w:lvlText w:val="o"/>
+      <w:lvlJc w:val="left"/>
+      <w:pPr>
+        <w:ind w:left="1788" w:hanging="360"/>
+      </w:pPr>
+      <w:rPr>
+        <w:rFonts w:ascii="Courier New" w:hAnsi="Courier New" w:cs="Courier New" w:hint="default"/>
+      </w:rPr>
+    </w:lvl>
+    <w:lvl w:ilvl="2" w:tplc="04100005" w:tentative="1">
+      <w:start w:val="1"/>
+      <w:numFmt w:val="bullet"/>
+      <w:lvlText w:val=""/>
+      <w:lvlJc w:val="left"/>
+      <w:pPr>
+        <w:ind w:left="2508" w:hanging="360"/>
+      </w:pPr>
+      <w:rPr>
+        <w:rFonts w:ascii="Wingdings" w:hAnsi="Wingdings" w:hint="default"/>
+      </w:rPr>
+    </w:lvl>
+    <w:lvl w:ilvl="3" w:tplc="04100001" w:tentative="1">
+      <w:start w:val="1"/>
+      <w:numFmt w:val="bullet"/>
+      <w:lvlText w:val=""/>
+      <w:lvlJc w:val="left"/>
+      <w:pPr>
+        <w:ind w:left="3228" w:hanging="360"/>
+      </w:pPr>
+      <w:rPr>
+        <w:rFonts w:ascii="Symbol" w:hAnsi="Symbol" w:hint="default"/>
+      </w:rPr>
+    </w:lvl>
+    <w:lvl w:ilvl="4" w:tplc="04100003" w:tentative="1">
+      <w:start w:val="1"/>
+      <w:numFmt w:val="bullet"/>
+      <w:lvlText w:val="o"/>
+      <w:lvlJc w:val="left"/>
+      <w:pPr>
+        <w:ind w:left="3948" w:hanging="360"/>
+      </w:pPr>
+      <w:rPr>
+        <w:rFonts w:ascii="Courier New" w:hAnsi="Courier New" w:cs="Courier New" w:hint="default"/>
+      </w:rPr>
+    </w:lvl>
+    <w:lvl w:ilvl="5" w:tplc="04100005" w:tentative="1">
+      <w:start w:val="1"/>
+      <w:numFmt w:val="bullet"/>
+      <w:lvlText w:val=""/>
+      <w:lvlJc w:val="left"/>
+      <w:pPr>
+        <w:ind w:left="4668" w:hanging="360"/>
+      </w:pPr>
+      <w:rPr>
+        <w:rFonts w:ascii="Wingdings" w:hAnsi="Wingdings" w:hint="default"/>
+      </w:rPr>
+    </w:lvl>
+    <w:lvl w:ilvl="6" w:tplc="04100001" w:tentative="1">
+      <w:start w:val="1"/>
+      <w:numFmt w:val="bullet"/>
+      <w:lvlText w:val=""/>
+      <w:lvlJc w:val="left"/>
+      <w:pPr>
+        <w:ind w:left="5388" w:hanging="360"/>
+      </w:pPr>
+      <w:rPr>
+        <w:rFonts w:ascii="Symbol" w:hAnsi="Symbol" w:hint="default"/>
+      </w:rPr>
+    </w:lvl>
+    <w:lvl w:ilvl="7" w:tplc="04100003" w:tentative="1">
+      <w:start w:val="1"/>
+      <w:numFmt w:val="bullet"/>
+      <w:lvlText w:val="o"/>
+      <w:lvlJc w:val="left"/>
+      <w:pPr>
+        <w:ind w:left="6108" w:hanging="360"/>
+      </w:pPr>
+      <w:rPr>
+        <w:rFonts w:ascii="Courier New" w:hAnsi="Courier New" w:cs="Courier New" w:hint="default"/>
+      </w:rPr>
+    </w:lvl>
+    <w:lvl w:ilvl="8" w:tplc="04100005" w:tentative="1">
+      <w:start w:val="1"/>
+      <w:numFmt w:val="bullet"/>
+      <w:lvlText w:val=""/>
+      <w:lvlJc w:val="left"/>
+      <w:pPr>
+        <w:ind w:left="6828" w:hanging="360"/>
+      </w:pPr>
+      <w:rPr>
+        <w:rFonts w:ascii="Wingdings" w:hAnsi="Wingdings" w:hint="default"/>
+      </w:rPr>
+    </w:lvl>
+  </w:abstractNum>
+  <w:abstractNum w:abstractNumId="17" w15:restartNumberingAfterBreak="0">
+    <w:nsid w:val="7E792DC0"/>
+    <w:multiLevelType w:val="hybridMultilevel"/>
+    <w:tmpl w:val="C36C7DA8"/>
+    <w:lvl w:ilvl="0" w:tplc="04100001">
+      <w:start w:val="1"/>
+      <w:numFmt w:val="bullet"/>
+      <w:lvlText w:val=""/>
+      <w:lvlJc w:val="left"/>
+      <w:pPr>
+        <w:ind w:left="1080" w:hanging="360"/>
+      </w:pPr>
+      <w:rPr>
+        <w:rFonts w:ascii="Symbol" w:hAnsi="Symbol" w:hint="default"/>
+      </w:rPr>
+    </w:lvl>
+    <w:lvl w:ilvl="1" w:tplc="04100003" w:tentative="1">
+      <w:start w:val="1"/>
+      <w:numFmt w:val="bullet"/>
+      <w:lvlText w:val="o"/>
+      <w:lvlJc w:val="left"/>
+      <w:pPr>
+        <w:ind w:left="1800" w:hanging="360"/>
+      </w:pPr>
+      <w:rPr>
+        <w:rFonts w:ascii="Courier New" w:hAnsi="Courier New" w:cs="Courier New" w:hint="default"/>
+      </w:rPr>
+    </w:lvl>
+    <w:lvl w:ilvl="2" w:tplc="04100005" w:tentative="1">
+      <w:start w:val="1"/>
+      <w:numFmt w:val="bullet"/>
+      <w:lvlText w:val=""/>
+      <w:lvlJc w:val="left"/>
+      <w:pPr>
+        <w:ind w:left="2520" w:hanging="360"/>
+      </w:pPr>
+      <w:rPr>
+        <w:rFonts w:ascii="Wingdings" w:hAnsi="Wingdings" w:hint="default"/>
+      </w:rPr>
+    </w:lvl>
+    <w:lvl w:ilvl="3" w:tplc="04100001" w:tentative="1">
+      <w:start w:val="1"/>
+      <w:numFmt w:val="bullet"/>
+      <w:lvlText w:val=""/>
+      <w:lvlJc w:val="left"/>
+      <w:pPr>
+        <w:ind w:left="3240" w:hanging="360"/>
+      </w:pPr>
+      <w:rPr>
+        <w:rFonts w:ascii="Symbol" w:hAnsi="Symbol" w:hint="default"/>
+      </w:rPr>
+    </w:lvl>
+    <w:lvl w:ilvl="4" w:tplc="04100003" w:tentative="1">
+      <w:start w:val="1"/>
+      <w:numFmt w:val="bullet"/>
+      <w:lvlText w:val="o"/>
+      <w:lvlJc w:val="left"/>
+      <w:pPr>
+        <w:ind w:left="3960" w:hanging="360"/>
+      </w:pPr>
+      <w:rPr>
+        <w:rFonts w:ascii="Courier New" w:hAnsi="Courier New" w:cs="Courier New" w:hint="default"/>
+      </w:rPr>
+    </w:lvl>
+    <w:lvl w:ilvl="5" w:tplc="04100005" w:tentative="1">
+      <w:start w:val="1"/>
+      <w:numFmt w:val="bullet"/>
+      <w:lvlText w:val=""/>
+      <w:lvlJc w:val="left"/>
+      <w:pPr>
+        <w:ind w:left="4680" w:hanging="360"/>
+      </w:pPr>
+      <w:rPr>
+        <w:rFonts w:ascii="Wingdings" w:hAnsi="Wingdings" w:hint="default"/>
+      </w:rPr>
+    </w:lvl>
+    <w:lvl w:ilvl="6" w:tplc="04100001" w:tentative="1">
+      <w:start w:val="1"/>
+      <w:numFmt w:val="bullet"/>
+      <w:lvlText w:val=""/>
+      <w:lvlJc w:val="left"/>
+      <w:pPr>
+        <w:ind w:left="5400" w:hanging="360"/>
+      </w:pPr>
+      <w:rPr>
+        <w:rFonts w:ascii="Symbol" w:hAnsi="Symbol" w:hint="default"/>
+      </w:rPr>
+    </w:lvl>
+    <w:lvl w:ilvl="7" w:tplc="04100003" w:tentative="1">
+      <w:start w:val="1"/>
+      <w:numFmt w:val="bullet"/>
+      <w:lvlText w:val="o"/>
+      <w:lvlJc w:val="left"/>
+      <w:pPr>
+        <w:ind w:left="6120" w:hanging="360"/>
+      </w:pPr>
+      <w:rPr>
+        <w:rFonts w:ascii="Courier New" w:hAnsi="Courier New" w:cs="Courier New" w:hint="default"/>
+      </w:rPr>
+    </w:lvl>
+    <w:lvl w:ilvl="8" w:tplc="04100005" w:tentative="1">
+      <w:start w:val="1"/>
+      <w:numFmt w:val="bullet"/>
+      <w:lvlText w:val=""/>
+      <w:lvlJc w:val="left"/>
+      <w:pPr>
+        <w:ind w:left="6840" w:hanging="360"/>
+      </w:pPr>
+      <w:rPr>
+        <w:rFonts w:ascii="Wingdings" w:hAnsi="Wingdings" w:hint="default"/>
+      </w:rPr>
+    </w:lvl>
+  </w:abstractNum>
   <w:num w:numId="1">
-    <w:abstractNumId w:val="3"/>
+    <w:abstractNumId w:val="10"/>
   </w:num>
   <w:num w:numId="2">
     <w:abstractNumId w:val="0"/>
   </w:num>
   <w:num w:numId="3">
+    <w:abstractNumId w:val="11"/>
+  </w:num>
+  <w:num w:numId="4">
+    <w:abstractNumId w:val="5"/>
+  </w:num>
+  <w:num w:numId="5">
+    <w:abstractNumId w:val="3"/>
+  </w:num>
+  <w:num w:numId="6">
     <w:abstractNumId w:val="4"/>
   </w:num>
-  <w:num w:numId="4">
+  <w:num w:numId="7">
+    <w:abstractNumId w:val="6"/>
+  </w:num>
+  <w:num w:numId="8">
+    <w:abstractNumId w:val="8"/>
+  </w:num>
+  <w:num w:numId="9">
+    <w:abstractNumId w:val="14"/>
+  </w:num>
+  <w:num w:numId="10">
+    <w:abstractNumId w:val="1"/>
+  </w:num>
+  <w:num w:numId="11">
     <w:abstractNumId w:val="2"/>
   </w:num>
-  <w:num w:numId="5">
-    <w:abstractNumId w:val="1"/>
+  <w:num w:numId="12">
+    <w:abstractNumId w:val="9"/>
+  </w:num>
+  <w:num w:numId="13">
+    <w:abstractNumId w:val="12"/>
+  </w:num>
+  <w:num w:numId="14">
+    <w:abstractNumId w:val="17"/>
+  </w:num>
+  <w:num w:numId="15">
+    <w:abstractNumId w:val="16"/>
+  </w:num>
+  <w:num w:numId="16">
+    <w:abstractNumId w:val="7"/>
+  </w:num>
+  <w:num w:numId="17">
+    <w:abstractNumId w:val="15"/>
+  </w:num>
+  <w:num w:numId="18">
+    <w:abstractNumId w:val="13"/>
   </w:num>
 </w:numbering>
 </file>
 
 <file path=word/styles.xml><?xml version="1.0" encoding="utf-8"?>
-<w:styles xmlns:mc="http://schemas.openxmlformats.org/markup-compatibility/2006" xmlns:r="http://schemas.openxmlformats.org/officeDocument/2006/relationships" xmlns:w="http://schemas.openxmlformats.org/wordprocessingml/2006/main" xmlns:w14="http://schemas.microsoft.com/office/word/2010/wordml" xmlns:w15="http://schemas.microsoft.com/office/word/2012/wordml" xmlns:w16cex="http://schemas.microsoft.com/office/word/2018/wordml/cex" xmlns:w16cid="http://schemas.microsoft.com/office/word/2016/wordml/cid" xmlns:w16="http://schemas.microsoft.com/office/word/2018/wordml" xmlns:w16se="http://schemas.microsoft.com/office/word/2015/wordml/symex" mc:Ignorable="w14 w15 w16se w16cid w16 w16cex">
+<w:styles xmlns:mc="http://schemas.openxmlformats.org/markup-compatibility/2006" xmlns:r="http://schemas.openxmlformats.org/officeDocument/2006/relationships" xmlns:w="http://schemas.openxmlformats.org/wordprocessingml/2006/main" xmlns:w14="http://schemas.microsoft.com/office/word/2010/wordml" xmlns:w15="http://schemas.microsoft.com/office/word/2012/wordml" xmlns:w16cid="http://schemas.microsoft.com/office/word/2016/wordml/cid" xmlns:w16se="http://schemas.microsoft.com/office/word/2015/wordml/symex" mc:Ignorable="w14 w15 w16se w16cid">
   <w:docDefaults>
     <w:rPrDefault>
       <w:rPr>
@@ -3300,7 +5292,7 @@
       </w:pPr>
     </w:pPrDefault>
   </w:docDefaults>
-  <w:latentStyles w:defLockedState="0" w:defUIPriority="99" w:defSemiHidden="0" w:defUnhideWhenUsed="0" w:defQFormat="0" w:count="376">
+  <w:latentStyles w:defLockedState="0" w:defUIPriority="99" w:defSemiHidden="0" w:defUnhideWhenUsed="0" w:defQFormat="0" w:count="377">
     <w:lsdException w:name="Normal" w:uiPriority="0" w:qFormat="1"/>
     <w:lsdException w:name="heading 1" w:uiPriority="9" w:qFormat="1"/>
     <w:lsdException w:name="heading 2" w:semiHidden="1" w:uiPriority="9" w:unhideWhenUsed="1" w:qFormat="1"/>
@@ -3406,7 +5398,6 @@
     <w:lsdException w:name="HTML Sample" w:semiHidden="1" w:unhideWhenUsed="1"/>
     <w:lsdException w:name="HTML Typewriter" w:semiHidden="1" w:unhideWhenUsed="1"/>
     <w:lsdException w:name="HTML Variable" w:semiHidden="1" w:unhideWhenUsed="1"/>
-    <w:lsdException w:name="Normal Table" w:semiHidden="1" w:unhideWhenUsed="1"/>
     <w:lsdException w:name="annotation subject" w:semiHidden="1" w:unhideWhenUsed="1"/>
     <w:lsdException w:name="No List" w:semiHidden="1" w:unhideWhenUsed="1"/>
     <w:lsdException w:name="Outline List 1" w:semiHidden="1" w:unhideWhenUsed="1"/>
@@ -3453,10 +5444,8 @@
     <w:lsdException w:name="Table Subtle 2" w:semiHidden="1" w:unhideWhenUsed="1"/>
     <w:lsdException w:name="Table Web 1" w:semiHidden="1" w:unhideWhenUsed="1"/>
     <w:lsdException w:name="Table Web 2" w:semiHidden="1" w:unhideWhenUsed="1"/>
-    <w:lsdException w:name="Table Web 3" w:semiHidden="1" w:unhideWhenUsed="1"/>
     <w:lsdException w:name="Balloon Text" w:semiHidden="1" w:unhideWhenUsed="1"/>
     <w:lsdException w:name="Table Grid" w:uiPriority="39"/>
-    <w:lsdException w:name="Table Theme" w:semiHidden="1" w:unhideWhenUsed="1"/>
     <w:lsdException w:name="Placeholder Text" w:semiHidden="1"/>
     <w:lsdException w:name="No Spacing" w:uiPriority="1" w:qFormat="1"/>
     <w:lsdException w:name="Light Shading" w:uiPriority="60"/>
@@ -3677,8 +5666,9 @@
     <w:lsdException w:name="Hashtag" w:semiHidden="1" w:unhideWhenUsed="1"/>
     <w:lsdException w:name="Unresolved Mention" w:semiHidden="1" w:unhideWhenUsed="1"/>
     <w:lsdException w:name="Smart Link" w:semiHidden="1" w:unhideWhenUsed="1"/>
+    <w:lsdException w:name="Smart Link Error" w:semiHidden="1" w:unhideWhenUsed="1"/>
   </w:latentStyles>
-  <w:style w:type="paragraph" w:default="1" w:styleId="Normal">
+  <w:style w:type="paragraph" w:default="1" w:styleId="Normale">
     <w:name w:val="Normal"/>
     <w:qFormat/>
     <w:pPr>
@@ -3692,10 +5682,10 @@
       <w:sz w:val="28"/>
     </w:rPr>
   </w:style>
-  <w:style w:type="paragraph" w:styleId="Heading1">
+  <w:style w:type="paragraph" w:styleId="Titolo1">
     <w:name w:val="heading 1"/>
-    <w:next w:val="Normal"/>
-    <w:link w:val="Heading1Char"/>
+    <w:next w:val="Normale"/>
+    <w:link w:val="Titolo1Carattere"/>
     <w:uiPriority w:val="9"/>
     <w:qFormat/>
     <w:pPr>
@@ -3712,13 +5702,13 @@
       <w:sz w:val="28"/>
     </w:rPr>
   </w:style>
-  <w:style w:type="character" w:default="1" w:styleId="DefaultParagraphFont">
+  <w:style w:type="character" w:default="1" w:styleId="Carpredefinitoparagrafo">
     <w:name w:val="Default Paragraph Font"/>
     <w:uiPriority w:val="1"/>
     <w:semiHidden/>
     <w:unhideWhenUsed/>
   </w:style>
-  <w:style w:type="table" w:default="1" w:styleId="TableNormal">
+  <w:style w:type="table" w:default="1" w:styleId="Tabellanormale">
     <w:name w:val="Normal Table"/>
     <w:uiPriority w:val="99"/>
     <w:semiHidden/>
@@ -3733,15 +5723,15 @@
       </w:tblCellMar>
     </w:tblPr>
   </w:style>
-  <w:style w:type="numbering" w:default="1" w:styleId="NoList">
+  <w:style w:type="numbering" w:default="1" w:styleId="Nessunelenco">
     <w:name w:val="No List"/>
     <w:uiPriority w:val="99"/>
     <w:semiHidden/>
     <w:unhideWhenUsed/>
   </w:style>
-  <w:style w:type="character" w:customStyle="1" w:styleId="Heading1Char">
-    <w:name w:val="Heading 1 Char"/>
-    <w:link w:val="Heading1"/>
+  <w:style w:type="character" w:customStyle="1" w:styleId="Titolo1Carattere">
+    <w:name w:val="Titolo 1 Carattere"/>
+    <w:link w:val="Titolo1"/>
     <w:rPr>
       <w:rFonts w:ascii="Calibri" w:eastAsia="Calibri" w:hAnsi="Calibri" w:cs="Calibri"/>
       <w:b/>
@@ -3749,9 +5739,9 @@
       <w:sz w:val="28"/>
     </w:rPr>
   </w:style>
-  <w:style w:type="paragraph" w:styleId="ListParagraph">
+  <w:style w:type="paragraph" w:styleId="Paragrafoelenco">
     <w:name w:val="List Paragraph"/>
-    <w:basedOn w:val="Normal"/>
+    <w:basedOn w:val="Normale"/>
     <w:uiPriority w:val="34"/>
     <w:qFormat/>
     <w:rsid w:val="003D71EC"/>
@@ -3760,9 +5750,9 @@
       <w:contextualSpacing/>
     </w:pPr>
   </w:style>
-  <w:style w:type="character" w:styleId="Hyperlink">
+  <w:style w:type="character" w:styleId="Collegamentoipertestuale">
     <w:name w:val="Hyperlink"/>
-    <w:basedOn w:val="DefaultParagraphFont"/>
+    <w:basedOn w:val="Carpredefinitoparagrafo"/>
     <w:uiPriority w:val="99"/>
     <w:unhideWhenUsed/>
     <w:rsid w:val="003B12E8"/>
@@ -3771,9 +5761,9 @@
       <w:u w:val="single"/>
     </w:rPr>
   </w:style>
-  <w:style w:type="character" w:styleId="UnresolvedMention">
+  <w:style w:type="character" w:styleId="Menzionenonrisolta">
     <w:name w:val="Unresolved Mention"/>
-    <w:basedOn w:val="DefaultParagraphFont"/>
+    <w:basedOn w:val="Carpredefinitoparagrafo"/>
     <w:uiPriority w:val="99"/>
     <w:semiHidden/>
     <w:unhideWhenUsed/>
@@ -3783,9 +5773,9 @@
       <w:shd w:val="clear" w:color="auto" w:fill="E1DFDD"/>
     </w:rPr>
   </w:style>
-  <w:style w:type="character" w:styleId="FollowedHyperlink">
+  <w:style w:type="character" w:styleId="Collegamentovisitato">
     <w:name w:val="FollowedHyperlink"/>
-    <w:basedOn w:val="DefaultParagraphFont"/>
+    <w:basedOn w:val="Carpredefinitoparagrafo"/>
     <w:uiPriority w:val="99"/>
     <w:semiHidden/>
     <w:unhideWhenUsed/>

</xml_diff>

<commit_message>
Nient, so scemo io
</commit_message>
<xml_diff>
--- a/Report.docx
+++ b/Report.docx
@@ -193,7 +193,7 @@
               </wp:inline>
             </w:drawing>
           </mc:Choice>
-          <mc:Fallback xmlns:a="http://schemas.openxmlformats.org/drawingml/2006/main" xmlns:w16="http://schemas.microsoft.com/office/word/2018/wordml" xmlns:w16cex="http://schemas.microsoft.com/office/word/2018/wordml/cex">
+          <mc:Fallback xmlns:w16cex="http://schemas.microsoft.com/office/word/2018/wordml/cex" xmlns:w16="http://schemas.microsoft.com/office/word/2018/wordml" xmlns:a="http://schemas.openxmlformats.org/drawingml/2006/main">
             <w:pict>
               <v:group id="Group 3127" style="width:554.25pt;height:1.5pt;mso-position-horizontal-relative:char;mso-position-vertical-relative:line" coordsize="70389,190">
                 <v:shape id="Shape 188" style="position:absolute;width:70389;height:0;left:0;top:0;" coordsize="7038975,0" path="m0,0l7038975,0">
@@ -664,10 +664,7 @@
       </w:r>
       <w:proofErr w:type="gramEnd"/>
       <w:r>
-        <w:t xml:space="preserve"> di terminare il programm</w:t>
-      </w:r>
-      <w:r>
-        <w:t>a</w:t>
+        <w:t xml:space="preserve"> di terminare il programma</w:t>
       </w:r>
     </w:p>
     <w:p>
@@ -1084,7 +1081,6 @@
         </w:rPr>
         <w:t xml:space="preserve">conferma di prenotazione al </w:t>
       </w:r>
-      <w:proofErr w:type="spellStart"/>
       <w:proofErr w:type="gramStart"/>
       <w:r>
         <w:rPr>
@@ -1104,7 +1100,6 @@
         </w:rPr>
         <w:t>In</w:t>
       </w:r>
-      <w:proofErr w:type="spellEnd"/>
       <w:proofErr w:type="gramEnd"/>
       <w:r>
         <w:rPr>
@@ -1122,49 +1117,7 @@
         <w:rPr>
           <w:color w:val="000000" w:themeColor="text1"/>
         </w:rPr>
-        <w:t xml:space="preserve"> inserita nella lista delle prenotazioni all’interno del campo </w:t>
-      </w:r>
-      <w:proofErr w:type="spellStart"/>
-      <w:r>
-        <w:rPr>
-          <w:color w:val="000000" w:themeColor="text1"/>
-        </w:rPr>
-        <w:t>t_utente</w:t>
-      </w:r>
-      <w:proofErr w:type="spellEnd"/>
-      <w:r>
-        <w:rPr>
-          <w:color w:val="000000" w:themeColor="text1"/>
-        </w:rPr>
-        <w:t xml:space="preserve"> del nodo </w:t>
-      </w:r>
-      <w:proofErr w:type="spellStart"/>
-      <w:r>
-        <w:rPr>
-          <w:color w:val="000000" w:themeColor="text1"/>
-        </w:rPr>
-        <w:t>utenteCorrente</w:t>
-      </w:r>
-      <w:proofErr w:type="spellEnd"/>
-      <w:r>
-        <w:rPr>
-          <w:color w:val="000000" w:themeColor="text1"/>
-        </w:rPr>
-        <w:t xml:space="preserve">, le cui informazioni andranno inserite nei vari campi della struttura </w:t>
-      </w:r>
-      <w:proofErr w:type="spellStart"/>
-      <w:r>
-        <w:rPr>
-          <w:color w:val="000000" w:themeColor="text1"/>
-        </w:rPr>
-        <w:t>t_prenotazione</w:t>
-      </w:r>
-      <w:proofErr w:type="spellEnd"/>
-      <w:r>
-        <w:rPr>
-          <w:color w:val="000000" w:themeColor="text1"/>
-        </w:rPr>
-        <w:t>, prezzo, tempo e scali</w:t>
+        <w:t xml:space="preserve"> inserita nella lista delle prenotazioni all’interno del campo t_utente del nodo utenteCorrente, le cui informazioni andranno inserite nei vari campi della struttura t_prenotazione, prezzo, tempo e scali</w:t>
       </w:r>
     </w:p>
     <w:p>
@@ -1339,6 +1292,7 @@
         <w:ind w:left="706" w:firstLine="698"/>
         <w:rPr>
           <w:color w:val="000000" w:themeColor="text1"/>
+          <w:u w:val="single"/>
         </w:rPr>
       </w:pPr>
       <w:r>
@@ -1347,16 +1301,8 @@
         </w:rPr>
         <w:t>Torna indietro alla schermata del menù utente</w:t>
       </w:r>
-    </w:p>
-    <w:p>
-      <w:pPr>
-        <w:spacing w:after="53"/>
-        <w:ind w:left="706" w:firstLine="698"/>
-        <w:rPr>
-          <w:color w:val="000000" w:themeColor="text1"/>
-          <w:u w:val="single"/>
-        </w:rPr>
-      </w:pPr>
+      <w:bookmarkStart w:id="0" w:name="_GoBack"/>
+      <w:bookmarkEnd w:id="0"/>
     </w:p>
     <w:p>
       <w:pPr>
@@ -1740,18 +1686,8 @@
           <w:bCs/>
           <w:color w:val="000000" w:themeColor="text1"/>
         </w:rPr>
-        <w:t xml:space="preserve">Eseguire il </w:t>
-      </w:r>
-      <w:proofErr w:type="spellStart"/>
-      <w:r>
-        <w:rPr>
-          <w:b/>
-          <w:bCs/>
-          <w:color w:val="000000" w:themeColor="text1"/>
-        </w:rPr>
-        <w:t>logout</w:t>
-      </w:r>
-      <w:proofErr w:type="spellEnd"/>
+        <w:t>Eseguire il logout</w:t>
+      </w:r>
     </w:p>
     <w:p>
       <w:pPr>
@@ -1766,21 +1702,7 @@
         <w:rPr>
           <w:color w:val="000000" w:themeColor="text1"/>
         </w:rPr>
-        <w:t xml:space="preserve"> Esegue il </w:t>
-      </w:r>
-      <w:proofErr w:type="spellStart"/>
-      <w:r>
-        <w:rPr>
-          <w:color w:val="000000" w:themeColor="text1"/>
-        </w:rPr>
-        <w:t>logout</w:t>
-      </w:r>
-      <w:proofErr w:type="spellEnd"/>
-      <w:r>
-        <w:rPr>
-          <w:color w:val="000000" w:themeColor="text1"/>
-        </w:rPr>
-        <w:t xml:space="preserve"> dell’utente corrente e fa tornare al menù iniziale.</w:t>
+        <w:t xml:space="preserve"> Esegue il logout dell’utente corrente e fa tornare al menù iniziale.</w:t>
       </w:r>
     </w:p>
     <w:p>
@@ -2099,7 +2021,6 @@
           <w:color w:val="000000" w:themeColor="text1"/>
         </w:rPr>
       </w:pPr>
-      <w:proofErr w:type="spellStart"/>
       <w:r>
         <w:rPr>
           <w:b/>
@@ -2110,7 +2031,6 @@
         </w:rPr>
         <w:t>Logout</w:t>
       </w:r>
-      <w:proofErr w:type="spellEnd"/>
     </w:p>
     <w:p>
       <w:pPr>
@@ -2209,23 +2129,7 @@
         <w:t xml:space="preserve"> </w:t>
       </w:r>
       <w:r>
-        <w:t xml:space="preserve">di tipo </w:t>
-      </w:r>
-      <w:proofErr w:type="spellStart"/>
-      <w:r>
-        <w:t>t_utente</w:t>
-      </w:r>
-      <w:proofErr w:type="spellEnd"/>
-      <w:r>
-        <w:t xml:space="preserve">, contenente a sua volta i campi </w:t>
-      </w:r>
-      <w:proofErr w:type="spellStart"/>
-      <w:r>
-        <w:t>nomeUtente</w:t>
-      </w:r>
-      <w:proofErr w:type="spellEnd"/>
-      <w:r>
-        <w:t xml:space="preserve">, password, l’intero admin che se a 1 rappresenta che l’utente è un admin, se a 0 cliente,  </w:t>
+        <w:t xml:space="preserve">di tipo t_utente, contenente a sua volta i campi nomeUtente, password, l’intero admin che se a 1 rappresenta che l’utente è un admin, se a 0 cliente,  </w:t>
       </w:r>
       <w:r>
         <w:t xml:space="preserve">i campi </w:t>
@@ -2240,15 +2144,7 @@
         <w:t>tickets</w:t>
       </w:r>
       <w:r>
-        <w:t xml:space="preserve">(vettore di interi), che rappresentano </w:t>
-      </w:r>
-      <w:proofErr w:type="spellStart"/>
-      <w:r>
-        <w:t>rispettivamenti</w:t>
-      </w:r>
-      <w:proofErr w:type="spellEnd"/>
-      <w:r>
-        <w:t xml:space="preserve"> i punti e i tickets di sconto</w:t>
+        <w:t>(vettore di interi), che rappresentano rispettivamenti i punti e i tickets di sconto</w:t>
       </w:r>
       <w:r>
         <w:t xml:space="preserve"> a disposizione dell’utente</w:t>
@@ -2257,51 +2153,14 @@
         <w:t>,</w:t>
       </w:r>
       <w:r>
-        <w:t xml:space="preserve"> e una lista di tipo </w:t>
-      </w:r>
-      <w:proofErr w:type="spellStart"/>
-      <w:r>
-        <w:t>t_lista_P</w:t>
-      </w:r>
-      <w:proofErr w:type="spellEnd"/>
-      <w:r>
-        <w:t xml:space="preserve"> di prenotazioni contenente il campo prenotazione di tipo </w:t>
-      </w:r>
-      <w:proofErr w:type="spellStart"/>
-      <w:r>
-        <w:t>t_prenotazione</w:t>
-      </w:r>
-      <w:proofErr w:type="spellEnd"/>
-      <w:r>
-        <w:t xml:space="preserve">. Quest’ultimo presenta i campi prezzo e tempo, rispettivamente prezzo totale del viaggio e tempo totale di volo, scali, una lista di tipo </w:t>
-      </w:r>
-      <w:proofErr w:type="spellStart"/>
-      <w:r>
-        <w:t>t_lista_S</w:t>
-      </w:r>
-      <w:proofErr w:type="spellEnd"/>
-      <w:r>
-        <w:t xml:space="preserve"> di stringhe</w:t>
+        <w:t xml:space="preserve"> e una lista di tipo t_lista_P di prenotazioni contenente il campo prenotazione di tipo t_prenotazione. Quest’ultimo presenta i campi prezzo e tempo, rispettivamente prezzo totale del viaggio e tempo totale di volo, scali, una lista di tipo t_lista_S di stringhe</w:t>
       </w:r>
       <w:r>
         <w:t xml:space="preserve"> </w:t>
       </w:r>
       <w:r>
-        <w:t xml:space="preserve">contenente i vari scali del viaggio, e i due campi stringhe partenza e destinazione.  Per maggiori informazioni si rimanda ai file </w:t>
-      </w:r>
-      <w:proofErr w:type="spellStart"/>
-      <w:r>
-        <w:t>abr.h</w:t>
-      </w:r>
-      <w:proofErr w:type="spellEnd"/>
-      <w:r>
-        <w:t xml:space="preserve"> e </w:t>
-      </w:r>
-      <w:proofErr w:type="spellStart"/>
-      <w:r>
-        <w:t>liste.h</w:t>
-      </w:r>
-      <w:proofErr w:type="spellEnd"/>
+        <w:t>contenente i vari scali del viaggio, e i due campi stringhe partenza e destinazione.  Per maggiori informazioni si rimanda ai file abr.h e liste.h</w:t>
+      </w:r>
       <w:r>
         <w:t>.</w:t>
       </w:r>
@@ -2311,13 +2170,7 @@
         <w:spacing w:after="53"/>
       </w:pPr>
       <w:r>
-        <w:t xml:space="preserve">La scelta dell’utilizzo di un abr come struttura contenitore degli utenti è dovuta alla disponibilità di una ricerca logaritmica su di essa, fondamentale ipotizzando che una compagnia abbia un </w:t>
-      </w:r>
-      <w:r>
-        <w:t>discreto</w:t>
-      </w:r>
-      <w:r>
-        <w:t xml:space="preserve"> numero di utenti registrati.</w:t>
+        <w:t>La scelta dell’utilizzo di un abr come struttura contenitore degli utenti è dovuta alla disponibilità di una ricerca logaritmica su di essa, fondamentale ipotizzando che una compagnia abbia un discreto numero di utenti registrati.</w:t>
       </w:r>
     </w:p>
     <w:p>
@@ -2341,23 +2194,7 @@
       </w:r>
       <w:proofErr w:type="gramEnd"/>
       <w:r>
-        <w:t xml:space="preserve">di un utente) o scali(di una prenotazione) non può essere così elevato da mettere in imbarazzo una ricerca lineare, più che sufficiente con strutture con </w:t>
-      </w:r>
-      <w:proofErr w:type="spellStart"/>
-      <w:r>
-        <w:t>caradinalità</w:t>
-      </w:r>
-      <w:proofErr w:type="spellEnd"/>
-      <w:r>
-        <w:t xml:space="preserve"> bassa. Apprezziamo quindi il risparmio di memoria dovuto al singolo puntatore </w:t>
-      </w:r>
-      <w:proofErr w:type="spellStart"/>
-      <w:r>
-        <w:t>next</w:t>
-      </w:r>
-      <w:proofErr w:type="spellEnd"/>
-      <w:r>
-        <w:t xml:space="preserve"> rispetto a</w:t>
+        <w:t>di un utente) o scali(di una prenotazione) non può essere così elevato da mettere in imbarazzo una ricerca lineare, più che sufficiente con strutture con caradinalità bassa. Apprezziamo quindi il risparmio di memoria dovuto al singolo puntatore next rispetto a</w:t>
       </w:r>
       <w:r>
         <w:t>d</w:t>
@@ -2368,8 +2205,6 @@
       <w:r>
         <w:t>, specialmente considerando che quest’ultimo avviene per ciascuna prenotazione di ciascun singolo utente nel nostro sistema.</w:t>
       </w:r>
-      <w:bookmarkStart w:id="0" w:name="_GoBack"/>
-      <w:bookmarkEnd w:id="0"/>
     </w:p>
     <w:p>
       <w:pPr>
@@ -2473,15 +2308,7 @@
         <w:t xml:space="preserve"> </w:t>
       </w:r>
       <w:r>
-        <w:t xml:space="preserve">strutture e funzioni per la gestione dell’abr degli utenti e delle liste di prenotazioni e scali, sistema di gestione e conversione di punti/tickets, funzioni per la gestione del </w:t>
-      </w:r>
-      <w:proofErr w:type="spellStart"/>
-      <w:r>
-        <w:t>main</w:t>
-      </w:r>
-      <w:proofErr w:type="spellEnd"/>
-      <w:r>
-        <w:t xml:space="preserve"> e gran parte delle funzioni per la gestione del cliente.</w:t>
+        <w:t>strutture e funzioni per la gestione dell’abr degli utenti e delle liste di prenotazioni e scali, sistema di gestione e conversione di punti/tickets, funzioni per la gestione del main e gran parte delle funzioni per la gestione del cliente.</w:t>
       </w:r>
     </w:p>
     <w:p>
@@ -5398,6 +5225,7 @@
     <w:lsdException w:name="HTML Sample" w:semiHidden="1" w:unhideWhenUsed="1"/>
     <w:lsdException w:name="HTML Typewriter" w:semiHidden="1" w:unhideWhenUsed="1"/>
     <w:lsdException w:name="HTML Variable" w:semiHidden="1" w:unhideWhenUsed="1"/>
+    <w:lsdException w:name="Normal Table" w:semiHidden="1" w:unhideWhenUsed="1"/>
     <w:lsdException w:name="annotation subject" w:semiHidden="1" w:unhideWhenUsed="1"/>
     <w:lsdException w:name="No List" w:semiHidden="1" w:unhideWhenUsed="1"/>
     <w:lsdException w:name="Outline List 1" w:semiHidden="1" w:unhideWhenUsed="1"/>
@@ -5444,8 +5272,10 @@
     <w:lsdException w:name="Table Subtle 2" w:semiHidden="1" w:unhideWhenUsed="1"/>
     <w:lsdException w:name="Table Web 1" w:semiHidden="1" w:unhideWhenUsed="1"/>
     <w:lsdException w:name="Table Web 2" w:semiHidden="1" w:unhideWhenUsed="1"/>
+    <w:lsdException w:name="Table Web 3" w:semiHidden="1" w:unhideWhenUsed="1"/>
     <w:lsdException w:name="Balloon Text" w:semiHidden="1" w:unhideWhenUsed="1"/>
     <w:lsdException w:name="Table Grid" w:uiPriority="39"/>
+    <w:lsdException w:name="Table Theme" w:semiHidden="1" w:unhideWhenUsed="1"/>
     <w:lsdException w:name="Placeholder Text" w:semiHidden="1"/>
     <w:lsdException w:name="No Spacing" w:uiPriority="1" w:qFormat="1"/>
     <w:lsdException w:name="Light Shading" w:uiPriority="60"/>

</xml_diff>

<commit_message>
Alcuni cambiamenti nel report
</commit_message>
<xml_diff>
--- a/Report.docx
+++ b/Report.docx
@@ -1,6 +1,6 @@
 
 <file path=word/document.xml><?xml version="1.0" encoding="utf-8"?>
-<w:document xmlns:wpc="http://schemas.microsoft.com/office/word/2010/wordprocessingCanvas" xmlns:cx="http://schemas.microsoft.com/office/drawing/2014/chartex" xmlns:cx1="http://schemas.microsoft.com/office/drawing/2015/9/8/chartex" xmlns:cx2="http://schemas.microsoft.com/office/drawing/2015/10/21/chartex" xmlns:cx3="http://schemas.microsoft.com/office/drawing/2016/5/9/chartex" xmlns:cx4="http://schemas.microsoft.com/office/drawing/2016/5/10/chartex" xmlns:cx5="http://schemas.microsoft.com/office/drawing/2016/5/11/chartex" xmlns:cx6="http://schemas.microsoft.com/office/drawing/2016/5/12/chartex" xmlns:cx7="http://schemas.microsoft.com/office/drawing/2016/5/13/chartex" xmlns:cx8="http://schemas.microsoft.com/office/drawing/2016/5/14/chartex" xmlns:mc="http://schemas.openxmlformats.org/markup-compatibility/2006" xmlns:aink="http://schemas.microsoft.com/office/drawing/2016/ink" xmlns:am3d="http://schemas.microsoft.com/office/drawing/2017/model3d" xmlns:o="urn:schemas-microsoft-com:office:office" xmlns:r="http://schemas.openxmlformats.org/officeDocument/2006/relationships" xmlns:m="http://schemas.openxmlformats.org/officeDocument/2006/math" xmlns:v="urn:schemas-microsoft-com:vml" xmlns:wp14="http://schemas.microsoft.com/office/word/2010/wordprocessingDrawing" xmlns:wp="http://schemas.openxmlformats.org/drawingml/2006/wordprocessingDrawing" xmlns:w10="urn:schemas-microsoft-com:office:word" xmlns:w="http://schemas.openxmlformats.org/wordprocessingml/2006/main" xmlns:w14="http://schemas.microsoft.com/office/word/2010/wordml" xmlns:w15="http://schemas.microsoft.com/office/word/2012/wordml" xmlns:w16cid="http://schemas.microsoft.com/office/word/2016/wordml/cid" xmlns:w16se="http://schemas.microsoft.com/office/word/2015/wordml/symex" xmlns:wpg="http://schemas.microsoft.com/office/word/2010/wordprocessingGroup" xmlns:wpi="http://schemas.microsoft.com/office/word/2010/wordprocessingInk" xmlns:wne="http://schemas.microsoft.com/office/word/2006/wordml" xmlns:wps="http://schemas.microsoft.com/office/word/2010/wordprocessingShape" mc:Ignorable="w14 w15 w16se w16cid wp14">
+<w:document xmlns:wpc="http://schemas.microsoft.com/office/word/2010/wordprocessingCanvas" xmlns:cx="http://schemas.microsoft.com/office/drawing/2014/chartex" xmlns:cx1="http://schemas.microsoft.com/office/drawing/2015/9/8/chartex" xmlns:cx2="http://schemas.microsoft.com/office/drawing/2015/10/21/chartex" xmlns:cx3="http://schemas.microsoft.com/office/drawing/2016/5/9/chartex" xmlns:cx4="http://schemas.microsoft.com/office/drawing/2016/5/10/chartex" xmlns:cx5="http://schemas.microsoft.com/office/drawing/2016/5/11/chartex" xmlns:cx6="http://schemas.microsoft.com/office/drawing/2016/5/12/chartex" xmlns:cx7="http://schemas.microsoft.com/office/drawing/2016/5/13/chartex" xmlns:cx8="http://schemas.microsoft.com/office/drawing/2016/5/14/chartex" xmlns:mc="http://schemas.openxmlformats.org/markup-compatibility/2006" xmlns:aink="http://schemas.microsoft.com/office/drawing/2016/ink" xmlns:am3d="http://schemas.microsoft.com/office/drawing/2017/model3d" xmlns:o="urn:schemas-microsoft-com:office:office" xmlns:r="http://schemas.openxmlformats.org/officeDocument/2006/relationships" xmlns:m="http://schemas.openxmlformats.org/officeDocument/2006/math" xmlns:v="urn:schemas-microsoft-com:vml" xmlns:wp14="http://schemas.microsoft.com/office/word/2010/wordprocessingDrawing" xmlns:wp="http://schemas.openxmlformats.org/drawingml/2006/wordprocessingDrawing" xmlns:w10="urn:schemas-microsoft-com:office:word" xmlns:w="http://schemas.openxmlformats.org/wordprocessingml/2006/main" xmlns:w14="http://schemas.microsoft.com/office/word/2010/wordml" xmlns:w15="http://schemas.microsoft.com/office/word/2012/wordml" xmlns:w16cex="http://schemas.microsoft.com/office/word/2018/wordml/cex" xmlns:w16cid="http://schemas.microsoft.com/office/word/2016/wordml/cid" xmlns:w16="http://schemas.microsoft.com/office/word/2018/wordml" xmlns:w16se="http://schemas.microsoft.com/office/word/2015/wordml/symex" xmlns:wpg="http://schemas.microsoft.com/office/word/2010/wordprocessingGroup" xmlns:wpi="http://schemas.microsoft.com/office/word/2010/wordprocessingInk" xmlns:wne="http://schemas.microsoft.com/office/word/2006/wordml" xmlns:wps="http://schemas.microsoft.com/office/word/2010/wordprocessingShape" mc:Ignorable="w14 w15 w16se w16cid w16 w16cex wp14">
   <w:body>
     <w:p>
       <w:pPr>
@@ -71,7 +71,7 @@
     </w:p>
     <w:p>
       <w:pPr>
-        <w:pStyle w:val="Titolo1"/>
+        <w:pStyle w:val="Heading1"/>
         <w:spacing w:after="0"/>
         <w:ind w:left="-5"/>
       </w:pPr>
@@ -81,25 +81,12 @@
     </w:p>
     <w:p>
       <w:pPr>
-        <w:pStyle w:val="Titolo1"/>
+        <w:pStyle w:val="Heading1"/>
         <w:spacing w:after="0"/>
         <w:ind w:left="-5"/>
       </w:pPr>
-      <w:proofErr w:type="spellStart"/>
-      <w:r>
-        <w:t>Nikolov</w:t>
-      </w:r>
-      <w:proofErr w:type="spellEnd"/>
-      <w:r>
-        <w:t xml:space="preserve"> </w:t>
-      </w:r>
-      <w:proofErr w:type="spellStart"/>
-      <w:r>
-        <w:t>Aleks</w:t>
-      </w:r>
-      <w:proofErr w:type="spellEnd"/>
-      <w:r>
-        <w:t xml:space="preserve"> Nikolaev – N86003002 </w:t>
+      <w:r>
+        <w:t xml:space="preserve">Nikolov Aleks Nikolaev – N86003002 </w:t>
       </w:r>
     </w:p>
     <w:p>
@@ -206,7 +193,7 @@
               </wp:inline>
             </w:drawing>
           </mc:Choice>
-          <mc:Fallback xmlns:a="http://schemas.openxmlformats.org/drawingml/2006/main" xmlns:w16="http://schemas.microsoft.com/office/word/2018/wordml" xmlns:w16cex="http://schemas.microsoft.com/office/word/2018/wordml/cex">
+          <mc:Fallback xmlns:a="http://schemas.openxmlformats.org/drawingml/2006/main">
             <w:pict>
               <v:group id="Group 3127" style="width:554.25pt;height:1.5pt;mso-position-horizontal-relative:char;mso-position-vertical-relative:line" coordsize="70389,190">
                 <v:shape id="Shape 188" style="position:absolute;width:70389;height:0;left:0;top:0;" coordsize="7038975,0" path="m0,0l7038975,0">
@@ -295,15 +282,8 @@
     </w:p>
     <w:p>
       <w:pPr>
-        <w:spacing w:after="159" w:line="259" w:lineRule="auto"/>
+        <w:pStyle w:val="Heading1"/>
         <w:ind w:left="0" w:firstLine="0"/>
-        <w:jc w:val="left"/>
-      </w:pPr>
-    </w:p>
-    <w:p>
-      <w:pPr>
-        <w:pStyle w:val="Titolo1"/>
-        <w:ind w:left="-5"/>
         <w:rPr>
           <w:sz w:val="32"/>
           <w:szCs w:val="24"/>
@@ -314,13 +294,15 @@
           <w:sz w:val="32"/>
           <w:szCs w:val="24"/>
         </w:rPr>
-        <w:t xml:space="preserve">Implementazione </w:t>
-      </w:r>
-    </w:p>
-    <w:p>
-      <w:pPr>
-        <w:pStyle w:val="Titolo1"/>
+        <w:lastRenderedPageBreak/>
+        <w:t>Implementazione</w:t>
+      </w:r>
+    </w:p>
+    <w:p>
+      <w:pPr>
+        <w:pStyle w:val="Heading1"/>
         <w:ind w:left="-5"/>
+        <w:jc w:val="both"/>
         <w:rPr>
           <w:b w:val="0"/>
           <w:bCs/>
@@ -340,13 +322,6 @@
         </w:rPr>
         <w:t>elle prenotazioni di voli.</w:t>
       </w:r>
-      <w:r>
-        <w:rPr>
-          <w:b w:val="0"/>
-          <w:bCs/>
-        </w:rPr>
-        <w:t xml:space="preserve"> </w:t>
-      </w:r>
     </w:p>
     <w:p>
       <w:pPr>
@@ -367,250 +342,32 @@
         <w:t>20 destinazioni e tratte arbitrarie</w:t>
       </w:r>
       <w:r>
-        <w:t>, riempendo un</w:t>
-      </w:r>
-      <w:r>
-        <w:t xml:space="preserve"> grafo chiamato </w:t>
-      </w:r>
-      <w:proofErr w:type="spellStart"/>
+        <w:t xml:space="preserve">, riempendo </w:t>
+      </w:r>
+      <w:r>
+        <w:t xml:space="preserve">il grafo </w:t>
+      </w:r>
       <w:r>
         <w:rPr>
           <w:i/>
           <w:iCs/>
         </w:rPr>
-        <w:t>t_grf</w:t>
-      </w:r>
-      <w:proofErr w:type="spellEnd"/>
-      <w:r>
-        <w:t xml:space="preserve"> </w:t>
-      </w:r>
-      <w:r>
-        <w:t>i</w:t>
-      </w:r>
-      <w:r>
-        <w:t xml:space="preserve">n concomitanza con una </w:t>
-      </w:r>
-      <w:proofErr w:type="spellStart"/>
-      <w:r>
-        <w:t>struct</w:t>
-      </w:r>
-      <w:proofErr w:type="spellEnd"/>
-      <w:r>
-        <w:t xml:space="preserve"> </w:t>
-      </w:r>
-      <w:proofErr w:type="spellStart"/>
-      <w:r>
-        <w:rPr>
-          <w:i/>
-          <w:iCs/>
-        </w:rPr>
-        <w:t>t_arc</w:t>
-      </w:r>
-      <w:proofErr w:type="spellEnd"/>
-      <w:r>
-        <w:t xml:space="preserve"> per gli adiacenti</w:t>
-      </w:r>
-      <w:r>
-        <w:t xml:space="preserve">. </w:t>
-      </w:r>
-      <w:r>
-        <w:t>Un vertice</w:t>
-      </w:r>
-      <w:r>
-        <w:t xml:space="preserve"> di tale </w:t>
-      </w:r>
-      <w:r>
-        <w:t>grafo</w:t>
-      </w:r>
-      <w:r>
-        <w:t xml:space="preserve"> è dato da una </w:t>
-      </w:r>
-      <w:proofErr w:type="spellStart"/>
-      <w:r>
-        <w:t>struct</w:t>
-      </w:r>
-      <w:proofErr w:type="spellEnd"/>
-      <w:r>
-        <w:t xml:space="preserve"> contenente il </w:t>
-      </w:r>
-      <w:r>
-        <w:rPr>
-          <w:i/>
-          <w:iCs/>
-        </w:rPr>
-        <w:t>nome</w:t>
-      </w:r>
-      <w:r>
-        <w:t xml:space="preserve"> del</w:t>
-      </w:r>
-      <w:r>
-        <w:t xml:space="preserve">l’aeroporto, una variabile </w:t>
-      </w:r>
-      <w:r>
-        <w:rPr>
-          <w:i/>
-          <w:iCs/>
-        </w:rPr>
-        <w:t>popolarità</w:t>
-      </w:r>
-      <w:r>
-        <w:t xml:space="preserve"> usata nella ricerca della destinazione più gettonata, una variabile intera </w:t>
-      </w:r>
-      <w:proofErr w:type="spellStart"/>
-      <w:r>
-        <w:rPr>
-          <w:i/>
-          <w:iCs/>
-        </w:rPr>
-        <w:t>camminoMinimo</w:t>
-      </w:r>
-      <w:proofErr w:type="spellEnd"/>
-      <w:r>
-        <w:t xml:space="preserve"> usata</w:t>
-      </w:r>
-      <w:r>
-        <w:t xml:space="preserve"> nell’algoritmo di </w:t>
-      </w:r>
-      <w:proofErr w:type="spellStart"/>
-      <w:r>
-        <w:t>D</w:t>
-      </w:r>
-      <w:r>
-        <w:t>ijkstra</w:t>
-      </w:r>
-      <w:proofErr w:type="spellEnd"/>
-      <w:r>
-        <w:t xml:space="preserve"> per la memorizzazione del peso totale del cammino fino a un </w:t>
-      </w:r>
-      <w:r>
-        <w:t xml:space="preserve">dato </w:t>
-      </w:r>
-      <w:r>
-        <w:t>vertice</w:t>
-      </w:r>
-      <w:r>
-        <w:t>;</w:t>
-      </w:r>
-      <w:r>
-        <w:t xml:space="preserve"> un puntatore a </w:t>
-      </w:r>
-      <w:proofErr w:type="spellStart"/>
-      <w:r>
-        <w:rPr>
-          <w:i/>
-          <w:iCs/>
-        </w:rPr>
-        <w:t>t_grf</w:t>
-      </w:r>
-      <w:proofErr w:type="spellEnd"/>
-      <w:r>
-        <w:t xml:space="preserve"> per raggiungere gli altri vertici e un puntatore a </w:t>
-      </w:r>
-      <w:proofErr w:type="spellStart"/>
-      <w:r>
-        <w:rPr>
-          <w:i/>
-          <w:iCs/>
-        </w:rPr>
-        <w:t>t_arc</w:t>
-      </w:r>
-      <w:proofErr w:type="spellEnd"/>
-      <w:r>
-        <w:t xml:space="preserve"> per raggiungere gli adiacenti di un vertice</w:t>
-      </w:r>
-      <w:r>
-        <w:t>;</w:t>
-      </w:r>
-      <w:r>
-        <w:t xml:space="preserve"> infine un puntatore a </w:t>
-      </w:r>
-      <w:proofErr w:type="spellStart"/>
-      <w:r>
-        <w:t>t_grf</w:t>
-      </w:r>
-      <w:proofErr w:type="spellEnd"/>
-      <w:r>
-        <w:t xml:space="preserve"> chiamato </w:t>
-      </w:r>
-      <w:proofErr w:type="spellStart"/>
-      <w:r>
-        <w:rPr>
-          <w:i/>
-          <w:iCs/>
-        </w:rPr>
-        <w:t>prev</w:t>
-      </w:r>
-      <w:proofErr w:type="spellEnd"/>
-      <w:r>
-        <w:t xml:space="preserve"> usato </w:t>
-      </w:r>
-      <w:r>
-        <w:t>nell’algoritmo di</w:t>
-      </w:r>
-      <w:r>
-        <w:t xml:space="preserve"> </w:t>
-      </w:r>
-      <w:proofErr w:type="spellStart"/>
-      <w:r>
-        <w:t>D</w:t>
-      </w:r>
-      <w:r>
-        <w:t>ijkstra</w:t>
-      </w:r>
-      <w:proofErr w:type="spellEnd"/>
-      <w:r>
-        <w:t xml:space="preserve"> per puntare al vertice che precede nel cammino minimo. </w:t>
-      </w:r>
-      <w:proofErr w:type="gramStart"/>
-      <w:r>
-        <w:t>Inoltre</w:t>
-      </w:r>
-      <w:proofErr w:type="gramEnd"/>
-      <w:r>
-        <w:t xml:space="preserve"> nella </w:t>
-      </w:r>
-      <w:proofErr w:type="spellStart"/>
-      <w:r>
-        <w:t>struct</w:t>
-      </w:r>
-      <w:proofErr w:type="spellEnd"/>
-      <w:r>
-        <w:t xml:space="preserve"> </w:t>
-      </w:r>
-      <w:proofErr w:type="spellStart"/>
-      <w:r>
-        <w:rPr>
-          <w:i/>
-          <w:iCs/>
-        </w:rPr>
-        <w:t>t_arc</w:t>
-      </w:r>
-      <w:proofErr w:type="spellEnd"/>
-      <w:r>
-        <w:t xml:space="preserve"> sono presenti i pesi </w:t>
-      </w:r>
-      <w:r>
-        <w:rPr>
-          <w:i/>
-          <w:iCs/>
-        </w:rPr>
-        <w:t>prezzo</w:t>
-      </w:r>
-      <w:r>
-        <w:t xml:space="preserve"> e </w:t>
-      </w:r>
-      <w:r>
-        <w:rPr>
-          <w:i/>
-          <w:iCs/>
-        </w:rPr>
-        <w:t>durata</w:t>
-      </w:r>
-      <w:r>
-        <w:t xml:space="preserve"> utili per la memorizzazione di informazione per i voli.</w:t>
-      </w:r>
-      <w:r>
-        <w:t xml:space="preserve"> Viene inoltre popolato l’abr contenente gli utenti con 3 admin e 3 clienti.</w:t>
+        <w:t>voli</w:t>
+      </w:r>
+      <w:r>
+        <w:t>.</w:t>
+      </w:r>
+      <w:r>
+        <w:t xml:space="preserve"> Viene inoltre popolato l’abr contenente gli utenti con 3 admin e 3 clienti</w:t>
+      </w:r>
+      <w:r>
+        <w:t xml:space="preserve"> e a quest’ultimi vengono inizializzate alcune prenotazioni</w:t>
+      </w:r>
+      <w:r>
+        <w:t xml:space="preserve"> di voli</w:t>
+      </w:r>
+      <w:r>
+        <w:t>.</w:t>
       </w:r>
     </w:p>
     <w:p>
@@ -624,18 +381,14 @@
         <w:rPr>
           <w:b/>
         </w:rPr>
-        <w:t xml:space="preserve">disponibilità dei voli non sia vincolata a date </w:t>
-      </w:r>
-      <w:proofErr w:type="spellStart"/>
-      <w:proofErr w:type="gramStart"/>
-      <w:r>
-        <w:rPr>
-          <w:b/>
-        </w:rPr>
-        <w:t>ne</w:t>
-      </w:r>
-      <w:proofErr w:type="spellEnd"/>
-      <w:proofErr w:type="gramEnd"/>
+        <w:t>disponibilità dei voli non sia vincolata a date n</w:t>
+      </w:r>
+      <w:r>
+        <w:rPr>
+          <w:b/>
+        </w:rPr>
+        <w:t>è</w:t>
+      </w:r>
       <w:r>
         <w:rPr>
           <w:b/>
@@ -645,23 +398,7 @@
     </w:p>
     <w:p>
       <w:r>
-        <w:t>Successivamente, un ciclo do-</w:t>
-      </w:r>
-      <w:proofErr w:type="spellStart"/>
-      <w:r>
-        <w:t>while</w:t>
-      </w:r>
-      <w:proofErr w:type="spellEnd"/>
-      <w:r>
-        <w:t xml:space="preserve"> stampa un menu </w:t>
-      </w:r>
-      <w:proofErr w:type="spellStart"/>
-      <w:r>
-        <w:t>finchè</w:t>
-      </w:r>
-      <w:proofErr w:type="spellEnd"/>
-      <w:r>
-        <w:t xml:space="preserve"> non si inserisce un input d’uscita</w:t>
+        <w:t>Successivamente, un ciclo do-while stampa un menu finchè non si inserisce un input d’uscita</w:t>
       </w:r>
       <w:r>
         <w:t xml:space="preserve"> (4) con successiva richiesta di conferma di chiusura del programma</w:t>
@@ -691,14 +428,7 @@
         <w:rPr>
           <w:b/>
         </w:rPr>
-        <w:t xml:space="preserve">Effettua nuova </w:t>
-      </w:r>
-      <w:proofErr w:type="gramStart"/>
-      <w:r>
-        <w:rPr>
-          <w:b/>
-        </w:rPr>
-        <w:t xml:space="preserve">registrazione </w:t>
+        <w:t xml:space="preserve">Effettua nuova registrazione </w:t>
       </w:r>
       <w:r>
         <w:rPr>
@@ -706,17 +436,11 @@
         </w:rPr>
         <w:t>,</w:t>
       </w:r>
-      <w:proofErr w:type="gramEnd"/>
       <w:r>
         <w:t xml:space="preserve"> </w:t>
       </w:r>
       <w:r>
-        <w:t xml:space="preserve">permette la registrazione di un nuovo cliente  nel sistema. Si inserisce un nome utente e una password rispettando il fatto che </w:t>
-      </w:r>
-      <w:bookmarkStart w:id="0" w:name="_GoBack"/>
-      <w:bookmarkEnd w:id="0"/>
-      <w:r>
-        <w:t xml:space="preserve">queste ultime non possono contenere spazi e la loro lunghezza non deve superare i 20 caratteri. </w:t>
+        <w:t xml:space="preserve">permette la registrazione di un nuovo cliente  nel sistema. Si inserisce un nome utente e una password rispettando il fatto che queste ultime non possono contenere spazi e la loro lunghezza non deve superare i 20 caratteri. </w:t>
       </w:r>
       <w:r>
         <w:rPr>
@@ -726,15 +450,7 @@
         <w:t>Gli input sono case-sensitive</w:t>
       </w:r>
       <w:r>
-        <w:t xml:space="preserve">. </w:t>
-      </w:r>
-      <w:proofErr w:type="gramStart"/>
-      <w:r>
-        <w:t>E’</w:t>
-      </w:r>
-      <w:proofErr w:type="gramEnd"/>
-      <w:r>
-        <w:t xml:space="preserve"> possibile registrarsi come clienti ma non come admin (si veda scelta 3 per la visualizzazione delle credenziali per un admin)</w:t>
+        <w:t>. E’ possibile registrarsi come clienti ma non come admin (si veda scelta 3 per la visualizzazione delle credenziali per un admin)</w:t>
       </w:r>
       <w:r>
         <w:t xml:space="preserve"> </w:t>
@@ -753,21 +469,10 @@
         <w:rPr>
           <w:b/>
         </w:rPr>
-        <w:t xml:space="preserve">Termina </w:t>
-      </w:r>
-      <w:proofErr w:type="gramStart"/>
-      <w:r>
-        <w:rPr>
-          <w:b/>
-        </w:rPr>
-        <w:t xml:space="preserve">programma,  </w:t>
-      </w:r>
-      <w:r>
-        <w:t>permette</w:t>
-      </w:r>
-      <w:proofErr w:type="gramEnd"/>
-      <w:r>
-        <w:t xml:space="preserve"> di terminare il programma</w:t>
+        <w:t xml:space="preserve">Termina programma,  </w:t>
+      </w:r>
+      <w:r>
+        <w:t>permette di terminare il programma</w:t>
       </w:r>
     </w:p>
     <w:p>
@@ -783,21 +488,10 @@
         <w:rPr>
           <w:b/>
         </w:rPr>
-        <w:t xml:space="preserve">Visualizza </w:t>
-      </w:r>
-      <w:proofErr w:type="gramStart"/>
-      <w:r>
-        <w:rPr>
-          <w:b/>
-        </w:rPr>
-        <w:t xml:space="preserve">utenti,  </w:t>
-      </w:r>
-      <w:r>
-        <w:t>permette</w:t>
-      </w:r>
-      <w:proofErr w:type="gramEnd"/>
-      <w:r>
-        <w:t xml:space="preserve"> di visualizzare gli utenti registrati</w:t>
+        <w:t xml:space="preserve">Visualizza utenti,  </w:t>
+      </w:r>
+      <w:r>
+        <w:t>permette di visualizzare gli utenti registrati</w:t>
       </w:r>
     </w:p>
     <w:p>
@@ -830,50 +524,30 @@
       <w:r>
         <w:t xml:space="preserve">, implementata dalla funzione </w:t>
       </w:r>
-      <w:proofErr w:type="spellStart"/>
       <w:r>
         <w:rPr>
           <w:b/>
           <w:i/>
           <w:color w:val="2F5496"/>
         </w:rPr>
-        <w:t>eseguiAccesso</w:t>
-      </w:r>
-      <w:proofErr w:type="spellEnd"/>
+        <w:t xml:space="preserve">eseguiAccesso </w:t>
+      </w:r>
+      <w:r>
+        <w:rPr>
+          <w:bCs/>
+          <w:iCs/>
+          <w:color w:val="000000" w:themeColor="text1"/>
+        </w:rPr>
+        <w:t>e</w:t>
+      </w:r>
       <w:r>
         <w:rPr>
           <w:b/>
           <w:i/>
           <w:color w:val="2F5496"/>
         </w:rPr>
-        <w:t xml:space="preserve"> </w:t>
-      </w:r>
-      <w:r>
-        <w:rPr>
-          <w:bCs/>
-          <w:iCs/>
-          <w:color w:val="000000" w:themeColor="text1"/>
-        </w:rPr>
-        <w:t>e</w:t>
-      </w:r>
-      <w:r>
-        <w:rPr>
-          <w:b/>
-          <w:i/>
-          <w:color w:val="2F5496"/>
-        </w:rPr>
-        <w:t xml:space="preserve"> </w:t>
-      </w:r>
-      <w:proofErr w:type="spellStart"/>
-      <w:r>
-        <w:rPr>
-          <w:b/>
-          <w:i/>
-          <w:color w:val="2F5496"/>
-        </w:rPr>
-        <w:t>gestisciUtente</w:t>
-      </w:r>
-      <w:proofErr w:type="spellEnd"/>
+        <w:t xml:space="preserve"> gestisciUtente</w:t>
+      </w:r>
       <w:r>
         <w:t>.</w:t>
       </w:r>
@@ -886,7 +560,6 @@
           <w:color w:val="000000" w:themeColor="text1"/>
         </w:rPr>
       </w:pPr>
-      <w:proofErr w:type="spellStart"/>
       <w:r>
         <w:rPr>
           <w:b/>
@@ -897,7 +570,6 @@
         </w:rPr>
         <w:t>eseguiAccesso</w:t>
       </w:r>
-      <w:proofErr w:type="spellEnd"/>
       <w:r>
         <w:rPr>
           <w:b/>
@@ -923,7 +595,6 @@
           <w:color w:val="000000" w:themeColor="text1"/>
         </w:rPr>
       </w:pPr>
-      <w:proofErr w:type="spellStart"/>
       <w:r>
         <w:rPr>
           <w:b/>
@@ -932,31 +603,13 @@
           <w:iCs/>
           <w:color w:val="2F5496" w:themeColor="accent1" w:themeShade="BF"/>
         </w:rPr>
-        <w:t>gestisciUtente</w:t>
-      </w:r>
-      <w:proofErr w:type="spellEnd"/>
-      <w:r>
-        <w:rPr>
-          <w:b/>
-          <w:bCs/>
-          <w:i/>
-          <w:iCs/>
-          <w:color w:val="2F5496" w:themeColor="accent1" w:themeShade="BF"/>
-        </w:rPr>
-        <w:t xml:space="preserve"> </w:t>
-      </w:r>
-      <w:r>
-        <w:rPr>
-          <w:color w:val="000000" w:themeColor="text1"/>
-        </w:rPr>
-        <w:t xml:space="preserve">mostrerà la schermata menù del cliente o dell’admin in base all’esisto della funzione </w:t>
-      </w:r>
-      <w:proofErr w:type="spellStart"/>
-      <w:r>
-        <w:rPr>
-          <w:color w:val="000000" w:themeColor="text1"/>
-        </w:rPr>
-        <w:t>esegu</w:t>
+        <w:t xml:space="preserve">gestisciUtente </w:t>
+      </w:r>
+      <w:r>
+        <w:rPr>
+          <w:color w:val="000000" w:themeColor="text1"/>
+        </w:rPr>
+        <w:t>mostrerà la schermata menù del cliente o dell’admin in base all’esisto della funzione esegu</w:t>
       </w:r>
       <w:r>
         <w:rPr>
@@ -970,7 +623,6 @@
         </w:rPr>
         <w:t>Accesso</w:t>
       </w:r>
-      <w:proofErr w:type="spellEnd"/>
     </w:p>
     <w:p>
       <w:pPr>
@@ -984,7 +636,6 @@
         <w:rPr>
           <w:color w:val="000000" w:themeColor="text1"/>
         </w:rPr>
-        <w:lastRenderedPageBreak/>
         <w:t>Da qui distingueremo i 2 casi</w:t>
       </w:r>
       <w:r>
@@ -1002,7 +653,52 @@
     </w:p>
     <w:p>
       <w:pPr>
-        <w:pStyle w:val="Paragrafoelenco"/>
+        <w:spacing w:after="53"/>
+        <w:ind w:left="705" w:firstLine="0"/>
+        <w:rPr>
+          <w:color w:val="000000" w:themeColor="text1"/>
+        </w:rPr>
+      </w:pPr>
+    </w:p>
+    <w:p>
+      <w:pPr>
+        <w:spacing w:after="53"/>
+        <w:ind w:left="705" w:firstLine="0"/>
+        <w:rPr>
+          <w:color w:val="000000" w:themeColor="text1"/>
+        </w:rPr>
+      </w:pPr>
+    </w:p>
+    <w:p>
+      <w:pPr>
+        <w:spacing w:after="53"/>
+        <w:ind w:left="705" w:firstLine="0"/>
+        <w:rPr>
+          <w:color w:val="000000" w:themeColor="text1"/>
+        </w:rPr>
+      </w:pPr>
+    </w:p>
+    <w:p>
+      <w:pPr>
+        <w:spacing w:after="53"/>
+        <w:ind w:left="705" w:firstLine="0"/>
+        <w:rPr>
+          <w:color w:val="000000" w:themeColor="text1"/>
+        </w:rPr>
+      </w:pPr>
+    </w:p>
+    <w:p>
+      <w:pPr>
+        <w:spacing w:after="53"/>
+        <w:ind w:left="705" w:firstLine="0"/>
+        <w:rPr>
+          <w:color w:val="000000" w:themeColor="text1"/>
+        </w:rPr>
+      </w:pPr>
+    </w:p>
+    <w:p>
+      <w:pPr>
+        <w:pStyle w:val="ListParagraph"/>
         <w:numPr>
           <w:ilvl w:val="0"/>
           <w:numId w:val="4"/>
@@ -1021,55 +717,14 @@
           <w:iCs/>
           <w:color w:val="000000" w:themeColor="text1"/>
         </w:rPr>
+        <w:lastRenderedPageBreak/>
         <w:t xml:space="preserve">Menù cliente: </w:t>
       </w:r>
       <w:r>
         <w:rPr>
           <w:color w:val="000000" w:themeColor="text1"/>
         </w:rPr>
-        <w:t xml:space="preserve">da qui un ciclo do </w:t>
-      </w:r>
-      <w:proofErr w:type="spellStart"/>
-      <w:r>
-        <w:rPr>
-          <w:color w:val="000000" w:themeColor="text1"/>
-        </w:rPr>
-        <w:t>while</w:t>
-      </w:r>
-      <w:proofErr w:type="spellEnd"/>
-      <w:r>
-        <w:rPr>
-          <w:color w:val="000000" w:themeColor="text1"/>
-        </w:rPr>
-        <w:t xml:space="preserve"> stampa un menu </w:t>
-      </w:r>
-      <w:proofErr w:type="spellStart"/>
-      <w:r>
-        <w:rPr>
-          <w:color w:val="000000" w:themeColor="text1"/>
-        </w:rPr>
-        <w:t>finchè</w:t>
-      </w:r>
-      <w:proofErr w:type="spellEnd"/>
-      <w:r>
-        <w:rPr>
-          <w:color w:val="000000" w:themeColor="text1"/>
-        </w:rPr>
-        <w:t xml:space="preserve"> non si inserisce un input di </w:t>
-      </w:r>
-      <w:proofErr w:type="gramStart"/>
-      <w:r>
-        <w:rPr>
-          <w:color w:val="000000" w:themeColor="text1"/>
-        </w:rPr>
-        <w:t>uscita(</w:t>
-      </w:r>
-      <w:proofErr w:type="gramEnd"/>
-      <w:r>
-        <w:rPr>
-          <w:color w:val="000000" w:themeColor="text1"/>
-        </w:rPr>
-        <w:t>4). Il</w:t>
+        <w:t>da qui un ciclo do while stampa un menu finchè non si inserisce un input di uscita(4). Il</w:t>
       </w:r>
       <w:r>
         <w:rPr>
@@ -1092,7 +747,7 @@
     </w:p>
     <w:p>
       <w:pPr>
-        <w:pStyle w:val="Paragrafoelenco"/>
+        <w:pStyle w:val="ListParagraph"/>
         <w:spacing w:after="53"/>
         <w:ind w:left="360" w:firstLine="0"/>
         <w:rPr>
@@ -1102,7 +757,7 @@
     </w:p>
     <w:p>
       <w:pPr>
-        <w:pStyle w:val="Paragrafoelenco"/>
+        <w:pStyle w:val="ListParagraph"/>
         <w:numPr>
           <w:ilvl w:val="0"/>
           <w:numId w:val="5"/>
@@ -1135,14 +790,7 @@
         <w:rPr>
           <w:color w:val="000000" w:themeColor="text1"/>
         </w:rPr>
-        <w:t xml:space="preserve">dalla quale è </w:t>
-      </w:r>
-      <w:proofErr w:type="gramStart"/>
-      <w:r>
-        <w:rPr>
-          <w:color w:val="000000" w:themeColor="text1"/>
-        </w:rPr>
-        <w:t xml:space="preserve">possibile </w:t>
+        <w:t xml:space="preserve">dalla quale è possibile </w:t>
       </w:r>
       <w:r>
         <w:rPr>
@@ -1150,11 +798,10 @@
         </w:rPr>
         <w:t>:</w:t>
       </w:r>
-      <w:proofErr w:type="gramEnd"/>
-    </w:p>
-    <w:p>
-      <w:pPr>
-        <w:pStyle w:val="Paragrafoelenco"/>
+    </w:p>
+    <w:p>
+      <w:pPr>
+        <w:pStyle w:val="ListParagraph"/>
         <w:numPr>
           <w:ilvl w:val="0"/>
           <w:numId w:val="13"/>
@@ -1177,7 +824,7 @@
     </w:p>
     <w:p>
       <w:pPr>
-        <w:pStyle w:val="Paragrafoelenco"/>
+        <w:pStyle w:val="ListParagraph"/>
         <w:spacing w:after="53"/>
         <w:ind w:left="1416" w:firstLine="0"/>
         <w:rPr>
@@ -1195,14 +842,12 @@
       <w:r>
         <w:rPr>
           <w:color w:val="000000" w:themeColor="text1"/>
-          <w:u w:val="single"/>
         </w:rPr>
         <w:t>S</w:t>
       </w:r>
       <w:r>
         <w:rPr>
           <w:color w:val="000000" w:themeColor="text1"/>
-          <w:u w:val="single"/>
         </w:rPr>
         <w:t>i</w:t>
       </w:r>
@@ -1210,35 +855,7 @@
         <w:rPr>
           <w:color w:val="000000" w:themeColor="text1"/>
         </w:rPr>
-        <w:t xml:space="preserve"> inserisce un aeroporto di partenza e uno di destinazione, dopo di che si effettua una </w:t>
-      </w:r>
-      <w:proofErr w:type="spellStart"/>
-      <w:r>
-        <w:rPr>
-          <w:color w:val="000000" w:themeColor="text1"/>
-        </w:rPr>
-        <w:t>breadth</w:t>
-      </w:r>
-      <w:proofErr w:type="spellEnd"/>
-      <w:r>
-        <w:rPr>
-          <w:color w:val="000000" w:themeColor="text1"/>
-        </w:rPr>
-        <w:t xml:space="preserve"> first </w:t>
-      </w:r>
-      <w:proofErr w:type="spellStart"/>
-      <w:r>
-        <w:rPr>
-          <w:color w:val="000000" w:themeColor="text1"/>
-        </w:rPr>
-        <w:t>search</w:t>
-      </w:r>
-      <w:proofErr w:type="spellEnd"/>
-      <w:r>
-        <w:rPr>
-          <w:color w:val="000000" w:themeColor="text1"/>
-        </w:rPr>
-        <w:t xml:space="preserve"> per controllare che l'aeroporto di destinazione sia raggiungibile da quello di partenza</w:t>
+        <w:t xml:space="preserve"> inserisce un aeroporto di partenza e uno di destinazione, dopo di che si effettua una breadth first search per controllare che l'aeroporto di destinazione sia raggiungibile da quello di partenza</w:t>
       </w:r>
       <w:r>
         <w:rPr>
@@ -1250,16 +867,38 @@
         <w:rPr>
           <w:color w:val="000000" w:themeColor="text1"/>
         </w:rPr>
-        <w:t xml:space="preserve"> che verrà trovata con l’applicazione dell’algoritmo di </w:t>
-      </w:r>
-      <w:proofErr w:type="spellStart"/>
-      <w:r>
-        <w:rPr>
-          <w:color w:val="000000" w:themeColor="text1"/>
-        </w:rPr>
-        <w:t>Dijkstra</w:t>
-      </w:r>
-      <w:proofErr w:type="spellEnd"/>
+        <w:t xml:space="preserve"> che verrà trovata con l’applicazione dell’algoritmo di Dijkstra;</w:t>
+      </w:r>
+      <w:r>
+        <w:rPr>
+          <w:color w:val="000000" w:themeColor="text1"/>
+        </w:rPr>
+        <w:t xml:space="preserve"> verr</w:t>
+      </w:r>
+      <w:r>
+        <w:rPr>
+          <w:color w:val="000000" w:themeColor="text1"/>
+        </w:rPr>
+        <w:t>à</w:t>
+      </w:r>
+      <w:r>
+        <w:rPr>
+          <w:color w:val="000000" w:themeColor="text1"/>
+        </w:rPr>
+        <w:t xml:space="preserve"> stampata la tratta desiderata e si chiederà se si vuole applicare uno sconto per l’acquisto. Dopo avere o non avere applicato uno sconto, si </w:t>
+      </w:r>
+      <w:r>
+        <w:rPr>
+          <w:color w:val="000000" w:themeColor="text1"/>
+        </w:rPr>
+        <w:t xml:space="preserve">richiederà la </w:t>
+      </w:r>
+      <w:r>
+        <w:rPr>
+          <w:color w:val="000000" w:themeColor="text1"/>
+        </w:rPr>
+        <w:t>conferma di prenotazione al cliente</w:t>
+      </w:r>
       <w:r>
         <w:rPr>
           <w:color w:val="000000" w:themeColor="text1"/>
@@ -1270,59 +909,7 @@
         <w:rPr>
           <w:color w:val="000000" w:themeColor="text1"/>
         </w:rPr>
-        <w:t xml:space="preserve"> verr</w:t>
-      </w:r>
-      <w:r>
-        <w:rPr>
-          <w:color w:val="000000" w:themeColor="text1"/>
-        </w:rPr>
-        <w:t>à</w:t>
-      </w:r>
-      <w:r>
-        <w:rPr>
-          <w:color w:val="000000" w:themeColor="text1"/>
-        </w:rPr>
-        <w:t xml:space="preserve"> stampata la tratta desiderata e si chiederà se si vuole applicare uno sconto per l’acquisto. Dopo avere o non avere applicato uno sconto, si </w:t>
-      </w:r>
-      <w:r>
-        <w:rPr>
-          <w:color w:val="000000" w:themeColor="text1"/>
-        </w:rPr>
-        <w:t xml:space="preserve">richiederà la </w:t>
-      </w:r>
-      <w:r>
-        <w:rPr>
-          <w:color w:val="000000" w:themeColor="text1"/>
-        </w:rPr>
-        <w:t xml:space="preserve">conferma di prenotazione al </w:t>
-      </w:r>
-      <w:proofErr w:type="spellStart"/>
-      <w:proofErr w:type="gramStart"/>
-      <w:r>
-        <w:rPr>
-          <w:color w:val="000000" w:themeColor="text1"/>
-        </w:rPr>
-        <w:t>cliente</w:t>
-      </w:r>
-      <w:r>
-        <w:rPr>
-          <w:color w:val="000000" w:themeColor="text1"/>
-        </w:rPr>
-        <w:t>;</w:t>
-      </w:r>
-      <w:r>
-        <w:rPr>
-          <w:color w:val="000000" w:themeColor="text1"/>
-        </w:rPr>
-        <w:t>In</w:t>
-      </w:r>
-      <w:proofErr w:type="spellEnd"/>
-      <w:proofErr w:type="gramEnd"/>
-      <w:r>
-        <w:rPr>
-          <w:color w:val="000000" w:themeColor="text1"/>
-        </w:rPr>
-        <w:t xml:space="preserve"> seguito alla conferma,</w:t>
+        <w:t>In seguito alla conferma,</w:t>
       </w:r>
       <w:r>
         <w:rPr>
@@ -1334,54 +921,12 @@
         <w:rPr>
           <w:color w:val="000000" w:themeColor="text1"/>
         </w:rPr>
-        <w:t xml:space="preserve"> inserita nella lista delle prenotazioni all’interno del campo </w:t>
-      </w:r>
-      <w:proofErr w:type="spellStart"/>
-      <w:r>
-        <w:rPr>
-          <w:color w:val="000000" w:themeColor="text1"/>
-        </w:rPr>
-        <w:t>t_utente</w:t>
-      </w:r>
-      <w:proofErr w:type="spellEnd"/>
-      <w:r>
-        <w:rPr>
-          <w:color w:val="000000" w:themeColor="text1"/>
-        </w:rPr>
-        <w:t xml:space="preserve"> del nodo </w:t>
-      </w:r>
-      <w:proofErr w:type="spellStart"/>
-      <w:r>
-        <w:rPr>
-          <w:color w:val="000000" w:themeColor="text1"/>
-        </w:rPr>
-        <w:t>utenteCorrente</w:t>
-      </w:r>
-      <w:proofErr w:type="spellEnd"/>
-      <w:r>
-        <w:rPr>
-          <w:color w:val="000000" w:themeColor="text1"/>
-        </w:rPr>
-        <w:t xml:space="preserve">, le cui informazioni andranno inserite nei vari campi della struttura </w:t>
-      </w:r>
-      <w:proofErr w:type="spellStart"/>
-      <w:r>
-        <w:rPr>
-          <w:color w:val="000000" w:themeColor="text1"/>
-        </w:rPr>
-        <w:t>t_prenotazione</w:t>
-      </w:r>
-      <w:proofErr w:type="spellEnd"/>
-      <w:r>
-        <w:rPr>
-          <w:color w:val="000000" w:themeColor="text1"/>
-        </w:rPr>
-        <w:t>, prezzo, tempo e scali</w:t>
-      </w:r>
-    </w:p>
-    <w:p>
-      <w:pPr>
-        <w:pStyle w:val="Paragrafoelenco"/>
+        <w:t xml:space="preserve"> inserita nella lista delle prenotazioni all’interno del campo t_utente del nodo utenteCorrente, le cui informazioni andranno inserite nei vari campi della struttura t_prenotazione, prezzo, tempo e scali</w:t>
+      </w:r>
+    </w:p>
+    <w:p>
+      <w:pPr>
+        <w:pStyle w:val="ListParagraph"/>
         <w:numPr>
           <w:ilvl w:val="0"/>
           <w:numId w:val="18"/>
@@ -1404,7 +949,7 @@
     </w:p>
     <w:p>
       <w:pPr>
-        <w:pStyle w:val="Paragrafoelenco"/>
+        <w:pStyle w:val="ListParagraph"/>
         <w:spacing w:after="53"/>
         <w:ind w:left="1425" w:firstLine="0"/>
         <w:rPr>
@@ -1486,7 +1031,7 @@
     </w:p>
     <w:p>
       <w:pPr>
-        <w:pStyle w:val="Paragrafoelenco"/>
+        <w:pStyle w:val="ListParagraph"/>
         <w:numPr>
           <w:ilvl w:val="0"/>
           <w:numId w:val="7"/>
@@ -1524,7 +1069,7 @@
     </w:p>
     <w:p>
       <w:pPr>
-        <w:pStyle w:val="Paragrafoelenco"/>
+        <w:pStyle w:val="ListParagraph"/>
         <w:numPr>
           <w:ilvl w:val="0"/>
           <w:numId w:val="6"/>
@@ -1563,7 +1108,7 @@
     </w:p>
     <w:p>
       <w:pPr>
-        <w:pStyle w:val="Paragrafoelenco"/>
+        <w:pStyle w:val="ListParagraph"/>
         <w:numPr>
           <w:ilvl w:val="0"/>
           <w:numId w:val="5"/>
@@ -1585,7 +1130,7 @@
     </w:p>
     <w:p>
       <w:pPr>
-        <w:pStyle w:val="Paragrafoelenco"/>
+        <w:pStyle w:val="ListParagraph"/>
         <w:spacing w:after="53"/>
         <w:ind w:firstLine="0"/>
         <w:rPr>
@@ -1609,20 +1154,7 @@
     </w:p>
     <w:p>
       <w:pPr>
-        <w:pStyle w:val="Paragrafoelenco"/>
-        <w:spacing w:after="53"/>
-        <w:ind w:firstLine="0"/>
-        <w:rPr>
-          <w:i/>
-          <w:iCs/>
-          <w:color w:val="000000" w:themeColor="text1"/>
-          <w:u w:val="single"/>
-        </w:rPr>
-      </w:pPr>
-    </w:p>
-    <w:p>
-      <w:pPr>
-        <w:pStyle w:val="Paragrafoelenco"/>
+        <w:pStyle w:val="ListParagraph"/>
         <w:numPr>
           <w:ilvl w:val="0"/>
           <w:numId w:val="5"/>
@@ -1656,7 +1188,7 @@
     </w:p>
     <w:p>
       <w:pPr>
-        <w:pStyle w:val="Paragrafoelenco"/>
+        <w:pStyle w:val="ListParagraph"/>
         <w:numPr>
           <w:ilvl w:val="0"/>
           <w:numId w:val="14"/>
@@ -1695,7 +1227,7 @@
     </w:p>
     <w:p>
       <w:pPr>
-        <w:pStyle w:val="Paragrafoelenco"/>
+        <w:pStyle w:val="ListParagraph"/>
         <w:spacing w:after="53"/>
         <w:ind w:left="1416" w:firstLine="0"/>
         <w:rPr>
@@ -1711,17 +1243,7 @@
     </w:p>
     <w:p>
       <w:pPr>
-        <w:pStyle w:val="Paragrafoelenco"/>
-        <w:spacing w:after="53"/>
-        <w:ind w:left="1416" w:firstLine="0"/>
-        <w:rPr>
-          <w:color w:val="000000" w:themeColor="text1"/>
-        </w:rPr>
-      </w:pPr>
-    </w:p>
-    <w:p>
-      <w:pPr>
-        <w:pStyle w:val="Paragrafoelenco"/>
+        <w:pStyle w:val="ListParagraph"/>
         <w:numPr>
           <w:ilvl w:val="0"/>
           <w:numId w:val="15"/>
@@ -1744,25 +1266,44 @@
     </w:p>
     <w:p>
       <w:pPr>
-        <w:pStyle w:val="Paragrafoelenco"/>
+        <w:pStyle w:val="ListParagraph"/>
         <w:spacing w:after="53"/>
         <w:ind w:left="1416" w:firstLine="0"/>
         <w:rPr>
           <w:color w:val="000000" w:themeColor="text1"/>
+        </w:rPr>
+      </w:pPr>
+      <w:r>
+        <w:rPr>
+          <w:color w:val="000000" w:themeColor="text1"/>
+        </w:rPr>
+        <w:t>Da qui è possibile visionare i tickets disponibili (punti convertiti in buoni sconto)</w:t>
+      </w:r>
+    </w:p>
+    <w:p>
+      <w:pPr>
+        <w:pStyle w:val="ListParagraph"/>
+        <w:spacing w:after="53"/>
+        <w:ind w:left="1416" w:firstLine="0"/>
+        <w:rPr>
+          <w:color w:val="000000" w:themeColor="text1"/>
+        </w:rPr>
+      </w:pPr>
+    </w:p>
+    <w:p>
+      <w:pPr>
+        <w:pStyle w:val="ListParagraph"/>
+        <w:spacing w:after="53"/>
+        <w:ind w:left="1416" w:firstLine="0"/>
+        <w:rPr>
+          <w:color w:val="000000" w:themeColor="text1"/>
           <w:u w:val="single"/>
         </w:rPr>
       </w:pPr>
-      <w:r>
-        <w:rPr>
-          <w:color w:val="000000" w:themeColor="text1"/>
-        </w:rPr>
-        <w:lastRenderedPageBreak/>
-        <w:t>Da qui è possibile visionare i tickets disponibili (punti convertiti in buoni sconto)</w:t>
-      </w:r>
-    </w:p>
-    <w:p>
-      <w:pPr>
-        <w:pStyle w:val="Paragrafoelenco"/>
+    </w:p>
+    <w:p>
+      <w:pPr>
+        <w:pStyle w:val="ListParagraph"/>
         <w:numPr>
           <w:ilvl w:val="0"/>
           <w:numId w:val="16"/>
@@ -1780,12 +1321,13 @@
           <w:bCs/>
           <w:color w:val="2F5496" w:themeColor="accent1" w:themeShade="BF"/>
         </w:rPr>
+        <w:lastRenderedPageBreak/>
         <w:t>Convertire punti in tickets</w:t>
       </w:r>
     </w:p>
     <w:p>
       <w:pPr>
-        <w:pStyle w:val="Paragrafoelenco"/>
+        <w:pStyle w:val="ListParagraph"/>
         <w:spacing w:after="53"/>
         <w:ind w:left="1416" w:firstLine="0"/>
         <w:rPr>
@@ -1801,7 +1343,7 @@
     </w:p>
     <w:p>
       <w:pPr>
-        <w:pStyle w:val="Paragrafoelenco"/>
+        <w:pStyle w:val="ListParagraph"/>
         <w:spacing w:after="53"/>
         <w:ind w:left="1416" w:firstLine="0"/>
         <w:rPr>
@@ -1817,7 +1359,7 @@
     </w:p>
     <w:p>
       <w:pPr>
-        <w:pStyle w:val="Paragrafoelenco"/>
+        <w:pStyle w:val="ListParagraph"/>
         <w:spacing w:after="53"/>
         <w:ind w:left="1416" w:firstLine="0"/>
         <w:rPr>
@@ -1833,7 +1375,7 @@
     </w:p>
     <w:p>
       <w:pPr>
-        <w:pStyle w:val="Paragrafoelenco"/>
+        <w:pStyle w:val="ListParagraph"/>
         <w:spacing w:after="53"/>
         <w:ind w:left="1416" w:firstLine="0"/>
         <w:rPr>
@@ -1849,7 +1391,7 @@
     </w:p>
     <w:p>
       <w:pPr>
-        <w:pStyle w:val="Paragrafoelenco"/>
+        <w:pStyle w:val="ListParagraph"/>
         <w:spacing w:after="53"/>
         <w:ind w:left="1416" w:firstLine="0"/>
         <w:rPr>
@@ -1865,7 +1407,7 @@
     </w:p>
     <w:p>
       <w:pPr>
-        <w:pStyle w:val="Paragrafoelenco"/>
+        <w:pStyle w:val="ListParagraph"/>
         <w:numPr>
           <w:ilvl w:val="0"/>
           <w:numId w:val="17"/>
@@ -1926,7 +1468,7 @@
     </w:p>
     <w:p>
       <w:pPr>
-        <w:pStyle w:val="Paragrafoelenco"/>
+        <w:pStyle w:val="ListParagraph"/>
         <w:numPr>
           <w:ilvl w:val="0"/>
           <w:numId w:val="5"/>
@@ -1943,22 +1485,12 @@
           <w:bCs/>
           <w:color w:val="000000" w:themeColor="text1"/>
         </w:rPr>
-        <w:t xml:space="preserve">Eseguire il </w:t>
-      </w:r>
-      <w:proofErr w:type="spellStart"/>
-      <w:r>
-        <w:rPr>
-          <w:b/>
-          <w:bCs/>
-          <w:color w:val="000000" w:themeColor="text1"/>
-        </w:rPr>
-        <w:t>logout</w:t>
-      </w:r>
-      <w:proofErr w:type="spellEnd"/>
-    </w:p>
-    <w:p>
-      <w:pPr>
-        <w:pStyle w:val="Paragrafoelenco"/>
+        <w:t>Eseguire il logout</w:t>
+      </w:r>
+    </w:p>
+    <w:p>
+      <w:pPr>
+        <w:pStyle w:val="ListParagraph"/>
         <w:spacing w:after="53"/>
         <w:ind w:firstLine="0"/>
         <w:rPr>
@@ -1969,26 +1501,12 @@
         <w:rPr>
           <w:color w:val="000000" w:themeColor="text1"/>
         </w:rPr>
-        <w:t xml:space="preserve"> Esegue il </w:t>
-      </w:r>
-      <w:proofErr w:type="spellStart"/>
-      <w:r>
-        <w:rPr>
-          <w:color w:val="000000" w:themeColor="text1"/>
-        </w:rPr>
-        <w:t>logout</w:t>
-      </w:r>
-      <w:proofErr w:type="spellEnd"/>
-      <w:r>
-        <w:rPr>
-          <w:color w:val="000000" w:themeColor="text1"/>
-        </w:rPr>
-        <w:t xml:space="preserve"> dell’utente corrente e fa tornare al menù iniziale.</w:t>
-      </w:r>
-    </w:p>
-    <w:p>
-      <w:pPr>
-        <w:pStyle w:val="Paragrafoelenco"/>
+        <w:t xml:space="preserve"> Esegue il logout dell’utente corrente e fa tornare al menù iniziale.</w:t>
+      </w:r>
+    </w:p>
+    <w:p>
+      <w:pPr>
+        <w:pStyle w:val="ListParagraph"/>
         <w:spacing w:after="53"/>
         <w:ind w:firstLine="0"/>
         <w:rPr>
@@ -1998,7 +1516,7 @@
     </w:p>
     <w:p>
       <w:pPr>
-        <w:pStyle w:val="Paragrafoelenco"/>
+        <w:pStyle w:val="ListParagraph"/>
         <w:spacing w:after="53"/>
         <w:ind w:left="0" w:firstLine="0"/>
         <w:rPr>
@@ -2014,7 +1532,7 @@
     </w:p>
     <w:p>
       <w:pPr>
-        <w:pStyle w:val="Paragrafoelenco"/>
+        <w:pStyle w:val="ListParagraph"/>
         <w:spacing w:after="53"/>
         <w:ind w:firstLine="0"/>
         <w:rPr>
@@ -2027,7 +1545,7 @@
     </w:p>
     <w:p>
       <w:pPr>
-        <w:pStyle w:val="Paragrafoelenco"/>
+        <w:pStyle w:val="ListParagraph"/>
         <w:numPr>
           <w:ilvl w:val="0"/>
           <w:numId w:val="4"/>
@@ -2062,40 +1580,12 @@
         <w:rPr>
           <w:color w:val="000000" w:themeColor="text1"/>
         </w:rPr>
-        <w:t xml:space="preserve">da qui un ciclo do </w:t>
-      </w:r>
-      <w:proofErr w:type="spellStart"/>
-      <w:r>
-        <w:rPr>
-          <w:color w:val="000000" w:themeColor="text1"/>
-        </w:rPr>
-        <w:t>while</w:t>
-      </w:r>
-      <w:proofErr w:type="spellEnd"/>
-      <w:r>
-        <w:rPr>
-          <w:color w:val="000000" w:themeColor="text1"/>
-        </w:rPr>
-        <w:t xml:space="preserve"> stampa un menu </w:t>
-      </w:r>
-      <w:proofErr w:type="spellStart"/>
-      <w:r>
-        <w:rPr>
-          <w:color w:val="000000" w:themeColor="text1"/>
-        </w:rPr>
-        <w:t>finchè</w:t>
-      </w:r>
-      <w:proofErr w:type="spellEnd"/>
-      <w:r>
-        <w:rPr>
-          <w:color w:val="000000" w:themeColor="text1"/>
-        </w:rPr>
-        <w:t xml:space="preserve"> non si inserisce un input di uscita (6). Il menù è gestito da uno switch case.</w:t>
-      </w:r>
-    </w:p>
-    <w:p>
-      <w:pPr>
-        <w:pStyle w:val="Paragrafoelenco"/>
+        <w:t>da qui un ciclo do while stampa un menu finchè non si inserisce un input di uscita (6). Il menù è gestito da uno switch case.</w:t>
+      </w:r>
+    </w:p>
+    <w:p>
+      <w:pPr>
+        <w:pStyle w:val="ListParagraph"/>
         <w:numPr>
           <w:ilvl w:val="0"/>
           <w:numId w:val="5"/>
@@ -2119,7 +1609,7 @@
     </w:p>
     <w:p>
       <w:pPr>
-        <w:pStyle w:val="Paragrafoelenco"/>
+        <w:pStyle w:val="ListParagraph"/>
         <w:spacing w:after="53"/>
         <w:ind w:left="1080" w:firstLine="0"/>
         <w:rPr>
@@ -2147,7 +1637,7 @@
     </w:p>
     <w:p>
       <w:pPr>
-        <w:pStyle w:val="Paragrafoelenco"/>
+        <w:pStyle w:val="ListParagraph"/>
         <w:numPr>
           <w:ilvl w:val="0"/>
           <w:numId w:val="5"/>
@@ -2171,7 +1661,7 @@
     </w:p>
     <w:p>
       <w:pPr>
-        <w:pStyle w:val="Paragrafoelenco"/>
+        <w:pStyle w:val="ListParagraph"/>
         <w:spacing w:after="53"/>
         <w:ind w:left="1080" w:firstLine="0"/>
         <w:rPr>
@@ -2182,12 +1672,28 @@
         <w:rPr>
           <w:color w:val="000000" w:themeColor="text1"/>
         </w:rPr>
-        <w:t>Permette di aggiungere una nuova tratta. Le richieste da soddisfare sono: partenza, destinazione, prezzo e durata</w:t>
-      </w:r>
-    </w:p>
-    <w:p>
-      <w:pPr>
-        <w:pStyle w:val="Paragrafoelenco"/>
+        <w:t xml:space="preserve">Permette di aggiungere una nuova tratta. </w:t>
+      </w:r>
+    </w:p>
+    <w:p>
+      <w:pPr>
+        <w:pStyle w:val="ListParagraph"/>
+        <w:spacing w:after="53"/>
+        <w:ind w:left="1080" w:firstLine="0"/>
+        <w:rPr>
+          <w:color w:val="000000" w:themeColor="text1"/>
+        </w:rPr>
+      </w:pPr>
+      <w:r>
+        <w:rPr>
+          <w:color w:val="000000" w:themeColor="text1"/>
+        </w:rPr>
+        <w:t>Le richieste da soddisfare sono: partenza, destinazione, prezzo e durata</w:t>
+      </w:r>
+    </w:p>
+    <w:p>
+      <w:pPr>
+        <w:pStyle w:val="ListParagraph"/>
         <w:numPr>
           <w:ilvl w:val="0"/>
           <w:numId w:val="5"/>
@@ -2211,7 +1717,7 @@
     </w:p>
     <w:p>
       <w:pPr>
-        <w:pStyle w:val="Paragrafoelenco"/>
+        <w:pStyle w:val="ListParagraph"/>
         <w:spacing w:after="53"/>
         <w:ind w:left="1080" w:firstLine="0"/>
         <w:rPr>
@@ -2227,7 +1733,7 @@
     </w:p>
     <w:p>
       <w:pPr>
-        <w:pStyle w:val="Paragrafoelenco"/>
+        <w:pStyle w:val="ListParagraph"/>
         <w:numPr>
           <w:ilvl w:val="0"/>
           <w:numId w:val="5"/>
@@ -2251,7 +1757,7 @@
     </w:p>
     <w:p>
       <w:pPr>
-        <w:pStyle w:val="Paragrafoelenco"/>
+        <w:pStyle w:val="ListParagraph"/>
         <w:spacing w:after="53"/>
         <w:ind w:left="1080" w:firstLine="0"/>
         <w:rPr>
@@ -2279,7 +1785,7 @@
     </w:p>
     <w:p>
       <w:pPr>
-        <w:pStyle w:val="Paragrafoelenco"/>
+        <w:pStyle w:val="ListParagraph"/>
         <w:numPr>
           <w:ilvl w:val="0"/>
           <w:numId w:val="5"/>
@@ -2319,7 +1825,7 @@
     </w:p>
     <w:p>
       <w:pPr>
-        <w:pStyle w:val="Paragrafoelenco"/>
+        <w:pStyle w:val="ListParagraph"/>
         <w:numPr>
           <w:ilvl w:val="0"/>
           <w:numId w:val="5"/>
@@ -2330,7 +1836,6 @@
           <w:color w:val="000000" w:themeColor="text1"/>
         </w:rPr>
       </w:pPr>
-      <w:proofErr w:type="spellStart"/>
       <w:r>
         <w:rPr>
           <w:b/>
@@ -2341,16 +1846,12 @@
         </w:rPr>
         <w:t>Logout</w:t>
       </w:r>
-      <w:proofErr w:type="spellEnd"/>
-    </w:p>
-    <w:p>
-      <w:pPr>
-        <w:pStyle w:val="Paragrafoelenco"/>
+    </w:p>
+    <w:p>
+      <w:pPr>
+        <w:pStyle w:val="ListParagraph"/>
         <w:spacing w:after="53"/>
         <w:ind w:left="1080" w:firstLine="0"/>
-        <w:rPr>
-          <w:color w:val="000000" w:themeColor="text1"/>
-        </w:rPr>
       </w:pPr>
       <w:r>
         <w:rPr>
@@ -2364,15 +1865,32 @@
     </w:p>
     <w:p>
       <w:pPr>
-        <w:spacing w:after="53"/>
-        <w:rPr>
-          <w:color w:val="000000" w:themeColor="text1"/>
-        </w:rPr>
-      </w:pPr>
-    </w:p>
-    <w:p>
-      <w:pPr>
-        <w:spacing w:after="53"/>
+        <w:pStyle w:val="ListParagraph"/>
+        <w:spacing w:after="53"/>
+        <w:ind w:left="1080" w:firstLine="0"/>
+      </w:pPr>
+    </w:p>
+    <w:p>
+      <w:pPr>
+        <w:pStyle w:val="ListParagraph"/>
+        <w:spacing w:after="53"/>
+        <w:ind w:left="1080" w:firstLine="0"/>
+      </w:pPr>
+    </w:p>
+    <w:p>
+      <w:pPr>
+        <w:pStyle w:val="ListParagraph"/>
+        <w:spacing w:after="53"/>
+        <w:ind w:left="1080" w:firstLine="0"/>
+        <w:rPr>
+          <w:color w:val="000000" w:themeColor="text1"/>
+        </w:rPr>
+      </w:pPr>
+    </w:p>
+    <w:p>
+      <w:pPr>
+        <w:spacing w:after="53"/>
+        <w:ind w:left="0" w:firstLine="0"/>
         <w:rPr>
           <w:b/>
           <w:bCs/>
@@ -2392,17 +1910,8 @@
         <w:spacing w:after="53"/>
       </w:pPr>
       <w:r>
-        <w:t xml:space="preserve">La struttura dati utilizzata per la registrazione dei voli è un grafo orientato, composto da una </w:t>
-      </w:r>
-      <w:proofErr w:type="spellStart"/>
-      <w:r>
-        <w:t>struct</w:t>
-      </w:r>
-      <w:proofErr w:type="spellEnd"/>
-      <w:r>
-        <w:t xml:space="preserve"> </w:t>
-      </w:r>
-      <w:proofErr w:type="spellStart"/>
+        <w:t xml:space="preserve">La struttura dati utilizzata per la registrazione dei voli è un grafo orientato, composto da una struct </w:t>
+      </w:r>
       <w:r>
         <w:rPr>
           <w:i/>
@@ -2410,11 +1919,12 @@
         </w:rPr>
         <w:t>t_grf</w:t>
       </w:r>
-      <w:proofErr w:type="spellEnd"/>
-      <w:r>
-        <w:t xml:space="preserve"> per i vertici e da una </w:t>
-      </w:r>
-      <w:proofErr w:type="spellStart"/>
+      <w:r>
+        <w:t xml:space="preserve"> </w:t>
+      </w:r>
+      <w:r>
+        <w:t xml:space="preserve">in concomitanza con una struct </w:t>
+      </w:r>
       <w:r>
         <w:rPr>
           <w:i/>
@@ -2422,12 +1932,155 @@
         </w:rPr>
         <w:t>t_arc</w:t>
       </w:r>
-      <w:proofErr w:type="spellEnd"/>
-      <w:r>
-        <w:t xml:space="preserve"> per le tratte e la memorizzazione del prezzo e della durata di un volo</w:t>
-      </w:r>
-      <w:r>
-        <w:t>. Il grafo è stato implementato come una lista di liste, per permettere la facile e dinamica aggiunta/rimozione di aeroporti, e la comoda applicazione di funzioni ricorsive.</w:t>
+      <w:r>
+        <w:t xml:space="preserve"> per gli adiacenti. Un vertice di tale grafo è dato da una struct contenente il </w:t>
+      </w:r>
+      <w:r>
+        <w:rPr>
+          <w:i/>
+          <w:iCs/>
+        </w:rPr>
+        <w:t>nome</w:t>
+      </w:r>
+      <w:r>
+        <w:t xml:space="preserve"> dell’aeroporto, una variabile </w:t>
+      </w:r>
+      <w:r>
+        <w:rPr>
+          <w:i/>
+          <w:iCs/>
+        </w:rPr>
+        <w:t>popolarità</w:t>
+      </w:r>
+      <w:r>
+        <w:t xml:space="preserve"> usata nella ricerca della destinazione più gettonata</w:t>
+      </w:r>
+      <w:r>
+        <w:t>,</w:t>
+      </w:r>
+      <w:r>
+        <w:t xml:space="preserve"> un puntatore a </w:t>
+      </w:r>
+      <w:r>
+        <w:rPr>
+          <w:i/>
+          <w:iCs/>
+        </w:rPr>
+        <w:t>t_grf</w:t>
+      </w:r>
+      <w:r>
+        <w:t xml:space="preserve"> per raggiungere gli altri vertici e un puntatore a </w:t>
+      </w:r>
+      <w:r>
+        <w:rPr>
+          <w:i/>
+          <w:iCs/>
+        </w:rPr>
+        <w:t>t_arc</w:t>
+      </w:r>
+      <w:r>
+        <w:t xml:space="preserve"> per raggiungere gli adiacenti di un vertice; infine </w:t>
+      </w:r>
+      <w:r>
+        <w:t xml:space="preserve">una variabile intera </w:t>
+      </w:r>
+      <w:r>
+        <w:rPr>
+          <w:i/>
+          <w:iCs/>
+        </w:rPr>
+        <w:t>camminoMinimo</w:t>
+      </w:r>
+      <w:r>
+        <w:t xml:space="preserve"> e </w:t>
+      </w:r>
+      <w:r>
+        <w:t xml:space="preserve">un puntatore a t_grf chiamato </w:t>
+      </w:r>
+      <w:r>
+        <w:rPr>
+          <w:i/>
+          <w:iCs/>
+        </w:rPr>
+        <w:t>prev</w:t>
+      </w:r>
+      <w:r>
+        <w:rPr>
+          <w:i/>
+          <w:iCs/>
+        </w:rPr>
+        <w:t>,</w:t>
+      </w:r>
+      <w:r>
+        <w:t xml:space="preserve"> usat</w:t>
+      </w:r>
+      <w:r>
+        <w:t>i</w:t>
+      </w:r>
+      <w:r>
+        <w:t xml:space="preserve"> nell’algoritmo di Dijkstra </w:t>
+      </w:r>
+      <w:r>
+        <w:t xml:space="preserve">per </w:t>
+      </w:r>
+      <w:r>
+        <w:t>tenere traccia del percorso minimo fino a un certo vertice</w:t>
+      </w:r>
+      <w:r>
+        <w:t xml:space="preserve">. Inoltre nella struct </w:t>
+      </w:r>
+      <w:r>
+        <w:rPr>
+          <w:i/>
+          <w:iCs/>
+        </w:rPr>
+        <w:t>t_arc</w:t>
+      </w:r>
+      <w:r>
+        <w:t xml:space="preserve"> sono presenti i pesi </w:t>
+      </w:r>
+      <w:r>
+        <w:rPr>
+          <w:i/>
+          <w:iCs/>
+        </w:rPr>
+        <w:t>prezzo</w:t>
+      </w:r>
+      <w:r>
+        <w:t xml:space="preserve"> e </w:t>
+      </w:r>
+      <w:r>
+        <w:rPr>
+          <w:i/>
+          <w:iCs/>
+        </w:rPr>
+        <w:t>durata</w:t>
+      </w:r>
+      <w:r>
+        <w:t xml:space="preserve"> utili per la memorizzazione di informazione per i voli.</w:t>
+      </w:r>
+      <w:r>
+        <w:t xml:space="preserve"> </w:t>
+      </w:r>
+    </w:p>
+    <w:p>
+      <w:pPr>
+        <w:spacing w:after="53"/>
+      </w:pPr>
+      <w:r>
+        <w:t>Il grafo è stato implementato come una lista di liste</w:t>
+      </w:r>
+      <w:r>
+        <w:t xml:space="preserve"> semplicemente concatenate</w:t>
+      </w:r>
+      <w:r>
+        <w:t>, per permettere la facile e dinamica aggiunta/rimozione di aeroporti, e la comoda applicazione di funzioni ricorsive</w:t>
+      </w:r>
+      <w:r>
+        <w:t xml:space="preserve"> per le varie operazioni</w:t>
+      </w:r>
+      <w:r>
+        <w:t>.</w:t>
       </w:r>
     </w:p>
     <w:p>
@@ -2452,23 +2105,7 @@
         <w:t xml:space="preserve"> </w:t>
       </w:r>
       <w:r>
-        <w:t xml:space="preserve">di tipo </w:t>
-      </w:r>
-      <w:proofErr w:type="spellStart"/>
-      <w:r>
-        <w:t>t_utente</w:t>
-      </w:r>
-      <w:proofErr w:type="spellEnd"/>
-      <w:r>
-        <w:t xml:space="preserve">, contenente a sua volta i campi </w:t>
-      </w:r>
-      <w:proofErr w:type="spellStart"/>
-      <w:r>
-        <w:t>nomeUtente</w:t>
-      </w:r>
-      <w:proofErr w:type="spellEnd"/>
-      <w:r>
-        <w:t xml:space="preserve">, password, l’intero admin che se a 1 rappresenta che l’utente è un admin, se a 0 cliente,  </w:t>
+        <w:t xml:space="preserve">di tipo t_utente, contenente a sua volta i campi nomeUtente, password, l’intero admin che se a 1 rappresenta che l’utente è un admin, se a 0 cliente,  </w:t>
       </w:r>
       <w:r>
         <w:t xml:space="preserve">i campi </w:t>
@@ -2498,51 +2135,14 @@
         <w:t>,</w:t>
       </w:r>
       <w:r>
-        <w:t xml:space="preserve"> e una lista di tipo </w:t>
-      </w:r>
-      <w:proofErr w:type="spellStart"/>
-      <w:r>
-        <w:t>t_lista_P</w:t>
-      </w:r>
-      <w:proofErr w:type="spellEnd"/>
-      <w:r>
-        <w:t xml:space="preserve"> di prenotazioni contenente il campo prenotazione di tipo </w:t>
-      </w:r>
-      <w:proofErr w:type="spellStart"/>
-      <w:r>
-        <w:t>t_prenotazione</w:t>
-      </w:r>
-      <w:proofErr w:type="spellEnd"/>
-      <w:r>
-        <w:t xml:space="preserve">. Quest’ultimo presenta i campi prezzo e tempo, rispettivamente prezzo totale del viaggio e tempo totale di volo, scali, una lista di tipo </w:t>
-      </w:r>
-      <w:proofErr w:type="spellStart"/>
-      <w:r>
-        <w:t>t_lista_S</w:t>
-      </w:r>
-      <w:proofErr w:type="spellEnd"/>
-      <w:r>
-        <w:t xml:space="preserve"> di stringhe</w:t>
+        <w:t xml:space="preserve"> e una lista di tipo t_lista_P di prenotazioni contenente il campo prenotazione di tipo t_prenotazione. Quest’ultimo presenta i campi prezzo e tempo, rispettivamente prezzo totale del viaggio e tempo totale di volo, scali, una lista di tipo t_lista_S di stringhe</w:t>
       </w:r>
       <w:r>
         <w:t xml:space="preserve"> </w:t>
       </w:r>
       <w:r>
-        <w:t xml:space="preserve">contenente i vari scali del viaggio, e i due campi stringhe partenza e destinazione.  Per maggiori informazioni si rimanda ai file </w:t>
-      </w:r>
-      <w:proofErr w:type="spellStart"/>
-      <w:r>
-        <w:t>abr.h</w:t>
-      </w:r>
-      <w:proofErr w:type="spellEnd"/>
-      <w:r>
-        <w:t xml:space="preserve"> e </w:t>
-      </w:r>
-      <w:proofErr w:type="spellStart"/>
-      <w:r>
-        <w:t>liste.h</w:t>
-      </w:r>
-      <w:proofErr w:type="spellEnd"/>
+        <w:t>contenente i vari scali del viaggio, e i due campi stringhe partenza e destinazione.  Per maggiori informazioni si rimanda ai file abr.h e liste.h</w:t>
+      </w:r>
       <w:r>
         <w:t>.</w:t>
       </w:r>
@@ -2568,31 +2168,7 @@
         <w:spacing w:after="53"/>
       </w:pPr>
       <w:r>
-        <w:t xml:space="preserve">Inoltre, il numero di </w:t>
-      </w:r>
-      <w:proofErr w:type="gramStart"/>
-      <w:r>
-        <w:t>prenotazioni(</w:t>
-      </w:r>
-      <w:proofErr w:type="gramEnd"/>
-      <w:r>
-        <w:t xml:space="preserve">di un utente) o scali(di una prenotazione) non può essere così elevato da mettere in imbarazzo una ricerca lineare, più che sufficiente con strutture con </w:t>
-      </w:r>
-      <w:proofErr w:type="spellStart"/>
-      <w:r>
-        <w:t>caradinalità</w:t>
-      </w:r>
-      <w:proofErr w:type="spellEnd"/>
-      <w:r>
-        <w:t xml:space="preserve"> bassa. Apprezziamo quindi il risparmio di memoria dovuto al singolo puntatore </w:t>
-      </w:r>
-      <w:proofErr w:type="spellStart"/>
-      <w:r>
-        <w:t>next</w:t>
-      </w:r>
-      <w:proofErr w:type="spellEnd"/>
-      <w:r>
-        <w:t xml:space="preserve"> rispetto a</w:t>
+        <w:t>Inoltre, il numero di prenotazioni(di un utente) o scali(di una prenotazione) non può essere così elevato da mettere in imbarazzo una ricerca lineare, più che sufficiente con strutture con caradinalità bassa. Apprezziamo quindi il risparmio di memoria dovuto al singolo puntatore next rispetto a</w:t>
       </w:r>
       <w:r>
         <w:t>d</w:t>
@@ -2603,61 +2179,6 @@
       <w:r>
         <w:t>, specialmente considerando che quest’ultimo avviene per ciascuna prenotazione di ciascun singolo utente nel nostro sistema.</w:t>
       </w:r>
-    </w:p>
-    <w:p>
-      <w:pPr>
-        <w:spacing w:after="53"/>
-      </w:pPr>
-    </w:p>
-    <w:p>
-      <w:pPr>
-        <w:spacing w:after="53"/>
-        <w:ind w:left="0" w:firstLine="0"/>
-        <w:rPr>
-          <w:b/>
-          <w:bCs/>
-        </w:rPr>
-      </w:pPr>
-    </w:p>
-    <w:p>
-      <w:pPr>
-        <w:spacing w:after="53"/>
-        <w:ind w:left="0" w:firstLine="0"/>
-        <w:rPr>
-          <w:b/>
-          <w:bCs/>
-        </w:rPr>
-      </w:pPr>
-    </w:p>
-    <w:p>
-      <w:pPr>
-        <w:spacing w:after="53"/>
-        <w:ind w:left="0" w:firstLine="0"/>
-        <w:rPr>
-          <w:b/>
-          <w:bCs/>
-        </w:rPr>
-      </w:pPr>
-    </w:p>
-    <w:p>
-      <w:pPr>
-        <w:spacing w:after="53"/>
-        <w:ind w:left="0" w:firstLine="0"/>
-        <w:rPr>
-          <w:b/>
-          <w:bCs/>
-        </w:rPr>
-      </w:pPr>
-    </w:p>
-    <w:p>
-      <w:pPr>
-        <w:spacing w:after="53"/>
-        <w:ind w:left="0" w:firstLine="0"/>
-        <w:rPr>
-          <w:b/>
-          <w:bCs/>
-        </w:rPr>
-      </w:pPr>
     </w:p>
     <w:p>
       <w:pPr>
@@ -2706,48 +2227,33 @@
         <w:t xml:space="preserve"> </w:t>
       </w:r>
       <w:r>
-        <w:t xml:space="preserve">strutture e funzioni per la gestione dell’abr degli utenti e delle liste di prenotazioni e scali, sistema di gestione e conversione di punti/tickets, funzioni per la gestione del </w:t>
-      </w:r>
-      <w:proofErr w:type="spellStart"/>
-      <w:r>
-        <w:t>main</w:t>
-      </w:r>
-      <w:proofErr w:type="spellEnd"/>
-      <w:r>
-        <w:t xml:space="preserve"> e gran parte delle funzioni per la gestione del cliente.</w:t>
-      </w:r>
-    </w:p>
-    <w:p>
-      <w:pPr>
-        <w:spacing w:after="53"/>
-      </w:pPr>
-    </w:p>
-    <w:p>
-      <w:pPr>
-        <w:spacing w:after="53"/>
-      </w:pPr>
-      <w:proofErr w:type="spellStart"/>
-      <w:r>
-        <w:t>Nikolov</w:t>
-      </w:r>
-      <w:proofErr w:type="spellEnd"/>
+        <w:t>strutture e funzioni per la gestione dell’abr degli utenti e delle liste di prenotazioni e scali, sistema di gestione e conversione di punti/tickets, funzioni per la gestione del main e gran parte delle funzioni per la gestione del cliente.</w:t>
+      </w:r>
+    </w:p>
+    <w:p>
+      <w:pPr>
+        <w:spacing w:after="53"/>
+      </w:pPr>
+    </w:p>
+    <w:p>
+      <w:pPr>
+        <w:spacing w:after="53"/>
+      </w:pPr>
+      <w:r>
+        <w:t>Nikolov Aleks Nikolaev</w:t>
+      </w:r>
+      <w:r>
+        <w:t>:</w:t>
+      </w:r>
+      <w:r>
+        <w:t xml:space="preserve"> strutture e funzioni per la gestione del grafo dei voli, funzioni per le ricerche sui voli, </w:t>
+      </w:r>
+      <w:r>
+        <w:t>prenotazione di volo da sola partenza</w:t>
+      </w:r>
       <w:r>
         <w:t xml:space="preserve"> </w:t>
       </w:r>
-      <w:proofErr w:type="spellStart"/>
-      <w:r>
-        <w:t>Aleks</w:t>
-      </w:r>
-      <w:proofErr w:type="spellEnd"/>
-      <w:r>
-        <w:t xml:space="preserve"> Nikolaev</w:t>
-      </w:r>
-      <w:r>
-        <w:t>:</w:t>
-      </w:r>
-      <w:r>
-        <w:t xml:space="preserve"> strutture e funzioni per la gestione del grafo dei voli, funzioni per le ricerche sui voli, gestione della partenza da sola destinazione</w:t>
-      </w:r>
     </w:p>
     <w:p>
       <w:pPr>
@@ -2829,7 +2335,7 @@
         <w:spacing w:after="53"/>
         <w:ind w:left="20" w:firstLine="0"/>
         <w:rPr>
-          <w:rStyle w:val="Collegamentoipertestuale"/>
+          <w:rStyle w:val="Hyperlink"/>
           <w:i/>
           <w:iCs/>
           <w:color w:val="auto"/>
@@ -2844,7 +2350,7 @@
       <w:hyperlink r:id="rId8" w:history="1">
         <w:r>
           <w:rPr>
-            <w:rStyle w:val="Collegamentoipertestuale"/>
+            <w:rStyle w:val="Hyperlink"/>
             <w:i/>
             <w:iCs/>
             <w:color w:val="auto"/>
@@ -2902,7 +2408,7 @@
       <w:hyperlink r:id="rId9" w:history="1">
         <w:r>
           <w:rPr>
-            <w:rStyle w:val="Collegamentoipertestuale"/>
+            <w:rStyle w:val="Hyperlink"/>
             <w:i/>
             <w:iCs/>
             <w:color w:val="000000" w:themeColor="text1"/>
@@ -2963,7 +2469,7 @@
       <w:hyperlink r:id="rId10" w:history="1">
         <w:r>
           <w:rPr>
-            <w:rStyle w:val="Collegamentoipertestuale"/>
+            <w:rStyle w:val="Hyperlink"/>
             <w:i/>
             <w:iCs/>
             <w:color w:val="auto"/>
@@ -3023,7 +2529,7 @@
       <w:hyperlink r:id="rId11" w:history="1">
         <w:r>
           <w:rPr>
-            <w:rStyle w:val="Collegamentoipertestuale"/>
+            <w:rStyle w:val="Hyperlink"/>
             <w:i/>
             <w:iCs/>
             <w:color w:val="auto"/>
@@ -3055,7 +2561,7 @@
 </file>
 
 <file path=word/endnotes.xml><?xml version="1.0" encoding="utf-8"?>
-<w:endnotes xmlns:wpc="http://schemas.microsoft.com/office/word/2010/wordprocessingCanvas" xmlns:cx="http://schemas.microsoft.com/office/drawing/2014/chartex" xmlns:cx1="http://schemas.microsoft.com/office/drawing/2015/9/8/chartex" xmlns:cx2="http://schemas.microsoft.com/office/drawing/2015/10/21/chartex" xmlns:cx3="http://schemas.microsoft.com/office/drawing/2016/5/9/chartex" xmlns:cx4="http://schemas.microsoft.com/office/drawing/2016/5/10/chartex" xmlns:cx5="http://schemas.microsoft.com/office/drawing/2016/5/11/chartex" xmlns:cx6="http://schemas.microsoft.com/office/drawing/2016/5/12/chartex" xmlns:cx7="http://schemas.microsoft.com/office/drawing/2016/5/13/chartex" xmlns:cx8="http://schemas.microsoft.com/office/drawing/2016/5/14/chartex" xmlns:mc="http://schemas.openxmlformats.org/markup-compatibility/2006" xmlns:aink="http://schemas.microsoft.com/office/drawing/2016/ink" xmlns:am3d="http://schemas.microsoft.com/office/drawing/2017/model3d" xmlns:o="urn:schemas-microsoft-com:office:office" xmlns:r="http://schemas.openxmlformats.org/officeDocument/2006/relationships" xmlns:m="http://schemas.openxmlformats.org/officeDocument/2006/math" xmlns:v="urn:schemas-microsoft-com:vml" xmlns:wp14="http://schemas.microsoft.com/office/word/2010/wordprocessingDrawing" xmlns:wp="http://schemas.openxmlformats.org/drawingml/2006/wordprocessingDrawing" xmlns:w10="urn:schemas-microsoft-com:office:word" xmlns:w="http://schemas.openxmlformats.org/wordprocessingml/2006/main" xmlns:w14="http://schemas.microsoft.com/office/word/2010/wordml" xmlns:w15="http://schemas.microsoft.com/office/word/2012/wordml" xmlns:w16cid="http://schemas.microsoft.com/office/word/2016/wordml/cid" xmlns:w16se="http://schemas.microsoft.com/office/word/2015/wordml/symex" xmlns:wpg="http://schemas.microsoft.com/office/word/2010/wordprocessingGroup" xmlns:wpi="http://schemas.microsoft.com/office/word/2010/wordprocessingInk" xmlns:wne="http://schemas.microsoft.com/office/word/2006/wordml" xmlns:wps="http://schemas.microsoft.com/office/word/2010/wordprocessingShape" mc:Ignorable="w14 w15 w16se w16cid wp14">
+<w:endnotes xmlns:wpc="http://schemas.microsoft.com/office/word/2010/wordprocessingCanvas" xmlns:cx="http://schemas.microsoft.com/office/drawing/2014/chartex" xmlns:cx1="http://schemas.microsoft.com/office/drawing/2015/9/8/chartex" xmlns:cx2="http://schemas.microsoft.com/office/drawing/2015/10/21/chartex" xmlns:cx3="http://schemas.microsoft.com/office/drawing/2016/5/9/chartex" xmlns:cx4="http://schemas.microsoft.com/office/drawing/2016/5/10/chartex" xmlns:cx5="http://schemas.microsoft.com/office/drawing/2016/5/11/chartex" xmlns:cx6="http://schemas.microsoft.com/office/drawing/2016/5/12/chartex" xmlns:cx7="http://schemas.microsoft.com/office/drawing/2016/5/13/chartex" xmlns:cx8="http://schemas.microsoft.com/office/drawing/2016/5/14/chartex" xmlns:mc="http://schemas.openxmlformats.org/markup-compatibility/2006" xmlns:aink="http://schemas.microsoft.com/office/drawing/2016/ink" xmlns:am3d="http://schemas.microsoft.com/office/drawing/2017/model3d" xmlns:o="urn:schemas-microsoft-com:office:office" xmlns:r="http://schemas.openxmlformats.org/officeDocument/2006/relationships" xmlns:m="http://schemas.openxmlformats.org/officeDocument/2006/math" xmlns:v="urn:schemas-microsoft-com:vml" xmlns:wp14="http://schemas.microsoft.com/office/word/2010/wordprocessingDrawing" xmlns:wp="http://schemas.openxmlformats.org/drawingml/2006/wordprocessingDrawing" xmlns:w10="urn:schemas-microsoft-com:office:word" xmlns:w="http://schemas.openxmlformats.org/wordprocessingml/2006/main" xmlns:w14="http://schemas.microsoft.com/office/word/2010/wordml" xmlns:w15="http://schemas.microsoft.com/office/word/2012/wordml" xmlns:w16cex="http://schemas.microsoft.com/office/word/2018/wordml/cex" xmlns:w16cid="http://schemas.microsoft.com/office/word/2016/wordml/cid" xmlns:w16="http://schemas.microsoft.com/office/word/2018/wordml" xmlns:w16se="http://schemas.microsoft.com/office/word/2015/wordml/symex" xmlns:wpg="http://schemas.microsoft.com/office/word/2010/wordprocessingGroup" xmlns:wpi="http://schemas.microsoft.com/office/word/2010/wordprocessingInk" xmlns:wne="http://schemas.microsoft.com/office/word/2006/wordml" xmlns:wps="http://schemas.microsoft.com/office/word/2010/wordprocessingShape" mc:Ignorable="w14 w15 w16se w16cid w16 w16cex wp14">
   <w:endnote w:type="separator" w:id="-1">
     <w:p>
       <w:pPr>
@@ -3080,7 +2586,7 @@
 </file>
 
 <file path=word/footer1.xml><?xml version="1.0" encoding="utf-8"?>
-<w:ftr xmlns:wpc="http://schemas.microsoft.com/office/word/2010/wordprocessingCanvas" xmlns:cx="http://schemas.microsoft.com/office/drawing/2014/chartex" xmlns:cx1="http://schemas.microsoft.com/office/drawing/2015/9/8/chartex" xmlns:cx2="http://schemas.microsoft.com/office/drawing/2015/10/21/chartex" xmlns:cx3="http://schemas.microsoft.com/office/drawing/2016/5/9/chartex" xmlns:cx4="http://schemas.microsoft.com/office/drawing/2016/5/10/chartex" xmlns:cx5="http://schemas.microsoft.com/office/drawing/2016/5/11/chartex" xmlns:cx6="http://schemas.microsoft.com/office/drawing/2016/5/12/chartex" xmlns:cx7="http://schemas.microsoft.com/office/drawing/2016/5/13/chartex" xmlns:cx8="http://schemas.microsoft.com/office/drawing/2016/5/14/chartex" xmlns:mc="http://schemas.openxmlformats.org/markup-compatibility/2006" xmlns:aink="http://schemas.microsoft.com/office/drawing/2016/ink" xmlns:am3d="http://schemas.microsoft.com/office/drawing/2017/model3d" xmlns:o="urn:schemas-microsoft-com:office:office" xmlns:r="http://schemas.openxmlformats.org/officeDocument/2006/relationships" xmlns:m="http://schemas.openxmlformats.org/officeDocument/2006/math" xmlns:v="urn:schemas-microsoft-com:vml" xmlns:wp14="http://schemas.microsoft.com/office/word/2010/wordprocessingDrawing" xmlns:wp="http://schemas.openxmlformats.org/drawingml/2006/wordprocessingDrawing" xmlns:w10="urn:schemas-microsoft-com:office:word" xmlns:w="http://schemas.openxmlformats.org/wordprocessingml/2006/main" xmlns:w14="http://schemas.microsoft.com/office/word/2010/wordml" xmlns:w15="http://schemas.microsoft.com/office/word/2012/wordml" xmlns:w16cid="http://schemas.microsoft.com/office/word/2016/wordml/cid" xmlns:w16se="http://schemas.microsoft.com/office/word/2015/wordml/symex" xmlns:wpg="http://schemas.microsoft.com/office/word/2010/wordprocessingGroup" xmlns:wpi="http://schemas.microsoft.com/office/word/2010/wordprocessingInk" xmlns:wne="http://schemas.microsoft.com/office/word/2006/wordml" xmlns:wps="http://schemas.microsoft.com/office/word/2010/wordprocessingShape" mc:Ignorable="w14 w15 w16se w16cid wp14">
+<w:ftr xmlns:wpc="http://schemas.microsoft.com/office/word/2010/wordprocessingCanvas" xmlns:cx="http://schemas.microsoft.com/office/drawing/2014/chartex" xmlns:cx1="http://schemas.microsoft.com/office/drawing/2015/9/8/chartex" xmlns:cx2="http://schemas.microsoft.com/office/drawing/2015/10/21/chartex" xmlns:cx3="http://schemas.microsoft.com/office/drawing/2016/5/9/chartex" xmlns:cx4="http://schemas.microsoft.com/office/drawing/2016/5/10/chartex" xmlns:cx5="http://schemas.microsoft.com/office/drawing/2016/5/11/chartex" xmlns:cx6="http://schemas.microsoft.com/office/drawing/2016/5/12/chartex" xmlns:cx7="http://schemas.microsoft.com/office/drawing/2016/5/13/chartex" xmlns:cx8="http://schemas.microsoft.com/office/drawing/2016/5/14/chartex" xmlns:mc="http://schemas.openxmlformats.org/markup-compatibility/2006" xmlns:aink="http://schemas.microsoft.com/office/drawing/2016/ink" xmlns:am3d="http://schemas.microsoft.com/office/drawing/2017/model3d" xmlns:o="urn:schemas-microsoft-com:office:office" xmlns:r="http://schemas.openxmlformats.org/officeDocument/2006/relationships" xmlns:m="http://schemas.openxmlformats.org/officeDocument/2006/math" xmlns:v="urn:schemas-microsoft-com:vml" xmlns:wp14="http://schemas.microsoft.com/office/word/2010/wordprocessingDrawing" xmlns:wp="http://schemas.openxmlformats.org/drawingml/2006/wordprocessingDrawing" xmlns:w10="urn:schemas-microsoft-com:office:word" xmlns:w="http://schemas.openxmlformats.org/wordprocessingml/2006/main" xmlns:w14="http://schemas.microsoft.com/office/word/2010/wordml" xmlns:w15="http://schemas.microsoft.com/office/word/2012/wordml" xmlns:w16cex="http://schemas.microsoft.com/office/word/2018/wordml/cex" xmlns:w16cid="http://schemas.microsoft.com/office/word/2016/wordml/cid" xmlns:w16="http://schemas.microsoft.com/office/word/2018/wordml" xmlns:w16se="http://schemas.microsoft.com/office/word/2015/wordml/symex" xmlns:wpg="http://schemas.microsoft.com/office/word/2010/wordprocessingGroup" xmlns:wpi="http://schemas.microsoft.com/office/word/2010/wordprocessingInk" xmlns:wne="http://schemas.microsoft.com/office/word/2006/wordml" xmlns:wps="http://schemas.microsoft.com/office/word/2010/wordprocessingShape" mc:Ignorable="w14 w15 w16se w16cid w16 w16cex wp14">
   <w:p>
     <w:pPr>
       <w:spacing w:after="0" w:line="259" w:lineRule="auto"/>
@@ -3135,7 +2641,7 @@
 </file>
 
 <file path=word/footer2.xml><?xml version="1.0" encoding="utf-8"?>
-<w:ftr xmlns:wpc="http://schemas.microsoft.com/office/word/2010/wordprocessingCanvas" xmlns:cx="http://schemas.microsoft.com/office/drawing/2014/chartex" xmlns:cx1="http://schemas.microsoft.com/office/drawing/2015/9/8/chartex" xmlns:cx2="http://schemas.microsoft.com/office/drawing/2015/10/21/chartex" xmlns:cx3="http://schemas.microsoft.com/office/drawing/2016/5/9/chartex" xmlns:cx4="http://schemas.microsoft.com/office/drawing/2016/5/10/chartex" xmlns:cx5="http://schemas.microsoft.com/office/drawing/2016/5/11/chartex" xmlns:cx6="http://schemas.microsoft.com/office/drawing/2016/5/12/chartex" xmlns:cx7="http://schemas.microsoft.com/office/drawing/2016/5/13/chartex" xmlns:cx8="http://schemas.microsoft.com/office/drawing/2016/5/14/chartex" xmlns:mc="http://schemas.openxmlformats.org/markup-compatibility/2006" xmlns:aink="http://schemas.microsoft.com/office/drawing/2016/ink" xmlns:am3d="http://schemas.microsoft.com/office/drawing/2017/model3d" xmlns:o="urn:schemas-microsoft-com:office:office" xmlns:r="http://schemas.openxmlformats.org/officeDocument/2006/relationships" xmlns:m="http://schemas.openxmlformats.org/officeDocument/2006/math" xmlns:v="urn:schemas-microsoft-com:vml" xmlns:wp14="http://schemas.microsoft.com/office/word/2010/wordprocessingDrawing" xmlns:wp="http://schemas.openxmlformats.org/drawingml/2006/wordprocessingDrawing" xmlns:w10="urn:schemas-microsoft-com:office:word" xmlns:w="http://schemas.openxmlformats.org/wordprocessingml/2006/main" xmlns:w14="http://schemas.microsoft.com/office/word/2010/wordml" xmlns:w15="http://schemas.microsoft.com/office/word/2012/wordml" xmlns:w16cid="http://schemas.microsoft.com/office/word/2016/wordml/cid" xmlns:w16se="http://schemas.microsoft.com/office/word/2015/wordml/symex" xmlns:wpg="http://schemas.microsoft.com/office/word/2010/wordprocessingGroup" xmlns:wpi="http://schemas.microsoft.com/office/word/2010/wordprocessingInk" xmlns:wne="http://schemas.microsoft.com/office/word/2006/wordml" xmlns:wps="http://schemas.microsoft.com/office/word/2010/wordprocessingShape" mc:Ignorable="w14 w15 w16se w16cid wp14">
+<w:ftr xmlns:wpc="http://schemas.microsoft.com/office/word/2010/wordprocessingCanvas" xmlns:cx="http://schemas.microsoft.com/office/drawing/2014/chartex" xmlns:cx1="http://schemas.microsoft.com/office/drawing/2015/9/8/chartex" xmlns:cx2="http://schemas.microsoft.com/office/drawing/2015/10/21/chartex" xmlns:cx3="http://schemas.microsoft.com/office/drawing/2016/5/9/chartex" xmlns:cx4="http://schemas.microsoft.com/office/drawing/2016/5/10/chartex" xmlns:cx5="http://schemas.microsoft.com/office/drawing/2016/5/11/chartex" xmlns:cx6="http://schemas.microsoft.com/office/drawing/2016/5/12/chartex" xmlns:cx7="http://schemas.microsoft.com/office/drawing/2016/5/13/chartex" xmlns:cx8="http://schemas.microsoft.com/office/drawing/2016/5/14/chartex" xmlns:mc="http://schemas.openxmlformats.org/markup-compatibility/2006" xmlns:aink="http://schemas.microsoft.com/office/drawing/2016/ink" xmlns:am3d="http://schemas.microsoft.com/office/drawing/2017/model3d" xmlns:o="urn:schemas-microsoft-com:office:office" xmlns:r="http://schemas.openxmlformats.org/officeDocument/2006/relationships" xmlns:m="http://schemas.openxmlformats.org/officeDocument/2006/math" xmlns:v="urn:schemas-microsoft-com:vml" xmlns:wp14="http://schemas.microsoft.com/office/word/2010/wordprocessingDrawing" xmlns:wp="http://schemas.openxmlformats.org/drawingml/2006/wordprocessingDrawing" xmlns:w10="urn:schemas-microsoft-com:office:word" xmlns:w="http://schemas.openxmlformats.org/wordprocessingml/2006/main" xmlns:w14="http://schemas.microsoft.com/office/word/2010/wordml" xmlns:w15="http://schemas.microsoft.com/office/word/2012/wordml" xmlns:w16cex="http://schemas.microsoft.com/office/word/2018/wordml/cex" xmlns:w16cid="http://schemas.microsoft.com/office/word/2016/wordml/cid" xmlns:w16="http://schemas.microsoft.com/office/word/2018/wordml" xmlns:w16se="http://schemas.microsoft.com/office/word/2015/wordml/symex" xmlns:wpg="http://schemas.microsoft.com/office/word/2010/wordprocessingGroup" xmlns:wpi="http://schemas.microsoft.com/office/word/2010/wordprocessingInk" xmlns:wne="http://schemas.microsoft.com/office/word/2006/wordml" xmlns:wps="http://schemas.microsoft.com/office/word/2010/wordprocessingShape" mc:Ignorable="w14 w15 w16se w16cid w16 w16cex wp14">
   <w:p>
     <w:pPr>
       <w:spacing w:after="0" w:line="259" w:lineRule="auto"/>
@@ -3190,7 +2696,7 @@
 </file>
 
 <file path=word/footer3.xml><?xml version="1.0" encoding="utf-8"?>
-<w:ftr xmlns:wpc="http://schemas.microsoft.com/office/word/2010/wordprocessingCanvas" xmlns:cx="http://schemas.microsoft.com/office/drawing/2014/chartex" xmlns:cx1="http://schemas.microsoft.com/office/drawing/2015/9/8/chartex" xmlns:cx2="http://schemas.microsoft.com/office/drawing/2015/10/21/chartex" xmlns:cx3="http://schemas.microsoft.com/office/drawing/2016/5/9/chartex" xmlns:cx4="http://schemas.microsoft.com/office/drawing/2016/5/10/chartex" xmlns:cx5="http://schemas.microsoft.com/office/drawing/2016/5/11/chartex" xmlns:cx6="http://schemas.microsoft.com/office/drawing/2016/5/12/chartex" xmlns:cx7="http://schemas.microsoft.com/office/drawing/2016/5/13/chartex" xmlns:cx8="http://schemas.microsoft.com/office/drawing/2016/5/14/chartex" xmlns:mc="http://schemas.openxmlformats.org/markup-compatibility/2006" xmlns:aink="http://schemas.microsoft.com/office/drawing/2016/ink" xmlns:am3d="http://schemas.microsoft.com/office/drawing/2017/model3d" xmlns:o="urn:schemas-microsoft-com:office:office" xmlns:r="http://schemas.openxmlformats.org/officeDocument/2006/relationships" xmlns:m="http://schemas.openxmlformats.org/officeDocument/2006/math" xmlns:v="urn:schemas-microsoft-com:vml" xmlns:wp14="http://schemas.microsoft.com/office/word/2010/wordprocessingDrawing" xmlns:wp="http://schemas.openxmlformats.org/drawingml/2006/wordprocessingDrawing" xmlns:w10="urn:schemas-microsoft-com:office:word" xmlns:w="http://schemas.openxmlformats.org/wordprocessingml/2006/main" xmlns:w14="http://schemas.microsoft.com/office/word/2010/wordml" xmlns:w15="http://schemas.microsoft.com/office/word/2012/wordml" xmlns:w16cid="http://schemas.microsoft.com/office/word/2016/wordml/cid" xmlns:w16se="http://schemas.microsoft.com/office/word/2015/wordml/symex" xmlns:wpg="http://schemas.microsoft.com/office/word/2010/wordprocessingGroup" xmlns:wpi="http://schemas.microsoft.com/office/word/2010/wordprocessingInk" xmlns:wne="http://schemas.microsoft.com/office/word/2006/wordml" xmlns:wps="http://schemas.microsoft.com/office/word/2010/wordprocessingShape" mc:Ignorable="w14 w15 w16se w16cid wp14">
+<w:ftr xmlns:wpc="http://schemas.microsoft.com/office/word/2010/wordprocessingCanvas" xmlns:cx="http://schemas.microsoft.com/office/drawing/2014/chartex" xmlns:cx1="http://schemas.microsoft.com/office/drawing/2015/9/8/chartex" xmlns:cx2="http://schemas.microsoft.com/office/drawing/2015/10/21/chartex" xmlns:cx3="http://schemas.microsoft.com/office/drawing/2016/5/9/chartex" xmlns:cx4="http://schemas.microsoft.com/office/drawing/2016/5/10/chartex" xmlns:cx5="http://schemas.microsoft.com/office/drawing/2016/5/11/chartex" xmlns:cx6="http://schemas.microsoft.com/office/drawing/2016/5/12/chartex" xmlns:cx7="http://schemas.microsoft.com/office/drawing/2016/5/13/chartex" xmlns:cx8="http://schemas.microsoft.com/office/drawing/2016/5/14/chartex" xmlns:mc="http://schemas.openxmlformats.org/markup-compatibility/2006" xmlns:aink="http://schemas.microsoft.com/office/drawing/2016/ink" xmlns:am3d="http://schemas.microsoft.com/office/drawing/2017/model3d" xmlns:o="urn:schemas-microsoft-com:office:office" xmlns:r="http://schemas.openxmlformats.org/officeDocument/2006/relationships" xmlns:m="http://schemas.openxmlformats.org/officeDocument/2006/math" xmlns:v="urn:schemas-microsoft-com:vml" xmlns:wp14="http://schemas.microsoft.com/office/word/2010/wordprocessingDrawing" xmlns:wp="http://schemas.openxmlformats.org/drawingml/2006/wordprocessingDrawing" xmlns:w10="urn:schemas-microsoft-com:office:word" xmlns:w="http://schemas.openxmlformats.org/wordprocessingml/2006/main" xmlns:w14="http://schemas.microsoft.com/office/word/2010/wordml" xmlns:w15="http://schemas.microsoft.com/office/word/2012/wordml" xmlns:w16cex="http://schemas.microsoft.com/office/word/2018/wordml/cex" xmlns:w16cid="http://schemas.microsoft.com/office/word/2016/wordml/cid" xmlns:w16="http://schemas.microsoft.com/office/word/2018/wordml" xmlns:w16se="http://schemas.microsoft.com/office/word/2015/wordml/symex" xmlns:wpg="http://schemas.microsoft.com/office/word/2010/wordprocessingGroup" xmlns:wpi="http://schemas.microsoft.com/office/word/2010/wordprocessingInk" xmlns:wne="http://schemas.microsoft.com/office/word/2006/wordml" xmlns:wps="http://schemas.microsoft.com/office/word/2010/wordprocessingShape" mc:Ignorable="w14 w15 w16se w16cid w16 w16cex wp14">
   <w:p>
     <w:pPr>
       <w:spacing w:after="0" w:line="259" w:lineRule="auto"/>
@@ -3245,7 +2751,7 @@
 </file>
 
 <file path=word/footnotes.xml><?xml version="1.0" encoding="utf-8"?>
-<w:footnotes xmlns:wpc="http://schemas.microsoft.com/office/word/2010/wordprocessingCanvas" xmlns:cx="http://schemas.microsoft.com/office/drawing/2014/chartex" xmlns:cx1="http://schemas.microsoft.com/office/drawing/2015/9/8/chartex" xmlns:cx2="http://schemas.microsoft.com/office/drawing/2015/10/21/chartex" xmlns:cx3="http://schemas.microsoft.com/office/drawing/2016/5/9/chartex" xmlns:cx4="http://schemas.microsoft.com/office/drawing/2016/5/10/chartex" xmlns:cx5="http://schemas.microsoft.com/office/drawing/2016/5/11/chartex" xmlns:cx6="http://schemas.microsoft.com/office/drawing/2016/5/12/chartex" xmlns:cx7="http://schemas.microsoft.com/office/drawing/2016/5/13/chartex" xmlns:cx8="http://schemas.microsoft.com/office/drawing/2016/5/14/chartex" xmlns:mc="http://schemas.openxmlformats.org/markup-compatibility/2006" xmlns:aink="http://schemas.microsoft.com/office/drawing/2016/ink" xmlns:am3d="http://schemas.microsoft.com/office/drawing/2017/model3d" xmlns:o="urn:schemas-microsoft-com:office:office" xmlns:r="http://schemas.openxmlformats.org/officeDocument/2006/relationships" xmlns:m="http://schemas.openxmlformats.org/officeDocument/2006/math" xmlns:v="urn:schemas-microsoft-com:vml" xmlns:wp14="http://schemas.microsoft.com/office/word/2010/wordprocessingDrawing" xmlns:wp="http://schemas.openxmlformats.org/drawingml/2006/wordprocessingDrawing" xmlns:w10="urn:schemas-microsoft-com:office:word" xmlns:w="http://schemas.openxmlformats.org/wordprocessingml/2006/main" xmlns:w14="http://schemas.microsoft.com/office/word/2010/wordml" xmlns:w15="http://schemas.microsoft.com/office/word/2012/wordml" xmlns:w16cid="http://schemas.microsoft.com/office/word/2016/wordml/cid" xmlns:w16se="http://schemas.microsoft.com/office/word/2015/wordml/symex" xmlns:wpg="http://schemas.microsoft.com/office/word/2010/wordprocessingGroup" xmlns:wpi="http://schemas.microsoft.com/office/word/2010/wordprocessingInk" xmlns:wne="http://schemas.microsoft.com/office/word/2006/wordml" xmlns:wps="http://schemas.microsoft.com/office/word/2010/wordprocessingShape" mc:Ignorable="w14 w15 w16se w16cid wp14">
+<w:footnotes xmlns:wpc="http://schemas.microsoft.com/office/word/2010/wordprocessingCanvas" xmlns:cx="http://schemas.microsoft.com/office/drawing/2014/chartex" xmlns:cx1="http://schemas.microsoft.com/office/drawing/2015/9/8/chartex" xmlns:cx2="http://schemas.microsoft.com/office/drawing/2015/10/21/chartex" xmlns:cx3="http://schemas.microsoft.com/office/drawing/2016/5/9/chartex" xmlns:cx4="http://schemas.microsoft.com/office/drawing/2016/5/10/chartex" xmlns:cx5="http://schemas.microsoft.com/office/drawing/2016/5/11/chartex" xmlns:cx6="http://schemas.microsoft.com/office/drawing/2016/5/12/chartex" xmlns:cx7="http://schemas.microsoft.com/office/drawing/2016/5/13/chartex" xmlns:cx8="http://schemas.microsoft.com/office/drawing/2016/5/14/chartex" xmlns:mc="http://schemas.openxmlformats.org/markup-compatibility/2006" xmlns:aink="http://schemas.microsoft.com/office/drawing/2016/ink" xmlns:am3d="http://schemas.microsoft.com/office/drawing/2017/model3d" xmlns:o="urn:schemas-microsoft-com:office:office" xmlns:r="http://schemas.openxmlformats.org/officeDocument/2006/relationships" xmlns:m="http://schemas.openxmlformats.org/officeDocument/2006/math" xmlns:v="urn:schemas-microsoft-com:vml" xmlns:wp14="http://schemas.microsoft.com/office/word/2010/wordprocessingDrawing" xmlns:wp="http://schemas.openxmlformats.org/drawingml/2006/wordprocessingDrawing" xmlns:w10="urn:schemas-microsoft-com:office:word" xmlns:w="http://schemas.openxmlformats.org/wordprocessingml/2006/main" xmlns:w14="http://schemas.microsoft.com/office/word/2010/wordml" xmlns:w15="http://schemas.microsoft.com/office/word/2012/wordml" xmlns:w16cex="http://schemas.microsoft.com/office/word/2018/wordml/cex" xmlns:w16cid="http://schemas.microsoft.com/office/word/2016/wordml/cid" xmlns:w16="http://schemas.microsoft.com/office/word/2018/wordml" xmlns:w16se="http://schemas.microsoft.com/office/word/2015/wordml/symex" xmlns:wpg="http://schemas.microsoft.com/office/word/2010/wordprocessingGroup" xmlns:wpi="http://schemas.microsoft.com/office/word/2010/wordprocessingInk" xmlns:wne="http://schemas.microsoft.com/office/word/2006/wordml" xmlns:wps="http://schemas.microsoft.com/office/word/2010/wordprocessingShape" mc:Ignorable="w14 w15 w16se w16cid w16 w16cex wp14">
   <w:footnote w:type="separator" w:id="-1">
     <w:p>
       <w:pPr>
@@ -3270,7 +2776,7 @@
 </file>
 
 <file path=word/numbering.xml><?xml version="1.0" encoding="utf-8"?>
-<w:numbering xmlns:wpc="http://schemas.microsoft.com/office/word/2010/wordprocessingCanvas" xmlns:cx="http://schemas.microsoft.com/office/drawing/2014/chartex" xmlns:cx1="http://schemas.microsoft.com/office/drawing/2015/9/8/chartex" xmlns:cx2="http://schemas.microsoft.com/office/drawing/2015/10/21/chartex" xmlns:cx3="http://schemas.microsoft.com/office/drawing/2016/5/9/chartex" xmlns:cx4="http://schemas.microsoft.com/office/drawing/2016/5/10/chartex" xmlns:cx5="http://schemas.microsoft.com/office/drawing/2016/5/11/chartex" xmlns:cx6="http://schemas.microsoft.com/office/drawing/2016/5/12/chartex" xmlns:cx7="http://schemas.microsoft.com/office/drawing/2016/5/13/chartex" xmlns:cx8="http://schemas.microsoft.com/office/drawing/2016/5/14/chartex" xmlns:mc="http://schemas.openxmlformats.org/markup-compatibility/2006" xmlns:aink="http://schemas.microsoft.com/office/drawing/2016/ink" xmlns:am3d="http://schemas.microsoft.com/office/drawing/2017/model3d" xmlns:o="urn:schemas-microsoft-com:office:office" xmlns:r="http://schemas.openxmlformats.org/officeDocument/2006/relationships" xmlns:m="http://schemas.openxmlformats.org/officeDocument/2006/math" xmlns:v="urn:schemas-microsoft-com:vml" xmlns:wp14="http://schemas.microsoft.com/office/word/2010/wordprocessingDrawing" xmlns:wp="http://schemas.openxmlformats.org/drawingml/2006/wordprocessingDrawing" xmlns:w10="urn:schemas-microsoft-com:office:word" xmlns:w="http://schemas.openxmlformats.org/wordprocessingml/2006/main" xmlns:w14="http://schemas.microsoft.com/office/word/2010/wordml" xmlns:w15="http://schemas.microsoft.com/office/word/2012/wordml" xmlns:w16cid="http://schemas.microsoft.com/office/word/2016/wordml/cid" xmlns:w16se="http://schemas.microsoft.com/office/word/2015/wordml/symex" xmlns:wpg="http://schemas.microsoft.com/office/word/2010/wordprocessingGroup" xmlns:wpi="http://schemas.microsoft.com/office/word/2010/wordprocessingInk" xmlns:wne="http://schemas.microsoft.com/office/word/2006/wordml" xmlns:wps="http://schemas.microsoft.com/office/word/2010/wordprocessingShape" mc:Ignorable="w14 w15 w16se w16cid wp14">
+<w:numbering xmlns:wpc="http://schemas.microsoft.com/office/word/2010/wordprocessingCanvas" xmlns:cx="http://schemas.microsoft.com/office/drawing/2014/chartex" xmlns:cx1="http://schemas.microsoft.com/office/drawing/2015/9/8/chartex" xmlns:cx2="http://schemas.microsoft.com/office/drawing/2015/10/21/chartex" xmlns:cx3="http://schemas.microsoft.com/office/drawing/2016/5/9/chartex" xmlns:cx4="http://schemas.microsoft.com/office/drawing/2016/5/10/chartex" xmlns:cx5="http://schemas.microsoft.com/office/drawing/2016/5/11/chartex" xmlns:cx6="http://schemas.microsoft.com/office/drawing/2016/5/12/chartex" xmlns:cx7="http://schemas.microsoft.com/office/drawing/2016/5/13/chartex" xmlns:cx8="http://schemas.microsoft.com/office/drawing/2016/5/14/chartex" xmlns:mc="http://schemas.openxmlformats.org/markup-compatibility/2006" xmlns:aink="http://schemas.microsoft.com/office/drawing/2016/ink" xmlns:am3d="http://schemas.microsoft.com/office/drawing/2017/model3d" xmlns:o="urn:schemas-microsoft-com:office:office" xmlns:r="http://schemas.openxmlformats.org/officeDocument/2006/relationships" xmlns:m="http://schemas.openxmlformats.org/officeDocument/2006/math" xmlns:v="urn:schemas-microsoft-com:vml" xmlns:wp14="http://schemas.microsoft.com/office/word/2010/wordprocessingDrawing" xmlns:wp="http://schemas.openxmlformats.org/drawingml/2006/wordprocessingDrawing" xmlns:w10="urn:schemas-microsoft-com:office:word" xmlns:w="http://schemas.openxmlformats.org/wordprocessingml/2006/main" xmlns:w14="http://schemas.microsoft.com/office/word/2010/wordml" xmlns:w15="http://schemas.microsoft.com/office/word/2012/wordml" xmlns:w16cex="http://schemas.microsoft.com/office/word/2018/wordml/cex" xmlns:w16cid="http://schemas.microsoft.com/office/word/2016/wordml/cid" xmlns:w16="http://schemas.microsoft.com/office/word/2018/wordml" xmlns:w16se="http://schemas.microsoft.com/office/word/2015/wordml/symex" xmlns:wpg="http://schemas.microsoft.com/office/word/2010/wordprocessingGroup" xmlns:wpi="http://schemas.microsoft.com/office/word/2010/wordprocessingInk" xmlns:wne="http://schemas.microsoft.com/office/word/2006/wordml" xmlns:wps="http://schemas.microsoft.com/office/word/2010/wordprocessingShape" mc:Ignorable="w14 w15 w16se w16cid w16 w16cex wp14">
   <w:abstractNum w:abstractNumId="0" w15:restartNumberingAfterBreak="0">
     <w:nsid w:val="03894514"/>
     <w:multiLevelType w:val="hybridMultilevel"/>
@@ -3949,16 +3455,18 @@
   <w:abstractNum w:abstractNumId="5" w15:restartNumberingAfterBreak="0">
     <w:nsid w:val="35467716"/>
     <w:multiLevelType w:val="hybridMultilevel"/>
-    <w:tmpl w:val="1B1C6770"/>
-    <w:lvl w:ilvl="0" w:tplc="D2C2D4F6">
+    <w:tmpl w:val="05E8D7E0"/>
+    <w:lvl w:ilvl="0" w:tplc="3D7C169A">
       <w:start w:val="1"/>
       <w:numFmt w:val="decimal"/>
       <w:lvlText w:val="%1."/>
       <w:lvlJc w:val="left"/>
       <w:pPr>
-        <w:ind w:left="1425" w:hanging="360"/>
-      </w:pPr>
-      <w:rPr>
+        <w:ind w:left="502" w:hanging="360"/>
+      </w:pPr>
+      <w:rPr>
+        <w:b/>
+        <w:bCs/>
         <w:color w:val="000000" w:themeColor="text1"/>
       </w:rPr>
     </w:lvl>
@@ -3968,7 +3476,7 @@
       <w:lvlText w:val="%2."/>
       <w:lvlJc w:val="left"/>
       <w:pPr>
-        <w:ind w:left="2145" w:hanging="360"/>
+        <w:ind w:left="1222" w:hanging="360"/>
       </w:pPr>
     </w:lvl>
     <w:lvl w:ilvl="2" w:tplc="0410001B" w:tentative="1">
@@ -3977,7 +3485,7 @@
       <w:lvlText w:val="%3."/>
       <w:lvlJc w:val="right"/>
       <w:pPr>
-        <w:ind w:left="2865" w:hanging="180"/>
+        <w:ind w:left="1942" w:hanging="180"/>
       </w:pPr>
     </w:lvl>
     <w:lvl w:ilvl="3" w:tplc="0410000F" w:tentative="1">
@@ -3986,7 +3494,7 @@
       <w:lvlText w:val="%4."/>
       <w:lvlJc w:val="left"/>
       <w:pPr>
-        <w:ind w:left="3585" w:hanging="360"/>
+        <w:ind w:left="2662" w:hanging="360"/>
       </w:pPr>
     </w:lvl>
     <w:lvl w:ilvl="4" w:tplc="04100019" w:tentative="1">
@@ -3995,7 +3503,7 @@
       <w:lvlText w:val="%5."/>
       <w:lvlJc w:val="left"/>
       <w:pPr>
-        <w:ind w:left="4305" w:hanging="360"/>
+        <w:ind w:left="3382" w:hanging="360"/>
       </w:pPr>
     </w:lvl>
     <w:lvl w:ilvl="5" w:tplc="0410001B" w:tentative="1">
@@ -4004,7 +3512,7 @@
       <w:lvlText w:val="%6."/>
       <w:lvlJc w:val="right"/>
       <w:pPr>
-        <w:ind w:left="5025" w:hanging="180"/>
+        <w:ind w:left="4102" w:hanging="180"/>
       </w:pPr>
     </w:lvl>
     <w:lvl w:ilvl="6" w:tplc="0410000F" w:tentative="1">
@@ -4013,7 +3521,7 @@
       <w:lvlText w:val="%7."/>
       <w:lvlJc w:val="left"/>
       <w:pPr>
-        <w:ind w:left="5745" w:hanging="360"/>
+        <w:ind w:left="4822" w:hanging="360"/>
       </w:pPr>
     </w:lvl>
     <w:lvl w:ilvl="7" w:tplc="04100019" w:tentative="1">
@@ -4022,7 +3530,7 @@
       <w:lvlText w:val="%8."/>
       <w:lvlJc w:val="left"/>
       <w:pPr>
-        <w:ind w:left="6465" w:hanging="360"/>
+        <w:ind w:left="5542" w:hanging="360"/>
       </w:pPr>
     </w:lvl>
     <w:lvl w:ilvl="8" w:tplc="0410001B" w:tentative="1">
@@ -4031,7 +3539,7 @@
       <w:lvlText w:val="%9."/>
       <w:lvlJc w:val="right"/>
       <w:pPr>
-        <w:ind w:left="7185" w:hanging="180"/>
+        <w:ind w:left="6262" w:hanging="180"/>
       </w:pPr>
     </w:lvl>
   </w:abstractNum>
@@ -5522,7 +5030,7 @@
 </file>
 
 <file path=word/styles.xml><?xml version="1.0" encoding="utf-8"?>
-<w:styles xmlns:mc="http://schemas.openxmlformats.org/markup-compatibility/2006" xmlns:r="http://schemas.openxmlformats.org/officeDocument/2006/relationships" xmlns:w="http://schemas.openxmlformats.org/wordprocessingml/2006/main" xmlns:w14="http://schemas.microsoft.com/office/word/2010/wordml" xmlns:w15="http://schemas.microsoft.com/office/word/2012/wordml" xmlns:w16cid="http://schemas.microsoft.com/office/word/2016/wordml/cid" xmlns:w16se="http://schemas.microsoft.com/office/word/2015/wordml/symex" mc:Ignorable="w14 w15 w16se w16cid">
+<w:styles xmlns:mc="http://schemas.openxmlformats.org/markup-compatibility/2006" xmlns:r="http://schemas.openxmlformats.org/officeDocument/2006/relationships" xmlns:w="http://schemas.openxmlformats.org/wordprocessingml/2006/main" xmlns:w14="http://schemas.microsoft.com/office/word/2010/wordml" xmlns:w15="http://schemas.microsoft.com/office/word/2012/wordml" xmlns:w16cex="http://schemas.microsoft.com/office/word/2018/wordml/cex" xmlns:w16cid="http://schemas.microsoft.com/office/word/2016/wordml/cid" xmlns:w16="http://schemas.microsoft.com/office/word/2018/wordml" xmlns:w16se="http://schemas.microsoft.com/office/word/2015/wordml/symex" mc:Ignorable="w14 w15 w16se w16cid w16 w16cex">
   <w:docDefaults>
     <w:rPrDefault>
       <w:rPr>
@@ -5538,7 +5046,7 @@
       </w:pPr>
     </w:pPrDefault>
   </w:docDefaults>
-  <w:latentStyles w:defLockedState="0" w:defUIPriority="99" w:defSemiHidden="0" w:defUnhideWhenUsed="0" w:defQFormat="0" w:count="377">
+  <w:latentStyles w:defLockedState="0" w:defUIPriority="99" w:defSemiHidden="0" w:defUnhideWhenUsed="0" w:defQFormat="0" w:count="376">
     <w:lsdException w:name="Normal" w:uiPriority="0" w:qFormat="1"/>
     <w:lsdException w:name="heading 1" w:uiPriority="9" w:qFormat="1"/>
     <w:lsdException w:name="heading 2" w:semiHidden="1" w:uiPriority="9" w:unhideWhenUsed="1" w:qFormat="1"/>
@@ -5915,9 +5423,8 @@
     <w:lsdException w:name="Hashtag" w:semiHidden="1" w:unhideWhenUsed="1"/>
     <w:lsdException w:name="Unresolved Mention" w:semiHidden="1" w:unhideWhenUsed="1"/>
     <w:lsdException w:name="Smart Link" w:semiHidden="1" w:unhideWhenUsed="1"/>
-    <w:lsdException w:name="Smart Link Error" w:semiHidden="1" w:unhideWhenUsed="1"/>
   </w:latentStyles>
-  <w:style w:type="paragraph" w:default="1" w:styleId="Normale">
+  <w:style w:type="paragraph" w:default="1" w:styleId="Normal">
     <w:name w:val="Normal"/>
     <w:qFormat/>
     <w:pPr>
@@ -5931,10 +5438,10 @@
       <w:sz w:val="28"/>
     </w:rPr>
   </w:style>
-  <w:style w:type="paragraph" w:styleId="Titolo1">
+  <w:style w:type="paragraph" w:styleId="Heading1">
     <w:name w:val="heading 1"/>
-    <w:next w:val="Normale"/>
-    <w:link w:val="Titolo1Carattere"/>
+    <w:next w:val="Normal"/>
+    <w:link w:val="Heading1Char"/>
     <w:uiPriority w:val="9"/>
     <w:qFormat/>
     <w:pPr>
@@ -5951,13 +5458,13 @@
       <w:sz w:val="28"/>
     </w:rPr>
   </w:style>
-  <w:style w:type="character" w:default="1" w:styleId="Carpredefinitoparagrafo">
+  <w:style w:type="character" w:default="1" w:styleId="DefaultParagraphFont">
     <w:name w:val="Default Paragraph Font"/>
     <w:uiPriority w:val="1"/>
     <w:semiHidden/>
     <w:unhideWhenUsed/>
   </w:style>
-  <w:style w:type="table" w:default="1" w:styleId="Tabellanormale">
+  <w:style w:type="table" w:default="1" w:styleId="TableNormal">
     <w:name w:val="Normal Table"/>
     <w:uiPriority w:val="99"/>
     <w:semiHidden/>
@@ -5972,15 +5479,15 @@
       </w:tblCellMar>
     </w:tblPr>
   </w:style>
-  <w:style w:type="numbering" w:default="1" w:styleId="Nessunelenco">
+  <w:style w:type="numbering" w:default="1" w:styleId="NoList">
     <w:name w:val="No List"/>
     <w:uiPriority w:val="99"/>
     <w:semiHidden/>
     <w:unhideWhenUsed/>
   </w:style>
-  <w:style w:type="character" w:customStyle="1" w:styleId="Titolo1Carattere">
-    <w:name w:val="Titolo 1 Carattere"/>
-    <w:link w:val="Titolo1"/>
+  <w:style w:type="character" w:customStyle="1" w:styleId="Heading1Char">
+    <w:name w:val="Heading 1 Char"/>
+    <w:link w:val="Heading1"/>
     <w:rPr>
       <w:rFonts w:ascii="Calibri" w:eastAsia="Calibri" w:hAnsi="Calibri" w:cs="Calibri"/>
       <w:b/>
@@ -5988,9 +5495,9 @@
       <w:sz w:val="28"/>
     </w:rPr>
   </w:style>
-  <w:style w:type="paragraph" w:styleId="Paragrafoelenco">
+  <w:style w:type="paragraph" w:styleId="ListParagraph">
     <w:name w:val="List Paragraph"/>
-    <w:basedOn w:val="Normale"/>
+    <w:basedOn w:val="Normal"/>
     <w:uiPriority w:val="34"/>
     <w:qFormat/>
     <w:rsid w:val="003D71EC"/>
@@ -5999,9 +5506,9 @@
       <w:contextualSpacing/>
     </w:pPr>
   </w:style>
-  <w:style w:type="character" w:styleId="Collegamentoipertestuale">
+  <w:style w:type="character" w:styleId="Hyperlink">
     <w:name w:val="Hyperlink"/>
-    <w:basedOn w:val="Carpredefinitoparagrafo"/>
+    <w:basedOn w:val="DefaultParagraphFont"/>
     <w:uiPriority w:val="99"/>
     <w:unhideWhenUsed/>
     <w:rsid w:val="003B12E8"/>
@@ -6010,9 +5517,9 @@
       <w:u w:val="single"/>
     </w:rPr>
   </w:style>
-  <w:style w:type="character" w:styleId="Menzionenonrisolta">
+  <w:style w:type="character" w:styleId="UnresolvedMention">
     <w:name w:val="Unresolved Mention"/>
-    <w:basedOn w:val="Carpredefinitoparagrafo"/>
+    <w:basedOn w:val="DefaultParagraphFont"/>
     <w:uiPriority w:val="99"/>
     <w:semiHidden/>
     <w:unhideWhenUsed/>
@@ -6022,9 +5529,9 @@
       <w:shd w:val="clear" w:color="auto" w:fill="E1DFDD"/>
     </w:rPr>
   </w:style>
-  <w:style w:type="character" w:styleId="Collegamentovisitato">
+  <w:style w:type="character" w:styleId="FollowedHyperlink">
     <w:name w:val="FollowedHyperlink"/>
-    <w:basedOn w:val="Carpredefinitoparagrafo"/>
+    <w:basedOn w:val="DefaultParagraphFont"/>
     <w:uiPriority w:val="99"/>
     <w:semiHidden/>
     <w:unhideWhenUsed/>

</xml_diff>